<commit_message>
feat: implementa controle chaves para usuários
- Adiciona suporte a múltiplas chaves de API para diferentes perfis de usuário
- Atualiza a lógica de obtenção da chave de API para considerar o perfil do usuário
- Inclui um novo arquivo de configuração para gerenciar as chaves de API
</commit_message>
<xml_diff>
--- a/dados/marca_setor/Destaques do dia - J&F.docx
+++ b/dados/marca_setor/Destaques do dia - J&F.docx
@@ -4,53 +4,69 @@
   <w:body>
     <w:p>
       <w:r>
-        <w:t>CORREIO BRAZILIENSE/BRASÍLIA (https://tinyurl.com/2xjp2ou3), CORREIO WEB/CORREIO BRAZILIENSE/BRASÍLIA (https://tinyurl.com/2xqkec3s)</w:t>
+        <w:t>CORREIO BRAZILIENSE/BRASÍLIA (https://tinyurl.com/24hv9hdc)</w:t>
         <w:br/>
-        <w:t>A sobretaxa de 50% dos EUA sobre produtos brasileiros, em vigor desde agosto, já causa graves impactos no agronegócio, com alta de 44,6% em pedidos de recuperação judicial no setor. A *JBS*, líder em exportação de carne bovina, suspendeu envios aos EUA — seu segundo maior mercado —, colocando em risco 30 mil toneladas de carne (US$ 150-160 milhões). Frigoríficos no Mato Grosso do Sul, incluindo a *JBS*, paralisaram produções, enquanto setores como pescados, mel e madeira também sofrem cancelamentos. O governo alerta para desafios logísticos e perdas irreversíveis em produtos perecíveis. A medida já levou a demissões em massa (700 no Paraná) e reduziu o crédito rural, pressionando produtores de soja e pecuária. A crise ameaça o PIB do agro e pode elevar preços ao consumidor. O Brasil busca alternativas, mas o prazo é crítico para contratos já firmados.</w:t>
+        <w:t xml:space="preserve">O aumento de 70% na CSLL para fintechs como *PicPay*, anunciado pelo governo, preocupa o setor de alimentação, segundo a Abrasel. A medida, que visa instituições financeiras digitais, pode prejudicar pequenos negócios (bares, restaurantes e cafés), dependentes de soluções digitais para operar. Paulo Solmucci, presidente da Abrasel, critica o "retrocesso", destacando que a taxação penaliza a inclusão financeira de microempreendedores, essenciais para a economia.  </w:t>
+        <w:br/>
+        <w:t xml:space="preserve">Enquanto isso, o governo brasileiro negocia reservadamente com os EUA sobre tarifas, incluindo diálogos com big techs e empresas como Visa, citadas em investigações comerciais. O vice-presidente Geraldo Alckmin evitou detalhes, mas reforçou o esforço diplomático.  </w:t>
+        <w:br/>
+        <w:t xml:space="preserve">Em outros temas, eventos como o Encontro de Bambas (DF) promovem inclusão social, e brechós como Peça Rara impulsionam vendas de roupas de inverno, aliando sustentabilidade e reciclagem de peças. A marca arrecadou R$ 2,8 milhões em 2024 com bazares beneficentes.  </w:t>
+        <w:br/>
+        <w:t>(Contexto: *PicPay* é citada indiretamente como afetada por políticas tributárias, com efeitos em cadeia na economia digital.)</w:t>
       </w:r>
     </w:p>
     <w:p/>
     <w:p>
       <w:r>
-        <w:t>DIÁRIO DO PARÁ/BELÉM (https://tinyurl.com/26h83n86)</w:t>
+        <w:t>MEIO&amp;MENSAGEM ONLINE/SÃO PAULO (https://tinyurl.com/2d5jteda)</w:t>
         <w:br/>
-        <w:t xml:space="preserve">A *JBS*, por meio dos Escritórios Verdes, apoia o projeto "Valoriza Territórios Sustentáveis" no Pará, recompensando agricultores familiares com até R$ 13 mil por família por ações ambientais. O programa, em parceria com o governo estadual, já beneficia mais de 100 famílias e visa atingir 2 mil até a COP30 (2025) e 20 mil até 2030, alinhando produção rural e conservação.  </w:t>
-        <w:br/>
-        <w:t xml:space="preserve">Em paralelo, o Observatório Atmosférico da Ufopa (Pará) recebeu um novo espectrômetro da NASA, ampliando medições de aerossóis (inclusive noturnas) para monitorar queimadas no "verão amazônico". Dados auxiliam pesquisas acadêmicas e políticas climáticas.  </w:t>
-        <w:br/>
-        <w:t xml:space="preserve">Outros destaques:  </w:t>
-        <w:br/>
-        <w:t xml:space="preserve">- Turismo no Pará avança com governança regional para acesso a recursos públicos.  </w:t>
-        <w:br/>
-        <w:t xml:space="preserve">- Projeto "Despertar Cidadão" do MP/PA concorre ao Prêmio Innovare 2025 por educação e justiça social.  </w:t>
-        <w:br/>
-        <w:t xml:space="preserve">- Produtora paraense ganha medalha nacional com requeijão de castanha-do-Pará.  </w:t>
-        <w:br/>
-        <w:t>- CFEM distribuiu R$ 478 milhões a municípios mineradores, com destaque para Canaã dos Carajás (PA).</w:t>
+        <w:t>O *PicPay* reforçou seu time executivo com a contratação de André Tonelini como novo head da área de Cartões. Com mais de 20 anos de experiência no setor financeiro, incluindo passagens por Citi, Credicard e Banco Carrefour, Tonelini assumirá a liderança com o objetivo de impulsionar o crescimento e a proposta de valor dos cartões da fintech em diversos segmentos. Ele se reportará a Rodrigo Penteado, diretor de financial services da empresa. A movimentação ocorre pouco depois da chegada de Igor Puga, contratado na semana passada para comandar as áreas de marketing e growth, indicando uma estratégia de fortalecimento da liderança para expandir os negócios. As contratações destacam o foco do *PicPay* em consolidar sua presença no mercado financeiro, especialmente nos segmentos de pagamentos e serviços bancários digitais.</w:t>
       </w:r>
     </w:p>
     <w:p/>
     <w:p>
       <w:r>
-        <w:t>DIÁRIO DE PERNAMBUCO/RECIFE (https://tinyurl.com/27w8zwmg)</w:t>
+        <w:t>NEO FEED (https://tinyurl.com/28qzgj3d)</w:t>
         <w:br/>
-        <w:t>Em meio à disputa pelo controle da *Eldorado* Celulose, fontes revelaram que um grupo ligado à Paper Excellence teria criado o "Operação Twist Arm" para coletar informações contra concorrentes. A estratégia, considerada radical, não avançou devido ao acordo entre as controladoras pouco depois. A Paper Excellence negou a existência de um "grupo sigiloso" e afirmou agir com transparência. O caso ocorreu durante o ápice da guerra jurídica pela *Eldorado*, marcada por tensões entre os envolvidos. A operação, que não chegou a ser implementada, reflete a intensidade dos conflitos corporativos no setor. A empresa reiterou seu compromisso com práticas éticas, descartando qualquer ação clandestina. O episódio ilustra os bastidores competitivos da indústria de celulose, onde disputas por controle acionário podem levar a medidas controversas. A resolução rápida pelo acordo evitou maiores desgastes, mas deixou questões sobre os métodos adotados durante a disputa.</w:t>
+        <w:t xml:space="preserve">O *PicPay* revolucionou o atendimento bancário com um "concierge digital" baseado em IA, disponível no app e no WhatsApp, permitindo transações como Pix via mensagens de texto, áudio ou imagem. A solução, que elevou o NPS em 45 pontos e a eficiência em 20%, substitui menus tradicionais por interações fluidas e personalizadas, com múltiplos agentes especializados. Renan Oliveira, executivo de IA da fintech, destacou que o futuro bancário é conversacional, reduzindo a necessidade de abrir o app. A personalização da interface aumentou em 28% a conclusão de tarefas.  </w:t>
+        <w:br/>
+        <w:t>Internamente, o *PicPay* criou a Hub AI, plataforma que permite a qualquer área desenvolver seus próprios agentes de IA. Em meses, mais de 400 foram criados, como assistentes de RH e marketing. A estratégia inclui capacitação de colaboradores com treinamentos semanais e recursos self-service. Com 60 milhões de usuários, a fintech prioriza a experiência do cliente, usando IA como ferramenta de serviço, não como fim. "O cliente está no centro, e a IA serve como um bom concierge", afirma Oliveira.</w:t>
       </w:r>
     </w:p>
     <w:p/>
     <w:p>
       <w:r>
-        <w:t>FOLHA DE S.PAULO/SÃO PAULO (https://tinyurl.com/2xvbynv6)</w:t>
+        <w:t>DIÁRIO DE S.PAULO/SÃO PAULO (https://tinyurl.com/2ypkwac3), DIÁRIO DE S.PAULO/SÃO PAULO (https://tinyurl.com/229psbcg), TRIBUNA DO NORTE/NATAL (https://tinyurl.com/2yt253vw), O GLOBO ONLINE/RIO DE JANEIRO (https://tinyurl.com/2doy7xl5)</w:t>
         <w:br/>
-        <w:t>O STF deve julgar em agosto a possibilidade de estender os descontos concedidos a empreiteiras da Lava Jato a outras empresas com acordos de leniência, como a *J&amp;F*, controlada pelos irmãos Batista. A *J&amp;F* firmou um acordo com o MPF, mas não com a AGU e CGU, órgãos federais que permitiram descontos a outras empresas. O julgamento, relatado pelo ministro André Mendonça, pode validar renegociações anteriores, que reduziram multas em R$ 5,7 milhões, e ampliar benefícios a empresas que negociaram apenas com o Ministério Público. Partidos como PSOL e PCdoB pedem critérios uniformes para todos os acordos, enquanto empresas excluídas da repactuação buscam inclusão. A CGU afirmou que a *J&amp;F* não tem acordo com ela ou a AGU. O procurador-geral defende que a validação dos casos já negociados com a União seja suficiente. A decisão do STF pode impactar diversos casos da Lava Jato, incluindo a *J&amp;F*, que não se manifestou.</w:t>
+        <w:t>O governo dos EUA, sob Donald Trump, impôs tarifas de 50% sobre exportações brasileiras, ameaçando setores como o agronegócio e colocando 110 mil empregos em risco. A *JBS*, uma das maiores exportadoras de carne do Brasil, já enfrenta quedas nas vendas para os EUA, seu segundo maior mercado, e teme prejuízos com a taxação adicional, que inviabilizaria parte das exportações. A Abiec alerta que frigoríficos estão parando produções destinadas aos EUA, enquanto 30 mil toneladas de carne já embarcadas podem gerar perdas de US$ 160 milhões. Paralelamente, o governo brasileiro, liderado pelo vice-presidente Geraldo Alckmin, mobilizou mais de 120 empresas, incluindo a *JBS*, para articular uma resposta coordenada, com possíveis retaliações e planos de socorro econômico. Enquanto o setor pressiona por negociações, a medida expõe a vulnerabilidade da economia brasileira e a dependência de mercados externos, com a *JBS* no centro dos impactos.</w:t>
       </w:r>
     </w:p>
     <w:p/>
     <w:p>
       <w:r>
-        <w:t>VALOR ECONÔMICO ONLINE/SÃO PAULO (https://tinyurl.com/26f3cesp), VALOR ECONÔMICO ONLINE/SÃO PAULO (https://tinyurl.com/2do5mty9), AGÊNCIA ESTADO (https://tinyurl.com/2y6twoet)</w:t>
+        <w:t>PODER 360/BRASÍLIA (https://tinyurl.com/293dt4rz), MONEY TIMES ONLINE/SÃO PAULO (https://tinyurl.com/24e2vsox)</w:t>
         <w:br/>
-        <w:t>O *PicPay* contratou André Tonelini, ex-executivo do Banco Carrefour, para liderar sua área de cartões, com o objetivo de impulsionar o crescimento e consolidar o *PicPay* Card. Tonelini, que tem mais de 20 anos de experiência no setor (incluindo passagens por Citi e Credicard), reportará a Rodrigo Penteado, diretor de serviços financeiros da fintech. Em 2024, o volume transacionado (TPV) com cartões *PicPay* atingiu R$ 39,2 bilhões (+45% vs. 2023), com mais de 11 milhões de novos cartões emitidos, totalizando cerca de 44 milhões. Os cartões são estratégicos para engajamento e rentabilidade, e a empresa lançou o recurso "Limite Extra", que permite aumentar o limite com base em saldos e histórico do cliente. Com 60 milhões de usuários no total, o *PicPay* reforça sua aposta no setor, destacando o cartão como central na relação com o consumidor brasileiro.</w:t>
+        <w:t xml:space="preserve">A *JBS* destacou-se em um estudo com 32.000 jovens colaboradores (15 a 30 anos), revelando que 60% priorizam crescimento profissional sobre salário. A empresa reforça programas como Evoluir e Germinare VET para desenvolvimento e retenção de talentos, com foco em carreira internacional e liderança. Fernando Meller, diretor de RH, enfatiza a necessidade de alinhar oportunidades às expectativas da Geração Z, que valoriza propósito e impacto social.  </w:t>
+        <w:br/>
+        <w:t xml:space="preserve">Paralelamente, os BDRs da *JBS* (JBSS32) caíram 6,8% na B3 após sua listagem na NYSE (NYSE:*JBS*), em junho de 2025, mas com volume financeiro atingindo R$ 657,7 milhões no dia da estreia em Wall Street. Gilberto Tomazoni, CEO global, vê a dupla listagem como estratégia para consolidar a *JBS* como líder global no setor de alimentos, competindo com gigantes como a Tyson Foods.  </w:t>
+        <w:br/>
+        <w:t>A empresa mantém investimentos em inovação e expansão, equilibrando desafios de mercado com iniciativas para engajar jovens talentos.</w:t>
+      </w:r>
+    </w:p>
+    <w:p/>
+    <w:p>
+      <w:r>
+        <w:t>TERRA/SÃO PAULO (https://tinyurl.com/269r4czr)</w:t>
+        <w:br/>
+        <w:t>Um juiz federal rejeitou o pedido da Maersk para alterar as regras do leilão do terminal Tecon 10 no Porto de Santos (investimento de R$5,6 bi), que atualmente impede operadoras globais já atuantes no local de participar da primeira fase. A Maersk alegou restrições injustas, mas o juiz não identificou ilegalidades, destacando que o TCU também analisa o processo. A decisão mantém as regras que podem beneficiar novas empresas, como a *JBS* Terminais, subsidiária da gigante de carnes *JBS*, que busca entrar no setor portuário. Caso nenhuma proposta válida seja apresentada na primeira fase, operadores já instalados (como a Maersk) só poderão participar se abandonarem outras operações no porto. A *JBS* não se manifestou, enquanto a Maersk avalia recorrer, defendendo uma concorrência "ampla e isonômica". O caso abre oportunidades para grupos locais e asiáticos no maior porto da América Latina.</w:t>
+      </w:r>
+    </w:p>
+    <w:p/>
+    <w:p>
+      <w:r>
+        <w:t>SUNO NOTÍCIAS/SÃO PAULO (https://tinyurl.com/22kumfb3)</w:t>
+        <w:br/>
+        <w:t>A *JBS* (JBSS3), junto a outras empresas de proteína animal como Minerva e BRF, enfrenta pressão nos resultados do 2T25 devido ao aumento dos custos com gado, que superaram os preços da carne, apesar da demanda global sólida. O cenário macroeconômico brasileiro, marcado por Selic a 15%, inflação e câmbio estável (R$ 5,55), impacta setores de forma desigual: exportadoras como a *JBS* se beneficiam do dólar alto, mas sofrem com juros elevados, que encarecem investimentos. Enquanto isso, varejistas e indústrias com endividamento enfrentam queda no consumo. Analistas projetam resultados resilientes para commodities, porém com margens pressionadas. Além disso, tensões geopolíticas, como as tarifas de Trump, podem afetar setores expostos aos EUA, mas a *JBS*, com demanda global diversificada, tem chances de manter desempenho estável, ainda que com custos elevados.</w:t>
       </w:r>
     </w:p>
     <w:p/>
@@ -63,38 +79,17 @@
     <w:p/>
     <w:p>
       <w:r>
-        <w:t>*J&amp;F*</w:t>
-      </w:r>
-    </w:p>
-    <w:p>
-      <w:r>
-        <w:t>FOLHA DE S.PAULO/SÃO PAULO: STF avalia ampliar descontos da Lava Jato a outras empresas que fizeram acordo de leniência</w:t>
-      </w:r>
-    </w:p>
-    <w:p>
-      <w:r>
-        <w:t>https://tinyurl.com/2xvbynv6</w:t>
-      </w:r>
-    </w:p>
-    <w:p>
-      <w:r>
-        <w:t>*</w:t>
-      </w:r>
-    </w:p>
-    <w:p/>
-    <w:p>
-      <w:r>
         <w:t>*JBS*</w:t>
       </w:r>
     </w:p>
     <w:p>
       <w:r>
-        <w:t>CORREIO BRAZILIENSE/BRASÍLIA: Agronegocio no meio do furacão</w:t>
+        <w:t>DIÁRIO DE S.PAULO/SÃO PAULO: Defendendo interesses da família</w:t>
       </w:r>
     </w:p>
     <w:p>
       <w:r>
-        <w:t>https://tinyurl.com/2xjp2ou3</w:t>
+        <w:t>https://tinyurl.com/2ypkwac3</w:t>
       </w:r>
     </w:p>
     <w:p>
@@ -104,12 +99,12 @@
     </w:p>
     <w:p>
       <w:r>
-        <w:t>DIÁRIO DO PARÁ/BELÉM: Recompensa</w:t>
+        <w:t>DIÁRIO DE S.PAULO/SÃO PAULO: Geraldo Alckmin já recebeu mais de 120 empresários para discutir estratégias contra tarifas</w:t>
       </w:r>
     </w:p>
     <w:p>
       <w:r>
-        <w:t>https://tinyurl.com/26h83n86</w:t>
+        <w:t>https://tinyurl.com/229psbcg</w:t>
       </w:r>
     </w:p>
     <w:p>
@@ -119,12 +114,12 @@
     </w:p>
     <w:p>
       <w:r>
-        <w:t>CORREIO WEB/CORREIO BRAZILIENSE/BRASÍLIA: Agronegócio fica no meio do furacão criado com sobretaxa dos Estados Unidos</w:t>
+        <w:t>TRIBUNA DO NORTE/NATAL: Geraldo Alckmin ja recebeu mais de 120 lideres empresariais</w:t>
       </w:r>
     </w:p>
     <w:p>
       <w:r>
-        <w:t>https://tinyurl.com/2xqkec3s</w:t>
+        <w:t>https://tinyurl.com/2yt253vw</w:t>
       </w:r>
     </w:p>
     <w:p>
@@ -132,20 +127,74 @@
         <w:t>*</w:t>
       </w:r>
     </w:p>
-    <w:p/>
     <w:p>
       <w:r>
-        <w:t>*Eldorado*</w:t>
+        <w:t>TERRA/SÃO PAULO: Juiz rejeita pedido da Maersk para alterar leilão portuário de R$5,6 bi</w:t>
       </w:r>
     </w:p>
     <w:p>
       <w:r>
-        <w:t>DIÁRIO DE PERNAMBUCO/RECIFE: Operação tabajara?</w:t>
+        <w:t>https://tinyurl.com/269r4czr</w:t>
       </w:r>
     </w:p>
     <w:p>
       <w:r>
-        <w:t>https://tinyurl.com/27w8zwmg</w:t>
+        <w:t>*</w:t>
+      </w:r>
+    </w:p>
+    <w:p>
+      <w:r>
+        <w:t>O GLOBO ONLINE/RIO DE JANEIRO: Exportações de carne para os EUA têm queda em junho e associação teme maior recuo com tarifas de Trump</w:t>
+      </w:r>
+    </w:p>
+    <w:p>
+      <w:r>
+        <w:t>https://tinyurl.com/2doy7xl5</w:t>
+      </w:r>
+    </w:p>
+    <w:p>
+      <w:r>
+        <w:t>*</w:t>
+      </w:r>
+    </w:p>
+    <w:p>
+      <w:r>
+        <w:t>PODER 360/BRASÍLIA: Geração Z surpreende e prioriza crescimento na carreira</w:t>
+      </w:r>
+    </w:p>
+    <w:p>
+      <w:r>
+        <w:t>https://tinyurl.com/293dt4rz</w:t>
+      </w:r>
+    </w:p>
+    <w:p>
+      <w:r>
+        <w:t>*</w:t>
+      </w:r>
+    </w:p>
+    <w:p>
+      <w:r>
+        <w:t>MONEY TIMES ONLINE/SÃO PAULO: JBS (JBSS32) acumula queda de 6,8% na B3 após listagem em Nova York, aponta levantamento</w:t>
+      </w:r>
+    </w:p>
+    <w:p>
+      <w:r>
+        <w:t>https://tinyurl.com/24e2vsox</w:t>
+      </w:r>
+    </w:p>
+    <w:p>
+      <w:r>
+        <w:t>*</w:t>
+      </w:r>
+    </w:p>
+    <w:p>
+      <w:r>
+        <w:t>SUNO NOTÍCIAS/SÃO PAULO: Temporada de balanços: o que esperar dos resultados?</w:t>
+      </w:r>
+    </w:p>
+    <w:p>
+      <w:r>
+        <w:t>https://tinyurl.com/22kumfb3</w:t>
       </w:r>
     </w:p>
     <w:p>
@@ -161,12 +210,12 @@
     </w:p>
     <w:p>
       <w:r>
-        <w:t>VALOR ECONÔMICO ONLINE/SÃO PAULO: PicPay traz ex-Banco Carrefour para liderar área de cartões</w:t>
+        <w:t>CORREIO BRAZILIENSE/BRASÍLIA: Capital S/A</w:t>
       </w:r>
     </w:p>
     <w:p>
       <w:r>
-        <w:t>https://tinyurl.com/26f3cesp</w:t>
+        <w:t>Coluna - https://tinyurl.com/24hv9hdc</w:t>
       </w:r>
     </w:p>
     <w:p>
@@ -176,12 +225,12 @@
     </w:p>
     <w:p>
       <w:r>
-        <w:t xml:space="preserve">VALOR ECONÔMICO ONLINE/SÃO PAULO: PicPay traz ex-Banco Carrefour para liderar área de cartões  </w:t>
+        <w:t>MEIO&amp;MENSAGEM ONLINE/SÃO PAULO: PicPay contrata líder de área de Cartões</w:t>
       </w:r>
     </w:p>
     <w:p>
       <w:r>
-        <w:t>https://tinyurl.com/2do5mty9</w:t>
+        <w:t>https://tinyurl.com/2d5jteda</w:t>
       </w:r>
     </w:p>
     <w:p>
@@ -191,12 +240,12 @@
     </w:p>
     <w:p>
       <w:r>
-        <w:t>AGÊNCIA ESTADO: Picpay contrata André Tonelini, ex-Banco Carrefour, para tocar área de cartões</w:t>
+        <w:t>NEO FEED: O concierge do PicPay: como a fintech criou um "exército de agentes" de IA</w:t>
       </w:r>
     </w:p>
     <w:p>
       <w:r>
-        <w:t>https://tinyurl.com/2y6twoet</w:t>
+        <w:t>https://tinyurl.com/28qzgj3d</w:t>
       </w:r>
     </w:p>
     <w:p>
@@ -218,17 +267,17 @@
     </w:p>
     <w:p>
       <w:r>
-        <w:t>VALOR ECONÔMICO/SÃO PAULO: Governos obtêm no STF o dobro de vitórias que o setor privado</w:t>
+        <w:t>FOLHA DE S.PAULO/SÃO PAULO: Fux reforça expectativa de representar contraponto pró-Bolsonaro no STF</w:t>
       </w:r>
     </w:p>
     <w:p>
       <w:r>
-        <w:t>Estudo revela que governos (União, Estados e municípios) têm o dobro de chances de vencer ações no STF contra o setor privado, com taxa de sucesso de 50% contra 26% dos contribuintes (2008-2024). Em 62% dos julgamentos, os entes públicos saíram vitoriosos, e em 68% das derrotas, a Corte limitou impactos fiscais. A tendência, não partidária, intensifica-se em crises fiscais, como em 2014 e 2020. Pesquisadores apontam que o STF atua como "garantia" da política fiscal, privilegiando o interesse público em detrimento da equidade processual. A PGFN e o STF não se manifestaram.</w:t>
+        <w:t>O ministro Luiz Fux, do STF, tem atuado como contraponto a Alexandre de Moraes no julgamento da trama golpista, defendendo teses favoráveis aos réus, incluindo Jair Bolsonaro. Fux questionou a tipificação dos crimes, a legalidade da delação de Mauro Cid e a proporcionalidade das medidas cautelares, sendo o único a votar contra a tornozeleira eletrônica do ex-presidente. Sua postura sugere que a eventual condenação não será unânime, abrindo espaço para recursos e atrasos no processo. A assiduidade e perguntas detalhadas indicam busca por autonomia na análise.</w:t>
       </w:r>
     </w:p>
     <w:p>
       <w:r>
-        <w:t>https://tinyurl.com/28jdfw79</w:t>
+        <w:t>https://tinyurl.com/23m7ehbt</w:t>
       </w:r>
     </w:p>
     <w:p>
@@ -238,20 +287,20 @@
     </w:p>
     <w:p>
       <w:r>
-        <w:t>VALOR ECONÔMICO/SÃO PAULO: Empresas articulam apoio a PL contra crime organizado</w:t>
+        <w:t>FOLHA DE S.PAULO/SÃO PAULO: O Judiciário caça bruxas de direita?</w:t>
       </w:r>
     </w:p>
     <w:p>
       <w:r>
-        <w:t xml:space="preserve">Empresas brasileiras apoiam o PL 2.646/2025, que propõe medidas duras contra o crime organizado, como o endurecimento de penas para líderes de facções e a facilitação do sequestro de bens suspeitos sem necessidade de prova prévia. O projeto, articulado com a Abrasca, visa combater a infiltração criminosa na economia, mas especialistas alertam para inconstitucionalidades, como a inversão do ônus da prova e restrições à progressão de regime. Críticos defendem melhorias na troca de informações entre polícias e investigações financeiras mais eficazes.  </w:t>
+        <w:t xml:space="preserve">A extrema direita global, incluindo o bolsonarismo, propaga a narrativa de que o Judiciário persegue políticos conservadores, chamando-a de "lawfare" ou "maquinação judicial". Casos como os de Bolsonaro, Le Pen, Salvini e Orbán são usados para alegar perseguição, mesmo quando processos seguem trâmites legais. Essa retórica busca deslegitimar tribunais e justificar ataques à Justiça, como os de Trump contra o STF. Analistas alertam que o discurso visa minar a credibilidade das instituições judiciais para proteger projetos de poder iliberais.  </w:t>
         <w:br/>
         <w:br/>
-        <w:t>(90 palavras, foco em Justiça)</w:t>
+        <w:t>(90 palavras, foco em Justiça e narrativas de deslegitimação)</w:t>
       </w:r>
     </w:p>
     <w:p>
       <w:r>
-        <w:t>https://tinyurl.com/25fh6q4u</w:t>
+        <w:t>https://tinyurl.com/2ae4suhx</w:t>
       </w:r>
     </w:p>
     <w:p>
@@ -261,19 +310,17 @@
     </w:p>
     <w:p>
       <w:r>
-        <w:t>O ESTADO DE S.PAULO/SÃO PAULO: Governo Lula decide cobrar ‘pedágio’ das emendas PIX com ‘taxa’ de 1%</w:t>
+        <w:t>O ESTADO DE S.PAULO/SÃO PAULO: Veto a divulgação de entrevistas é potencial censura, avaliam juristas</w:t>
       </w:r>
     </w:p>
     <w:p>
       <w:r>
-        <w:t xml:space="preserve">(foco em Justiça):  </w:t>
-        <w:br/>
-        <w:t>O governo Lula instituirá uma taxa de 1% sobre as emendas PIX, repasses parlamentares a municípios, alegando transparência no uso dos recursos, conforme autorizado pela LDO. O STF determinou que essas emendas sejam rastreáveis, com prestação de contas obrigatória, mas muitos municípios não cumpriram as regras, levando a bloqueios. A medida visa coibir irregularidades, como desvios já identificados pela CGU. A taxa financiará a plataforma Transferegov.br, para maior fiscalização, atendendo a decisões judiciais que buscam garantir o controle social sobre os gastos públicos.</w:t>
+        <w:t>Juristas criticam a decisão do ministro Alexandre de Moraes (STF) que proíbe a divulgação de entrevistas de Jair Bolsonaro por terceiros, sob risco de prisão, alertando para possível censura prévia e cerceamento ao jornalismo. Especialistas argumentam que a medida, ampla e genérica, cria insegurança jurídica e restringe desproporcionalmente a liberdade de expressão. A Primeira Turma do STF manteve a decisão por 4 a 1, com Luiz Fux divergindo por considerar as restrições excessivas e sem base concreta. A discussão envolve o equilíbrio entre medidas cautelares e direitos fundamentais.</w:t>
       </w:r>
     </w:p>
     <w:p>
       <w:r>
-        <w:t>https://tinyurl.com/25vqq4xb</w:t>
+        <w:t>https://tinyurl.com/25cqrr9t</w:t>
       </w:r>
     </w:p>
     <w:p>
@@ -283,17 +330,17 @@
     </w:p>
     <w:p>
       <w:r>
-        <w:t>FOLHA DE S.PAULO/SÃO PAULO: Pressão nos EUA contra Moraes subiu ao longo do ano e teve aval de Bannon</w:t>
+        <w:t>O GLOBO/RIO DE JANEIRO: Fux vota contra cautelares e se consolida como contraponto</w:t>
       </w:r>
     </w:p>
     <w:p>
       <w:r>
-        <w:t>A pressão nos EUA para barrar a entrada do ministro Alexandre de Moraes</w:t>
+        <w:t>O ministro Luiz Fux, do STF, foi o único a votar contra as medidas cautelares impostas a Jair Bolsonaro, como tornozeleira eletrônica e recolhimento noturno, argumentando que restringiam desproporcionalmente direitos fundamentais, como liberdade de expressão e locomoção, sem provas concretas de risco de fuga. A Primeira Turma manteve as restrições por 4 votos a 1. Fux destacou a soberania do Judiciário e rejeitou alegações de influência externa, isolando-se na Turma, mas mantendo alinhamento com outros ministros do plenário.</w:t>
       </w:r>
     </w:p>
     <w:p>
       <w:r>
-        <w:t>https://tinyurl.com/24gqarjy</w:t>
+        <w:t>https://tinyurl.com/25tvnsa9</w:t>
       </w:r>
     </w:p>
     <w:p>
@@ -303,19 +350,17 @@
     </w:p>
     <w:p>
       <w:r>
-        <w:t>FOLHA DE S.PAULO/SÃO PAULO: Ministros do STF avaliaram prisão de Bolsonaro, mas tornozeleira foi saída</w:t>
+        <w:t>O ESTADO DE S.PAULO/SÃO PAULO: Um caso escandaloso de censura</w:t>
       </w:r>
     </w:p>
     <w:p>
       <w:r>
-        <w:t xml:space="preserve">(foco em Justiça):  </w:t>
-        <w:br/>
-        <w:t>Ministros do STF avaliaram a prisão preventiva de Jair Bolsonaro após pressões internacionais, como as sobretaxas de Trump, interpretadas como tentativa de interferir no processo sobre a trama golpista. Apesar de considerarem os requisitos legais presentes, optaram pela tornozeleira eletrônica para evitar divisões na corte e vitimização do ex-presidente. Alexandre de Moraes destacou que as ações de Bolsonaristas e Trump buscam pressionar o Judiciário. O STF mantém medidas cautelares, como recolhimento noturno e restrições de contato, para coibir riscos de fuga e obstrução da Justiça.</w:t>
+        <w:t>A defesa de Jair Bolsonaro afirmou ao STF que o ex-presidente não descumpriu medidas cautelares ao conceder entrevistas, alegando não ter ciência da proibição. Advogados pediram esclarecimentos sobre os limites impostos pelo ministro Alexandre de Moraes, que ameaçou prisão caso declarações fossem divulgadas, inclusive por terceiros. Especialistas veem risco de censura prévia, criticando o abuso e a afronta à liberdade de imprensa. O caso reacende debates sobre imparcialidade do STF e uso de medidas autoritárias contra acusados.</w:t>
       </w:r>
     </w:p>
     <w:p>
       <w:r>
-        <w:t>https://tinyurl.com/2693ahqw</w:t>
+        <w:t>https://tinyurl.com/25gt7uxg</w:t>
       </w:r>
     </w:p>
     <w:p>
@@ -331,17 +376,20 @@
     </w:p>
     <w:p>
       <w:r>
-        <w:t>FOLHA DE S.PAULO/SÃO PAULO: André Corrêa do Lago Tarifas de Donald Trump, guerras e eleições pressionam a C0P30</w:t>
+        <w:t>O GLOBO/RIO DE JANEIRO: EFEITO TRUMP NO AR Pressão americana por mais gastos com Defesa ameaça verbas contra mudança climática na COP</w:t>
       </w:r>
     </w:p>
     <w:p>
       <w:r>
-        <w:t>A COP30, marcada para novembro em Belém, enfrenta pressões devido a guerras, eleições na Europa e a política climática de Donald Trump, que retirou os EUA do Acordo de Paris. O embaixador André Corrêa do Lago, presidente da conferência, destacou a frustração com o financiamento climático insuficiente (US$ 300 bi) e a ausência americana, prejudicando negociações. A meta é alcançar US$ 1,3 tri, mas conflitos geopolíticos e o avanço da direita na Europa reduzem a ambição. Lago criticou Trump por desinformação sobre o Brasil e alertou para o risco de retrocessos na agenda climática.</w:t>
+        <w:t xml:space="preserve">Pressão por gastos militares ameaça financiamento climático na COP30  </w:t>
+        <w:br/>
+        <w:br/>
+        <w:t>A pressão dos EUA para aumentar gastos com Defesa na Otan pode reduzir investimentos globais no combate às mudanças climáticas, alertam ambientalistas e diplomatas. O cenário preocupa para a COP30, em Belém, onde o Brasil buscará mobilizar US$ 1,3 trilhão/ano até 2035 para ações climáticas. Especialistas destacam que conflitos desviam recursos urgentes para a crise climática, agravadora de pobreza e desigualdade. Enquanto gastos militares batem recordes (US$ 2,7 trilhões em 2024), o financiamento climático enfrenta riscos, comprometendo metas globais.</w:t>
       </w:r>
     </w:p>
     <w:p>
       <w:r>
-        <w:t>https://tinyurl.com/23h755s6</w:t>
+        <w:t>https://tinyurl.com/2xo44ra2</w:t>
       </w:r>
     </w:p>
     <w:p>
@@ -357,17 +405,17 @@
     </w:p>
     <w:p>
       <w:r>
-        <w:t>O ESTADO DE S.PAULO/SÃO PAULO: Briga de Milei com vice expõe choque entre libertários e nacionalistas</w:t>
+        <w:t>VALOR ECONÔMICO/SÃO PAULO: Castro avaliou dar cargo a Eduardo</w:t>
       </w:r>
     </w:p>
     <w:p>
       <w:r>
-        <w:t>O presidente argentino Javier Milei e sua vice, Victoria Villarruel, estão em conflito aberto, expondo a divisão entre libertários e nacionalistas na direita. As críticas públicas de Milei e a defesa de Villarruel ao aumento de aposentadorias aprovado pelo Senado acirraram a disputa. A vice, que preside o Senado, foi acusada de traição e vem sendo alvo de ataques de aliados do governo. As divergências incluem visões opostas sobre o papel do Estado e prioridades políticas, com Villarruel buscando autonomia. A crise reflete tensões históricas entre presidentes e vices na Argentina.</w:t>
+        <w:t>Cláudio Castro (PL-RJ) avalia nomear Eduardo Bolsonaro (PL-SP) como secretário no Rio, mas consultas informais ao STF indicam má recepção à ideia. O PT pediu a Moraes que barre a nomeação, alegando tentativa de burlar investigações contra Eduardo, que está nos EUA e não quer voltar ao Brasil. Aliados de Castro afirmam que a proposta era um gesto político a Bolsonaro, mas sabiam da inviabilidade. Governos de SP e SC negaram cogitar a nomeação. O caso pode tensionar relações entre Castro e Bolsonaro.</w:t>
       </w:r>
     </w:p>
     <w:p>
       <w:r>
-        <w:t>https://tinyurl.com/25n7s3gl</w:t>
+        <w:t>https://tinyurl.com/25axt9qo</w:t>
       </w:r>
     </w:p>
     <w:p>
@@ -377,17 +425,17 @@
     </w:p>
     <w:p>
       <w:r>
-        <w:t>VALOR ECONÔMICO/SÃO PAULO: União poderá ir àJustiça para evitar ‘jabutis’ em MPs do setor elétrico, diz Silveira</w:t>
+        <w:t>O ESTADO DE S.PAULO/SÃO PAULO: Motta proíbe reuniões pró-Bolsonaro; Supremo já prevê retaliação do Congresso</w:t>
       </w:r>
     </w:p>
     <w:p>
       <w:r>
-        <w:t>O ministro de Minas e Energia, Alexandre Silveira, afirmou que o governo pode recorrer à Justiça para evitar a inclusão de "jabutis"</w:t>
+        <w:t>O presidente da Câmara, Hugo Motta (Republicanos-PB), proibiu reuniões de comissões e homenagens a Jair Bolsonaro durante o recesso parlamentar, gerando críticas da oposição, que classificou a medida como "ilegal". Bolsonaristas planejam retaliações pós-recesso, como uma PEC para acabar com o foro privilegiado e um impeachment do ministro Alexandre de Moraes (STF). O Congresso e o STF estão em conflito por decisões judiciais sobre temas como emendas parlamentares e IOF. A tensão aumenta com investigações contra Bolsonaro e a proximidade de uma possível condenação.</w:t>
       </w:r>
     </w:p>
     <w:p>
       <w:r>
-        <w:t>https://tinyurl.com/252lq8tc</w:t>
+        <w:t>https://tinyurl.com/22ge4hzx</w:t>
       </w:r>
     </w:p>
     <w:p>
@@ -397,17 +445,17 @@
     </w:p>
     <w:p>
       <w:r>
-        <w:t>O GLOBO/RIO DE JANEIRO: Silveira reduz atrito e articula permanência no cargo</w:t>
+        <w:t>VALOR ECONÔMICO/SÃO PAULO: Defesa de Bolsonaro diz que cautelar não foi descumprida</w:t>
       </w:r>
     </w:p>
     <w:p>
       <w:r>
-        <w:t>Alexandre Silveira, ministro de Minas e Energia, articula sua permanência no cargo, enfrentando pressões do presidente do Senado, Davi Alcolumbre, que busca sua saída. O governo destravou indicações para agências reguladoras, negociadas diretamente entre Lula e Alcolumbre, visando reduzir tensões. Silveira busca reaproximação com o senador Rodrigo Pacheco para amenizar conflitos, mas Alcolumbre mantém resistência. Lula não demonstra intenção de ceder às pressões, reforçando a estabilidade de Silveira. O desgaste entre governo e Congresso, agravado por vetos derrubados sobre energia eólica, pode ser atenuado com medidas setoriais.</w:t>
+        <w:t>A defesa de Jair Bolsonaro afirmou ao STF que o ex-presidente não descumpriu a medida cautelar que o proíbe de usar redes sociais, ao conceder entrevista na Câmara onde exibiu a tornozeleira eletrônica. Os advogados argumentam que Bolsonaro não controla a replicação de suas falas por terceiros nas redes e pediram ao ministro Alexandre de Moraes que esclareça os limites da decisão. Enquanto aguardam resposta, Bolsonaro evitará novas manifestações. Moraes avalia se decreta prisão preventiva, o que, se ocorrer, deve respeitar o horário diurno devido à inviolabilidade domiciliar noturna.</w:t>
       </w:r>
     </w:p>
     <w:p>
       <w:r>
-        <w:t>https://tinyurl.com/29fxq8ol</w:t>
+        <w:t>https://tinyurl.com/2ctco4pt</w:t>
       </w:r>
     </w:p>
     <w:p>
@@ -417,17 +465,17 @@
     </w:p>
     <w:p>
       <w:r>
-        <w:t>VALOR ECONÔMICO/SÃO PAULO: Governo Lula vai manter distância de decisão de Moraes contra Bolsonaro</w:t>
+        <w:t>O GLOBO/RIO DE JANEIRO: REDES ‘INCONTROLAVEIS Bolsonaro nega ter violado ordem de Moraes, pede aval a entrevistas e ‘terceiriza ataques a aliados</w:t>
       </w:r>
     </w:p>
     <w:p>
       <w:r>
-        <w:t>O governo Lula decidiu manter distância da decisão do ministro Alexandre de Moraes, do STF, que impôs restrições a Jair Bolsonaro após operação da PF, incluindo tornozeleira eletrônica e proibição de usar redes sociais. A orientação é reforçar a independência entre os Poderes e evitar interferência no Judiciário, enquanto Lula prioriza a soberania nacional e negociações técnicas com os EUA sobre tarifas. Auxiliares avaliam que o material apreendido deve ser usado em inquérito sobre Eduardo Bolsonaro, não no processo do suposto golpe. A defesa de Bolsonaro alega que ele está sendo punido por "atos de terceiros".</w:t>
+        <w:t>A defesa de Jair Bolsonaro negou descumprir as medidas cautelares do ministro Alexandre de Moraes (STF), que proíbem o ex-presidente de usar redes sociais ou terceirizar publicações. Alegou que reproduções de suas falas por veículos e aliados são "incontroláveis". Bolsonaro cancelou aparições públicas após Moraes ameaçar prisão e pediu esclarecimentos sobre se entrevistas estão vetadas. Enquanto isso, aliados no Congresso tentaram articular apoio, mas enfrentaram resistência, como a suspensão de comissões durante o recesso. O STF aguarda análise da PGR para decidir sobre possível violação das regras.</w:t>
       </w:r>
     </w:p>
     <w:p>
       <w:r>
-        <w:t>https://tinyurl.com/29w5m9py</w:t>
+        <w:t>https://tinyurl.com/29npszdj</w:t>
       </w:r>
     </w:p>
     <w:p>
@@ -437,17 +485,17 @@
     </w:p>
     <w:p>
       <w:r>
-        <w:t>VALOR ECONÔMICO/SÃO PAULO: Centrão pressiona por candidatura de Tarcísio ao Planalto</w:t>
+        <w:t>O ESTADO DE S.PAULO/SÃO PAULO: Bolsonaro promete ficar calado e alega ‘desdobramento incontrolável’ das redes</w:t>
       </w:r>
     </w:p>
     <w:p>
       <w:r>
-        <w:t>O Centrão pressiona o governador de São Paulo, Tarcísio de Freitas (Republicanos), a concorrer à Presidência em 2026, diante da possível inelegibilidade de Jair Bolsonaro, alvo de operação da PF. Lideranças do PP, União Brasil e PL defendem que Bolsonaro desista da disputa para unir a direita. Tarcísio, visto como nome viável contra Lula, resiste à candidatura após desgastes com empresários e bolsonaristas. Em São Paulo, a indefinição sobre sua reeleição gera disputas na centro-direita, enquanto a esquerda avalia oportunidades para fortalecer Lula e retomar o governo estadual.</w:t>
+        <w:t>A defesa de Jair Bolsonaro alegou ao STF que ele não descumpriu as medidas cautelares do ministro Alexandre de Moraes, afirmando que o ex-presidente não sabia estar proibido de conceder entrevistas. Bolsonaro prometeu ficar calado até que o STF esclareça os limites das restrições, argumentando que não pode ser responsabilizado por compartilhamentos de terceiros em redes sociais. A defesa questionou a extensão da decisão, considerando-a excessiva. O caso envolve acusações de obstrução da Justiça e risco de fuga, com Moraes ameaçando prisão em caso de descumprimento.</w:t>
       </w:r>
     </w:p>
     <w:p>
       <w:r>
-        <w:t>https://tinyurl.com/254mwqom</w:t>
+        <w:t>https://tinyurl.com/2xpro7kx</w:t>
       </w:r>
     </w:p>
     <w:p>
@@ -457,17 +505,17 @@
     </w:p>
     <w:p>
       <w:r>
-        <w:t>VALOR ECONÔMICO/SÃO PAULO: Acirramento das tensões faz Lula eiguer bandeira do patriotismo</w:t>
+        <w:t>VALOR ECONÔMICO/SÃO PAULO: Governo tem pressa e busca perfil técnico para presidência da CVM</w:t>
       </w:r>
     </w:p>
     <w:p>
       <w:r>
-        <w:t>O governo Lula adotou um discurso patriótico e de soberania nacional para contrapor o bolsonarismo, aproveitando as tensões com os EUA após sanções comerciais e o alinhamento de Bolsonaro a Trump. A estratégia visa resgatar o orgulho nacional, com possíveis reflexos no novo slogan governamental e na campanha de reeleição em 2026. O PT busca se apresentar como defensor dos interesses brasileiros, usando símbolos como as cores verde e amarelo. Especialistas veem oportunidade, mas questionam a compatibilidade entre nacionalismo e justiça social, além da sustentabilidade da narrativa.</w:t>
+        <w:t>O governo busca um nome técnico para presidir a CVM após a renúncia de João Pedro Nascimento. Os principais cotados são Marina Copola (atual diretora, indicada por Lula) e o advogado André Pitta, com Flavia Perlingeiro também em discussão. A indicação deve ocorrer até agosto, evitando politização. Copola é vista como favorita, com Pitta possível para sua vaga na diretoria. O governo prepara uma força-tarefa para aprovação no Senado, onde enfrentará resistência. O escolhido completará o mandato até 2027, após sabatina na CAE.</w:t>
       </w:r>
     </w:p>
     <w:p>
       <w:r>
-        <w:t>https://tinyurl.com/2b5k6zml</w:t>
+        <w:t>https://tinyurl.com/2xmdzex4</w:t>
       </w:r>
     </w:p>
     <w:p>
@@ -477,17 +525,17 @@
     </w:p>
     <w:p>
       <w:r>
-        <w:t>VALOR ECONÔMICO/SÃO PAULO: A fragilidade relativa do Supremo</w:t>
+        <w:t>FOLHA DE S.PAULO/SÃO PAULO: Defesa diz que Bolsonaro não dará mais entrevistas e nega ter violado ordem de Moraes</w:t>
       </w:r>
     </w:p>
     <w:p>
       <w:r>
-        <w:t>Pesquisa Genial/Quaest revela que o STF tem 48% de desaprovação, mas ainda é o Poder menos rejeitado, comparado ao Congresso (51%) e ao governo Lula (53%). Apesar de julgar Bolsonaro por golpe, 19% de seus eleitores em 2022 aprovam o STF, índice que sobe para 32% entre evangélicos. O ministro Alexandre de Moraes, alvo do bolsonarismo, é rejeitado por 77% dos eleitores de Bolsonaro, mas apenas 51% entre evangélicos. A polarização é menor no Judiciário, que enfrenta críticas principalmente de quem consome notícias por redes sociais. A fragilidade institucional persiste, mas sem dependência de apoio popular.</w:t>
+        <w:t>A defesa de Jair Bolsonaro afirmou ao ministro Alexandre de Moraes, do STF, que o ex-presidente não violou a ordem que proíbe divulgação de suas entrevistas em redes sociais, alegando que ele não havia sido notificado quando falou à imprensa na Câmara. Advogados pediram esclarecimentos sobre os limites da decisão e afirmaram que Bolsonaro não dará novas declarações até que as regras sejam definidas. Moraes ameaçou revogar a liberdade do ex-presidente e decretar sua prisão caso a determinação seja descumprida.</w:t>
       </w:r>
     </w:p>
     <w:p>
       <w:r>
-        <w:t>https://tinyurl.com/25lrsrp2</w:t>
+        <w:t>https://tinyurl.com/2b97glep</w:t>
       </w:r>
     </w:p>
     <w:p>
@@ -497,17 +545,20 @@
     </w:p>
     <w:p>
       <w:r>
-        <w:t>VALOR ECONÔMICO/SÃO PAULO: STF adere à defesa da soberania sob vácuojurídico</w:t>
+        <w:t>O GLOBO/RIO DE JANEIRO: PELA P VEZ DIALOGAMOS COM QUEM VOTOU EM BOLSONARO</w:t>
       </w:r>
     </w:p>
     <w:p>
       <w:r>
-        <w:t>O STF, ao avalizar medidas cautelares contra Jair Bolsonaro, reforçou a defesa da soberania nacional, citando riscos de interferência estrangeira após manifestações de Donald Trump em apoio ao ex-presidente. Ministros como Alexandre de Moraes e Flávio Dino destacaram a necessidade de proteger a independência do Judiciário brasileiro de pressões externas, mesmo sem base legal específica. A decisão incluiu restrições a Bolsonaro, como tornozeleira eletrônica e veto a contatos diplomáticos, visando evitar fuga. A medida reacendeu debates políticos, com críticas da oposição e apoio de aliados.</w:t>
+        <w:t xml:space="preserve">Edinho Silva, novo presidente do PT, afirmou que o partido busca, pela primeira vez no governo Lula, dialogar com eleitores "não ideológicos" de Bolsonaro, atraídos por questões conjunturais. Citou o "tarifaço" de Trump e a defesa da soberania nacional como oportunidades para essa aproximação. Destacou a necessidade de debater justiça tributária e o modelo de sociedade, além de criticar o Congresso por usurpar atribuições do Executivo. Silva evitou definir sucessores, mas reforçou que Lula será o candidato em 2026, priorizando fortalecer o PT.  </w:t>
+        <w:br/>
+        <w:br/>
+        <w:t>(Foco em estratégia política, relação com eleitorado e tensões institucionais.)</w:t>
       </w:r>
     </w:p>
     <w:p>
       <w:r>
-        <w:t>https://tinyurl.com/28cxeqdu</w:t>
+        <w:t>https://tinyurl.com/2bbqcotm</w:t>
       </w:r>
     </w:p>
     <w:p>
@@ -523,17 +574,20 @@
     </w:p>
     <w:p>
       <w:r>
-        <w:t>O ESTADO DE S.PAULO/SÃO PAULO: Vinho de MG recebe maior nota do Brasil na história da 6 Decanter</w:t>
+        <w:t>VALOR ECONÔMICO/SÃO PAULO: Com menor peso do Brasil, setor de arroz da Argentina foca a Europa</w:t>
       </w:r>
     </w:p>
     <w:p>
       <w:r>
-        <w:t>O vinho Isabela, da vinícola mineira Maria Maria, recebeu 96 pontos na revista britânica Decanter, a maior nota já concedida a um rótulo brasileiro pela publicação, referência no setor. Elaborado com a uva Syrah usando a técnica de dupla poda</w:t>
+        <w:t xml:space="preserve">Setor arrozeiro argentino mira Europa e reduz foco no Brasil  </w:t>
+        <w:br/>
+        <w:br/>
+        <w:t>Empresas argentinas de arroz, como Ebro Foods, Copra, Ceolin e Adecoagro, estão priorizando mercados exigentes, como Europa e América Central, em detrimento do Brasil, antes seu principal cliente. Com produtos de alta qualidade, rastreáveis e segregados, essas companhias ampliam suas exportações, impulsionadas por reformas econômicas locais e demanda por arroz premium. Investimentos em infraestrutura e tecnologia reforçam a competitividade do setor, que vê na Argentina uma base estratégica, apesar da instabilidade histórica do país.</w:t>
       </w:r>
     </w:p>
     <w:p>
       <w:r>
-        <w:t>https://tinyurl.com/28xskmfa</w:t>
+        <w:t>https://tinyurl.com/24u5fpz6</w:t>
       </w:r>
     </w:p>
     <w:p>
@@ -543,17 +597,17 @@
     </w:p>
     <w:p>
       <w:r>
-        <w:t>O ESTADO DE S.PAULO/SÃO PAULO: Uma ‘carne vegana’ à base de farinha de girassol</w:t>
+        <w:t>FOLHA DE S.PAULO/SÃO PAULO: Brasil encontrará alternativas para sua carne após tarifaço de Trump, afirma consultor</w:t>
       </w:r>
     </w:p>
     <w:p>
       <w:r>
-        <w:t>Pesquisadores do Ital</w:t>
+        <w:t>O Brasil buscará alternativas para a carne bovina afetada pelas tarifas impostas pelos EUA, segundo a Scot Consultoria. Apesar da queda nas exportações para os EUA (de 47,8 mil toneladas em abril para 9,7 mil em julho), o setor mantém recordes nas vendas globais, redirecionando produtos para outros mercados, como China e Chile. A arroba bovina, cotada a R$ 296,10, tem tendência de alta nos próximos anos. Frigoríficos ajustam escalas de abate devido às incertezas, mas a demanda interna e externa sustenta o setor.</w:t>
       </w:r>
     </w:p>
     <w:p>
       <w:r>
-        <w:t>https://tinyurl.com/2d7bdwj8</w:t>
+        <w:t>https://tinyurl.com/23bnrmhx</w:t>
       </w:r>
     </w:p>
     <w:p>
@@ -563,17 +617,20 @@
     </w:p>
     <w:p>
       <w:r>
-        <w:t>VALOR ECONÔMICO/SÃO PAULO: PIB da cadeia da soja e do biodiesel deve crescer 11% no Brasil neste ano</w:t>
+        <w:t>O ESTADO DE S.PAULO/SÃO PAULO: Cade tem a chance de evitar o cartel de compra da soja</w:t>
       </w:r>
     </w:p>
     <w:p>
       <w:r>
-        <w:t>O PIB da cadeia da soja e do biodiesel no Brasil deve crescer 11% em 2025, impulsionado por uma safra recorde de soja</w:t>
+        <w:t xml:space="preserve">A Moratória da Soja, acordo privado criado em 2006 para frear desmatamento na Amazônia, está sob investigação do Cade por possíveis práticas anticompetitivas. O pacto, que proíbe a compra de soja de áreas desmatadas após 2008 — mesmo legalmente autorizadas —, pode estar prejudicando pequenos e médios produtores, concentrando o mercado nas mãos de grandes tradings. O Cade tem a oportunidade de barrar abusos, garantindo que acordos de sustentabilidade não violem a livre concorrência, protegendo produtores legais e o ambiente regulatório.  </w:t>
+        <w:br/>
+        <w:br/>
+        <w:t>(Foco: Impacto no agronegócio, concorrência e mercado de soja)</w:t>
       </w:r>
     </w:p>
     <w:p>
       <w:r>
-        <w:t>https://tinyurl.com/2byaoyuq</w:t>
+        <w:t>https://tinyurl.com/2d2cqyrm</w:t>
       </w:r>
     </w:p>
     <w:p>
@@ -583,17 +640,17 @@
     </w:p>
     <w:p>
       <w:r>
-        <w:t>VALOR ECONÔMICO/SÃO PAULO: Milhão Ingredients espera receita bilionâria em 2025</w:t>
+        <w:t>O GLOBO/RIO DE JANEIRO: EM BUSCA DE RESULTADOS ENCONTRAMOS A SUSTENTABILIDADE</w:t>
       </w:r>
     </w:p>
     <w:p>
       <w:r>
-        <w:t>A Milhão Ingredients, especializada em ingredientes de milho convencional, projeta receita de R$ 1,2 bilhão em 2024 e busca expansão no agronegócio. A empresa planeja aumentar a produção mensal de 48 mil para 60 mil toneladas e ampliar a área plantada de 40 mil para 100 mil hectares até 2027, com parcerias em Goiás. Recentemente, dobrou sua capacidade com a aquisição de uma unidade da Louis Dreyfus e inaugurou uma planta de óleo de milho. A empresa, que exporta para 67 países, aderiu a práticas de agricultura regenerativa, oferecendo prêmios aos produtores.</w:t>
+        <w:t>O Grupo Roncador, referência em agro regenerativo, combina alta tecnologia e práticas sustentáveis, como rotação de culturas e defensivos biológicos, para aumentar a produtividade sem desmatar. Com 53 mil hectares no Mato Grosso, a fazenda integra lavoura e pecuária, fixando carbono e reduzindo emissões. O CEO Pelerson Vecchia destaca a importância de métricas globais para produção sustentável e incentivos a práticas regenerativas. Além disso, enfatiza o papel das pessoas como principal ativo e a necessidade de equilibrar inovação tecnológica com cuidado humano e ambiental.</w:t>
       </w:r>
     </w:p>
     <w:p>
       <w:r>
-        <w:t>https://tinyurl.com/268zkw7c</w:t>
+        <w:t>https://tinyurl.com/2d984mye</w:t>
       </w:r>
     </w:p>
     <w:p>
@@ -603,17 +660,20 @@
     </w:p>
     <w:p>
       <w:r>
-        <w:t>O ESTADO DE S.PAULO/SÃO PAULO: Nita busca receita de R$ 700 milhões com diversificação de portfólio</w:t>
+        <w:t>FOLHA DE S.PAULO/SÃO PAULO: Compra de carne bovina brasileira pelos EUA cai 80% em três meses</w:t>
       </w:r>
     </w:p>
     <w:p>
       <w:r>
-        <w:t>A Nita Alimentos, fabricante de farinhas de trigo, busca receita de R$ 700 milhões em 2025, com crescimento de 7%, focando em produtos de maior valor agregado e diversificação, como farinhas especiais para pizzarias em parceria com a italiana Polselli. A empresa investiu R$ 130 milhões em modernização e logística, aproveitando a localização em Santos para importar trigo e reduzir riscos da commodity. Inovações, como farinhas para panetone e ingredientes franceses, impulsionaram 30% do crescimento em 2024. O agronegócio também aparece em outros destaques, como aumento na movimentação de trigo e fertilizantes no Terminal Marítimo Inácio Barbosa</w:t>
+        <w:t xml:space="preserve">As exportações de carne bovina brasileira para os EUA caíram 80% em três meses, de 47,8 mil toneladas em abril para 9,7 mil em julho, devido à tarifa de 10% imposta em abril e à ameaça de sobretaxa de 50% a partir de agosto. O preço para os EUA subiu 12%, chegando a US$ 5.850 por tonelada. O Brasil, maior exportador para os EUA, busca negociar com importadores, mas a indefinição persiste. A queda impacta setores como frigoríficos, que já suspenderam produções destinadas ao mercado americano.  </w:t>
+        <w:br/>
+        <w:br/>
+        <w:t>(90 palavras, foco em agronegócio e impactos comerciais)</w:t>
       </w:r>
     </w:p>
     <w:p>
       <w:r>
-        <w:t>https://tinyurl.com/22m825ez</w:t>
+        <w:t>https://tinyurl.com/25mt9r29</w:t>
       </w:r>
     </w:p>
     <w:p>
@@ -629,17 +689,17 @@
     </w:p>
     <w:p>
       <w:r>
-        <w:t>O ESTADO DE S.PAULO/SÃO PAULO: Gastos em saúde e educação: desvincular, não reduzir</w:t>
+        <w:t>VALOR ECONÔMICO/SÃO PAULO: Quase 70% dos polos EAD correm o risco de fechar</w:t>
       </w:r>
     </w:p>
     <w:p>
       <w:r>
-        <w:t>O artigo discute os gastos públicos em educação e saúde no Brasil, destacando que, embora proporcionalmente similares aos de países avançados</w:t>
+        <w:t>Novas regras do MEC para o EAD, que ampliam a carga horária presencial, podem levar ao fechamento de 67% dos polos operacionais (17,5 mil), pois 44% têm menos de 50 alunos, inviabilizando a estrutura exigida. Cursos de saúde, engenharia e licenciaturas serão os mais impactados, especialmente em cidades pequenas. Grandes redes, que concentram 85% das matrículas, sentirão menos efeitos. Instituições terão dois anos para se adaptar, mas precisarão investir em laboratórios e contratar docentes qualificados, elevando custos e possivelmente mensalidades. A fiscalização, antes ausente, será crucial para o cumprimento das normas.</w:t>
       </w:r>
     </w:p>
     <w:p>
       <w:r>
-        <w:t>https://tinyurl.com/2d5krj9a</w:t>
+        <w:t>https://tinyurl.com/2yvdvqcl</w:t>
       </w:r>
     </w:p>
     <w:p>
@@ -649,40 +709,17 @@
     </w:p>
     <w:p>
       <w:r>
-        <w:t>FOLHA DE S.PAULO/SÃO PAULO: Uerj lança graduação em engenharia de energias renováveis</w:t>
+        <w:t>O ESTADO DE S.PAULO/SÃO PAULO: ‘Efeito Trump’ faz 96 doutorandos com bolsas da Capes desistirem dos EUA</w:t>
       </w:r>
     </w:p>
     <w:p>
       <w:r>
-        <w:t>A Uerj lançou a primeira graduação em Engenharia de Energias Renováveis, com 40 vagas anuais a partir de 2026. O curso, de cinco anos em período integral, capacitará os alunos a projetar usinas renováveis, analisar dados energéticos e atuar em setores como eficiência energética e pesquisa. O currículo, desenvolvido por departamentos da universidade, inclui 10% de atividades de extensão. A iniciativa visa formar especialistas para reduzir emissões e cumprir acordos climáticos. Inscrições para o vestibular estão abertas até 4 de agosto.</w:t>
+        <w:t>O "efeito Trump" fez 96 doutorandos brasileiros com bolsas da Capes desistirem de estudar nos EUA, optando por países como Espanha e Canadá. O corte de financiamento federal à pesquisa e as políticas restritivas contra estrangeiros, incluindo dificuldades com vistos e cerceamento acadêmico, desestimularam os estudantes. Alguns relataram ter projetos pré-aprovados barrados ou precisaram alterar temas de pesquisa. A Capes afirmou que a troca de destino é permitida, mas destacou preocupação com o enfraquecimento da ciência americana e o fortalecimento de outros países na pesquisa global.</w:t>
       </w:r>
     </w:p>
     <w:p>
       <w:r>
-        <w:t>https://tinyurl.com/29lxs5qe</w:t>
-      </w:r>
-    </w:p>
-    <w:p>
-      <w:r>
-        <w:t>*</w:t>
-      </w:r>
-    </w:p>
-    <w:p>
-      <w:r>
-        <w:t>O GLOBO/RIO DE JANEIRO: Crescimento de temporários preocupa</w:t>
-      </w:r>
-    </w:p>
-    <w:p>
-      <w:r>
-        <w:t xml:space="preserve">O setor educacional enfrenta um aumento preocupante de professores temporários nas redes estaduais, que passaram de 31,1% (2013) para 50,04% (2024). Estudos do BID e do Todos Pela Educação alertam que esses profissionais têm menor qualificação, salários reduzidos e impactam negativamente o desempenho dos alunos. A rotatividade e condições precárias agravam as desigualdades, especialmente em áreas vulneráveis. Especialistas recomendam processos seletivos rigorosos, formação continuada e equiparação salarial. Propostas legislativas buscam melhorar as condições de trabalho, destacando a necessidade de valorização docente para avançar na qualidade da educação.  </w:t>
-        <w:br/>
-        <w:br/>
-        <w:t>(90 palavras, foco em educação, dados e recomendações-chave)</w:t>
-      </w:r>
-    </w:p>
-    <w:p>
-      <w:r>
-        <w:t>https://tinyurl.com/2aufdd8e</w:t>
+        <w:t>https://tinyurl.com/2ba2qbjo</w:t>
       </w:r>
     </w:p>
     <w:p>
@@ -698,37 +735,20 @@
     </w:p>
     <w:p>
       <w:r>
-        <w:t>VALOR ECONÔMICO/SÃO PAULO: Investidores têm um papel crítico na energia limpa</w:t>
+        <w:t xml:space="preserve">VALOR ECONÔMICO/SÃO PAULO: Carregamento de carro elétrico gera disputa entre Estados e municípios </w:t>
       </w:r>
     </w:p>
     <w:p>
       <w:r>
-        <w:t>O debate sobre energia limpa no Brasil destaca o viés estrutural favorável aos combustíveis fósseis, que recebem subsídios e vantagens históricas. A Atmos Capital argumenta que as renováveis devem competir em mercados moldados para fósseis, mas críticos apontam que políticas públicas são essenciais para impulsionar a transição. O Brasil tem potencial para liderar com hidrelétricas, solar e eólica, mas precisa de regulação e investimentos em infraestrutura. A mudança exige ação estratégica, não apenas confiança no mercado, para superar desafios como intermitência e custos, garantindo competitividade e sustentabilidade.</w:t>
+        <w:t xml:space="preserve">Disputa tributária sobre carregamento de veículos elétricos divide Estados e municípios  </w:t>
+        <w:br/>
+        <w:br/>
+        <w:t>Estados como São Paulo, Santa Catarina e Minas Gerais defendem a cobrança de ICMS sobre o serviço de recarga de veículos elétricos, enquanto municípios, como São Paulo, argumentam pela incidência do ISS. Tributaristas afirmam que a recarga é um serviço, sujeito apenas ao ISS, conforme resolução da Aneel e Lei Complementar 116/2003. A divergência pode levar a contenciosos judiciais, enquanto empresas enfrentam incerteza tributária. A reforma tributária, com a criação do IBS a partir de 2033, pode resolver o impasse.</w:t>
       </w:r>
     </w:p>
     <w:p>
       <w:r>
-        <w:t>https://tinyurl.com/2cq6zu38</w:t>
-      </w:r>
-    </w:p>
-    <w:p>
-      <w:r>
-        <w:t>*</w:t>
-      </w:r>
-    </w:p>
-    <w:p>
-      <w:r>
-        <w:t>O ESTADO DE S.PAULO/SÃO PAULO: A farra dos subsídios</w:t>
-      </w:r>
-    </w:p>
-    <w:p>
-      <w:r>
-        <w:t>As contas de luz no Brasil incluirão quase R$ 50 bilhões em subsídios em 2024, financiados principalmente pelos consumidores via CDE (Conta de Desenvolvimento Energético). Criada em 2002, a CDE saltou de R$ 1 bilhão (2003) para R$ 49 bilhões (2024), abrangendo desde energias renováveis (solar, eólica) até fontes poluentes (carvão) e outros benefícios setoriais. O governo estabeleceu um limite indefinido para a CDE, baseado no orçamento de 2026, que pode chegar a R$ 65 bilhões. Especialistas alertam que o custo extra recairá sobre os consumidores, contrariando promessas de tarifas mais baixas.</w:t>
-      </w:r>
-    </w:p>
-    <w:p>
-      <w:r>
-        <w:t>https://tinyurl.com/24j8m7gr</w:t>
+        <w:t>https://tinyurl.com/29mgex64</w:t>
       </w:r>
     </w:p>
     <w:p>
@@ -744,20 +764,20 @@
     </w:p>
     <w:p>
       <w:r>
-        <w:t>VALOR ECONÔMICO/SÃO PAULO: Troca de lideranças em subsidiárias do BB pode ecoar na Caixa</w:t>
+        <w:t>O GLOBO/RIO DE JANEIRO: Estados preparam ações de socorro a empresas</w:t>
       </w:r>
     </w:p>
     <w:p>
       <w:r>
-        <w:t xml:space="preserve">O Banco do Brasil anunciou mudanças na liderança de suas subsidiárias, como BB Seguridade e BB Asset, com indicações técnicas visando alinhar perfis às exigências do mercado. As alterações podem refletir na Caixa, onde diretorias são cobiçadas por políticos, como o presidente da Câmara, Hugo Motta. Apesar da resistência a pressões políticas em empresas de capital aberto, como a BB Seguridade, há expectativa de mais mudanças. Analistas citam preocupações com ingerência política e desempenho do BB, com JP Morgan reduzindo recomendação das ações devido a desafios no crédito agrícola.  </w:t>
+        <w:t xml:space="preserve">Estados anunciam medidas financeiras para aliviar impacto de tarifas dos EUA  </w:t>
         <w:br/>
         <w:br/>
-        <w:t>(90 palavras, foco em finanças e impactos no setor)</w:t>
+        <w:t>Governos estaduais, como São Paulo e Goiás, preparam ações para mitigar os efeitos da sobretaxa imposta pelos EUA a produtos brasileiros. São Paulo planeja linhas de crédito subsidiado e liberação de créditos de ICMS para empresas afetadas. Goiás focará no agroindustrial, com juros abaixo de 10% ao ano, exigindo manutenção de empregos. Outros estados, como Rio e Paraná, avaliam impactos e estudam medidas similares. No plano federal, o governo discute um fundo emergencial e crédito extraordinário para setores prejudicados, como carnes e máquinas, que já registram queda nas exportações.</w:t>
       </w:r>
     </w:p>
     <w:p>
       <w:r>
-        <w:t>https://tinyurl.com/25wzz3l6</w:t>
+        <w:t>https://tinyurl.com/29yuc5zs</w:t>
       </w:r>
     </w:p>
     <w:p>
@@ -767,20 +787,20 @@
     </w:p>
     <w:p>
       <w:r>
-        <w:t>VALOR ECONÔMICO/SÃO PAULO: Dívida pública só deixa de ser explosiva com reforma fiscal</w:t>
+        <w:t>VALOR ECONÔMICO/SÃO PAULO: Receita projetada sobe, e governo reduz contenção</w:t>
       </w:r>
     </w:p>
     <w:p>
       <w:r>
-        <w:t xml:space="preserve">A dívida pública brasileira pode ultrapassar 100% do PIB na próxima década sem reformas fiscais robustas, alerta estudo da MCM 4Intelligence. Atualmente em 76,1% do PIB, a dívida tem 53% de chance de exceder 100% sem ajustes. Mesmo com reformas brandas (como desvinculação parcial de gastos sociais), a probabilidade permanece em 25%. Superávits primários de 1,5% do PIB a partir de 2027 mitigariam parcialmente o risco. Especialistas destacam que apenas reformas críveis, capazes de reduzir juros reais e garantir sustentabilidade fiscal, evitariam a trajetória explosiva da dívida.  </w:t>
+        <w:t xml:space="preserve">O governo federal reduziu a contenção de gastos de R$ 31,3 bilhões para R$ 10,7 bilhões, liberando R$ 20,6 bilhões para despesas, devido a receitas extras como o leilão do pré-sal e maior arrecadação de IR. A projeção do déficit primário melhorou para R$ 26,3 bilhões, mas especialistas criticam a falta de disciplina fiscal, que poderia ajudar a reduzir inflação e juros. O Tesouro destacou que o descontingenciamento visa retomar investimentos. A Receita Federal estima arrecadar R$ 8,4 bi com o IOF até dezembro e R$ 27,7 bi em 2026.  </w:t>
         <w:br/>
         <w:br/>
-        <w:t>(Foco em finanças públicas, projeções de risco e impacto das reformas fiscais.)</w:t>
+        <w:t>(90 palavras, foco em finanças e impacto fiscal)</w:t>
       </w:r>
     </w:p>
     <w:p>
       <w:r>
-        <w:t>https://tinyurl.com/2y6qfxup</w:t>
+        <w:t>https://tinyurl.com/264tejn8</w:t>
       </w:r>
     </w:p>
     <w:p>
@@ -790,17 +810,20 @@
     </w:p>
     <w:p>
       <w:r>
-        <w:t>FOLHA DE S.PAULO/SÃO PAULO: Queda do dólar indica diversificação de investimento no exterior além dos EUA</w:t>
+        <w:t>VALOR ECONÔMICO/SÃO PAULO: Para analistas, certo é buscar centro da meta</w:t>
       </w:r>
     </w:p>
     <w:p>
       <w:r>
-        <w:t>A queda de 9% do dólar em 2025 tem levado investidores a diversificar portfólios além dos EUA, com destaque para Europa e Ásia. O euro valorizou-se 11,85%, e o DAX alemão subiu 21%, enquanto o S&amp;P 500 teve ganhos menores (6,6%). Especialistas recomendam exposição global para reduzir riscos, citando oportunidades em renda fixa e variável em mercados como Alemanha e Arábia Saudita. ETFs e BDRs facilitam o acesso. A desvalorização do dólar também é vista como estratégia dos EUA para impulsionar exportações, mas reforça a necessidade de proteção cambial, com indicação de 16% de investimentos no exterior.</w:t>
+        <w:t xml:space="preserve">Analistas criticam o governo por buscar apenas o piso da meta fiscal (déficit de 0,25% do PIB), em vez do centro (zero), conforme relatório do Ministério do Planejamento. O déficit projetado para 2025 é de 0,2% do PIB. Economistas alertam que a postura fiscal menos conservadora, com menor bloqueio de gastos e uso de receitas não recorrentes (como royalties do pré-sal), dificultará o cumprimento da meta em 2026. Há risco de descumprimento, com déficit estimado em R$ 108,9 bi no próximo ano, exigindo ajustes ou mudanças na regra.  </w:t>
+        <w:br/>
+        <w:br/>
+        <w:t>(90 palavras, foco em finanças e política fiscal)</w:t>
       </w:r>
     </w:p>
     <w:p>
       <w:r>
-        <w:t>https://tinyurl.com/29rfyuun</w:t>
+        <w:t>https://tinyurl.com/26f5wxgt</w:t>
       </w:r>
     </w:p>
     <w:p>
@@ -810,17 +833,17 @@
     </w:p>
     <w:p>
       <w:r>
-        <w:t>O GLOBO/RIO DE JANEIRO: Popularidade de ETF pode começar a fazer jus ao que promete</w:t>
+        <w:t>VALOR ECONÔMICO/SÃO PAULO: Após ofensiva de Trump, investidores temem ameaça à independência do Fed</w:t>
       </w:r>
     </w:p>
     <w:p>
       <w:r>
-        <w:t>Os ETFs (fundos de índice) no Brasil, apesar de vantajosos por custos baixos e diversificação, ainda enfrentam baixa liquidez e popularidade. Apenas 43% dos 92 ETFs negociam mais de R$ 1 milhão/dia, contra 60% dos fundos imobiliários. A CVM pode impulsionar o mercado com regras de transparência, incentivando o modelo fee based (taxa fixa), que beneficia ETFs, em detrimento do comission based (que privilegia produtos com mais comissões). Juros altos e falta de educação financeira também limitam a adesão, mas novos índices e distribuição mensal de dividendos podem atrair investidores.</w:t>
+        <w:t>Investidores estão preocupados com a independência do Federal Reserve (Fed) após críticas públicas de Donald Trump ao presidente Jerome Powell, incluindo rumores de demissão. Apesar de improvável, a pressão política gera instabilidade e riscos à credibilidade monetária. Analistas alertam que uma eventual saída de Powell poderia elevar os juros de longo prazo e enfraquecer o dólar, além de aumentar prêmios de risco da dívida dos EUA. Mohamed El-Erian defende a renúncia de Powell para preservar a autonomia do Fed, enquanto o mercado prevê impactos limitados no curto prazo devido à composição atual do FOMC.</w:t>
       </w:r>
     </w:p>
     <w:p>
       <w:r>
-        <w:t>https://tinyurl.com/2ya7krhl</w:t>
+        <w:t>https://tinyurl.com/25rju5tk</w:t>
       </w:r>
     </w:p>
     <w:p>
@@ -830,19 +853,17 @@
     </w:p>
     <w:p>
       <w:r>
-        <w:t>VALOR ECONÔMICO/SÃO PAULO: Tom de cautela prevalece com tensões entre Brasil e EUA</w:t>
-        <w:br/>
-        <w:br/>
+        <w:t>O GLOBO/RIO DE JANEIRO: GOVERNO LIBERA R$ 20,6 BI EM GASTOS Receitas melhoram com IOF e leilão de petróleo, mas país terá déficit em 2025</w:t>
       </w:r>
     </w:p>
     <w:p>
       <w:r>
-        <w:t>As tensões entre Brasil e EUA, com o anúncio de tarifas de 50% sobre produtos brasileiros, impactaram o mercado financeiro, elevando a percepção de risco. Bancos como BofA e J.P. Morgan reduziram exposição ao real e ativos locais, citando volatilidade e riscos geopolíticos. O real descolou-se de outras moedas emergentes, com alta implícita na volatilidade. Investidores adotaram cautela, reduzindo posições em bolsa, câmbio e juros, preocupados com possível escalada de retaliações e incertezas eleitorais. A relação bilateral, agora mais politizada, amplia dúvidas sobre o cenário econômico.</w:t>
+        <w:t>O governo liberou R$ 20,6 bilhões em gastos previamente contingenciados, reduzindo o bloqueio orçamentário de R$ 31,3 bi para R$ 10,7 bi, devido a receitas extras com IOF e leilões de petróleo. Apesar disso, persiste a previsão de déficit primário em 2025, com rombo total de R$ 74,9 bi em 2024, incluindo precatórios. A arrecadação com IOF caiu R$ 10,2 bi após ajustes, enquanto o BPC pressionou as despesas. O governo mantém prudência fiscal, destacando a necessidade de equilíbrio para cumprir metas, mesmo com liberação de emendas parlamentares (R$ 4,7 bi) e investimentos.</w:t>
       </w:r>
     </w:p>
     <w:p>
       <w:r>
-        <w:t>https://tinyurl.com/2ck6hxyf</w:t>
+        <w:t>https://tinyurl.com/28tpjvmy</w:t>
       </w:r>
     </w:p>
     <w:p>
@@ -852,20 +873,17 @@
     </w:p>
     <w:p>
       <w:r>
-        <w:t>O ESTADO DE S.PAULO/SÃO PAULO: Com carteira enxuta, Organon tem retorno de 135% em 3 anos</w:t>
+        <w:t>VALOR ECONÔMICO/SÃO PAULO: Como a Grécia se recuperou após flertar com o colapso economico</w:t>
       </w:r>
     </w:p>
     <w:p>
       <w:r>
-        <w:t xml:space="preserve">O Organon Master FIA, fundo de ações com gestão focada e carteira enxuta (máximo de 20 ativos), obteve retorno de 135% em 3 anos, superando o Ibovespa. A estratégia da Organon Capital prioriza análise bottom-up, diversificação entre teses domésticas e dolarizadas, e disciplina para não expandir além de R$ 1 bi. O fundo atrai investidores institucionais, evitando crescimento indiscriminado. Com custo de capital global elevado, a gestora aposta em empresas subvalorizadas, dividendos e recompras, mantendo otimismo no longo prazo, independentemente do cenário macroeconômico ou eleitoral.  </w:t>
-        <w:br/>
-        <w:br/>
-        <w:t>(90 palavras, foco em finanças: rentabilidade, estratégia de investimento, gestão de risco e mercado).</w:t>
+        <w:t>A Grécia se recuperou de uma grave crise financeira que quase levou ao colapso econômico e à saída do euro. Após três pacotes de resgate (2010-2018) e duras reformas de austeridade, o país reduziu déficits, saneou bancos e retomou o crescimento, superando economias europeias. A dívida pública caiu, e o superávit primário atingiu 4,8%. No entanto, o PIB per capita ainda é 70% da média da UE, com desafios em produtividade e investimentos. A crise também levou a reformas na zona do euro, como a criação do Mecanismo Europeu de Estabilidade.</w:t>
       </w:r>
     </w:p>
     <w:p>
       <w:r>
-        <w:t>https://tinyurl.com/26j9a83g</w:t>
+        <w:t>https://tinyurl.com/26kao7dn</w:t>
       </w:r>
     </w:p>
     <w:p>
@@ -875,17 +893,17 @@
     </w:p>
     <w:p>
       <w:r>
-        <w:t>FOLHA DE S.PAULO/SÃO PAULO: Piora da crise eleva incerteza sobre o dólar no ‘dia D’ do tarifaço de Trump</w:t>
+        <w:t>FOLHA DE S.PAULO/SÃO PAULO: Governo prevê alta nas receitas e libera R$ 20,6 bilhões do Orçamento</w:t>
       </w:r>
     </w:p>
     <w:p>
       <w:r>
-        <w:t>A tensão política e a ameaça de sobretaxa de 50% sobre exportações brasileiras pelos EUA, a partir de 1° de agosto, aumentaram a incerteza sobre o dólar, que oscilou próximo a R$ 5,60. O governo e o BC estão preocupados com o impacto cambial, enquanto Lula criou um comitê para discutir ações, sem avanços no diálogo com os EUA. Especialistas avaliam que o tarifaço pode pressionar o câmbio no curto prazo, mas o efeito econômico seria limitado, com possível volatilidade. Operações suspeitas no mercado de câmbio também estão sob investigação.</w:t>
+        <w:t>O governo liberou R$ 20,6 bilhões do Orçamento, antes contingenciados, devido à melhora nas receitas, impulsionada pelo leilão do pré-sal (R$ 14,8 bi) e pela manutenção parcial do aumento do IOF (R$ 10 bi). Apesar disso, o déficit fiscal deve fechar 2025 em R$ 26,3 bilhões, dentro da meta, mas o rombo total chegará a R$ 74,9 bi com precatórios e devoluções do INSS. O Ministério do Planejamento propõe um "período de silêncio" antes de divulgar relatórios fiscais, inspirado no modelo do Copom, para evitar impactos no mercado.</w:t>
       </w:r>
     </w:p>
     <w:p>
       <w:r>
-        <w:t>https://tinyurl.com/25ldnwmj</w:t>
+        <w:t>https://tinyurl.com/2com3pvz</w:t>
       </w:r>
     </w:p>
     <w:p>
@@ -901,19 +919,72 @@
     </w:p>
     <w:p>
       <w:r>
-        <w:t>VALOR ECONÔMICO/SÃO PAULO: BC tem ganho nas reservas com valorização do ouro</w:t>
+        <w:t>VALOR ECONÔMICO/SÃO PAULO: Venda de valor agregado mais alto para EUA amplia perdas com tarifaço</w:t>
       </w:r>
     </w:p>
     <w:p>
       <w:r>
-        <w:t xml:space="preserve">(Setor de Mineração):  </w:t>
+        <w:t xml:space="preserve">As exportações brasileiras para os EUA têm maior participação de produtos industrializados (80,2%) em comparação com a média global (53,6%), ampliando o impacto do "tarifaço" americano. Enquanto commodities como minério de ferro (23,7% das vendas globais) têm peso menor nos EUA (13,2%), setores de transformação, como aço e aviões, são mais afetados. Especialistas alertam para riscos de desindustrialização, já que os EUA são destino de 22% dos manufaturados brasileiros (US$ 21,4 bi em 2024). O setor extrativo perde espaço, refletindo a dependência de produtos com maior valor agregado nesse mercado.  </w:t>
         <w:br/>
-        <w:t>A valorização do ouro, com alta de 25,3% em 2024, elevou as reservas internacionais do Banco Central</w:t>
+        <w:br/>
+        <w:t>(Foco em mineração: destaque para a menor participação do minério de ferro nas exportações para os EUA vs. mundo e o impacto indireto no setor via desindustrialização).</w:t>
       </w:r>
     </w:p>
     <w:p>
       <w:r>
-        <w:t>https://tinyurl.com/29jodkzw</w:t>
+        <w:t>https://tinyurl.com/24no9xdu</w:t>
+      </w:r>
+    </w:p>
+    <w:p>
+      <w:r>
+        <w:t>*</w:t>
+      </w:r>
+    </w:p>
+    <w:p>
+      <w:r>
+        <w:t>VALOR ECONÔMICO/SÃO PAULO: Produção da Vale cresce, mas preços e vendas caem</w:t>
+      </w:r>
+    </w:p>
+    <w:p>
+      <w:r>
+        <w:t xml:space="preserve">A Vale registrou aumento de 3,7% na produção de minério de ferro no 2º trimestre de 2025, impulsionada pelo desempenho da mina de Brucutu (MG) e do S11D (PA). No entanto, as vendas caíram 3,1%, e os preços médios recuaram 13,3% (finos) e 14,7% (pelotas), refletindo a queda nas cotações internacionais e a estratégia de otimização de portfólio, com foco na China. A produção de pelotas caiu 11,7%, alinhada à revisão de metas. Metais básicos, como níquel e cobre, tiveram alta na produção, mas também enfrentaram quedas nos preços.  </w:t>
+        <w:br/>
+        <w:br/>
+        <w:t>(90 palavras, foco em mineração e dados-chave)</w:t>
+      </w:r>
+    </w:p>
+    <w:p>
+      <w:r>
+        <w:t>https://tinyurl.com/26tovv2c</w:t>
+      </w:r>
+    </w:p>
+    <w:p>
+      <w:r>
+        <w:t>*</w:t>
+      </w:r>
+    </w:p>
+    <w:p/>
+    <w:p>
+      <w:r>
+        <w:t>*Setor de Óleo de Gás*</w:t>
+      </w:r>
+    </w:p>
+    <w:p>
+      <w:r>
+        <w:t>VALOR ECONÔMICO/SÃO PAULO: Petrobras aposta no alcance global para contornar tarifaço</w:t>
+      </w:r>
+    </w:p>
+    <w:p>
+      <w:r>
+        <w:t xml:space="preserve">Petrobras busca diversificação global para mitigar impacto de tarifas dos EUA  </w:t>
+        <w:br/>
+        <w:br/>
+        <w:t>A Petrobras está focando na diversificação de mercados para reduzir os efeitos das tarifas impostas pelos EUA, que afetam 4% das exportações de petróleo e 37% dos derivados da empresa. Cláudio Schlosser, diretor de logística, destacou que a estratégia comercial da companhia absorve volatilidades, evitando repasses imediatos aos preços domésticos. A China é o maior comprador de petróleo (36%), enquanto Singapura lidera em derivados (53%). A Petrobras monitora riscos, como possíveis sobretaxas a compradores de diesel russo, mas não vê ameaça imediata.</w:t>
+      </w:r>
+    </w:p>
+    <w:p>
+      <w:r>
+        <w:t>https://tinyurl.com/2836g6ww</w:t>
       </w:r>
     </w:p>
     <w:p>
@@ -930,12 +1001,12 @@
     <w:p/>
     <w:p>
       <w:r>
-        <w:t>VALOR ECONÔMICO/SÃO PAULO: Editorial - Tarifas de Trump começam a mudar fluxos de comércio</w:t>
+        <w:t>VALOR ECONÔMICO/SÃO PAULO: Governo erra ao mirar o piso da meta fiscal</w:t>
       </w:r>
     </w:p>
     <w:p>
       <w:r>
-        <w:t>https://tinyurl.com/28go2588</w:t>
+        <w:t>https://tinyurl.com/24wa7xuk</w:t>
       </w:r>
     </w:p>
     <w:p>
@@ -945,12 +1016,12 @@
     </w:p>
     <w:p>
       <w:r>
-        <w:t>FOLHA DE S.PAULO/SÃO PAULO: Editorial - Com excedente de produção, China avança sobre o Brasil</w:t>
+        <w:t>FOLHA DE S.PAULO/SÃO PAULO: Editorial - Só Trumps e Bolsonaros lucram com a força bruta</w:t>
       </w:r>
     </w:p>
     <w:p>
       <w:r>
-        <w:t>https://tinyurl.com/2cspfxz5</w:t>
+        <w:t>https://tinyurl.com/2d683nhy</w:t>
       </w:r>
     </w:p>
     <w:p>
@@ -960,12 +1031,12 @@
     </w:p>
     <w:p>
       <w:r>
-        <w:t>O ESTADO DE S.PAULO/SÃO PAULO: Editorial - Brasil paga a conta da imprudência de Lula</w:t>
+        <w:t>O GLOBO/RIO DE JANEIRO: Editorial - Lula precisa enviar chanceler aos Estados Unidos antes do fim do mês</w:t>
       </w:r>
     </w:p>
     <w:p>
       <w:r>
-        <w:t>https://tinyurl.com/2bh65hno</w:t>
+        <w:t>https://tinyurl.com/23dszute</w:t>
       </w:r>
     </w:p>
     <w:p>
@@ -975,12 +1046,12 @@
     </w:p>
     <w:p>
       <w:r>
-        <w:t>O GLOBO/RIO DE JANEIRO: Editorial - Infiltração de organizações criminosas tornou a Amazônia um polo de drogas</w:t>
+        <w:t>O GLOBO/RIO DE JANEIRO: Editorial - Proibir entrevista é indevido e inoportuno</w:t>
       </w:r>
     </w:p>
     <w:p>
       <w:r>
-        <w:t>https://tinyurl.com/29lfxxsu</w:t>
+        <w:t>https://tinyurl.com/2982o4tr</w:t>
       </w:r>
     </w:p>
     <w:p>
@@ -990,42 +1061,12 @@
     </w:p>
     <w:p>
       <w:r>
-        <w:t>O GLOBO/RIO DE JANEIRO: Editorial - Saneamento está melhor, mas quadro ainda é vergonhoso</w:t>
+        <w:t>FOLHA DE S.PAULO/SÃO PAULO: É preciso mais empenho na negociação sobre tarifas</w:t>
       </w:r>
     </w:p>
     <w:p>
       <w:r>
-        <w:t>https://tinyurl.com/2bawy6kn</w:t>
-      </w:r>
-    </w:p>
-    <w:p>
-      <w:r>
-        <w:t>*</w:t>
-      </w:r>
-    </w:p>
-    <w:p>
-      <w:r>
-        <w:t>FOLHA DE S.PAULO/SÃO PAULO: Editorial - Congresso afronta o país no trato das emendas</w:t>
-      </w:r>
-    </w:p>
-    <w:p>
-      <w:r>
-        <w:t>https://tinyurl.com/2xo52w62</w:t>
-      </w:r>
-    </w:p>
-    <w:p>
-      <w:r>
-        <w:t>*</w:t>
-      </w:r>
-    </w:p>
-    <w:p>
-      <w:r>
-        <w:t>O ESTADO DE S.PAULO/SÃO PAULO: Editorial - O empobrecimento brasileiro</w:t>
-      </w:r>
-    </w:p>
-    <w:p>
-      <w:r>
-        <w:t>https://tinyurl.com/2yf5akd7</w:t>
+        <w:t>https://tinyurl.com/2aqhc7vx</w:t>
       </w:r>
     </w:p>
     <w:p>
@@ -1042,69 +1083,67 @@
     <w:p/>
     <w:p>
       <w:r>
-        <w:t>DIÁRIO DE S.PAULO/SÃO PAULO (https://tinyurl.com/2cmzamf4), O DIA/RIO DE JANEIRO (https://tinyurl.com/2bl8zkeb), TRIBUNA DA BAHIA/SALVADOR (https://tinyurl.com/2ad3ev6q), O HOJE/GOIÂNIA (https://tinyurl.com/2a4hgun3), O DIA ONLINE/RIO DE JANEIRO (https://tinyurl.com/2bmw5xo9), TRIBUNA DO NORTE.COM.BR/NATAL (https://tinyurl.com/254yphkv), O SUL/PORTO ALEGRE (https://tinyurl.com/22rjtqck), O POVO ONLINE/FORTALEZA (https://tinyurl.com/2a73dy5x), JORNAL DA CIDADE ONLINE/ARACAJU (https://tinyurl.com/2b8d535q), DIÁRIO DE PERNAMBUCO.COM.BR/RECIFE (https://tinyurl.com/2yeaxu88), EM.COM.BR/BELO HORIZONTE (https://tinyurl.com/23gtzy9r), FOLHA DO ESTADO ONLINE/CUIABÁ (https://tinyurl.com/2y7emayg)</w:t>
+        <w:t>FOLHA DE S.PAULO/SÃO PAULO (https://tinyurl.com/28yl6sw7)</w:t>
         <w:br/>
-        <w:t xml:space="preserve">Durante a disputa pelo controle da *Eldorado* Celulose, fontes revelaram que um grupo ligado à Paper Excellence criou o comitê sigiloso "Operação Twist Arm" para coletar dados contra concorrentes. A estratégia foi interrompida após acordo entre as controladoras, e a Paper Excellence negou a existência do grupo, afirmando transparência. O caso expôs tensões no setor de celulose.  </w:t>
+        <w:t xml:space="preserve">O BNDES anunciou um investimento de R$ 114 milhões no Grupo Santa Clara, empresa de bioinsumos, marcando a retomada da BNDESPar na compra de ações após 10 anos. O banco terá 19,9% de participação, alinhando-se a políticas de sustentabilidade e inovação. Paralelamente, reduziu sua participação na *JBS* (de 20,81% para 18,18%), como parte da estratégia de desinvestir em empresas "maduras" para focar em setores como economia verde. O governo Lula defende um BNDES ativo, mas críticos temem repetição de políticas do PT, como o apoio a "campeãs nacionais". O banco nega semelhanças e destaca prioridades como descarbonização e agronegócio sustentável. A *JBS*, não mencionada diretamente no anúncio recente, segue como uma das empresas com participação reduzida do BNDES, que mantém holdings estratégicas (Petrobras, Eletrobras). O plano é direcionar até R$ 10 bilhões em renda variável, reforçando o papel do banco na transição ecológica.  </w:t>
         <w:br/>
-        <w:t xml:space="preserve">- Bolsonaro articula eleger familiares ao Senado em 2026, visando impeachment do ministro Alexandre de Moraes (STF).  </w:t>
-        <w:br/>
-        <w:t xml:space="preserve">- Oposição quer convocar Alckmin para explicar negociações com os EUA, mas votação só em agosto.  </w:t>
-        <w:br/>
-        <w:t xml:space="preserve">- Gol e Azul terão audiência pública para debater fusão.  </w:t>
-        <w:br/>
-        <w:t xml:space="preserve">- IBI Social, com Lu Alckmin como madrinha, focará em inclusão em comunidades portuárias.  </w:t>
-        <w:br/>
-        <w:t>(Foco principal na *Eldorado*, com breve contextualização dos demais temas. Fonte: Coluna Esplanada.)</w:t>
+        <w:t>(160 palavras, com foco em *JBS* e contexto do BNDES)</w:t>
       </w:r>
     </w:p>
     <w:p/>
     <w:p>
       <w:r>
-        <w:t>DIÁRIO INDÚSTRIA &amp; COMÉRCIO/CURITIBA (https://tinyurl.com/2a8qweev)</w:t>
+        <w:t>ESTADÃO/SÃO PAULO (https://tinyurl.com/22hst5yl)</w:t>
         <w:br/>
-        <w:t>A *JBS* destacou-se no SuperAgro 2025, premiando 55 produtores integrados da Seara no Paraná por excelência em avicultura e suinocultura, reforçando seu compromisso com a cadeia produtiva. Enquanto isso, o agronegócio brasileiro enfrenta desafios com a sobrexata de 50% imposta pelos EUA sobre café e suco de laranja, commodities em que o Brasil é líder global. Especialistas, como o CEO da GIROAgro, defendem estratégias como diversificação de mercados e inovação para manter competitividade. Paralelamente, a Câmara aprovou novas regras de licenciamento ambiental, simplificando processos para empreendimentos estratégicos, embora críticos alertem para riscos ambientais. Outro avanço foi a inauguração do laboratório de bioinsumos da IdeeLab no Paraná, com investimento de R$ 30 milhões, visando agricultura sustentável. Além disso, a Garantia-Safra para agricultura familiar foi ampliada, reduzindo o percentual de perda exigido para acesso ao benefício. A *JBS* e o setor seguem focados em produtividade, tecnologia e adaptação a cenários globais.</w:t>
+        <w:t>A *JBS* patrocina a 1ª Semana de Jornalismo Gastronômico Paladar Estadão, evento gratuito para universitários e recém-formados em jornalismo</w:t>
       </w:r>
     </w:p>
     <w:p/>
     <w:p>
       <w:r>
-        <w:t>INFOMONEY/SÃO PAULO (https://tinyurl.com/2afmbyln)</w:t>
+        <w:t>TRIBUNA DO NORTE.COM.BR/NATAL (https://tinyurl.com/28egkd7p)</w:t>
         <w:br/>
-        <w:t xml:space="preserve">A B3 anunciou o rebalanceamento do Ibovespa, com vigência a partir de 1º de setembro, cujas prévias serão divulgadas em agosto. Entre as possíveis mudanças, destacam-se a entrada da Cury (CURY3) e CPFL (CPLE3), enquanto São Martinho (SMTO3), Petz (PETZ3) e GPA (PCAR3) podem sair. O BTG Pactual e o Itaú BBA projetam que a Cury teria peso de 0,19% no índice, enquanto a CPFL teria 0,70%.  </w:t>
-        <w:br/>
-        <w:t xml:space="preserve">Além disso, o BTG aponta que *JBS* (JBSS3), convertida em JBSS32, deve sair do IBrX-50 e IBrX-100 devido a questões de negociabilidade, junto de Carrefour (CRFB3) e Azul (AZUL4). O índice de small caps também pode excluir Marfrig (MRFG3), enquanto Automob (AMOB3) e Track&amp;Field (TFCO4) são candidatas a entrar.  </w:t>
-        <w:br/>
-        <w:t>O Ibovespa mostra sinais de desconcentração, com os 10 maiores ativos representando 49% do índice em maio de 2025, após pico de 53% em 2023.</w:t>
+        <w:t>O vice-presidente Geraldo Alckmin recebeu mais de 120 líderes empresariais, incluindo a *JBS*, em reuniões do comitê governamental para discutir as tarifas de 50% dos EUA sobre produtos brasileiros. Em quatro dias, foram 12 encontros com executivos de setores como agronegócio, siderurgia e tecnologia, além de entidades como CNI e Fiesp. O objetivo foi alinhar posições e preparar uma resposta coordenada às medidas protecionistas de Trump. A *JBS*, representante do agronegócio (via Abiec), integrou as discussões, destacando-se como uma das empresas estratégicas afetadas. O governo busca consolidar um diagnóstico dos impactos e planejar ações, como retaliações ou socorro econômico, em paralelo a articulações diplomáticas. A mobilização visa proteger setores exportadores, com foco em reduzir prejuízos e manter a competitividade internacional.</w:t>
       </w:r>
     </w:p>
     <w:p/>
     <w:p>
       <w:r>
-        <w:t>MONEY TIMES ONLINE/SÃO PAULO (https://tinyurl.com/25v2y4cg)</w:t>
+        <w:t>AE BROADCAST/SÃO PAULO (https://tinyurl.com/23bewtnn)</w:t>
         <w:br/>
-        <w:t>A *JBS* (JBSS3) está entre as mais de 130 empresas que divulgarão seus resultados do 2º trimestre de 2025 entre julho e agosto. A data marcada para a *JBS* é 13/08/2025, após o fechamento do mercado. O Guia de Resultados do BTG Pactual, disponível gratuitamente, traz projeções para receita, Ebitda e lucro líquido da companhia, além de recomendações de investimento. A temporada de balanços será influenciada por cenários geopolíticos e fiscais, com potencial para surpresas positivas ou negativas. A *JBS*, como uma das líderes do setor de proteínas, estará em destaque, e seu desempenho pode impactar o humor do mercado. Investidores podem usar o guia para se preparar antecipadamente.</w:t>
+        <w:t>O setor agropecuário em Goiás foi responsável por 88,3% dos empregos formais no estado entre janeiro e maio de 2025, com 41.304 novas admissões de um total de 46.759, segundo dados da Seapa-Goiás. O crescimento representa um aumento de 6,4% em relação ao mesmo período de 2024. O estado também superou as médias nacionais e regionais, com alta de 3,5% nos vínculos ativos. Políticas públicas, como expansão da assistência técnica, crédito rural facilitado e programas como o FCO Rural, impulsionaram o desempenho. A *JBS*, como uma das principais empresas do setor no estado, se beneficia desse cenário, que reforça a importância do agronegócio para a economia local. A continuidade dessas iniciativas é vista como essencial para sustentar o crescimento até o fim do ano. (Fonte: Broadcast Agro, com dados da Seapa e IMB, 22/07/2025).</w:t>
       </w:r>
     </w:p>
     <w:p/>
     <w:p>
       <w:r>
-        <w:t>FORBES BRASIL ONLINE/SÃO PAULO (https://tinyurl.com/22r5ova4)</w:t>
+        <w:t>MONEY TIMES ONLINE/SÃO PAULO (https://tinyurl.com/2awhe4wq)</w:t>
         <w:br/>
-        <w:t xml:space="preserve">Com o verão no hemisfério norte, a Forbes destaca 18 praias exclusivas e tranquilas, longe dos destinos tradicionais. Entre os destaques:  </w:t>
+        <w:t xml:space="preserve">Apesar de o texto principal focar na WEG, há uma breve menção à *JBS* (JBSS32), que acumulou queda de 6,8% na B3 após sua listagem em Nova York, conforme levantamento. O desempenho reflete desafios de valorização pós-dual listing, embora a empresa mantenha estratégias globais de expansão. (Nota: O resumo foi adaptado para destacar apenas a informação relevante sobre a *JBS*, já que o conteúdo original era majoritariamente sobre a WEG.)  </w:t>
         <w:br/>
-        <w:t xml:space="preserve">- One&amp;Only Aesthesis (Atenas): Praias douradas a 20 minutos do centro, com área adulta exclusiva.  </w:t>
+        <w:t xml:space="preserve">*JBS*, queda na B3, listagem em NY, desempenho financeiro.  </w:t>
         <w:br/>
-        <w:t xml:space="preserve">- Mandarin Oriental (São Vicente e Granadinas): Resort cinco estrelas em ilha pouco visitada.  </w:t>
+        <w:t>(Observação: O texto original não trazia detalhes adicionais sobre a *JBS*. Caso haja mais informações específicas, o resumo pode ser ajustado.)</w:t>
+      </w:r>
+    </w:p>
+    <w:p/>
+    <w:p>
+      <w:r>
+        <w:t>Jovem Pan (https://tinyurl.com/28n2zdof)</w:t>
         <w:br/>
-        <w:t xml:space="preserve">- D Maris Bay (Turquia): Encontro dos mares Egeu e Mediterrâneo, com seis praias temáticas.  </w:t>
+        <w:t xml:space="preserve">Apesar de não ser mais aceito em cassinos regulamentados no Brasil após a nova legislação de 2025, o *PicPay* foi um método popular em plataformas de apostas antes da proibição de carteiras digitais. Atualmente, os cassinos legalizados só permitem transações via Pix, garantindo segurança e instantaneidade.  </w:t>
         <w:br/>
-        <w:t xml:space="preserve">- The Datai Langkawi (Malásia): Floresta tropical e praia isolada no mar de Andaman.  </w:t>
+        <w:t xml:space="preserve">- Depósitos/saques instantâneos, sem taxas e com limites acessíveis (ex.: R$1 a R$150.000 no Esportes da Sorte).  </w:t>
         <w:br/>
-        <w:t xml:space="preserve">- Four Seasons Nam Hai (Vietnã): Vilas privativas com esportes aquáticos e praia de 500m.  </w:t>
+        <w:t xml:space="preserve">- Plataformas como Betano, Stake e bet365 oferecem jogos variados (slots, roleta, blackjack) e pagamentos rápidos.  </w:t>
         <w:br/>
-        <w:t xml:space="preserve">- Nujuma (Arábia Saudita): Primeiro Ritz-Carlton Reserve do Oriente Médio, com vilas flutuantes.  </w:t>
+        <w:t xml:space="preserve">- Verificação de identidade obrigatória, restringindo acesso a maiores de 18 anos com conta bancária no CPF cadastrado.  </w:t>
         <w:br/>
-        <w:t>Outros incluem The St. Regis Longboat Key (Flórida), Baoase (Curaçao) e Royal Palm (Maurício), com experiências como mergulho, ioga na praia e spas luxuosos. A dica é reservar logo – esses paraísos não ficarão secretos por muito tempo. 🌊✨</w:t>
+        <w:t xml:space="preserve">- Promoções permitidas: cashback, rodadas grátis e torneios (bônus de boas-vindas foram banidos).  </w:t>
+        <w:br/>
+        <w:t xml:space="preserve">: perda de flexibilidade (só Pix é permitido) e exclusão de métodos anteriores (cartões, criptomoedas).  </w:t>
+        <w:br/>
+        <w:t>Jogue com responsabilidade. Proibido para menores.</w:t>
       </w:r>
     </w:p>
     <w:p/>

</xml_diff>

<commit_message>
Reorganização dos blocos do relatório e redução dos resumos de Marca para até 120 palavras
</commit_message>
<xml_diff>
--- a/dados/marca_setor/Destaques do dia - J&F.docx
+++ b/dados/marca_setor/Destaques do dia - J&F.docx
@@ -4,76 +4,105 @@
   <w:body>
     <w:p>
       <w:r>
-        <w:t>CORREIO BRAZILIENSE/BRASÍLIA (https://tinyurl.com/24hv9hdc)</w:t>
-        <w:br/>
-        <w:t xml:space="preserve">O aumento de 70% na CSLL para fintechs como *PicPay*, anunciado pelo governo, preocupa o setor de alimentação, segundo a Abrasel. A medida, que visa instituições financeiras digitais, pode prejudicar pequenos negócios (bares, restaurantes e cafés), dependentes de soluções digitais para operar. Paulo Solmucci, presidente da Abrasel, critica o "retrocesso", destacando que a taxação penaliza a inclusão financeira de microempreendedores, essenciais para a economia.  </w:t>
-        <w:br/>
-        <w:t xml:space="preserve">Enquanto isso, o governo brasileiro negocia reservadamente com os EUA sobre tarifas, incluindo diálogos com big techs e empresas como Visa, citadas em investigações comerciais. O vice-presidente Geraldo Alckmin evitou detalhes, mas reforçou o esforço diplomático.  </w:t>
-        <w:br/>
-        <w:t xml:space="preserve">Em outros temas, eventos como o Encontro de Bambas (DF) promovem inclusão social, e brechós como Peça Rara impulsionam vendas de roupas de inverno, aliando sustentabilidade e reciclagem de peças. A marca arrecadou R$ 2,8 milhões em 2024 com bazares beneficentes.  </w:t>
-        <w:br/>
-        <w:t>(Contexto: *PicPay* é citada indiretamente como afetada por políticas tributárias, com efeitos em cadeia na economia digital.)</w:t>
+        <w:t>DESTAQUES DO DIA J&amp;F</w:t>
       </w:r>
     </w:p>
     <w:p/>
     <w:p>
       <w:r>
-        <w:t>MEIO&amp;MENSAGEM ONLINE/SÃO PAULO (https://tinyurl.com/2d5jteda)</w:t>
-        <w:br/>
-        <w:t>O *PicPay* reforçou seu time executivo com a contratação de André Tonelini como novo head da área de Cartões. Com mais de 20 anos de experiência no setor financeiro, incluindo passagens por Citi, Credicard e Banco Carrefour, Tonelini assumirá a liderança com o objetivo de impulsionar o crescimento e a proposta de valor dos cartões da fintech em diversos segmentos. Ele se reportará a Rodrigo Penteado, diretor de financial services da empresa. A movimentação ocorre pouco depois da chegada de Igor Puga, contratado na semana passada para comandar as áreas de marketing e growth, indicando uma estratégia de fortalecimento da liderança para expandir os negócios. As contratações destacam o foco do *PicPay* em consolidar sua presença no mercado financeiro, especialmente nos segmentos de pagamentos e serviços bancários digitais.</w:t>
+        <w:t>--- NOTÍCIAS DE MARCAS ---</w:t>
       </w:r>
     </w:p>
     <w:p/>
     <w:p>
       <w:r>
-        <w:t>NEO FEED (https://tinyurl.com/28qzgj3d)</w:t>
+        <w:t>ESTADÃO/SÃO PAULO (https://tinyurl.com/2b78l4g4)</w:t>
         <w:br/>
-        <w:t xml:space="preserve">O *PicPay* revolucionou o atendimento bancário com um "concierge digital" baseado em IA, disponível no app e no WhatsApp, permitindo transações como Pix via mensagens de texto, áudio ou imagem. A solução, que elevou o NPS em 45 pontos e a eficiência em 20%, substitui menus tradicionais por interações fluidas e personalizadas, com múltiplos agentes especializados. Renan Oliveira, executivo de IA da fintech, destacou que o futuro bancário é conversacional, reduzindo a necessidade de abrir o app. A personalização da interface aumentou em 28% a conclusão de tarefas.  </w:t>
-        <w:br/>
-        <w:t>Internamente, o *PicPay* criou a Hub AI, plataforma que permite a qualquer área desenvolver seus próprios agentes de IA. Em meses, mais de 400 foram criados, como assistentes de RH e marketing. A estratégia inclui capacitação de colaboradores com treinamentos semanais e recursos self-service. Com 60 milhões de usuários, a fintech prioriza a experiência do cliente, usando IA como ferramenta de serviço, não como fim. "O cliente está no centro, e a IA serve como um bom concierge", afirma Oliveira.</w:t>
+        <w:t>A Aneel negocia em sigilo a venda da Amazonas Energia para a *Âmbar Energia* (*J&amp;F*), dos irmãos Batista, após um impasse de mais de um ano. O acordo pode custar mais de R$ 18 bilhões aos consumidores em 15 anos, mas cláusulas podem reduzir esse valor com aportes dos Batista e ganhos de eficiência. A Justiça obrigou a transferência para a *J&amp;F*, mas a Âmbar ainda não assumiu a distribuidora, exigindo aval da Aneel. Em 2023, uma MP beneficiou a *J&amp;F*, repassando custos às tarifas. Negociações recentes buscam equilibrar metas de redução de perdas e custos, mas sem consenso. A Justiça prorrogou o prazo para a venda, enquanto a Aneel avalia intervenção se o acordo fracassar.</w:t>
       </w:r>
     </w:p>
     <w:p/>
     <w:p>
       <w:r>
-        <w:t>DIÁRIO DE S.PAULO/SÃO PAULO (https://tinyurl.com/2ypkwac3), DIÁRIO DE S.PAULO/SÃO PAULO (https://tinyurl.com/229psbcg), TRIBUNA DO NORTE/NATAL (https://tinyurl.com/2yt253vw), O GLOBO ONLINE/RIO DE JANEIRO (https://tinyurl.com/2doy7xl5)</w:t>
+        <w:t>ESTADÃO/SÃO PAULO (https://tinyurl.com/24hyq4kv), ISTOÉ DINHEIRO ONLINE/SÃO PAULO (https://tinyurl.com/2xtxkuz6), UOL NOTÍCIAS - ÚLTIMAS NOTÍCIAS/SÃO PAULO (https://tinyurl.com/253pz938)</w:t>
         <w:br/>
-        <w:t>O governo dos EUA, sob Donald Trump, impôs tarifas de 50% sobre exportações brasileiras, ameaçando setores como o agronegócio e colocando 110 mil empregos em risco. A *JBS*, uma das maiores exportadoras de carne do Brasil, já enfrenta quedas nas vendas para os EUA, seu segundo maior mercado, e teme prejuízos com a taxação adicional, que inviabilizaria parte das exportações. A Abiec alerta que frigoríficos estão parando produções destinadas aos EUA, enquanto 30 mil toneladas de carne já embarcadas podem gerar perdas de US$ 160 milhões. Paralelamente, o governo brasileiro, liderado pelo vice-presidente Geraldo Alckmin, mobilizou mais de 120 empresas, incluindo a *JBS*, para articular uma resposta coordenada, com possíveis retaliações e planos de socorro econômico. Enquanto o setor pressiona por negociações, a medida expõe a vulnerabilidade da economia brasileira e a dependência de mercados externos, com a *JBS* no centro dos impactos.</w:t>
+        <w:t>O Fundo *JBS* pela Amazônia lançou o projeto Vitrines de Restauração em Rondônia, com potencial para recuperar até 3 mil hectares de vegetação nativa e aumentar em 60% a renda de produtores rurais através da venda de sementes. Com investimento inicial de R$ 200 mil, a iniciativa usa a técnica indígena muvuca de sementes para regenerar áreas degradadas, especialmente em propriedades de pecuária. A ONG Ecoporé opera o plantio e capacitação, enquanto os Escritórios Verdes da *JBS* oferecem assistência técnica. O projeto também impulsiona a bioeconomia, envolvendo comunidades tradicionais na coleta de sementes e garantindo remuneração justa. As atividades começam em outubro, com metas que variam de 100 a 3 mil hectares restaurados em uma década.</w:t>
       </w:r>
     </w:p>
     <w:p/>
     <w:p>
       <w:r>
-        <w:t>PODER 360/BRASÍLIA (https://tinyurl.com/293dt4rz), MONEY TIMES ONLINE/SÃO PAULO (https://tinyurl.com/24e2vsox)</w:t>
+        <w:t>NOTÍCIAS DO DIA/FLORIANÓPOLIS (https://tinyurl.com/2xl9wk6f)</w:t>
         <w:br/>
-        <w:t xml:space="preserve">A *JBS* destacou-se em um estudo com 32.000 jovens colaboradores (15 a 30 anos), revelando que 60% priorizam crescimento profissional sobre salário. A empresa reforça programas como Evoluir e Germinare VET para desenvolvimento e retenção de talentos, com foco em carreira internacional e liderança. Fernando Meller, diretor de RH, enfatiza a necessidade de alinhar oportunidades às expectativas da Geração Z, que valoriza propósito e impacto social.  </w:t>
-        <w:br/>
-        <w:t xml:space="preserve">Paralelamente, os BDRs da *JBS* (JBSS32) caíram 6,8% na B3 após sua listagem na NYSE (NYSE:*JBS*), em junho de 2025, mas com volume financeiro atingindo R$ 657,7 milhões no dia da estreia em Wall Street. Gilberto Tomazoni, CEO global, vê a dupla listagem como estratégia para consolidar a *JBS* como líder global no setor de alimentos, competindo com gigantes como a Tyson Foods.  </w:t>
-        <w:br/>
-        <w:t>A empresa mantém investimentos em inovação e expansão, equilibrando desafios de mercado com iniciativas para engajar jovens talentos.</w:t>
+        <w:t>A *JBS* é uma das maiores produtoras globais de alimentos, fornecendo proteínas para milhões de famílias em todos os continentes. Com mais de 280 mil colaboradores, a empresa está comprometida com a produção diversificada de alimentos de qualidade, atendendo ao crescimento da população mundial. A marca destaca a importância da evolução contínua para sustentar sua missão de alimentar o mundo, reforçando seu papel central no setor de proteínas. A mensagem enfatiza a escala global da *JBS*, seu compromisso com a inovação e o abastecimento de mercados internacionais, consolidando sua posição como líder na indústria de alimentos.</w:t>
       </w:r>
     </w:p>
     <w:p/>
     <w:p>
       <w:r>
-        <w:t>TERRA/SÃO PAULO (https://tinyurl.com/269r4czr)</w:t>
+        <w:t>VALOR ECONÔMICO/SÃO PAULO (Capa - https://tinyurl.com/27ucaybw)</w:t>
         <w:br/>
-        <w:t>Um juiz federal rejeitou o pedido da Maersk para alterar as regras do leilão do terminal Tecon 10 no Porto de Santos (investimento de R$5,6 bi), que atualmente impede operadoras globais já atuantes no local de participar da primeira fase. A Maersk alegou restrições injustas, mas o juiz não identificou ilegalidades, destacando que o TCU também analisa o processo. A decisão mantém as regras que podem beneficiar novas empresas, como a *JBS* Terminais, subsidiária da gigante de carnes *JBS*, que busca entrar no setor portuário. Caso nenhuma proposta válida seja apresentada na primeira fase, operadores já instalados (como a Maersk) só poderão participar se abandonarem outras operações no porto. A *JBS* não se manifestou, enquanto a Maersk avalia recorrer, defendendo uma concorrência "ampla e isonômica". O caso abre oportunidades para grupos locais e asiáticos no maior porto da América Latina.</w:t>
+        <w:t>Empresas como a *JBS*, que acumula R$ 4,1 bilhões em créditos de ICMS, estão reestruturando operações para evitar perdas com a reforma tributária. A nova regra permite compensar créditos existentes até 2032 com o IBS, mas em 240 parcelas (20 anos) corrigidas pelo IPCA, gerando preocupação, especialmente entre exportadoras. Empresas buscam alternativas, como ações judiciais para acelerar devoluções, venda de créditos a terceiros ou cisões. No Paraná, R$ 3,2 bi já estão aptos para restituição. Tributaristas criticam o prazo longo e a incerteza na homologação pelos Estados. A *JBS*, entre outras, aguarda definições, enquanto o Comitê Gestor do IBS promete maior segurança jurídica, mas sem resolver totalmente os riscos ao fluxo de caixa.</w:t>
       </w:r>
     </w:p>
     <w:p/>
     <w:p>
       <w:r>
-        <w:t>SUNO NOTÍCIAS/SÃO PAULO (https://tinyurl.com/22kumfb3)</w:t>
+        <w:t>CAPITAL ABERTO ONLINE/SÃO PAULO (https://tinyurl.com/28g7pfma)</w:t>
         <w:br/>
-        <w:t>A *JBS* (JBSS3), junto a outras empresas de proteína animal como Minerva e BRF, enfrenta pressão nos resultados do 2T25 devido ao aumento dos custos com gado, que superaram os preços da carne, apesar da demanda global sólida. O cenário macroeconômico brasileiro, marcado por Selic a 15%, inflação e câmbio estável (R$ 5,55), impacta setores de forma desigual: exportadoras como a *JBS* se beneficiam do dólar alto, mas sofrem com juros elevados, que encarecem investimentos. Enquanto isso, varejistas e indústrias com endividamento enfrentam queda no consumo. Analistas projetam resultados resilientes para commodities, porém com margens pressionadas. Além disso, tensões geopolíticas, como as tarifas de Trump, podem afetar setores expostos aos EUA, mas a *JBS*, com demanda global diversificada, tem chances de manter desempenho estável, ainda que com custos elevados.</w:t>
+        <w:t>Apesar das tarifas de 50% impostas pelos EUA sobre exportações brasileiras, empresas como *JBS*, Gerdau e Marfrig podem mitigar parcialmente os impactos por possuírem unidades nos EUA, segundo relatório da Moody’s. A medida, válida desde 1º de agosto, afeta a competitividade no mercado brasileiro, mas essas companhias têm potencial para se beneficiar da produção local norte-americana, atraindo atenção de investidores. A Moody’s destaca que o impacto direto no Brasil é limitado, já que os EUA representam 12% das exportações nacionais. *JBS* e Marfrig, assim como Gerdau, são citadas como exemplos de empresas com vantagem operacional no cenário atual, embora o mercado interno possa enfrentar pressões inflacionárias.</w:t>
+      </w:r>
+    </w:p>
+    <w:p/>
+    <w:p>
+      <w:r>
+        <w:t>TERRA/SÃO PAULO (https://tinyurl.com/285v8ysm)</w:t>
+        <w:br/>
+        <w:t>*PicPay* anunciou a contratação de André Tonelini (ex-Banco Carrefour) para liderar sua unidade de negócios de cartões, reforçando sua estratégia no setor de pagamentos. A mudança ocorre em meio a outras movimentações corporativas relevantes, como a saída de João Pedro Nascimento da presidência da CVM e a chegada de Ethan Eismann (ex-Slack) como CDO do Nubank. A nomeação de Tonelini destaca a aposta da fintech em expandir sua oferta de crédito e meios de pagamento, competindo com players como Nubank e Mercado Pago. O movimento faz parte de uma tendência de contratações de executivos com experiência em grandes instituições financeiras para impulsionar inovação e crescimento.</w:t>
+      </w:r>
+    </w:p>
+    <w:p/>
+    <w:p>
+      <w:r>
+        <w:t>TERRA/SÃO PAULO (https://tinyurl.com/22wfeooo)</w:t>
+        <w:br/>
+        <w:t>Com os preços dos alimentos em alta, *PicPay* e outros apps de cashback (como Méliuz) são aliados para reduzir custos no supermercado. Combinar cupons de desconto (encontrados em apps como Carrefour ou sites como Cuponeria) com cashback (até 7% em algumas plataformas) pode gerar economias de até 15%. Priorizar produtos sazonais (como tomates na safra) potencializa os descontos. Exemplo: em uma compra de R$ 200, um cupom de R$ 20 + 7% de cashback (R$ 14) economiza R$ 34. Dicas incluem planejar compras, usar cartões com benefícios e evitar impulsos. Em 2025, essas ferramentas são essenciais para contornar a inflação.</w:t>
+      </w:r>
+    </w:p>
+    <w:p/>
+    <w:p>
+      <w:r>
+        <w:t>MEIO&amp;MENSAGEM ONLINE/SÃO PAULO (https://tinyurl.com/2877mk34)</w:t>
+        <w:br/>
+        <w:t>Igor Puga, líder de marketing do *PicPay*, critica a visão cínica que associa marketing a "maquiagem" para ideias fracas, destacando como até a elite intelectual (como editoras e acadêmicos) menospreza a área, apesar de depender dela. Ele compara o marketing à curadoria editorial e ressalta a ironia de críticos que usam patrocínios para viabilizar projetos culturais, mas desdenham das estratégias que os financiam. Para mudar essa percepção, Puga propõe invasão do meio acadêmico com debates que unam teoria e prática, além de ações concretas (hackathons, laboratórios) para mostrar o marketing como ciência transformadora. O texto encerra com um chamado para unir rigor intelectual, criatividade e responsabilidade social, rompendo estereótipos.</w:t>
       </w:r>
     </w:p>
     <w:p/>
     <w:p/>
     <w:p>
       <w:r>
-        <w:t>--- Links das Notícias de Marca ---</w:t>
+        <w:t>--- LINKS DAS NOTÍCIAS DE MARCA ---</w:t>
+      </w:r>
+    </w:p>
+    <w:p/>
+    <w:p>
+      <w:r>
+        <w:t>*J&amp;F*</w:t>
+      </w:r>
+    </w:p>
+    <w:p>
+      <w:r>
+        <w:t>ESTADÃO/SÃO PAULO: Aneel negocia acordo com irmãos Batista sob sigilo em meio a impasse que dura mais de um ano</w:t>
+      </w:r>
+    </w:p>
+    <w:p>
+      <w:r>
+        <w:t>https://tinyurl.com/2b78l4g4</w:t>
+      </w:r>
+    </w:p>
+    <w:p>
+      <w:r>
+        <w:t>*</w:t>
       </w:r>
     </w:p>
     <w:p/>
@@ -84,12 +113,12 @@
     </w:p>
     <w:p>
       <w:r>
-        <w:t>DIÁRIO DE S.PAULO/SÃO PAULO: Defendendo interesses da família</w:t>
+        <w:t>ESTADÃO/SÃO PAULO: JBS pretende restaurar até 3 mil hectares em Rondônia</w:t>
       </w:r>
     </w:p>
     <w:p>
       <w:r>
-        <w:t>https://tinyurl.com/2ypkwac3</w:t>
+        <w:t>https://tinyurl.com/24hyq4kv</w:t>
       </w:r>
     </w:p>
     <w:p>
@@ -99,12 +128,12 @@
     </w:p>
     <w:p>
       <w:r>
-        <w:t>DIÁRIO DE S.PAULO/SÃO PAULO: Geraldo Alckmin já recebeu mais de 120 empresários para discutir estratégias contra tarifas</w:t>
+        <w:t>VALOR ECONÔMICO/SÃO PAULO: Capa - VALOR ECONÔMICO/SÃO PAULO - 28/07/2025</w:t>
       </w:r>
     </w:p>
     <w:p>
       <w:r>
-        <w:t>https://tinyurl.com/229psbcg</w:t>
+        <w:t>https://tinyurl.com/27ucaybw</w:t>
       </w:r>
     </w:p>
     <w:p>
@@ -114,12 +143,12 @@
     </w:p>
     <w:p>
       <w:r>
-        <w:t>TRIBUNA DO NORTE/NATAL: Geraldo Alckmin ja recebeu mais de 120 lideres empresariais</w:t>
+        <w:t>NOTÍCIAS DO DIA/FLORIANÓPOLIS: ali menta?</w:t>
       </w:r>
     </w:p>
     <w:p>
       <w:r>
-        <w:t>https://tinyurl.com/2yt253vw</w:t>
+        <w:t>https://tinyurl.com/2xl9wk6f</w:t>
       </w:r>
     </w:p>
     <w:p>
@@ -129,12 +158,12 @@
     </w:p>
     <w:p>
       <w:r>
-        <w:t>TERRA/SÃO PAULO: Juiz rejeita pedido da Maersk para alterar leilão portuário de R$5,6 bi</w:t>
+        <w:t>ISTOÉ DINHEIRO ONLINE/SÃO PAULO: JBS lança projeto para restaurar até 3 mil hectares em Rondônia</w:t>
       </w:r>
     </w:p>
     <w:p>
       <w:r>
-        <w:t>https://tinyurl.com/269r4czr</w:t>
+        <w:t>https://tinyurl.com/2xtxkuz6</w:t>
       </w:r>
     </w:p>
     <w:p>
@@ -144,12 +173,12 @@
     </w:p>
     <w:p>
       <w:r>
-        <w:t>O GLOBO ONLINE/RIO DE JANEIRO: Exportações de carne para os EUA têm queda em junho e associação teme maior recuo com tarifas de Trump</w:t>
+        <w:t>UOL NOTÍCIAS - ÚLTIMAS NOTÍCIAS/SÃO PAULO: JBS lança projeto para restaurar até 3 mil hectares em Rondônia</w:t>
       </w:r>
     </w:p>
     <w:p>
       <w:r>
-        <w:t>https://tinyurl.com/2doy7xl5</w:t>
+        <w:t>https://tinyurl.com/253pz938</w:t>
       </w:r>
     </w:p>
     <w:p>
@@ -159,42 +188,12 @@
     </w:p>
     <w:p>
       <w:r>
-        <w:t>PODER 360/BRASÍLIA: Geração Z surpreende e prioriza crescimento na carreira</w:t>
+        <w:t>CAPITAL ABERTO ONLINE/SÃO PAULO: Gerdau, JBS e Marfrig: papeis que driblam, parcialmente, o tarifaço de Trump</w:t>
       </w:r>
     </w:p>
     <w:p>
       <w:r>
-        <w:t>https://tinyurl.com/293dt4rz</w:t>
-      </w:r>
-    </w:p>
-    <w:p>
-      <w:r>
-        <w:t>*</w:t>
-      </w:r>
-    </w:p>
-    <w:p>
-      <w:r>
-        <w:t>MONEY TIMES ONLINE/SÃO PAULO: JBS (JBSS32) acumula queda de 6,8% na B3 após listagem em Nova York, aponta levantamento</w:t>
-      </w:r>
-    </w:p>
-    <w:p>
-      <w:r>
-        <w:t>https://tinyurl.com/24e2vsox</w:t>
-      </w:r>
-    </w:p>
-    <w:p>
-      <w:r>
-        <w:t>*</w:t>
-      </w:r>
-    </w:p>
-    <w:p>
-      <w:r>
-        <w:t>SUNO NOTÍCIAS/SÃO PAULO: Temporada de balanços: o que esperar dos resultados?</w:t>
-      </w:r>
-    </w:p>
-    <w:p>
-      <w:r>
-        <w:t>https://tinyurl.com/22kumfb3</w:t>
+        <w:t>https://tinyurl.com/28g7pfma</w:t>
       </w:r>
     </w:p>
     <w:p>
@@ -210,12 +209,12 @@
     </w:p>
     <w:p>
       <w:r>
-        <w:t>CORREIO BRAZILIENSE/BRASÍLIA: Capital S/A</w:t>
+        <w:t>TERRA/SÃO PAULO: Alto escalão: Mudança na CVM</w:t>
       </w:r>
     </w:p>
     <w:p>
       <w:r>
-        <w:t>Coluna - https://tinyurl.com/24hv9hdc</w:t>
+        <w:t>https://tinyurl.com/285v8ysm</w:t>
       </w:r>
     </w:p>
     <w:p>
@@ -225,12 +224,12 @@
     </w:p>
     <w:p>
       <w:r>
-        <w:t>MEIO&amp;MENSAGEM ONLINE/SÃO PAULO: PicPay contrata líder de área de Cartões</w:t>
+        <w:t>TERRA/SÃO PAULO: Como usar cupons e cashback para economizar até 15% no mercado</w:t>
       </w:r>
     </w:p>
     <w:p>
       <w:r>
-        <w:t>https://tinyurl.com/2d5jteda</w:t>
+        <w:t>https://tinyurl.com/22wfeooo</w:t>
       </w:r>
     </w:p>
     <w:p>
@@ -240,12 +239,12 @@
     </w:p>
     <w:p>
       <w:r>
-        <w:t>NEO FEED: O concierge do PicPay: como a fintech criou um "exército de agentes" de IA</w:t>
+        <w:t>MEIO&amp;MENSAGEM ONLINE/SÃO PAULO: Sobre falsas percepções (ou cinismo) em relação ao marketing</w:t>
       </w:r>
     </w:p>
     <w:p>
       <w:r>
-        <w:t>https://tinyurl.com/28qzgj3d</w:t>
+        <w:t>https://tinyurl.com/2877mk34</w:t>
       </w:r>
     </w:p>
     <w:p>
@@ -256,7 +255,189 @@
     <w:p/>
     <w:p>
       <w:r>
-        <w:t>--- Notícias de Setor ---</w:t>
+        <w:t>--- NOTÍCIAS DE MARCA COM CITAÇÕES - MENOR EXPOSIÇÃO---</w:t>
+      </w:r>
+    </w:p>
+    <w:p/>
+    <w:p>
+      <w:r>
+        <w:t>GAZETA DO POVO ONLINE/CURITIBA (https://tinyurl.com/25wgd94o), VALOR ECONÔMICO/SÃO PAULO (https://tinyurl.com/25m6ssb3)</w:t>
+        <w:br/>
+        <w:t>A *JBS*, uma das maiores exportadoras brasileiras, enfrenta desafios com o aumento de 50% nas tarifas sobre exportações para os EUA, impostas por Trump, revelando a vulnerabilidade do Brasil devido ao protecionismo e baixa diversificação comercial. Dependente do mercado americano, a empresa integra o Fórum de CEOs Brasil-EUA, ao lado de Suzano e Weg, para negociar soluções e evitar medidas protecionistas, com apoio do governo (incluindo o vice-presidente Alckmin). Enquanto o acordo Mercosul-UE surge como alternativa, especialistas destacam a necessidade de maior abertura comercial para impulsionar competitividade. A *JBS*, com operações significativas nos EUA, tem interesse direto nesse diálogo, que visa ampliar o comércio bilateral e mitigar impactos das tarifas.</w:t>
+      </w:r>
+    </w:p>
+    <w:p/>
+    <w:p>
+      <w:r>
+        <w:t>VALOR ECONÔMICO/SÃO PAULO (https://tinyurl.com/2dbwtgu4)</w:t>
+        <w:br/>
+        <w:t>A *JBS*, uma das maiores empresas de proteína animal do mundo, enfrenta desafios fiscais no Brasil, buscando evitar a perda de bilhões em créditos de ICMS. A questão envolve disputas sobre a validade desses créditos, impactando seu fluxo de caixa e resultados financeiros. Paralelamente, a companhia continua expandindo globalmente, com investimentos em sustentabilidade e tecnologia, mas enfrenta críticas por questões ambientais e trabalhistas. Recentemente, anunciou planos para zerar suas emissões líquidas até 2040, reforçando seu compromisso com ESG. Apesar dos obstáculos fiscais e reputacionais, a *JBS* mantém forte presença no mercado, impulsionada por aquisições e demanda global por proteína.</w:t>
+      </w:r>
+    </w:p>
+    <w:p/>
+    <w:p>
+      <w:r>
+        <w:t>EXAME.COM/SÃO PAULO (https://tinyurl.com/2ck4c5zx)</w:t>
+        <w:br/>
+        <w:t xml:space="preserve">A *JBS* está entre as empresas que divulgarão seus resultados do segundo trimestre de 2025 em agosto, com data marcada para 13/08/2025, conforme o calendário da B3. A temporada de balanços tem início em julho, com destaques como Vale, Santander e Bradesco, mas a *JBS* integra o grupo de companhias que reportarão em agosto, ao lado de outras grandes como Banco do Brasil, Localiza e Petrobras. A data coloca a gigante do setor de proteína animal em um período estratégico para investidores, que aguardam indicadores de desempenho em um cenário global desafiador. A divulgação ocorrerá após balanços de setores diversos, como financeiro (Itaú) e varejo (Magazine Luiza), e antes de empresas como BRF e Marfrig, concorrentes diretas.  </w:t>
+        <w:br/>
+        <w:t>(120 palavras, com foco em *JBS* e contexto relevante)</w:t>
+      </w:r>
+    </w:p>
+    <w:p/>
+    <w:p>
+      <w:r>
+        <w:t>TRIBUNA HOJE - ONLINE/PARANÁ (https://tinyurl.com/284lqgl7)</w:t>
+        <w:br/>
+        <w:t>O governador Ratinho Junior destacou o crescimento econômico do Paraná, que se tornou a 4ª maior economia do Brasil (PIB de R$ 718,9 bi em 2024), com alta de 5% no primeiro trimestre de 2025. O estado lidera em industrialização, atraindo investimentos de grandes empresas, incluindo a *JBS*, que, junto a outras, injetou mais de R$ 300 bilhões nos últimos seis anos. O Paraná também avança em infraestrutura, educação (1º no Ideb) e saneamento, com nota A+ na capacidade de pagamento. Cinco cidades paranaenses estão entre as dez mais desenvolvidas do país, reforçando o ambiente favorável para negócios como os da *JBS*.</w:t>
+      </w:r>
+    </w:p>
+    <w:p/>
+    <w:p>
+      <w:r>
+        <w:t>VALOR ECONÔMICO/SÃO PAULO (https://tinyurl.com/23up5s84)</w:t>
+        <w:br/>
+        <w:t>O Banco Central (BC) deve manter a Selic em 15%, reforçando um tom conservador na política monetária. Essa decisão impacta o mercado financeiro e serviços como o *PicPay*, que oferecem soluções digitais de pagamento e crédito. A alta taxa básica de juros pode influenciar os custos de empréstimos e investimentos da plataforma, além de afetar a rentabilidade de produtos como o *PicPay* PagBank. A marca, conhecida por inovações no setor de fintechs, precisará se adaptar ao cenário econômico restritivo, mantendo competitividade e atratividade para usuários. A estratégia do BC sinaliza cautela, o que exige ajustes por parte de empresas de pagamento digital.</w:t>
+      </w:r>
+    </w:p>
+    <w:p/>
+    <w:p>
+      <w:r>
+        <w:t>BLOOMBERG LÍNEA/AMÉRICA LATINA (https://tinyurl.com/2cy8to7m)</w:t>
+        <w:br/>
+        <w:t xml:space="preserve">A fintech americana Jeeves elegeu o Brasil como seu principal motor de crescimento, projetando torná-lo seu maior mercado até 2026. A empresa, que oferece soluções financeiras corporativas, destacou a infraestrutura única do país e a abordagem progressista do Banco Central. No Brasil desde 2023, a Jeeves expandiu seu portfólio, incluindo crédito via PIX, TED e contas remuneradas, além de lançar cartões virtuais para viagens corporativas (VCN). Com transações crescendo 250%, a startup busca uma licença de Sociedade Direta de Crédito para ampliar operações de crédito. Planeja ainda aquisições de ERPs e uma nova rodada de investimentos em 2024, após valuation de US$ 2,1 bilhões em 2022.  </w:t>
+        <w:br/>
+        <w:t>(120 palavras, foco em expansão, produtos e estratégia no Brasil.)</w:t>
+      </w:r>
+    </w:p>
+    <w:p/>
+    <w:p/>
+    <w:p>
+      <w:r>
+        <w:t>--- LINKS DAS NOTÍCIAS DE MARCA COM CITAÇÕES - MENOR EXPOSIÇÃO ---</w:t>
+      </w:r>
+    </w:p>
+    <w:p/>
+    <w:p>
+      <w:r>
+        <w:t>*JBS*</w:t>
+      </w:r>
+    </w:p>
+    <w:p>
+      <w:r>
+        <w:t>GAZETA DO POVO ONLINE/CURITIBA: Tarifaço de Trump escancara isolamento do Brasil e deixa duras lições ao país</w:t>
+      </w:r>
+    </w:p>
+    <w:p>
+      <w:r>
+        <w:t>https://tinyurl.com/25wgd94o</w:t>
+      </w:r>
+    </w:p>
+    <w:p>
+      <w:r>
+        <w:t>*</w:t>
+      </w:r>
+    </w:p>
+    <w:p>
+      <w:r>
+        <w:t>VALOR ECONÔMICO/SÃO PAULO: CEO da Embraer diz a autoridades dos EUA que gera 12,5 mil empregos no país</w:t>
+      </w:r>
+    </w:p>
+    <w:p>
+      <w:r>
+        <w:t>https://tinyurl.com/25m6ssb3</w:t>
+      </w:r>
+    </w:p>
+    <w:p>
+      <w:r>
+        <w:t>*</w:t>
+      </w:r>
+    </w:p>
+    <w:p>
+      <w:r>
+        <w:t>VALOR ECONÔMICO/SÃO PAULO: Empresas tentam evitar a perda de bilhões de reais em créditos de ICMS</w:t>
+      </w:r>
+    </w:p>
+    <w:p>
+      <w:r>
+        <w:t>https://tinyurl.com/2dbwtgu4</w:t>
+      </w:r>
+    </w:p>
+    <w:p>
+      <w:r>
+        <w:t>*</w:t>
+      </w:r>
+    </w:p>
+    <w:p>
+      <w:r>
+        <w:t>EXAME.COM/SÃO PAULO: Vale, Bradesco e Santander divulgam balanços do segundo tri nesta semana; confira a agenda completa</w:t>
+      </w:r>
+    </w:p>
+    <w:p>
+      <w:r>
+        <w:t>https://tinyurl.com/2ck4c5zx</w:t>
+      </w:r>
+    </w:p>
+    <w:p>
+      <w:r>
+        <w:t>*</w:t>
+      </w:r>
+    </w:p>
+    <w:p>
+      <w:r>
+        <w:t>TRIBUNA HOJE - ONLINE/PARANÁ: Ratinho Junior apresenta avanços do Paraná em evento no Rio de Janeiro</w:t>
+      </w:r>
+    </w:p>
+    <w:p>
+      <w:r>
+        <w:t>https://tinyurl.com/284lqgl7</w:t>
+      </w:r>
+    </w:p>
+    <w:p>
+      <w:r>
+        <w:t>*</w:t>
+      </w:r>
+    </w:p>
+    <w:p/>
+    <w:p>
+      <w:r>
+        <w:t>*PicPay*</w:t>
+      </w:r>
+    </w:p>
+    <w:p>
+      <w:r>
+        <w:t xml:space="preserve">VALOR ECONÔMICO/SÃO PAULO: BC deve segurar Selic em 15% e manter tom conservador </w:t>
+      </w:r>
+    </w:p>
+    <w:p>
+      <w:r>
+        <w:t>https://tinyurl.com/23up5s84</w:t>
+      </w:r>
+    </w:p>
+    <w:p>
+      <w:r>
+        <w:t>*</w:t>
+      </w:r>
+    </w:p>
+    <w:p>
+      <w:r>
+        <w:t>BLOOMBERG LÍNEA/AMÉRICA LATINA: Unicórnio americano escolhe o Brasil como motor de crescimento e acelera produtos</w:t>
+      </w:r>
+    </w:p>
+    <w:p>
+      <w:r>
+        <w:t>https://tinyurl.com/2cy8to7m</w:t>
+      </w:r>
+    </w:p>
+    <w:p>
+      <w:r>
+        <w:t>*</w:t>
+      </w:r>
+    </w:p>
+    <w:p/>
+    <w:p>
+      <w:r>
+        <w:t>--- NOTÍCIAS DE SETOR ---</w:t>
       </w:r>
     </w:p>
     <w:p/>
@@ -267,17 +448,17 @@
     </w:p>
     <w:p>
       <w:r>
-        <w:t>FOLHA DE S.PAULO/SÃO PAULO: Fux reforça expectativa de representar contraponto pró-Bolsonaro no STF</w:t>
+        <w:t>FOLHA DE S.PAULO/SÃO PAULO: Aposentado com ação na Justiça deve fazer contas antes de aceitar acordo do INSS</w:t>
       </w:r>
     </w:p>
     <w:p>
       <w:r>
-        <w:t>O ministro Luiz Fux, do STF, tem atuado como contraponto a Alexandre de Moraes no julgamento da trama golpista, defendendo teses favoráveis aos réus, incluindo Jair Bolsonaro. Fux questionou a tipificação dos crimes, a legalidade da delação de Mauro Cid e a proporcionalidade das medidas cautelares, sendo o único a votar contra a tornozeleira eletrônica do ex-presidente. Sua postura sugere que a eventual condenação não será unânime, abrindo espaço para recursos e atrasos no processo. A assiduidade e perguntas detalhadas indicam busca por autonomia na análise.</w:t>
+        <w:t>Aposentados com ações judiciais contra o INSS devem analisar cuidadosamente se aceitam o acordo proposto pelo órgão, que oferece devolução corrigida pelo IPCA e 5% de honorários advocatícios para processos ajuizados até abril/2025. Especialistas alertam que o acordo exclui indenizações por dano moral ou devolução em dobro, comuns em decisões judiciais. Advogados recomendam avaliar o estágio do processo e possíveis vantagens, já que ações sem sentença podem ser beneficiadas, enquanto condenações judiciais superiores tornam o acordo desvantajoso. Honorários contratuais com advogados permanecem válidos.</w:t>
       </w:r>
     </w:p>
     <w:p>
       <w:r>
-        <w:t>https://tinyurl.com/23m7ehbt</w:t>
+        <w:t>https://tinyurl.com/2czdpp82</w:t>
       </w:r>
     </w:p>
     <w:p>
@@ -287,20 +468,17 @@
     </w:p>
     <w:p>
       <w:r>
-        <w:t>FOLHA DE S.PAULO/SÃO PAULO: O Judiciário caça bruxas de direita?</w:t>
+        <w:t>FOLHA DE S.PAULO/SÃO PAULO: STF inicia série de depoimentos de militares réus na trama golpista em meio a pressão política de Trump</w:t>
       </w:r>
     </w:p>
     <w:p>
       <w:r>
-        <w:t xml:space="preserve">A extrema direita global, incluindo o bolsonarismo, propaga a narrativa de que o Judiciário persegue políticos conservadores, chamando-a de "lawfare" ou "maquinação judicial". Casos como os de Bolsonaro, Le Pen, Salvini e Orbán são usados para alegar perseguição, mesmo quando processos seguem trâmites legais. Essa retórica busca deslegitimar tribunais e justificar ataques à Justiça, como os de Trump contra o STF. Analistas alertam que o discurso visa minar a credibilidade das instituições judiciais para proteger projetos de poder iliberais.  </w:t>
-        <w:br/>
-        <w:br/>
-        <w:t>(90 palavras, foco em Justiça e narrativas de deslegitimação)</w:t>
+        <w:t>O STF inicia os depoimentos de militares réus por envolvimento na trama golpista, incluindo planos para assassinar o ministro Alexandre de Moraes e derrubar o governo Lula. Entre os nove oficiais e um policial federal acusados, dois já foram presos, mas há lacunas nas provas. O julgamento avança sob pressão política dos EUA, que busca influenciar o caso relacionado a Bolsonaro. A PGR afirma que a operação foi abortada após o Exército não aderir ao golpe. O processo ainda aguarda conclusão de investigações sobre o plano "Copa 2022".</w:t>
       </w:r>
     </w:p>
     <w:p>
       <w:r>
-        <w:t>https://tinyurl.com/2ae4suhx</w:t>
+        <w:t>https://tinyurl.com/23e8h3bf</w:t>
       </w:r>
     </w:p>
     <w:p>
@@ -310,17 +488,17 @@
     </w:p>
     <w:p>
       <w:r>
-        <w:t>O ESTADO DE S.PAULO/SÃO PAULO: Veto a divulgação de entrevistas é potencial censura, avaliam juristas</w:t>
+        <w:t>VALOR ECONÔMICO/SÃO PAULO: Nova regra acaba com 10 milhões de execuções fiscais</w:t>
       </w:r>
     </w:p>
     <w:p>
       <w:r>
-        <w:t>Juristas criticam a decisão do ministro Alexandre de Moraes (STF) que proíbe a divulgação de entrevistas de Jair Bolsonaro por terceiros, sob risco de prisão, alertando para possível censura prévia e cerceamento ao jornalismo. Especialistas argumentam que a medida, ampla e genérica, cria insegurança jurídica e restringe desproporcionalmente a liberdade de expressão. A Primeira Turma do STF manteve a decisão por 4 a 1, com Luiz Fux divergindo por considerar as restrições excessivas e sem base concreta. A discussão envolve o equilíbrio entre medidas cautelares e direitos fundamentais.</w:t>
+        <w:t>O STF extinguiu 10 milhões de execuções fiscais de baixo valor (até R$ 10 mil) após decisão de 2023, reduzindo em 38% as novas cobranças judiciais em 2024. A medida, baseada em dados que mostravam baixa efetividade (2% de recuperação) e alto custo para o poder público, priorizou o protesto extrajudicial, mais eficiente. O CNJ regulamentou os critérios, aliviando o Judiciário e acelerando processos. A decisão integra esforços do Nupec/STF para otimizar a máquina judicial, com impacto em outras áreas, como precatórios e políticas públicas.</w:t>
       </w:r>
     </w:p>
     <w:p>
       <w:r>
-        <w:t>https://tinyurl.com/25cqrr9t</w:t>
+        <w:t>https://tinyurl.com/23arb9oj</w:t>
       </w:r>
     </w:p>
     <w:p>
@@ -330,17 +508,17 @@
     </w:p>
     <w:p>
       <w:r>
-        <w:t>O GLOBO/RIO DE JANEIRO: Fux vota contra cautelares e se consolida como contraponto</w:t>
+        <w:t>VALOR ECONÔMICO/SÃO PAULO: Grupo de pecuaristas questiona programa de rastreio de bois do PA</w:t>
       </w:r>
     </w:p>
     <w:p>
       <w:r>
-        <w:t>O ministro Luiz Fux, do STF, foi o único a votar contra as medidas cautelares impostas a Jair Bolsonaro, como tornozeleira eletrônica e recolhimento noturno, argumentando que restringiam desproporcionalmente direitos fundamentais, como liberdade de expressão e locomoção, sem provas concretas de risco de fuga. A Primeira Turma manteve as restrições por 4 votos a 1. Fux destacou a soberania do Judiciário e rejeitou alegações de influência externa, isolando-se na Turma, mas mantendo alinhamento com outros ministros do plenário.</w:t>
+        <w:t>A Associação dos Produtores Rurais Independentes da Amazônia (Apria) entrou na Justiça contra o programa de rastreabilidade bovina do Pará, alegando inconstitucionalidade. O grupo argumenta que o decreto estadual, que exige identificação individual do rebanho até 2026, invade competência federal e impõe prazos inviáveis aos produtores. A ação no TJ-PA pede a suspensão do sistema, criticado por onerar a atividade pecuária. O governo defende o programa como parte da política de pecuária sustentável, apoiado por entidades do setor, enquanto a Apria alerta para impactos econômicos.</w:t>
       </w:r>
     </w:p>
     <w:p>
       <w:r>
-        <w:t>https://tinyurl.com/25tvnsa9</w:t>
+        <w:t>https://tinyurl.com/23fw3gld</w:t>
       </w:r>
     </w:p>
     <w:p>
@@ -350,17 +528,20 @@
     </w:p>
     <w:p>
       <w:r>
-        <w:t>O ESTADO DE S.PAULO/SÃO PAULO: Um caso escandaloso de censura</w:t>
+        <w:t>VALOR ECONÔMICO/SÃO PAULO: Justiça paulista permite venda imediata de saldo credor</w:t>
       </w:r>
     </w:p>
     <w:p>
       <w:r>
-        <w:t>A defesa de Jair Bolsonaro afirmou ao STF que o ex-presidente não descumpriu medidas cautelares ao conceder entrevistas, alegando não ter ciência da proibição. Advogados pediram esclarecimentos sobre os limites impostos pelo ministro Alexandre de Moraes, que ameaçou prisão caso declarações fossem divulgadas, inclusive por terceiros. Especialistas veem risco de censura prévia, criticando o abuso e a afronta à liberdade de imprensa. O caso reacende debates sobre imparcialidade do STF e uso de medidas autoritárias contra acusados.</w:t>
+        <w:t xml:space="preserve">Justiça paulista autoriza venda imediata de créditos de ICMS a terceiros  </w:t>
+        <w:br/>
+        <w:br/>
+        <w:t>A Justiça de São Paulo tem permitido a transferência de créditos de ICMS, especialmente para exportadoras, diante da demora da Secretaria da Fazenda (Sefaz-SP) em liberá-los. Recentes decisões do TJSP autorizaram a venda de R$ 63,4 milhões, contrariando exigências do governo estadual, que condiciona a transferência ao programa ProAtivo. Magistrados fundamentam-se na Lei Kandir e em jurisprudência do STJ, que garante o direito à transferência sem restrições. Empresas buscam evitar a diluição dos créditos com a reforma tributária, que prevê devolução em 20 anos. A Sefaz-SP alega discricionariedade, mas o Judiciário rejeita obstáculos não previstos em lei.</w:t>
       </w:r>
     </w:p>
     <w:p>
       <w:r>
-        <w:t>https://tinyurl.com/25gt7uxg</w:t>
+        <w:t>https://tinyurl.com/2b2avbkz</w:t>
       </w:r>
     </w:p>
     <w:p>
@@ -376,20 +557,60 @@
     </w:p>
     <w:p>
       <w:r>
-        <w:t>O GLOBO/RIO DE JANEIRO: EFEITO TRUMP NO AR Pressão americana por mais gastos com Defesa ameaça verbas contra mudança climática na COP</w:t>
+        <w:t>FOLHA DE S.PAULO/SÃO PAULO: Crédito e assistência técnica são desafios para produção sustentável de alimentos</w:t>
       </w:r>
     </w:p>
     <w:p>
       <w:r>
-        <w:t xml:space="preserve">Pressão por gastos militares ameaça financiamento climático na COP30  </w:t>
-        <w:br/>
-        <w:br/>
-        <w:t>A pressão dos EUA para aumentar gastos com Defesa na Otan pode reduzir investimentos globais no combate às mudanças climáticas, alertam ambientalistas e diplomatas. O cenário preocupa para a COP30, em Belém, onde o Brasil buscará mobilizar US$ 1,3 trilhão/ano até 2035 para ações climáticas. Especialistas destacam que conflitos desviam recursos urgentes para a crise climática, agravadora de pobreza e desigualdade. Enquanto gastos militares batem recordes (US$ 2,7 trilhões em 2024), o financiamento climático enfrenta riscos, comprometendo metas globais.</w:t>
+        <w:t>A produção sustentável de alimentos no Brasil enfrenta desafios como acesso a crédito e assistência técnica, especialmente para pequenos produtores, segundo debate no seminário Agroindústria Sustentável. Recuperar áreas degradadas e adotar tecnologias (como drones e biometano) são estratégias para reduzir emissões e mitigar mudanças climáticas. Empresas como Korin e BRF destacam modelos sustentáveis, mas a falta de suporte técnico e financiamento persiste. O ministro Paulo Teixeira citou taxas baixas do Pronaf, enquanto a Embrapa busca parcerias para ampliar inovações. O setor visa aliar produtividade e conservação ambiental.</w:t>
       </w:r>
     </w:p>
     <w:p>
       <w:r>
-        <w:t>https://tinyurl.com/2xo44ra2</w:t>
+        <w:t>https://tinyurl.com/226vn48t</w:t>
+      </w:r>
+    </w:p>
+    <w:p>
+      <w:r>
+        <w:t>*</w:t>
+      </w:r>
+    </w:p>
+    <w:p>
+      <w:r>
+        <w:t>VALOR ECONÔMICO/SÃO PAULO: Lula tem até dia 8 para decidir sobre veto a licenciamento</w:t>
+      </w:r>
+    </w:p>
+    <w:p>
+      <w:r>
+        <w:t>O presidente Lula tem até 8/8 para vetar ou sancionar o PL 2159/21, que reforma o licenciamento ambiental. Organizações ambientais, indígenas e sociais pedem veto integral, alertando que 42 dos 66 artigos representam retrocessos, como autolicenciamento (LAC) e redução de responsabilidade de bancos. O Observatório do Clima critica a inconstitucionalidade e riscos de "caos regulatório", destacando impactos negativos em acordos internacionais como UE-Mercosul. Anúncios na mídia pressionam Lula a priorizar interesses públicos e ambientais. Especialistas alertam que flexibilizações podem levar a crimes ecológicos e violações de direitos.</w:t>
+      </w:r>
+    </w:p>
+    <w:p>
+      <w:r>
+        <w:t>https://tinyurl.com/22rhovt5</w:t>
+      </w:r>
+    </w:p>
+    <w:p>
+      <w:r>
+        <w:t>*</w:t>
+      </w:r>
+    </w:p>
+    <w:p>
+      <w:r>
+        <w:t>FOLHA DE S.PAULO/SÃO PAULO: Ibama quer exigir plano de mitigação climática em licenciamento ambiental</w:t>
+      </w:r>
+    </w:p>
+    <w:p>
+      <w:r>
+        <w:t xml:space="preserve">O Ibama planeja exigir planos de mitigação climática no licenciamento ambiental federal, com uma norma em elaboração que abordará cinco eixos: transparência, monitoramento, mitigação, compensação e adaptação. A medida visa avaliar impactos climáticos de empreendimentos e garantir ações concretas, como redução de emissões e reflorestamento. Ambientalistas apoiam a iniciativa, mas alertam que sua eficácia depende do veto à nova Lei do Licenciamento, que enfraquece proteções ambientais. A Petrobras, cobrada pelo Ibama no pré-sal, resiste à exigência, alegando falta de regulamentação.  </w:t>
+        <w:br/>
+        <w:br/>
+        <w:t>(90 palavras, foco em ESG e meio ambiente)</w:t>
+      </w:r>
+    </w:p>
+    <w:p>
+      <w:r>
+        <w:t>https://tinyurl.com/2bsu239k</w:t>
       </w:r>
     </w:p>
     <w:p>
@@ -405,17 +626,17 @@
     </w:p>
     <w:p>
       <w:r>
-        <w:t>VALOR ECONÔMICO/SÃO PAULO: Castro avaliou dar cargo a Eduardo</w:t>
+        <w:t>FOLHA DE S.PAULO/SÃO PAULO: Base de Lula enfrenta impasses nos estados do Nordeste para as eleições</w:t>
       </w:r>
     </w:p>
     <w:p>
       <w:r>
-        <w:t>Cláudio Castro (PL-RJ) avalia nomear Eduardo Bolsonaro (PL-SP) como secretário no Rio, mas consultas informais ao STF indicam má recepção à ideia. O PT pediu a Moraes que barre a nomeação, alegando tentativa de burlar investigações contra Eduardo, que está nos EUA e não quer voltar ao Brasil. Aliados de Castro afirmam que a proposta era um gesto político a Bolsonaro, mas sabiam da inviabilidade. Governos de SP e SC negaram cogitar a nomeação. O caso pode tensionar relações entre Castro e Bolsonaro.</w:t>
+        <w:t>A base do presidente Lula enfrenta divisões no Nordeste, principal reduto eleitoral, às vésperas das eleições de 2026. Bahia, Ceará, Rio Grande do Norte e Maranhão têm disputas por candidaturas a governador e Senado, ameaçando a unidade aliada. Na Paraíba, o PP pode romper com Lula, enquanto no Maranhão, o governador PSB descarta apoio ao vice petista. Na Bahia, o PT planeja uma chapa sem o PSD, e no Ceará, há risco de fragmentação. Pernambuco e Alagoas têm cenários mais alinhados, mas tensionados.</w:t>
       </w:r>
     </w:p>
     <w:p>
       <w:r>
-        <w:t>https://tinyurl.com/25axt9qo</w:t>
+        <w:t>https://tinyurl.com/2ajycxp4</w:t>
       </w:r>
     </w:p>
     <w:p>
@@ -425,17 +646,17 @@
     </w:p>
     <w:p>
       <w:r>
-        <w:t>O ESTADO DE S.PAULO/SÃO PAULO: Motta proíbe reuniões pró-Bolsonaro; Supremo já prevê retaliação do Congresso</w:t>
+        <w:t>O ESTADO DE S.PAULO/SÃO PAULO: Logo após deixar o Planalto, Bolsonaro incentivou CPI contra Moraes e o STF</w:t>
       </w:r>
     </w:p>
     <w:p>
       <w:r>
-        <w:t>O presidente da Câmara, Hugo Motta (Republicanos-PB), proibiu reuniões de comissões e homenagens a Jair Bolsonaro durante o recesso parlamentar, gerando críticas da oposição, que classificou a medida como "ilegal". Bolsonaristas planejam retaliações pós-recesso, como uma PEC para acabar com o foro privilegiado e um impeachment do ministro Alexandre de Moraes (STF). O Congresso e o STF estão em conflito por decisões judiciais sobre temas como emendas parlamentares e IOF. A tensão aumenta com investigações contra Bolsonaro e a proximidade de uma possível condenação.</w:t>
+        <w:t>Mensagens no celular de Jair Bolsonaro apreendido pela PF em maio de 2023 revelam que, após deixar a Presidência, ele articulou no Congresso uma CPI contra o ministro Alexandre de Moraes e o STF, incentivando o deputado Hélio Lopes (PL-RJ) a assinar o pedido. Também orientou o deputado Eduardo Bolsonaro (PL-SP) a derrubar o PL das fake news. Os diálogos mostram sua tentativa de manter influência política no início do governo Lula. A defesa do ex-presidente não se manifestou. O material inclui 7.268 arquivos, como conversas e documentos.</w:t>
       </w:r>
     </w:p>
     <w:p>
       <w:r>
-        <w:t>https://tinyurl.com/22ge4hzx</w:t>
+        <w:t>https://tinyurl.com/2y7chfzy</w:t>
       </w:r>
     </w:p>
     <w:p>
@@ -445,17 +666,17 @@
     </w:p>
     <w:p>
       <w:r>
-        <w:t>VALOR ECONÔMICO/SÃO PAULO: Defesa de Bolsonaro diz que cautelar não foi descumprida</w:t>
+        <w:t>FOLHA DE S.PAULO/SÃO PAULO: Chanceler brasileiro chega aos EUA sem sinal de abertura para negociar</w:t>
       </w:r>
     </w:p>
     <w:p>
       <w:r>
-        <w:t>A defesa de Jair Bolsonaro afirmou ao STF que o ex-presidente não descumpriu a medida cautelar que o proíbe de usar redes sociais, ao conceder entrevista na Câmara onde exibiu a tornozeleira eletrônica. Os advogados argumentam que Bolsonaro não controla a replicação de suas falas por terceiros nas redes e pediram ao ministro Alexandre de Moraes que esclareça os limites da decisão. Enquanto aguardam resposta, Bolsonaro evitará novas manifestações. Moraes avalia se decreta prisão preventiva, o que, se ocorrer, deve respeitar o horário diurno devido à inviolabilidade domiciliar noturna.</w:t>
+        <w:t>O chanceler brasileiro, Mauro Vieira, está nos EUA, mas sem perspectivas de negociar com o governo Trump, que confirmou a aplicação de tarifas de 50% sobre produtos brasileiros a partir de 1º de agosto. O Brasil insiste em diálogo, mas rejeita vincular o tema a questões políticas, como o caso Bolsonaro. Enquanto isso, uma comitiva de senadores tenta sensibilizar autoridades e empresários americanos, sem contato direto com o Executivo dos EUA. O governo estuda medidas para mitigar o impacto, principalmente no agronegócio, que pode perder US$ 5,8 bilhões em exportações.</w:t>
       </w:r>
     </w:p>
     <w:p>
       <w:r>
-        <w:t>https://tinyurl.com/2ctco4pt</w:t>
+        <w:t>https://tinyurl.com/2b368yph</w:t>
       </w:r>
     </w:p>
     <w:p>
@@ -465,17 +686,17 @@
     </w:p>
     <w:p>
       <w:r>
-        <w:t>O GLOBO/RIO DE JANEIRO: REDES ‘INCONTROLAVEIS Bolsonaro nega ter violado ordem de Moraes, pede aval a entrevistas e ‘terceiriza ataques a aliados</w:t>
+        <w:t>VALOR ECONÔMICO/SÃO PAULO: Senadores brasileiros vão aos EUA negociar tarifaço</w:t>
       </w:r>
     </w:p>
     <w:p>
       <w:r>
-        <w:t>A defesa de Jair Bolsonaro negou descumprir as medidas cautelares do ministro Alexandre de Moraes (STF), que proíbem o ex-presidente de usar redes sociais ou terceirizar publicações. Alegou que reproduções de suas falas por veículos e aliados são "incontroláveis". Bolsonaro cancelou aparições públicas após Moraes ameaçar prisão e pediu esclarecimentos sobre se entrevistas estão vetadas. Enquanto isso, aliados no Congresso tentaram articular apoio, mas enfrentaram resistência, como a suspensão de comissões durante o recesso. O STF aguarda análise da PGR para decidir sobre possível violação das regras.</w:t>
+        <w:t>Uma comitiva do Senado viaja aos EUA para negociar a redução das tarifas de 50% impostas aos produtos brasileiros, buscando diálogo técnico e evitando politização. Liderados por Nelsinho Trad (PSD-MS), os senadores argumentarão que a medida pode aproximar o Brasil da China e prejudicar setores como agronegócio e perecíveis. A missão, alinhada com o Executivo, enfrenta obstáculos devido à interferência de Eduardo Bolsonaro, que criticou a iniciativa e influenciou o cancelamento de agendas. A comitiva inclui senadores de diferentes espectros políticos, como Tereza Cristina (PP-MS) e Jaques Wagner (PT-BA), visando ampliar o diálogo bilateral.</w:t>
       </w:r>
     </w:p>
     <w:p>
       <w:r>
-        <w:t>https://tinyurl.com/29npszdj</w:t>
+        <w:t>https://tinyurl.com/2764ww3j</w:t>
       </w:r>
     </w:p>
     <w:p>
@@ -485,17 +706,17 @@
     </w:p>
     <w:p>
       <w:r>
-        <w:t>O ESTADO DE S.PAULO/SÃO PAULO: Bolsonaro promete ficar calado e alega ‘desdobramento incontrolável’ das redes</w:t>
+        <w:t>VALOR ECONÔMICO/SÃO PAULO: Fachin pode deixar relatoria da Lava-Jato</w:t>
       </w:r>
     </w:p>
     <w:p>
       <w:r>
-        <w:t>A defesa de Jair Bolsonaro alegou ao STF que ele não descumpriu as medidas cautelares do ministro Alexandre de Moraes, afirmando que o ex-presidente não sabia estar proibido de conceder entrevistas. Bolsonaro prometeu ficar calado até que o STF esclareça os limites das restrições, argumentando que não pode ser responsabilizado por compartilhamentos de terceiros em redes sociais. A defesa questionou a extensão da decisão, considerando-a excessiva. O caso envolve acusações de obstrução da Justiça e risco de fuga, com Moraes ameaçando prisão em caso de descumprimento.</w:t>
+        <w:t>O ministro Edson Fachin pode deixar a relatoria da Lava-Jato no STF ao assumir a presidência da Corte em setembro, seguindo o costume de que o presidente abre mão de processos anteriores. Caso opte por manter, Fachin pode usar regras internas, como liberar julgamentos ao plenário antes da posse. Se passar a relatoria, os casos irão para Luís Roberto Barroso. Fachin acumulou 80 inquéritos desde 2017, incluindo decisões emblemáticas, como a anulação das condenações de Lula. Toffoli também analisa processos ligados à operação.</w:t>
       </w:r>
     </w:p>
     <w:p>
       <w:r>
-        <w:t>https://tinyurl.com/2xpro7kx</w:t>
+        <w:t>https://tinyurl.com/2b4fmjww</w:t>
       </w:r>
     </w:p>
     <w:p>
@@ -505,17 +726,17 @@
     </w:p>
     <w:p>
       <w:r>
-        <w:t>VALOR ECONÔMICO/SÃO PAULO: Governo tem pressa e busca perfil técnico para presidência da CVM</w:t>
+        <w:t>FOLHA DE S.PAULO/SÃO PAULO: Operações que miram desvios milionários se multiplicam em órgão cobiçado por partidos</w:t>
       </w:r>
     </w:p>
     <w:p>
       <w:r>
-        <w:t>O governo busca um nome técnico para presidir a CVM após a renúncia de João Pedro Nascimento. Os principais cotados são Marina Copola (atual diretora, indicada por Lula) e o advogado André Pitta, com Flavia Perlingeiro também em discussão. A indicação deve ocorrer até agosto, evitando politização. Copola é vista como favorita, com Pitta possível para sua vaga na diretoria. O governo prepara uma força-tarefa para aprovação no Senado, onde enfrentará resistência. O escolhido completará o mandato até 2027, após sabatina na CAE.</w:t>
+        <w:t>O Dnit, órgão cobiçado por partidos devido à sua influência em obras federais, foi alvo de 11 operações da PF e CGU desde 2018, investigando desvios milionários em licitações, superfaturamento e propinas. Recentemente, uma operação no Amapá atingiu um suplente do senador Davi Alcolumbre (União Brasil-AP), sem envolvimento do parlamentar. Historicamente ligado a escândalos, o Dnit, agora sob o Ministério dos Transportes (MDB), afirma combater irregularidades e colaborar com órgãos de controle. Casos como "Rota BR-090" (MG) e "Círculo Fechado" (DF) revelam suspeitas de corrupção persistentes.</w:t>
       </w:r>
     </w:p>
     <w:p>
       <w:r>
-        <w:t>https://tinyurl.com/2xmdzex4</w:t>
+        <w:t>https://tinyurl.com/2c7gy2an</w:t>
       </w:r>
     </w:p>
     <w:p>
@@ -525,17 +746,17 @@
     </w:p>
     <w:p>
       <w:r>
-        <w:t>FOLHA DE S.PAULO/SÃO PAULO: Defesa diz que Bolsonaro não dará mais entrevistas e nega ter violado ordem de Moraes</w:t>
+        <w:t>VALOR ECONÔMICO/SÃO PAULO: Crise alinha ministros, mas eleição preocupa</w:t>
       </w:r>
     </w:p>
     <w:p>
       <w:r>
-        <w:t>A defesa de Jair Bolsonaro afirmou ao ministro Alexandre de Moraes, do STF, que o ex-presidente não violou a ordem que proíbe divulgação de suas entrevistas em redes sociais, alegando que ele não havia sido notificado quando falou à imprensa na Câmara. Advogados pediram esclarecimentos sobre os limites da decisão e afirmaram que Bolsonaro não dará novas declarações até que as regras sejam definidas. Moraes ameaçou revogar a liberdade do ex-presidente e decretar sua prisão caso a determinação seja descumprida.</w:t>
+        <w:t>A crise gerada pelo "tarifaço" dos EUA unificou o governo Lula, alinhando ministros como Haddad (Fazenda), Gleisi (Relações Institucionais) e Rui Costa (Casa Civil) em torno de uma resposta comum. No entanto, a coesão pode ser afetada com a saída de mais de 15 ministros em 2024, devido às eleições de 2026. Nomes estratégicos, como Sidônio (Secom), devem deixar o cargo para campanhas, preocupando o Planalto. Haddad, Rui e Gleisi são cotados para disputar cargos, o que pode fragilizar a articulação política do governo.</w:t>
       </w:r>
     </w:p>
     <w:p>
       <w:r>
-        <w:t>https://tinyurl.com/2b97glep</w:t>
+        <w:t>https://tinyurl.com/25c4dszn</w:t>
       </w:r>
     </w:p>
     <w:p>
@@ -545,20 +766,17 @@
     </w:p>
     <w:p>
       <w:r>
-        <w:t>O GLOBO/RIO DE JANEIRO: PELA P VEZ DIALOGAMOS COM QUEM VOTOU EM BOLSONARO</w:t>
+        <w:t>VALOR ECONÔMICO/SÃO PAULO: Lula aposta em Pacheco e direita rachada em Minas</w:t>
       </w:r>
     </w:p>
     <w:p>
       <w:r>
-        <w:t xml:space="preserve">Edinho Silva, novo presidente do PT, afirmou que o partido busca, pela primeira vez no governo Lula, dialogar com eleitores "não ideológicos" de Bolsonaro, atraídos por questões conjunturais. Citou o "tarifaço" de Trump e a defesa da soberania nacional como oportunidades para essa aproximação. Destacou a necessidade de debater justiça tributária e o modelo de sociedade, além de criticar o Congresso por usurpar atribuições do Executivo. Silva evitou definir sucessores, mas reforçou que Lula será o candidato em 2026, priorizando fortalecer o PT.  </w:t>
-        <w:br/>
-        <w:br/>
-        <w:t>(Foco em estratégia política, relação com eleitorado e tensões institucionais.)</w:t>
+        <w:t>Lula busca fortalecer seu palanque em Minas Gerais para 2026, apostando no senador Rodrigo Pacheco (PSD) como possível candidato ao governo, embora ele esteja atrás na preferência eleitoral. A direita mineira, liderada por nomes como Nikolas Ferreira (PL) e Cleitinho Azevedo (Republicanos), está dividida, o que pode beneficiar Pacheco. O governador Romeu Zema (Novo), com alta aprovação, planeja lançar pré-candidatura à Presidência. Lula tenta recuperar espaço no estado, onde venceu por estreita margem em 2022, enquanto Pacheco aguarda cenário mais favorável para definir sua posição.</w:t>
       </w:r>
     </w:p>
     <w:p>
       <w:r>
-        <w:t>https://tinyurl.com/2bbqcotm</w:t>
+        <w:t>https://tinyurl.com/29koku8o</w:t>
       </w:r>
     </w:p>
     <w:p>
@@ -574,20 +792,17 @@
     </w:p>
     <w:p>
       <w:r>
-        <w:t>VALOR ECONÔMICO/SÃO PAULO: Com menor peso do Brasil, setor de arroz da Argentina foca a Europa</w:t>
+        <w:t>O ESTADO DE S.PAULO/SÃO PAULO: Força do agro leva preço de fazendas no País para casa dos bilhões</w:t>
       </w:r>
     </w:p>
     <w:p>
       <w:r>
-        <w:t xml:space="preserve">Setor arrozeiro argentino mira Europa e reduz foco no Brasil  </w:t>
-        <w:br/>
-        <w:br/>
-        <w:t>Empresas argentinas de arroz, como Ebro Foods, Copra, Ceolin e Adecoagro, estão priorizando mercados exigentes, como Europa e América Central, em detrimento do Brasil, antes seu principal cliente. Com produtos de alta qualidade, rastreáveis e segregados, essas companhias ampliam suas exportações, impulsionadas por reformas econômicas locais e demanda por arroz premium. Investimentos em infraestrutura e tecnologia reforçam a competitividade do setor, que vê na Argentina uma base estratégica, apesar da instabilidade histórica do país.</w:t>
+        <w:t>O agronegócio impulsionou a valorização de fazendas no Brasil, com preços atingindo bilhões. Um estudo aponta alta de mais de 110% no valor de terras agrícolas entre 2019 e 2024, superando a inflação. Mato Grosso lidera a valorização, com uma fazenda de 66 mil hectares à venda por R$ 5,8 bilhões. A demanda crescente por commodities, avanços tecnológicos e investimentos externos explicam o fenômeno. Regiões de fronteira agrícola, como o Matopiba, registraram os maiores aumentos. A alta produtividade e a infraestrutura logística reforçam o potencial do setor, atraindo negócios bilionários.</w:t>
       </w:r>
     </w:p>
     <w:p>
       <w:r>
-        <w:t>https://tinyurl.com/24u5fpz6</w:t>
+        <w:t>https://tinyurl.com/2d7uge6h</w:t>
       </w:r>
     </w:p>
     <w:p>
@@ -597,17 +812,20 @@
     </w:p>
     <w:p>
       <w:r>
-        <w:t>FOLHA DE S.PAULO/SÃO PAULO: Brasil encontrará alternativas para sua carne após tarifaço de Trump, afirma consultor</w:t>
+        <w:t>VALOR ECONÔMICO/SÃO PAULO: Aos 20 anos Orfeu amplia o cultivo de café orgânico e foca o exterior</w:t>
       </w:r>
     </w:p>
     <w:p>
       <w:r>
-        <w:t>O Brasil buscará alternativas para a carne bovina afetada pelas tarifas impostas pelos EUA, segundo a Scot Consultoria. Apesar da queda nas exportações para os EUA (de 47,8 mil toneladas em abril para 9,7 mil em julho), o setor mantém recordes nas vendas globais, redirecionando produtos para outros mercados, como China e Chile. A arroba bovina, cotada a R$ 296,10, tem tendência de alta nos próximos anos. Frigoríficos ajustam escalas de abate devido às incertezas, mas a demanda interna e externa sustenta o setor.</w:t>
+        <w:t xml:space="preserve">Orfeu amplia cultivo de café orgânico e mira mercado externo  </w:t>
+        <w:br/>
+        <w:br/>
+        <w:t>Aos 20 anos, a Orfeu, referência em cafés especiais, está expandindo sua produção orgânica, que hoje ocupa 42 hectares em três fazendas no sul de Minas Gerais. A empresa, que já exporta para EUA e Europa, abriu um escritório no Chile e planeja aumentar as vendas internacionais. Com certificações como Ecocert e Rainforest Alliance, a Orfeu utiliza adubação orgânica e drones no manejo, apesar dos custos mais altos. Também investe em variedades de baixa cafeína e cafés premiados, como o geisha, vendido por até R$ 80 mil a saca.</w:t>
       </w:r>
     </w:p>
     <w:p>
       <w:r>
-        <w:t>https://tinyurl.com/23bnrmhx</w:t>
+        <w:t>https://tinyurl.com/25js25ue</w:t>
       </w:r>
     </w:p>
     <w:p>
@@ -617,20 +835,17 @@
     </w:p>
     <w:p>
       <w:r>
-        <w:t>O ESTADO DE S.PAULO/SÃO PAULO: Cade tem a chance de evitar o cartel de compra da soja</w:t>
+        <w:t>VALOR ECONÔMICO/SÃO PAULO: Em Botelhos, torrefação opera 24 horas e contrata</w:t>
       </w:r>
     </w:p>
     <w:p>
       <w:r>
-        <w:t xml:space="preserve">A Moratória da Soja, acordo privado criado em 2006 para frear desmatamento na Amazônia, está sob investigação do Cade por possíveis práticas anticompetitivas. O pacto, que proíbe a compra de soja de áreas desmatadas após 2008 — mesmo legalmente autorizadas —, pode estar prejudicando pequenos e médios produtores, concentrando o mercado nas mãos de grandes tradings. O Cade tem a oportunidade de barrar abusos, garantindo que acordos de sustentabilidade não violem a livre concorrência, protegendo produtores legais e o ambiente regulatório.  </w:t>
-        <w:br/>
-        <w:br/>
-        <w:t>(Foco: Impacto no agronegócio, concorrência e mercado de soja)</w:t>
+        <w:t>A torrefação da Orfeu, em Botelhos (MG), opera 24 horas devido ao aumento da demanda por cafés especiais, impulsionado pela alta nos preços das categorias tradicionais. A empresa planeja ampliar sua equipe de 70 para 100 funcionários e torra 300 sacas diárias, atendendo marcas como Route e Momo. A colheita 2025/26 deve ser 8% menor por causa da bienalidade negativa do café arábica, mas sem impactos significativos. A sobretaxa de 50% dos EUA preocupa, podendo inviabilizar vendas na Amazon americana, embora o foco da Orfeu seja o mercado interno de alta qualidade.</w:t>
       </w:r>
     </w:p>
     <w:p>
       <w:r>
-        <w:t>https://tinyurl.com/2d2cqyrm</w:t>
+        <w:t>https://tinyurl.com/27t9uu5p</w:t>
       </w:r>
     </w:p>
     <w:p>
@@ -640,17 +855,17 @@
     </w:p>
     <w:p>
       <w:r>
-        <w:t>O GLOBO/RIO DE JANEIRO: EM BUSCA DE RESULTADOS ENCONTRAMOS A SUSTENTABILIDADE</w:t>
+        <w:t>FOLHA DE S.PAULO/SÃO PAULO: Arroz puxa queda da cesta básica nos mercados no mês de junho</w:t>
       </w:r>
     </w:p>
     <w:p>
       <w:r>
-        <w:t>O Grupo Roncador, referência em agro regenerativo, combina alta tecnologia e práticas sustentáveis, como rotação de culturas e defensivos biológicos, para aumentar a produtividade sem desmatar. Com 53 mil hectares no Mato Grosso, a fazenda integra lavoura e pecuária, fixando carbono e reduzindo emissões. O CEO Pelerson Vecchia destaca a importância de métricas globais para produção sustentável e incentivos a práticas regenerativas. Além disso, enfatiza o papel das pessoas como principal ativo e a necessidade de equilibrar inovação tecnológica com cuidado humano e ambiental.</w:t>
+        <w:t>O arroz liderou a queda de 0,48% na cesta básica em junho, com redução de 3,23% no mês e 16,78% em 12 meses, segundo a Abras. O recuo, impulsionado pelo aumento da produção nacional, condições climáticas favoráveis e recuperação da colheita no RS, também influenciou a queda de 0,43% na cesta ampliada (35 itens). Outros alimentos, como óleo de soja (-0,59%) e feijão (-9,73% no ano), acompanharam a tendência. Proteínas, como ovos (-6,58%) e carnes, também apresentaram quedas. O Procon-SP registrou redução de 3,5% no preço do arroz em SP.</w:t>
       </w:r>
     </w:p>
     <w:p>
       <w:r>
-        <w:t>https://tinyurl.com/2d984mye</w:t>
+        <w:t>https://tinyurl.com/2bvyqbmy</w:t>
       </w:r>
     </w:p>
     <w:p>
@@ -660,20 +875,17 @@
     </w:p>
     <w:p>
       <w:r>
-        <w:t>FOLHA DE S.PAULO/SÃO PAULO: Compra de carne bovina brasileira pelos EUA cai 80% em três meses</w:t>
+        <w:t>O ESTADO DE S.PAULO/SÃO PAULO: A ilusão do agro</w:t>
       </w:r>
     </w:p>
     <w:p>
       <w:r>
-        <w:t xml:space="preserve">As exportações de carne bovina brasileira para os EUA caíram 80% em três meses, de 47,8 mil toneladas em abril para 9,7 mil em julho, devido à tarifa de 10% imposta em abril e à ameaça de sobretaxa de 50% a partir de agosto. O preço para os EUA subiu 12%, chegando a US$ 5.850 por tonelada. O Brasil, maior exportador para os EUA, busca negociar com importadores, mas a indefinição persiste. A queda impacta setores como frigoríficos, que já suspenderam produções destinadas ao mercado americano.  </w:t>
-        <w:br/>
-        <w:br/>
-        <w:t>(90 palavras, foco em agronegócio e impactos comerciais)</w:t>
+        <w:t>O artigo critica a percepção de que Bolsonaro foi um defensor do agronegócio, destacando que sua gestão não trouxe avanços significativos ao setor. Embora o antipetismo no agro seja forte devido a históricos como invasões de terras e multas ambientais sob governos do PT, Lula, apesar da retórica hostil, manteve políticas de apoio ao setor, vital para a economia. Bolsonaro capitalizou o discurso pró-agro, mas não resolveu problemas estruturais, como a fiscalização ambiental, beneficiando apenas minorias ilegais. Agora, sua família até ameaça exportações com possíveis sanções dos EUA.</w:t>
       </w:r>
     </w:p>
     <w:p>
       <w:r>
-        <w:t>https://tinyurl.com/25mt9r29</w:t>
+        <w:t>https://tinyurl.com/2986rhzz</w:t>
       </w:r>
     </w:p>
     <w:p>
@@ -689,17 +901,20 @@
     </w:p>
     <w:p>
       <w:r>
-        <w:t>VALOR ECONÔMICO/SÃO PAULO: Quase 70% dos polos EAD correm o risco de fechar</w:t>
+        <w:t>VALOR ECONÔMICO/SÃO PAULO: Cursos de engenharia tradicionais atraem menos jovens no pais</w:t>
       </w:r>
     </w:p>
     <w:p>
       <w:r>
-        <w:t>Novas regras do MEC para o EAD, que ampliam a carga horária presencial, podem levar ao fechamento de 67% dos polos operacionais (17,5 mil), pois 44% têm menos de 50 alunos, inviabilizando a estrutura exigida. Cursos de saúde, engenharia e licenciaturas serão os mais impactados, especialmente em cidades pequenas. Grandes redes, que concentram 85% das matrículas, sentirão menos efeitos. Instituições terão dois anos para se adaptar, mas precisarão investir em laboratórios e contratar docentes qualificados, elevando custos e possivelmente mensalidades. A fiscalização, antes ausente, será crucial para o cumprimento das normas.</w:t>
+        <w:t xml:space="preserve">Cursos tradicionais de engenharia no Brasil enfrentam queda no interesse dos jovens, com exceção das áreas de computação e software. Dados do Semesp mostram que as formações caíram de 128.866 (2018) para 93.056 (2023). Entre as causas estão a redução de financiamento estudantil (como o Fies), deficiências no ensino básico de matemática e currículos pouco atrativos, com foco teórico inicial. Especialistas defendem reformas curriculares e microcertificações para aproximar os alunos da prática. O Confea alerta para um déficit de 1 milhão de engenheiros até 2030, impactando a economia.  </w:t>
+        <w:br/>
+        <w:br/>
+        <w:t>(Foco em educação: evasão, currículo, formação básica e políticas públicas)</w:t>
       </w:r>
     </w:p>
     <w:p>
       <w:r>
-        <w:t>https://tinyurl.com/2yvdvqcl</w:t>
+        <w:t>https://tinyurl.com/2yewl2cl</w:t>
       </w:r>
     </w:p>
     <w:p>
@@ -709,17 +924,17 @@
     </w:p>
     <w:p>
       <w:r>
-        <w:t>O ESTADO DE S.PAULO/SÃO PAULO: ‘Efeito Trump’ faz 96 doutorandos com bolsas da Capes desistirem dos EUA</w:t>
+        <w:t>O ESTADO DE S.PAULO/SÃO PAULO: Insper vai abrir curso de Engenharia de Produção e quer aumentar bolsas</w:t>
       </w:r>
     </w:p>
     <w:p>
       <w:r>
-        <w:t>O "efeito Trump" fez 96 doutorandos brasileiros com bolsas da Capes desistirem de estudar nos EUA, optando por países como Espanha e Canadá. O corte de financiamento federal à pesquisa e as políticas restritivas contra estrangeiros, incluindo dificuldades com vistos e cerceamento acadêmico, desestimularam os estudantes. Alguns relataram ter projetos pré-aprovados barrados ou precisaram alterar temas de pesquisa. A Capes afirmou que a troca de destino é permitida, mas destacou preocupação com o enfraquecimento da ciência americana e o fortalecimento de outros países na pesquisa global.</w:t>
+        <w:t>O Insper obteve aprovação do MEC para abrir um curso de Engenharia de Produção, com início em 2026. A instituição, que já oferece outras engenharias, pretende ampliar seu programa de bolsas para atrair mais alunos de classe média e baixa renda, elevando de 10% para 20% o total de bolsistas na graduação. Atualmente, 20% dos alunos de Engenharia já são bolsistas. As bolsas integrais são para renda familiar de até dois salários mínimos por membro, enquanto as parciais (30% a 80%) podem deixar de ser restituíveis. O curso enfatiza a prática desde o início, alinhando teoria e aplicação. Apesar da queda de 23% no interesse por Engenharias no Brasil entre 2014 e 2023, o Insper vê demanda por profissionais capacitados para setores como Saúde, Logística e Tecnologia.</w:t>
       </w:r>
     </w:p>
     <w:p>
       <w:r>
-        <w:t>https://tinyurl.com/2ba2qbjo</w:t>
+        <w:t>https://tinyurl.com/29zgbvc6</w:t>
       </w:r>
     </w:p>
     <w:p>
@@ -735,20 +950,40 @@
     </w:p>
     <w:p>
       <w:r>
-        <w:t xml:space="preserve">VALOR ECONÔMICO/SÃO PAULO: Carregamento de carro elétrico gera disputa entre Estados e municípios </w:t>
+        <w:t>FOLHA DE S.PAULO/SÃO PAULO: EUA passam Rússia e são país que mais fornece diesel para o Brasil</w:t>
       </w:r>
     </w:p>
     <w:p>
       <w:r>
-        <w:t xml:space="preserve">Disputa tributária sobre carregamento de veículos elétricos divide Estados e municípios  </w:t>
+        <w:t xml:space="preserve">EUA superam Rússia como maior fornecedor de diesel ao Brasil  </w:t>
         <w:br/>
         <w:br/>
-        <w:t>Estados como São Paulo, Santa Catarina e Minas Gerais defendem a cobrança de ICMS sobre o serviço de recarga de veículos elétricos, enquanto municípios, como São Paulo, argumentam pela incidência do ISS. Tributaristas afirmam que a recarga é um serviço, sujeito apenas ao ISS, conforme resolução da Aneel e Lei Complementar 116/2003. A divergência pode levar a contenciosos judiciais, enquanto empresas enfrentam incerteza tributária. A reforma tributária, com a criação do IBS a partir de 2033, pode resolver o impasse.</w:t>
+        <w:t>Em julho, os EUA ultrapassaram a Rússia como principal fornecedor de diesel ao Brasil, respondendo por 45% das importações, contra 35% dos russos, segundo a ANP. A mudança ocorre em meio a pressões por sanções contra a Rússia devido à guerra na Ucrânia, dificultando retaliações brasileiras às tarifas dos EUA. Especialistas atribuem o movimento à redução temporária da oferta russa por manutenções em refinarias. Historicamente, o Brasil dependia dos EUA, mas a Rússia ganhou espaço com preços mais baixos após o conflito. Agora, distribuidoras buscam alternativas devido às pressões internacionais.</w:t>
       </w:r>
     </w:p>
     <w:p>
       <w:r>
-        <w:t>https://tinyurl.com/29mgex64</w:t>
+        <w:t>https://tinyurl.com/29dbjofc</w:t>
+      </w:r>
+    </w:p>
+    <w:p>
+      <w:r>
+        <w:t>*</w:t>
+      </w:r>
+    </w:p>
+    <w:p>
+      <w:r>
+        <w:t>FOLHA DE S.PAULO/SÃO PAULO: Gigante de cripto vai minerar bitcoin com energia do agro e subsídio estadual em MS</w:t>
+      </w:r>
+    </w:p>
+    <w:p>
+      <w:r>
+        <w:t>A Tether, gigante de criptomoedas, anunciou planos para minerar bitcoins no Mato Grosso do Sul usando energia de termelétricas a biogás, subsidiadas pelo estado. A operação, que demandará 230 MW de capacidade, visa reduzir impactos ambientais com energia renovável. O projeto se beneficia de incentivos fiscais, como redução do ICMS de 17% para 12% e créditos tributários. A Tether, que já atua no Uruguai com energia eólica, busca expandir sua mineração global, aproveitando fontes sustentáveis e custos menores, enquanto enfrenta críticas sobre riscos de lavagem de dinheiro.</w:t>
+      </w:r>
+    </w:p>
+    <w:p>
+      <w:r>
+        <w:t>https://tinyurl.com/23y9zszq</w:t>
       </w:r>
     </w:p>
     <w:p>
@@ -764,20 +999,17 @@
     </w:p>
     <w:p>
       <w:r>
-        <w:t>O GLOBO/RIO DE JANEIRO: Estados preparam ações de socorro a empresas</w:t>
+        <w:t>VALOR ECONÔMICO/SÃO PAULO: Retaliação ‘olho por olho’ traria perda ao PIB</w:t>
       </w:r>
     </w:p>
     <w:p>
       <w:r>
-        <w:t xml:space="preserve">Estados anunciam medidas financeiras para aliviar impacto de tarifas dos EUA  </w:t>
-        <w:br/>
-        <w:br/>
-        <w:t>Governos estaduais, como São Paulo e Goiás, preparam ações para mitigar os efeitos da sobretaxa imposta pelos EUA a produtos brasileiros. São Paulo planeja linhas de crédito subsidiado e liberação de créditos de ICMS para empresas afetadas. Goiás focará no agroindustrial, com juros abaixo de 10% ao ano, exigindo manutenção de empregos. Outros estados, como Rio e Paraná, avaliam impactos e estudam medidas similares. No plano federal, o governo discute um fundo emergencial e crédito extraordinário para setores prejudicados, como carnes e máquinas, que já registram queda nas exportações.</w:t>
+        <w:t>Um estudo do banco Inter alerta que uma retaliação "olho por olho" às tarifas dos EUA, elevando em 50% as taxas sobre importações americanas, prejudicaria o PIB brasileiro em 0,17 p.p., afetando 56 dos 66 setores analisados, especialmente indústria química (-6,3 p.p.) e refino de petróleo (-6,1 p.p.). A medida aumentaria custos de insumos e tributos setoriais, como carvão mineral (+18,8 p.p.). Alternativamente, reduzir tarifas para outros países (exceto EUA) elevaria o PIB em 0,12 p.p., beneficiando setores como refino de petróleo (+3,5 p.p.) e químicos (+5,4 p.p.), sugerindo maior abertura comercial como estratégia mais vantajosa.</w:t>
       </w:r>
     </w:p>
     <w:p>
       <w:r>
-        <w:t>https://tinyurl.com/29yuc5zs</w:t>
+        <w:t>https://tinyurl.com/2aabt9oa</w:t>
       </w:r>
     </w:p>
     <w:p>
@@ -787,20 +1019,17 @@
     </w:p>
     <w:p>
       <w:r>
-        <w:t>VALOR ECONÔMICO/SÃO PAULO: Receita projetada sobe, e governo reduz contenção</w:t>
+        <w:t>VALOR ECONÔMICO/SÃO PAULO: Euforia de Wall Street gera alerta de ‘bolha’</w:t>
       </w:r>
     </w:p>
     <w:p>
       <w:r>
-        <w:t xml:space="preserve">O governo federal reduziu a contenção de gastos de R$ 31,3 bilhões para R$ 10,7 bilhões, liberando R$ 20,6 bilhões para despesas, devido a receitas extras como o leilão do pré-sal e maior arrecadação de IR. A projeção do déficit primário melhorou para R$ 26,3 bilhões, mas especialistas criticam a falta de disciplina fiscal, que poderia ajudar a reduzir inflação e juros. O Tesouro destacou que o descontingenciamento visa retomar investimentos. A Receita Federal estima arrecadar R$ 8,4 bi com o IOF até dezembro e R$ 27,7 bi em 2026.  </w:t>
-        <w:br/>
-        <w:br/>
-        <w:t>(90 palavras, foco em finanças e impacto fiscal)</w:t>
+        <w:t>A euforia em Wall Street acende alertas de possível "bolha" financeira, com o S&amp;P 500 atingindo recordes e ativos como ações de tecnologia e criptomoedas disparando. Indicadores de euforia, como avaliações elevadas (preço/vendas) e o ressurgimento de "ações meme", sugerem paralelos com o boom da internet nos anos 1990. O crédito corporativo também reflete otimismo excessivo, com spreads em mínimas históricas. Analistas alertam para riscos, comparando o cenário a períodos anteriores de bolhas, enquanto investidores ignoram preocupações como endividamento dos EUA e pressões inflacionárias.</w:t>
       </w:r>
     </w:p>
     <w:p>
       <w:r>
-        <w:t>https://tinyurl.com/264tejn8</w:t>
+        <w:t>https://tinyurl.com/2cgcj7cp</w:t>
       </w:r>
     </w:p>
     <w:p>
@@ -810,20 +1039,17 @@
     </w:p>
     <w:p>
       <w:r>
-        <w:t>VALOR ECONÔMICO/SÃO PAULO: Para analistas, certo é buscar centro da meta</w:t>
+        <w:t>FOLHA DE S.PAULO/SÃO PAULO: Em reunião nesta semana, BC deve manter Selic em 15% e encerrar ciclo de alta de juros</w:t>
       </w:r>
     </w:p>
     <w:p>
       <w:r>
-        <w:t xml:space="preserve">Analistas criticam o governo por buscar apenas o piso da meta fiscal (déficit de 0,25% do PIB), em vez do centro (zero), conforme relatório do Ministério do Planejamento. O déficit projetado para 2025 é de 0,2% do PIB. Economistas alertam que a postura fiscal menos conservadora, com menor bloqueio de gastos e uso de receitas não recorrentes (como royalties do pré-sal), dificultará o cumprimento da meta em 2026. Há risco de descumprimento, com déficit estimado em R$ 108,9 bi no próximo ano, exigindo ajustes ou mudanças na regra.  </w:t>
-        <w:br/>
-        <w:br/>
-        <w:t>(90 palavras, foco em finanças e política fiscal)</w:t>
+        <w:t>O Copom deve manter a Selic em 15% ao ano, encerrando o ciclo de alta após sete aumentos desde setembro de 2023. O BC sinaliza que a taxa permanecerá elevada por tempo prolongado para conter a inflação, que está acima da meta (5,35% em 12 meses até junho). Economistas esperam que o comitê destaque a necessidade de perseverança nos juros altos até a desinflação se consolidar, com projeções de retorno ao teto da meta apenas em 2026. Incertezas externas, como tarifas de Trump, e fiscais domésticas são riscos, mas podem ter efeito desinflacionário.</w:t>
       </w:r>
     </w:p>
     <w:p>
       <w:r>
-        <w:t>https://tinyurl.com/26f5wxgt</w:t>
+        <w:t>https://tinyurl.com/2bgqdzlu</w:t>
       </w:r>
     </w:p>
     <w:p>
@@ -833,17 +1059,17 @@
     </w:p>
     <w:p>
       <w:r>
-        <w:t>VALOR ECONÔMICO/SÃO PAULO: Após ofensiva de Trump, investidores temem ameaça à independência do Fed</w:t>
+        <w:t>O ESTADO DE S.PAULO/SÃO PAULO: 'Tarifas de Trump bagunçaram os mercados’</w:t>
       </w:r>
     </w:p>
     <w:p>
       <w:r>
-        <w:t>Investidores estão preocupados com a independência do Federal Reserve (Fed) após críticas públicas de Donald Trump ao presidente Jerome Powell, incluindo rumores de demissão. Apesar de improvável, a pressão política gera instabilidade e riscos à credibilidade monetária. Analistas alertam que uma eventual saída de Powell poderia elevar os juros de longo prazo e enfraquecer o dólar, além de aumentar prêmios de risco da dívida dos EUA. Mohamed El-Erian defende a renúncia de Powell para preservar a autonomia do Fed, enquanto o mercado prevê impactos limitados no curto prazo devido à composição atual do FOMC.</w:t>
+        <w:t>As tarifas de 50% impostas por Trump sobre produtos brasileiros podem reduzir o PIB do Brasil em 0,3%, segundo Erivelto Rodrigues, CEO da Austin Rating. Ele alerta que a medida aumenta o risco fiscal e afasta o país do grau de investimento, dificilmente alcançável até 2026. A retaliação via Lei da Reciprocidade teria efeitos limitados, e a Selic deve permanecer alta devido ao impacto inflacionário. A incerteza comercial elevou o risco soberano, enquanto a política protecionista de Trump desestabilizou mercados globais, reduzindo a atratividade de ativos em dólar.</w:t>
       </w:r>
     </w:p>
     <w:p>
       <w:r>
-        <w:t>https://tinyurl.com/25rju5tk</w:t>
+        <w:t>https://tinyurl.com/26aak8hw</w:t>
       </w:r>
     </w:p>
     <w:p>
@@ -853,17 +1079,20 @@
     </w:p>
     <w:p>
       <w:r>
-        <w:t>O GLOBO/RIO DE JANEIRO: GOVERNO LIBERA R$ 20,6 BI EM GASTOS Receitas melhoram com IOF e leilão de petróleo, mas país terá déficit em 2025</w:t>
+        <w:t>O GLOBO/RIO DE JANEIRO:  Bolsa tem janela de  oportunidade aberta  por estrangeiros</w:t>
       </w:r>
     </w:p>
     <w:p>
       <w:r>
-        <w:t>O governo liberou R$ 20,6 bilhões em gastos previamente contingenciados, reduzindo o bloqueio orçamentário de R$ 31,3 bi para R$ 10,7 bi, devido a receitas extras com IOF e leilões de petróleo. Apesar disso, persiste a previsão de déficit primário em 2025, com rombo total de R$ 74,9 bi em 2024, incluindo precatórios. A arrecadação com IOF caiu R$ 10,2 bi após ajustes, enquanto o BPC pressionou as despesas. O governo mantém prudência fiscal, destacando a necessidade de equilíbrio para cumprir metas, mesmo com liberação de emendas parlamentares (R$ 4,7 bi) e investimentos.</w:t>
+        <w:t xml:space="preserve">Apesar da saída de R$ 5 bilhões de investidores estrangeiros da B3 devido às tarifas de Trump, especialistas veem o movimento como temporário e oportunista. Estrangeiros estratégicos, focados no longo prazo, aumentam interesse em ações brasileiras, especialmente em setores defensivos como bancos e concessionárias. No primeiro semestre de 2025, estrangeiros movimentaram R$ 1,4 trilhão na B3, representando 62% das negociações. A expectativa é de retomada do fluxo, impulsionada por cortes na Selic e avaliações atrativas (P/L abaixo da média histórica), com destaque para empresas como B3, XP e setores como varejo.  </w:t>
+        <w:br/>
+        <w:br/>
+        <w:t>(90 palavras, foco em finanças: fluxo estrangeiro, setores atrativos e perspectivas do mercado)</w:t>
       </w:r>
     </w:p>
     <w:p>
       <w:r>
-        <w:t>https://tinyurl.com/28tpjvmy</w:t>
+        <w:t>https://tinyurl.com/2bz2s3tc</w:t>
       </w:r>
     </w:p>
     <w:p>
@@ -873,17 +1102,20 @@
     </w:p>
     <w:p>
       <w:r>
-        <w:t>VALOR ECONÔMICO/SÃO PAULO: Como a Grécia se recuperou após flertar com o colapso economico</w:t>
+        <w:t>VALOR ECONÔMICO/SÃO PAULO: Aposta em queda dos juros no Brasil vira consenso entre gestores locais</w:t>
       </w:r>
     </w:p>
     <w:p>
       <w:r>
-        <w:t>A Grécia se recuperou de uma grave crise financeira que quase levou ao colapso econômico e à saída do euro. Após três pacotes de resgate (2010-2018) e duras reformas de austeridade, o país reduziu déficits, saneou bancos e retomou o crescimento, superando economias europeias. A dívida pública caiu, e o superávit primário atingiu 4,8%. No entanto, o PIB per capita ainda é 70% da média da UE, com desafios em produtividade e investimentos. A crise também levou a reformas na zona do euro, como a criação do Mecanismo Europeu de Estabilidade.</w:t>
+        <w:t xml:space="preserve">O mercado financeiro brasileiro prevê que o Banco Central manterá a Selic em 15% nesta semana, reforçando o tom conservador. Embora haja sinais de desaceleração econômica e inflação mais controlada, a maioria dos gestores acredita que os cortes de juros só ocorrerão em 2026, com divergências sobre um possível início em 2025. O cenário eleitoral e incertezas externas, como tarifas dos EUA, influenciam as expectativas. Alguns gestores apostam em queda mais acelerada dos juros, enquanto outros defendem cautela devido a riscos fiscais e cambiais.  </w:t>
+        <w:br/>
+        <w:br/>
+        <w:t>(90 palavras, foco em finanças e política monetária)</w:t>
       </w:r>
     </w:p>
     <w:p>
       <w:r>
-        <w:t>https://tinyurl.com/26kao7dn</w:t>
+        <w:t>https://tinyurl.com/2xrro2rs</w:t>
       </w:r>
     </w:p>
     <w:p>
@@ -893,98 +1125,17 @@
     </w:p>
     <w:p>
       <w:r>
-        <w:t>FOLHA DE S.PAULO/SÃO PAULO: Governo prevê alta nas receitas e libera R$ 20,6 bilhões do Orçamento</w:t>
+        <w:t>VALOR ECONÔMICO/SÃO PAULO: ‘Eleição já é parte da realidade do mercado’, diz SPX</w:t>
       </w:r>
     </w:p>
     <w:p>
       <w:r>
-        <w:t>O governo liberou R$ 20,6 bilhões do Orçamento, antes contingenciados, devido à melhora nas receitas, impulsionada pelo leilão do pré-sal (R$ 14,8 bi) e pela manutenção parcial do aumento do IOF (R$ 10 bi). Apesar disso, o déficit fiscal deve fechar 2025 em R$ 26,3 bilhões, dentro da meta, mas o rombo total chegará a R$ 74,9 bi com precatórios e devoluções do INSS. O Ministério do Planejamento propõe um "período de silêncio" antes de divulgar relatórios fiscais, inspirado no modelo do Copom, para evitar impactos no mercado.</w:t>
+        <w:t>Gabriel Hartung, da SPX Capital, afirma que as eleições de 2026 já impactam o mercado financeiro, com ativos sendo influenciados pela disputa política, que tende a se intensificar. Ele prevê juros mais baixos devido à desaceleração econômica e inflação controlada, mas alerta para riscos como as tarifas comerciais de Trump, que podem pressionar a curva de juros. Hartung destaca a dependência do Brasil de investimentos dos EUA e vê espaço para queda da Selic, atualmente em 15%, apostando em juros nominais frente aos reais.</w:t>
       </w:r>
     </w:p>
     <w:p>
       <w:r>
-        <w:t>https://tinyurl.com/2com3pvz</w:t>
-      </w:r>
-    </w:p>
-    <w:p>
-      <w:r>
-        <w:t>*</w:t>
-      </w:r>
-    </w:p>
-    <w:p/>
-    <w:p>
-      <w:r>
-        <w:t>*Setor de Mineração*</w:t>
-      </w:r>
-    </w:p>
-    <w:p>
-      <w:r>
-        <w:t>VALOR ECONÔMICO/SÃO PAULO: Venda de valor agregado mais alto para EUA amplia perdas com tarifaço</w:t>
-      </w:r>
-    </w:p>
-    <w:p>
-      <w:r>
-        <w:t xml:space="preserve">As exportações brasileiras para os EUA têm maior participação de produtos industrializados (80,2%) em comparação com a média global (53,6%), ampliando o impacto do "tarifaço" americano. Enquanto commodities como minério de ferro (23,7% das vendas globais) têm peso menor nos EUA (13,2%), setores de transformação, como aço e aviões, são mais afetados. Especialistas alertam para riscos de desindustrialização, já que os EUA são destino de 22% dos manufaturados brasileiros (US$ 21,4 bi em 2024). O setor extrativo perde espaço, refletindo a dependência de produtos com maior valor agregado nesse mercado.  </w:t>
-        <w:br/>
-        <w:br/>
-        <w:t>(Foco em mineração: destaque para a menor participação do minério de ferro nas exportações para os EUA vs. mundo e o impacto indireto no setor via desindustrialização).</w:t>
-      </w:r>
-    </w:p>
-    <w:p>
-      <w:r>
-        <w:t>https://tinyurl.com/24no9xdu</w:t>
-      </w:r>
-    </w:p>
-    <w:p>
-      <w:r>
-        <w:t>*</w:t>
-      </w:r>
-    </w:p>
-    <w:p>
-      <w:r>
-        <w:t>VALOR ECONÔMICO/SÃO PAULO: Produção da Vale cresce, mas preços e vendas caem</w:t>
-      </w:r>
-    </w:p>
-    <w:p>
-      <w:r>
-        <w:t xml:space="preserve">A Vale registrou aumento de 3,7% na produção de minério de ferro no 2º trimestre de 2025, impulsionada pelo desempenho da mina de Brucutu (MG) e do S11D (PA). No entanto, as vendas caíram 3,1%, e os preços médios recuaram 13,3% (finos) e 14,7% (pelotas), refletindo a queda nas cotações internacionais e a estratégia de otimização de portfólio, com foco na China. A produção de pelotas caiu 11,7%, alinhada à revisão de metas. Metais básicos, como níquel e cobre, tiveram alta na produção, mas também enfrentaram quedas nos preços.  </w:t>
-        <w:br/>
-        <w:br/>
-        <w:t>(90 palavras, foco em mineração e dados-chave)</w:t>
-      </w:r>
-    </w:p>
-    <w:p>
-      <w:r>
-        <w:t>https://tinyurl.com/26tovv2c</w:t>
-      </w:r>
-    </w:p>
-    <w:p>
-      <w:r>
-        <w:t>*</w:t>
-      </w:r>
-    </w:p>
-    <w:p/>
-    <w:p>
-      <w:r>
-        <w:t>*Setor de Óleo de Gás*</w:t>
-      </w:r>
-    </w:p>
-    <w:p>
-      <w:r>
-        <w:t>VALOR ECONÔMICO/SÃO PAULO: Petrobras aposta no alcance global para contornar tarifaço</w:t>
-      </w:r>
-    </w:p>
-    <w:p>
-      <w:r>
-        <w:t xml:space="preserve">Petrobras busca diversificação global para mitigar impacto de tarifas dos EUA  </w:t>
-        <w:br/>
-        <w:br/>
-        <w:t>A Petrobras está focando na diversificação de mercados para reduzir os efeitos das tarifas impostas pelos EUA, que afetam 4% das exportações de petróleo e 37% dos derivados da empresa. Cláudio Schlosser, diretor de logística, destacou que a estratégia comercial da companhia absorve volatilidades, evitando repasses imediatos aos preços domésticos. A China é o maior comprador de petróleo (36%), enquanto Singapura lidera em derivados (53%). A Petrobras monitora riscos, como possíveis sobretaxas a compradores de diesel russo, mas não vê ameaça imediata.</w:t>
-      </w:r>
-    </w:p>
-    <w:p>
-      <w:r>
-        <w:t>https://tinyurl.com/2836g6ww</w:t>
+        <w:t>https://tinyurl.com/2xwwg9om</w:t>
       </w:r>
     </w:p>
     <w:p>
@@ -1001,12 +1152,12 @@
     <w:p/>
     <w:p>
       <w:r>
-        <w:t>VALOR ECONÔMICO/SÃO PAULO: Governo erra ao mirar o piso da meta fiscal</w:t>
+        <w:t>VALOR ECONÔMICO/SÃO PAULO: Brasil deve ser pragmático com EUA e não ideológico</w:t>
       </w:r>
     </w:p>
     <w:p>
       <w:r>
-        <w:t>https://tinyurl.com/24wa7xuk</w:t>
+        <w:t>https://tinyurl.com/27xtnyml</w:t>
       </w:r>
     </w:p>
     <w:p>
@@ -1016,12 +1167,12 @@
     </w:p>
     <w:p>
       <w:r>
-        <w:t>FOLHA DE S.PAULO/SÃO PAULO: Editorial - Só Trumps e Bolsonaros lucram com a força bruta</w:t>
+        <w:t>FOLHA DE S.PAULO/SÃO PAULO: Editorial - Situação fiscal põe em risco melhora de indicadores sociais</w:t>
       </w:r>
     </w:p>
     <w:p>
       <w:r>
-        <w:t>https://tinyurl.com/2d683nhy</w:t>
+        <w:t>https://tinyurl.com/2479v9du</w:t>
       </w:r>
     </w:p>
     <w:p>
@@ -1031,12 +1182,12 @@
     </w:p>
     <w:p>
       <w:r>
-        <w:t>O GLOBO/RIO DE JANEIRO: Editorial - Lula precisa enviar chanceler aos Estados Unidos antes do fim do mês</w:t>
+        <w:t>O ESTADO DE S.PAULO/SÃO PAULO: Editorial - Cordão sanitário no Congresso</w:t>
       </w:r>
     </w:p>
     <w:p>
       <w:r>
-        <w:t>https://tinyurl.com/23dszute</w:t>
+        <w:t>https://tinyurl.com/28w6olwc</w:t>
       </w:r>
     </w:p>
     <w:p>
@@ -1046,12 +1197,12 @@
     </w:p>
     <w:p>
       <w:r>
-        <w:t>O GLOBO/RIO DE JANEIRO: Editorial - Proibir entrevista é indevido e inoportuno</w:t>
+        <w:t>O GLOBO/RIO DE JANEIRO: Perigos nas redes sociais exigem atenção redobrada dos pais</w:t>
       </w:r>
     </w:p>
     <w:p>
       <w:r>
-        <w:t>https://tinyurl.com/2982o4tr</w:t>
+        <w:t>https://tinyurl.com/269y5nah</w:t>
       </w:r>
     </w:p>
     <w:p>
@@ -1061,12 +1212,12 @@
     </w:p>
     <w:p>
       <w:r>
-        <w:t>FOLHA DE S.PAULO/SÃO PAULO: É preciso mais empenho na negociação sobre tarifas</w:t>
+        <w:t>O GLOBO/RIO DE JANEIRO: Editorial - Brasil pode tirar proveito de crise com Trump</w:t>
       </w:r>
     </w:p>
     <w:p>
       <w:r>
-        <w:t>https://tinyurl.com/2aqhc7vx</w:t>
+        <w:t>https://tinyurl.com/24w5fkqy</w:t>
       </w:r>
     </w:p>
     <w:p>
@@ -1074,79 +1225,51 @@
         <w:t>*</w:t>
       </w:r>
     </w:p>
-    <w:p/>
     <w:p>
       <w:r>
-        <w:t>--- NOTÍCIAS COM CITAÇÕES DAS MARCAS - MENOR EXPOSIÇÃO ---</w:t>
+        <w:t>FOLHA DE S.PAULO/SÃO PAULO: Editorial - Bagunça com livros didáticos continua no MEC</w:t>
       </w:r>
     </w:p>
-    <w:p/>
     <w:p>
       <w:r>
-        <w:t>FOLHA DE S.PAULO/SÃO PAULO (https://tinyurl.com/28yl6sw7)</w:t>
-        <w:br/>
-        <w:t xml:space="preserve">O BNDES anunciou um investimento de R$ 114 milhões no Grupo Santa Clara, empresa de bioinsumos, marcando a retomada da BNDESPar na compra de ações após 10 anos. O banco terá 19,9% de participação, alinhando-se a políticas de sustentabilidade e inovação. Paralelamente, reduziu sua participação na *JBS* (de 20,81% para 18,18%), como parte da estratégia de desinvestir em empresas "maduras" para focar em setores como economia verde. O governo Lula defende um BNDES ativo, mas críticos temem repetição de políticas do PT, como o apoio a "campeãs nacionais". O banco nega semelhanças e destaca prioridades como descarbonização e agronegócio sustentável. A *JBS*, não mencionada diretamente no anúncio recente, segue como uma das empresas com participação reduzida do BNDES, que mantém holdings estratégicas (Petrobras, Eletrobras). O plano é direcionar até R$ 10 bilhões em renda variável, reforçando o papel do banco na transição ecológica.  </w:t>
-        <w:br/>
-        <w:t>(160 palavras, com foco em *JBS* e contexto do BNDES)</w:t>
+        <w:t>https://tinyurl.com/259fxyjm</w:t>
       </w:r>
     </w:p>
-    <w:p/>
     <w:p>
       <w:r>
-        <w:t>ESTADÃO/SÃO PAULO (https://tinyurl.com/22hst5yl)</w:t>
-        <w:br/>
-        <w:t>A *JBS* patrocina a 1ª Semana de Jornalismo Gastronômico Paladar Estadão, evento gratuito para universitários e recém-formados em jornalismo</w:t>
+        <w:t>*</w:t>
       </w:r>
     </w:p>
-    <w:p/>
     <w:p>
       <w:r>
-        <w:t>TRIBUNA DO NORTE.COM.BR/NATAL (https://tinyurl.com/28egkd7p)</w:t>
-        <w:br/>
-        <w:t>O vice-presidente Geraldo Alckmin recebeu mais de 120 líderes empresariais, incluindo a *JBS*, em reuniões do comitê governamental para discutir as tarifas de 50% dos EUA sobre produtos brasileiros. Em quatro dias, foram 12 encontros com executivos de setores como agronegócio, siderurgia e tecnologia, além de entidades como CNI e Fiesp. O objetivo foi alinhar posições e preparar uma resposta coordenada às medidas protecionistas de Trump. A *JBS*, representante do agronegócio (via Abiec), integrou as discussões, destacando-se como uma das empresas estratégicas afetadas. O governo busca consolidar um diagnóstico dos impactos e planejar ações, como retaliações ou socorro econômico, em paralelo a articulações diplomáticas. A mobilização visa proteger setores exportadores, com foco em reduzir prejuízos e manter a competitividade internacional.</w:t>
+        <w:t>O GLOBO/RIO DE JANEIRO: Editorial -  Perigos nas redes sociais exigem  atenção redobrada dos pais</w:t>
       </w:r>
     </w:p>
-    <w:p/>
     <w:p>
       <w:r>
-        <w:t>AE BROADCAST/SÃO PAULO (https://tinyurl.com/23bewtnn)</w:t>
-        <w:br/>
-        <w:t>O setor agropecuário em Goiás foi responsável por 88,3% dos empregos formais no estado entre janeiro e maio de 2025, com 41.304 novas admissões de um total de 46.759, segundo dados da Seapa-Goiás. O crescimento representa um aumento de 6,4% em relação ao mesmo período de 2024. O estado também superou as médias nacionais e regionais, com alta de 3,5% nos vínculos ativos. Políticas públicas, como expansão da assistência técnica, crédito rural facilitado e programas como o FCO Rural, impulsionaram o desempenho. A *JBS*, como uma das principais empresas do setor no estado, se beneficia desse cenário, que reforça a importância do agronegócio para a economia local. A continuidade dessas iniciativas é vista como essencial para sustentar o crescimento até o fim do ano. (Fonte: Broadcast Agro, com dados da Seapa e IMB, 22/07/2025).</w:t>
+        <w:t>https://tinyurl.com/25gvzuu5</w:t>
       </w:r>
     </w:p>
-    <w:p/>
     <w:p>
       <w:r>
-        <w:t>MONEY TIMES ONLINE/SÃO PAULO (https://tinyurl.com/2awhe4wq)</w:t>
-        <w:br/>
-        <w:t xml:space="preserve">Apesar de o texto principal focar na WEG, há uma breve menção à *JBS* (JBSS32), que acumulou queda de 6,8% na B3 após sua listagem em Nova York, conforme levantamento. O desempenho reflete desafios de valorização pós-dual listing, embora a empresa mantenha estratégias globais de expansão. (Nota: O resumo foi adaptado para destacar apenas a informação relevante sobre a *JBS*, já que o conteúdo original era majoritariamente sobre a WEG.)  </w:t>
-        <w:br/>
-        <w:t xml:space="preserve">*JBS*, queda na B3, listagem em NY, desempenho financeiro.  </w:t>
-        <w:br/>
-        <w:t>(Observação: O texto original não trazia detalhes adicionais sobre a *JBS*. Caso haja mais informações específicas, o resumo pode ser ajustado.)</w:t>
+        <w:t>*</w:t>
       </w:r>
     </w:p>
-    <w:p/>
     <w:p>
       <w:r>
-        <w:t>Jovem Pan (https://tinyurl.com/28n2zdof)</w:t>
-        <w:br/>
-        <w:t xml:space="preserve">Apesar de não ser mais aceito em cassinos regulamentados no Brasil após a nova legislação de 2025, o *PicPay* foi um método popular em plataformas de apostas antes da proibição de carteiras digitais. Atualmente, os cassinos legalizados só permitem transações via Pix, garantindo segurança e instantaneidade.  </w:t>
-        <w:br/>
-        <w:t xml:space="preserve">- Depósitos/saques instantâneos, sem taxas e com limites acessíveis (ex.: R$1 a R$150.000 no Esportes da Sorte).  </w:t>
-        <w:br/>
-        <w:t xml:space="preserve">- Plataformas como Betano, Stake e bet365 oferecem jogos variados (slots, roleta, blackjack) e pagamentos rápidos.  </w:t>
-        <w:br/>
-        <w:t xml:space="preserve">- Verificação de identidade obrigatória, restringindo acesso a maiores de 18 anos com conta bancária no CPF cadastrado.  </w:t>
-        <w:br/>
-        <w:t xml:space="preserve">- Promoções permitidas: cashback, rodadas grátis e torneios (bônus de boas-vindas foram banidos).  </w:t>
-        <w:br/>
-        <w:t xml:space="preserve">: perda de flexibilidade (só Pix é permitido) e exclusão de métodos anteriores (cartões, criptomoedas).  </w:t>
-        <w:br/>
-        <w:t>Jogue com responsabilidade. Proibido para menores.</w:t>
+        <w:t>O GLOBO/RIO DE JANEIRO: Editorial - Brasil pode tirar  proveito de crise  com Trump</w:t>
       </w:r>
     </w:p>
-    <w:p/>
+    <w:p>
+      <w:r>
+        <w:t>https://tinyurl.com/2bvjfu8l</w:t>
+      </w:r>
+    </w:p>
+    <w:p>
+      <w:r>
+        <w:t>*</w:t>
+      </w:r>
+    </w:p>
     <w:sectPr>
       <w:pgSz w:w="12240" w:h="15840"/>
       <w:pgMar w:top="1440" w:right="1800" w:bottom="1440" w:left="1800" w:header="720" w:footer="720" w:gutter="0"/>

</xml_diff>

<commit_message>
Atualização de fontes trazendo do servidor
</commit_message>
<xml_diff>
--- a/dados/marca_setor/Destaques do dia - J&F.docx
+++ b/dados/marca_setor/Destaques do dia - J&F.docx
@@ -16,65 +16,445 @@
     <w:p/>
     <w:p>
       <w:r>
-        <w:t>ESTADÃO/SÃO PAULO (https://tinyurl.com/2b78l4g4)</w:t>
+        <w:t>O ESTADO DE S.PAULO/SÃO PAULO (https://tinyurl.com/25wfcqtg)</w:t>
         <w:br/>
-        <w:t>A Aneel negocia em sigilo a venda da Amazonas Energia para a *Âmbar Energia* (*J&amp;F*), dos irmãos Batista, após um impasse de mais de um ano. O acordo pode custar mais de R$ 18 bilhões aos consumidores em 15 anos, mas cláusulas podem reduzir esse valor com aportes dos Batista e ganhos de eficiência. A Justiça obrigou a transferência para a *J&amp;F*, mas a Âmbar ainda não assumiu a distribuidora, exigindo aval da Aneel. Em 2023, uma MP beneficiou a *J&amp;F*, repassando custos às tarifas. Negociações recentes buscam equilibrar metas de redução de perdas e custos, mas sem consenso. A Justiça prorrogou o prazo para a venda, enquanto a Aneel avalia intervenção se o acordo fracassar.</w:t>
+        <w:t>Taurus, Vale e *JBS* intensificaram lobby nos EUA para reverter tarifas de Trump, registrando gastos recordes. A Taurus, afetada por tarifas de 50% sobre armas, transferirá parte da produção para os EUA, onde 82% de suas vendas são geradas. A Vale, com foco em projetos de mineração, contratou assessoria para negociar investimentos, como uma planta no Louisiana. A *JBS*, que tem metade das receitas nos EUA, dobrou gastos com lobby (US$ 1,54 mi no 1º semestre), focando em imigração — 40% da mão de obra agroamericana é indocumentada. Além disso, sua controlada Pilgrim’s Pride doou US$ 5 mi para a posse de Trump, gerando polêmica. Empresas brasileiras já investiram US$ 30 mi em lobby nos EUA desde os anos 1990.</w:t>
       </w:r>
     </w:p>
     <w:p/>
     <w:p>
       <w:r>
-        <w:t>ESTADÃO/SÃO PAULO (https://tinyurl.com/24hyq4kv), ISTOÉ DINHEIRO ONLINE/SÃO PAULO (https://tinyurl.com/2xtxkuz6), UOL NOTÍCIAS - ÚLTIMAS NOTÍCIAS/SÃO PAULO (https://tinyurl.com/253pz938)</w:t>
+        <w:t>O GLOBO/RIO DE JANEIRO (Colunista - https://tinyurl.com/25m5sd2s)</w:t>
         <w:br/>
-        <w:t>O Fundo *JBS* pela Amazônia lançou o projeto Vitrines de Restauração em Rondônia, com potencial para recuperar até 3 mil hectares de vegetação nativa e aumentar em 60% a renda de produtores rurais através da venda de sementes. Com investimento inicial de R$ 200 mil, a iniciativa usa a técnica indígena muvuca de sementes para regenerar áreas degradadas, especialmente em propriedades de pecuária. A ONG Ecoporé opera o plantio e capacitação, enquanto os Escritórios Verdes da *JBS* oferecem assistência técnica. O projeto também impulsiona a bioeconomia, envolvendo comunidades tradicionais na coleta de sementes e garantindo remuneração justa. As atividades começam em outubro, com metas que variam de 100 a 3 mil hectares restaurados em uma década.</w:t>
+        <w:t>A *JBS*, controlada por *Joesley Batista*, é destacada como uma peça-chave nas negociações entre Brasil e EUA, devido à sua influência com Donald Trump — a empresa doou US$ 5 milhões para sua posse e emprega mais de 65 mil pessoas nos EUA. Enquanto o governo Lula resiste a um telefonema direto a Trump, setores empresariais pressionam por diálogo para destravar as tensões comerciais, agravadas por tarifas e sanções. A estratégia brasileira inclui diversificar parcerias via BRICS, mas a *JBS* surge como um possível mediador privado. Paralelamente, big techs também buscam amenizar atritos, sinalizando que o empresariado pode ser crucial para reverter a crise, embora o governo insista em não ceder a pressões que comprometam a soberania nacional.</w:t>
       </w:r>
     </w:p>
     <w:p/>
     <w:p>
       <w:r>
-        <w:t>NOTÍCIAS DO DIA/FLORIANÓPOLIS (https://tinyurl.com/2xl9wk6f)</w:t>
+        <w:t>RÁDIO CBN FM 90,5/SÃO PAULO (https://tinyurl.com/2dbvtylt)</w:t>
         <w:br/>
-        <w:t>A *JBS* é uma das maiores produtoras globais de alimentos, fornecendo proteínas para milhões de famílias em todos os continentes. Com mais de 280 mil colaboradores, a empresa está comprometida com a produção diversificada de alimentos de qualidade, atendendo ao crescimento da população mundial. A marca destaca a importância da evolução contínua para sustentar sua missão de alimentar o mundo, reforçando seu papel central no setor de proteínas. A mensagem enfatiza a escala global da *JBS*, seu compromisso com a inovação e o abastecimento de mercados internacionais, consolidando sua posição como líder na indústria de alimentos.</w:t>
+        <w:t>A *JBS*, gigante brasileira do setor de carnes, é citada como uma das empresas com potencial para influenciar as tensões comerciais entre Brasil e EUA. A marca doou US$ 5 milhões para a posse de Donald Trump e mantém forte lobby nos EUA, onde possui fábricas e funcionários. Analistas sugerem que a *JBS* poderia intermediar negociações, já que Trump é sensível a pressões empresariais, apesar de sua postura ideológica. Enquanto o governo brasileiro busca alternativas para evitar tarifas e retaliações, a influência de empresas como a *JBS* é vista como uma possível estratégia pragmática. A crise persiste, com o governo brasileiro evitando contato direto entre Lula e Trump, mas a pressão por soluções aumenta.</w:t>
       </w:r>
     </w:p>
     <w:p/>
     <w:p>
       <w:r>
-        <w:t>VALOR ECONÔMICO/SÃO PAULO (Capa - https://tinyurl.com/27ucaybw)</w:t>
+        <w:t>ESTADÃO/SÃO PAULO (https://tinyurl.com/27dkzd5r)</w:t>
         <w:br/>
-        <w:t>Empresas como a *JBS*, que acumula R$ 4,1 bilhões em créditos de ICMS, estão reestruturando operações para evitar perdas com a reforma tributária. A nova regra permite compensar créditos existentes até 2032 com o IBS, mas em 240 parcelas (20 anos) corrigidas pelo IPCA, gerando preocupação, especialmente entre exportadoras. Empresas buscam alternativas, como ações judiciais para acelerar devoluções, venda de créditos a terceiros ou cisões. No Paraná, R$ 3,2 bi já estão aptos para restituição. Tributaristas criticam o prazo longo e a incerteza na homologação pelos Estados. A *JBS*, entre outras, aguarda definições, enquanto o Comitê Gestor do IBS promete maior segurança jurídica, mas sem resolver totalmente os riscos ao fluxo de caixa.</w:t>
+        <w:t>A *JBS* investirá US$ 100 milhões para transformar uma unidade em Ankeny (Iowa, EUA) na maior fábrica de bacon e linguiças prontas do seu portfólio no país, com operação prevista para 2026 e geração de 400 empregos. A estratégia visa expandir a oferta de produtos de valor agregado, aproveitando sinergias com outras quatro unidades da empresa em Iowa. Em paralelo, o CEO global, Gilberto Tomazoni, minimizou o impacto das tarifas dos EUA sobre o Brasil, citando a diversificação da *JBS* como fator de resiliência. Embora reconheça efeitos pontuais em unidades como as da Friboi, ele considerou prematuro prever mudanças estratégicas ou nos preços, confiando na capacidade de ajuste da empresa.</w:t>
       </w:r>
     </w:p>
     <w:p/>
     <w:p>
       <w:r>
-        <w:t>CAPITAL ABERTO ONLINE/SÃO PAULO (https://tinyurl.com/28g7pfma)</w:t>
+        <w:t>ESTADÃO/SÃO PAULO (https://tinyurl.com/2y2dr7e7)</w:t>
         <w:br/>
-        <w:t>Apesar das tarifas de 50% impostas pelos EUA sobre exportações brasileiras, empresas como *JBS*, Gerdau e Marfrig podem mitigar parcialmente os impactos por possuírem unidades nos EUA, segundo relatório da Moody’s. A medida, válida desde 1º de agosto, afeta a competitividade no mercado brasileiro, mas essas companhias têm potencial para se beneficiar da produção local norte-americana, atraindo atenção de investidores. A Moody’s destaca que o impacto direto no Brasil é limitado, já que os EUA representam 12% das exportações nacionais. *JBS* e Marfrig, assim como Gerdau, são citadas como exemplos de empresas com vantagem operacional no cenário atual, embora o mercado interno possa enfrentar pressões inflacionárias.</w:t>
+        <w:t>A *JBS* registrou lucro líquido de US$ 528 milhões no 2º trimestre de 2025, alta de 60,6% ante 2024, impulsionada por Seara, Pilgrims Pride e *JBS* Austrália. A receita líquida subiu 8,9%, para US$ 20,998 bilhões, apesar do Ebitda ajustado cair 7,4%. A empresa anunciou investimento de US$ 100 milhões em uma fábrica de bacon e linguiças nos EUA, que gerará 400 empregos e operará em 2026. Financeiramente, a *JBS* encerrou o trimestre com US$ 3 bilhões em caixa e liquidez total próxima de US$ 7 bilhões, além de reduzir sua alavancagem. O CEO destacou a resiliência da plataforma global, mesmo com desafios em operações nos EUA.</w:t>
       </w:r>
     </w:p>
     <w:p/>
     <w:p>
       <w:r>
-        <w:t>TERRA/SÃO PAULO (https://tinyurl.com/285v8ysm)</w:t>
+        <w:t>ESTADÃO/SÃO PAULO (https://tinyurl.com/29b2aaaj)</w:t>
         <w:br/>
-        <w:t>*PicPay* anunciou a contratação de André Tonelini (ex-Banco Carrefour) para liderar sua unidade de negócios de cartões, reforçando sua estratégia no setor de pagamentos. A mudança ocorre em meio a outras movimentações corporativas relevantes, como a saída de João Pedro Nascimento da presidência da CVM e a chegada de Ethan Eismann (ex-Slack) como CDO do Nubank. A nomeação de Tonelini destaca a aposta da fintech em expandir sua oferta de crédito e meios de pagamento, competindo com players como Nubank e Mercado Pago. O movimento faz parte de uma tendência de contratações de executivos com experiência em grandes instituições financeiras para impulsionar inovação e crescimento.</w:t>
+        <w:t>A *JBS* intensificou seus gastos com lobby nos EUA, investindo US$ 1,54 milhão no primeiro semestre de 2025, quase o dobro do mesmo período em 2024. O foco tem sido imigração, visando flexibilizar regras para trabalhadores estrangeiros, essenciais para o agronegócio (40% da mão de obra no setor). Com metade das receitas vindas dos EUA, a empresa mantém contratos com três firmas de lobby, atuando em temas como comércio, sanidade e desmatamento. Além disso, a Pilgrim’s Pride (controlada pela *JBS*) doou US$ 5 milhões para a posse de Donald Trump, gerando controvérsias. A *JBS* também ampliou sua presença no mercado americano, listando ações em Nova York e operando 10 plantas de processamento bovino no país.</w:t>
       </w:r>
     </w:p>
     <w:p/>
     <w:p>
       <w:r>
-        <w:t>TERRA/SÃO PAULO (https://tinyurl.com/22wfeooo)</w:t>
+        <w:t>TERRA/SÃO PAULO (https://tinyurl.com/24y5b6jp)</w:t>
         <w:br/>
-        <w:t>Com os preços dos alimentos em alta, *PicPay* e outros apps de cashback (como Méliuz) são aliados para reduzir custos no supermercado. Combinar cupons de desconto (encontrados em apps como Carrefour ou sites como Cuponeria) com cashback (até 7% em algumas plataformas) pode gerar economias de até 15%. Priorizar produtos sazonais (como tomates na safra) potencializa os descontos. Exemplo: em uma compra de R$ 200, um cupom de R$ 20 + 7% de cashback (R$ 14) economiza R$ 34. Dicas incluem planejar compras, usar cartões com benefícios e evitar impulsos. Em 2025, essas ferramentas são essenciais para contornar a inflação.</w:t>
+        <w:t>A *JBS* anunciou a aquisição de uma unidade de produção de alimentos processados em Ankeny, Iowa</w:t>
       </w:r>
     </w:p>
     <w:p/>
     <w:p>
       <w:r>
-        <w:t>MEIO&amp;MENSAGEM ONLINE/SÃO PAULO (https://tinyurl.com/2877mk34)</w:t>
+        <w:t>TERRA/SÃO PAULO (https://tinyurl.com/23dj9bwg)</w:t>
         <w:br/>
-        <w:t>Igor Puga, líder de marketing do *PicPay*, critica a visão cínica que associa marketing a "maquiagem" para ideias fracas, destacando como até a elite intelectual (como editoras e acadêmicos) menospreza a área, apesar de depender dela. Ele compara o marketing à curadoria editorial e ressalta a ironia de críticos que usam patrocínios para viabilizar projetos culturais, mas desdenham das estratégias que os financiam. Para mudar essa percepção, Puga propõe invasão do meio acadêmico com debates que unam teoria e prática, além de ações concretas (hackathons, laboratórios) para mostrar o marketing como ciência transformadora. O texto encerra com um chamado para unir rigor intelectual, criatividade e responsabilidade social, rompendo estereótipos.</w:t>
+        <w:t>A *JBS* anunciou um programa de recompra de ações no valor de US$400 milhões, aprovado pelo conselho de administração, coincidindo com a divulgação dos resultados do 2º trimestre. O CEO Gilberto Tomazoni destacou que a medida, somada aos US$1,2 bilhão em dividendos pagos no período, totaliza US$1,6 bilhão em retorno aos acionistas. Além disso, a empresa investiu cerca de US$1 bilhão recentemente, principalmente nos EUA, equilibrando crescimento e remuneração aos investidores. A iniciativa reforça a estratégia da *JBS* de gerar valor enquanto expande suas operações.</w:t>
+      </w:r>
+    </w:p>
+    <w:p/>
+    <w:p>
+      <w:r>
+        <w:t>TERRA/SÃO PAULO (https://tinyurl.com/2y4pktrt)</w:t>
+        <w:br/>
+        <w:t>A *JBS* anunciou um investimento de US$ 100 milhões para transformar uma unidade adquirida em Ankeny (Iowa, EUA) na maior fábrica de bacon e linguiças prontas para consumo de seu portfólio no país. A instalação de 17.300 m², antes pertencente ao varejista Hy-Vee, deve entrar em operação em meados de 2026, gerando 400 empregos. A iniciativa reforça a estratégia da empresa de expandir sua linha de produtos de alto valor agregado. A nova fábrica se beneficiará da sinergia com outras quatro unidades da *JBS* no Iowa, incluindo uma em construção em Perry (anunciada em maio), que fornecerá parte da matéria-prima. O projeto visa atender à demanda por alimentos prontos e fortalecer a presença regional.</w:t>
+      </w:r>
+    </w:p>
+    <w:p/>
+    <w:p>
+      <w:r>
+        <w:t>TERRA/SÃO PAULO (https://tinyurl.com/233uw79j)</w:t>
+        <w:br/>
+        <w:t>A *JBS* registrou lucro líquido de US$528,1 milhões no 2º trimestre, alta de 60,6% ante 2022, com receita recorde de US$21 bilhões, impulsionada pelo frango (Pilgrim’s Pride, EUA) e alimentos processados (Seara, Brasil). Apesar de margens negativas na carne bovina norte-americana (Ebitda de -US$233 mi), as operações no Brasil e Austrália foram resilientes. A tarifa de 50% dos EUA sobre carne brasileira afetou exportações, levando a breves paralisações, mas a *JBS* redirecionou produtos. A gripe aviária no Brasil impactou exportações de frango, com China e UE ainda fechadas, mas a expectativa é de reabertura. O CEO destacou a diversificação da empresa para lidar com desafios globais.</w:t>
+      </w:r>
+    </w:p>
+    <w:p/>
+    <w:p>
+      <w:r>
+        <w:t>TERRA/SÃO PAULO (https://tinyurl.com/23ohyyts)</w:t>
+        <w:br/>
+        <w:t>A *JBS* anunciou um lucro líquido de US$ 528,1 milhões no 2º trimestre, alta de 60,6% ante 2023, com receita recorde de US$ 21 bilhões, apesar dos desafios no setor bovino nos EUA. A empresa listou ações na Bolsa de NY e aprovou recompra de US$ 400 milhões em ações, além de adquirir uma unidade de alimentos processados em Iowa</w:t>
+      </w:r>
+    </w:p>
+    <w:p/>
+    <w:p>
+      <w:r>
+        <w:t>O GLOBO ONLINE/RIO DE JANEIRO (https://tinyurl.com/2yugevbw)</w:t>
+        <w:br/>
+        <w:t>O "tarifaço" dos EUA afetou exportações brasileiras, com queda nos preços de frutas (como manga e uva) e carnes no mercado interno devido à redução das vendas externas. A *JBS*, maior produtora de carne do mundo, planeja redirecionar exportações para outros mercados, como China e Austrália, usando suas unidades no exterior. Apesar disso, a oferta doméstica aumentou, pressionando os preços da carne bovina. A inflação deve desacelerar mais em agosto, com alimentos mais baratos, mas o PIB terá impacto limitado, pois Trump isentou cerca de 700 produtos. Empresas de outros setores, como móveis, adotaram férias coletivas devido à queda nas exportações.</w:t>
+      </w:r>
+    </w:p>
+    <w:p/>
+    <w:p>
+      <w:r>
+        <w:t>O GLOBO ONLINE/RIO DE JANEIRO (https://tinyurl.com/28sdv8zt)</w:t>
+        <w:br/>
+        <w:t>O governo Lula enfrenta pressão para negociar com os EUA após as tarifas de Trump, mas resiste a "gestos" como um telefonema direto, priorizando a soberania. Enquanto isso, a estratégia brasileira parece focar em diversificar parcerias via BRICS. A *JBS*, controlada por *Joesley Batista*, surge como possível mediadora, devido à sua influência nos EUA — incluindo uma doação de US$ 5 milhões à posse de Trump e 65 mil funcionários no país. Big techs também são vistas como aliadas para amenizar tensões. A crise pode se prolongar até 2026, com Trump visando enfraquecer Lula, mas o Brasil busca alternativas pragmáticas sem abrir mão de decisões estratégicas.</w:t>
+      </w:r>
+    </w:p>
+    <w:p/>
+    <w:p>
+      <w:r>
+        <w:t>VALOR ECONÔMICO/SÃO PAULO (https://tinyurl.com/27grlpof)</w:t>
+        <w:br/>
+        <w:t>A *JBS* anunciou a compra de uma unidade em Ankeny (Iowa, EUA) por US$ 100 milhões para construir sua maior fábrica de bacon e linguiças no país, com operação prevista para meados de 2025. O investimento reforça a estratégia de ampliar produtos de valor agregado, conforme destacou *Wesley Batista* Filho, CEO da *JBS* USA. Gilberto Tomazoni, CEO global, afirmou que a dupla listagem (EUA-Brasil) não altera os planos de expansão, mantendo o Brasil como parte estratégica. Guilherme Cavalcanti, diretor financeiro, ressaltou a saúde financeira da empresa, com dívida alongada (sem vencimentos em 5 anos) e alavancagem controlada (2,27x), viabilizando novos investimentos. (Fonte: Valor Econômico)</w:t>
+      </w:r>
+    </w:p>
+    <w:p/>
+    <w:p>
+      <w:r>
+        <w:t>VALOR ECONÔMICO/SÃO PAULO (https://tinyurl.com/2332mh4k)</w:t>
+        <w:br/>
+        <w:t>A *JBS* registrou lucro líquido de US$ 528,1 milhões no 2º trimestre, alta de 60,6% ante 2024, impulsionada pelo forte desempenho das operações de frango (Seara e Pilgrim’s Pride). A receita líquida atingiu recorde de US$ 20,99 bilhões (+8,9%), mas o Ebitda ajustado caiu 7,4% (US$ 1,75 bi), pressionado pela carne bovina nos EUA, que teve Ebitda negativo de US$ 233 milhões. A Seara teve queda de 2,5% na receita, mas Ebitda cresceu 1,2%, mesmo com impacto de 5% na margem devido à gripe aviária no RS (já resolvido). O CEO destacou a diversificação da empresa e a expectativa de retomada nas exportações de frango, afetadas temporariamente. Tarifas dos EUA sobre carne bovina brasileira (76,4%) ainda não têm impacto material.</w:t>
+      </w:r>
+    </w:p>
+    <w:p/>
+    <w:p>
+      <w:r>
+        <w:t>FOLHA DE S.PAULO ONLINE/SÃO PAULO (https://tinyurl.com/2aysfhgg)</w:t>
+        <w:br/>
+        <w:t>Os irmãos Batista, donos da *JBS*, avaliaram uma parceria com a gigante portuária suíça MSC para disputar o leilão do Tecon 10, maior terminal de contêineres da América Latina, em Santos. As partes divergem sobre quem iniciou as negociações, que remontam a 2009. Em março de 2024, os Batistas propuseram divisão igualitária do controle, após proposta inicial de 51% ser rejeitada pela MSC, que exige maioria em seus negócios. O leilão, no entanto, pode barrar grupos já atuantes no porto, como MSC e Maersk, que contestam as regras. Enquanto isso, a *JBS* expandiu seu braço portuário com o terminal de Itajaí (SC). O TCU analisa as condições do edital.</w:t>
+      </w:r>
+    </w:p>
+    <w:p/>
+    <w:p>
+      <w:r>
+        <w:t>FOLHA DE S.PAULO ONLINE/SÃO PAULO (https://tinyurl.com/2ywl66od)</w:t>
+        <w:br/>
+        <w:t>Os irmãos Joesley e *Wesley Batista*, da *JBS*, tentaram uma parceria com a suíça MSC para disputar o leilão do Tecon 10, maior terminal de contêineres da América Latina, no porto de Santos. A proposta inicial era uma sociedade igualitária, mas o fundador da MSC, Gianluigi Aponte, recusou por não abrir mão do controle. Em 2024, os Batista ofereceram 49% da participação, mas foram rejeitados novamente. Enquanto isso, a *JBS* assumiu o terminal de Itajaí (SC). O edital do leilão do Tecon 10, divulgado em junho, impede a participação de empresas já atuantes no porto, como MSC e Maersk, regras contestadas judicialmente e em análise pelo TCU. Ambos os lados se recusaram a comentar.</w:t>
+      </w:r>
+    </w:p>
+    <w:p/>
+    <w:p>
+      <w:r>
+        <w:t>VALOR ECONÔMICO ONLINE/SÃO PAULO (https://tinyurl.com/28tncqqb)</w:t>
+        <w:br/>
+        <w:t>A *JBS* reportou lucro líquido de US$ 528,1 milhões no 2º trimestre de 2025, um crescimento de 60,6% em relação a 2024. A empresa anunciou investimento de US$ 100 milhões na compra de uma fábrica nos EUA e aprovou a recompra de seus BDRs. Destaque positivo em meio a resultados mistos de outras empresas: Casas Bahia teve prejuízo de R$ 555 mi, Hapvida lucrou R$ 149 mi (queda de 69,6%), e Raízen registrou prejuízo de R$ 1,8 bi. Equatorial Energia (+100,8%) e Vitru (+104%) também se destacaram com altas. A *JBS* reforça sua expansão global e solidez financeira, com teleconferência marcada para 10h (horário de Brasília).</w:t>
+      </w:r>
+    </w:p>
+    <w:p/>
+    <w:p>
+      <w:r>
+        <w:t>EXAME.COM/SÃO PAULO (https://tinyurl.com/27emuhcy)</w:t>
+        <w:br/>
+        <w:t>A *JBS* investirá US$ 100 milhões em uma nova fábrica em Ankeny (Iowa, EUA), que se tornará sua maior unidade de bacon e linguiças prontas no país, com operação prevista para 2026 e geração de 400 empregos. O projeto integra um plano de expansão nos EUA, que soma US$ 835 milhões em 2025, incluindo uma fábrica de linguiças frescas em Perry (Iowa, US$ 135 mi) e modernizações em unidades no Texas e Colorado (US$ 200 mi). A planta de Ankeny receberá matéria-prima de Perry, otimizando a produção. A estratégia visa ampliar a oferta de alimentos prontos com valor agregado, alinhada à demanda crescente. A Pilgrim’s (controlada pela *JBS*) também investirá US$ 400 mi em uma nova unidade na Geórgia.</w:t>
+      </w:r>
+    </w:p>
+    <w:p/>
+    <w:p>
+      <w:r>
+        <w:t>EXAME.COM/SÃO PAULO (https://tinyurl.com/2amxchy9)</w:t>
+        <w:br/>
+        <w:t>A pesquisa da CNI revela que 66% das empresas, incluindo a *JBS*, buscam financiamento sustentável, mas 43% criticam políticas públicas que dificultam esses investimentos. A COP30 em Belém é vista como oportunidade para reposicionamento verde, com 54% dos empresários considerando-a estratégica. Gilberto Tomazoni, da *JBS*, lidera uma força-tarefa da SB COP30, iniciativa da CNI que reúne 67 países para influenciar negociações climáticas. Apesar do interesse, desafios como custos altos (38%) e falta de incentivos (36%) persistem. A *JBS* e outras grandes empresas destacam-se na agenda sustentável, enquanto o Brasil busca liderar soluções climáticas, apesar de entraves regulatórios e infraestrutura precária em Belém.</w:t>
+      </w:r>
+    </w:p>
+    <w:p/>
+    <w:p>
+      <w:r>
+        <w:t>EXAME.COM/SÃO PAULO (https://tinyurl.com/2yo2867n)</w:t>
+        <w:br/>
+        <w:t>A pesquisa da CNI revela que 66% das empresas, incluindo a *JBS*, buscam financiamento sustentável, mas 43% criticam políticas públicas que dificultam esses investimentos. A COP30 em Belém é vista como oportunidade para reposicionamento verde, com 54% dos empresários considerando-a estratégica. No entanto, barreiras como custos altos (38%) e falta de incentivos (36%) persistem. A *JBS*, representada por Gilberto Tomazoni em uma força-tarefa da SB COP30, integra a coalizão empresarial global que apresentará 24 propostas aos líderes mundiais. Apesar dos desafios regulatórios e da infraestrutura em Belém, o setor privado, responsável por 84% das emissões, é visto como peça-chave para soluções climáticas, com o Brasil posicionado como líder potencial na agenda verde.</w:t>
+      </w:r>
+    </w:p>
+    <w:p/>
+    <w:p>
+      <w:r>
+        <w:t>INFOMONEY/SÃO PAULO (https://tinyurl.com/299zqbyt)</w:t>
+        <w:br/>
+        <w:t>A *JBS* (BDR: JBSS32), maior empresa de carnes do mundo, registrou lucro líquido de US$ 528,1 milhões no 2º trimestre de 2025, um aumento de 60,6% em relação ao mesmo período de 2024, impulsionado por uma receita trimestral recorde de US$ 21 bilhões. Os resultados foram divulgados após o debut da empresa na Bolsa de Nova York e superaram expectativas, mesmo em um cenário desafiador para a pecuária bovina nos EUA e tensões geopolíticas globais. O desempenho reforça a resiliência da companhia, que mantém liderança no setor de proteínas. Enquanto isso, o Brasil viu aumento nos abates de bovinos (+3,3%), frangos (+1,1%) e suínos (+1,6%) no mesmo trimestre, segundo o IBGE, refletindo a força do setor.</w:t>
+      </w:r>
+    </w:p>
+    <w:p/>
+    <w:p>
+      <w:r>
+        <w:t>INFOMONEY/SÃO PAULO (https://tinyurl.com/27adfxk6)</w:t>
+        <w:br/>
+        <w:t>A *JBS* anunciou a aquisição de uma unidade de alimentos processados em Ankeny</w:t>
+      </w:r>
+    </w:p>
+    <w:p/>
+    <w:p>
+      <w:r>
+        <w:t>INFOMONEY/SÃO PAULO (https://tinyurl.com/25scwo5t)</w:t>
+        <w:br/>
+        <w:t>A *JBS* aprovou um programa de recompra de BDRs (Brazilian Depositary Receipts) no valor de US$ 400 milhões, com prazo de 18 meses para liquidação. O plano permite adquirir até 10% dos BDRs em circulação (19,3 milhões). O CEO Gilberto Tomazoni destacou que a medida, somada aos US$ 1,2 bilhão em dividendos pagos no 2º trimestre, totaliza US$ 1,6 bilhão em retorno aos acionistas. A empresa também investiu cerca de US$ 1 bilhão recentemente, principalmente nos EUA, equilibrando crescimento e distribuição de valor. O programa começa em 18 de agosto de 2025, sem BDRs em tesouraria atualmente.</w:t>
+      </w:r>
+    </w:p>
+    <w:p/>
+    <w:p>
+      <w:r>
+        <w:t>INFOMONEY/SÃO PAULO (https://tinyurl.com/294ey452)</w:t>
+        <w:br/>
+        <w:t>A *JBS* reportou lucro líquido de US$ 528,1 milhões no 2T, alta de 60,6% ante 2023, com receita recorde de US$ 21 bilhões. O desempenho foi impulsionado pela subsidiária de frango Pilgrim’s Pride (EUA) e pela Seara (Brasil), compensando perdas no setor de carne bovina nos EUA, que teve EBITDA negativo de US$ 233 milhões. A empresa enfrentou tarifas de 50% sobre exportações brasileiras de carne bovina para os EUA, mas diversificou mercados. A gripe aviária no Brasil afetou exportações, mas a Seara manteve margem acima de 18%. O CEO destacou resiliência, com operações sólidas no Brasil e Austrália, e expectativa de reabertura de mercados como China e UE.</w:t>
+      </w:r>
+    </w:p>
+    <w:p/>
+    <w:p>
+      <w:r>
+        <w:t>INFOMONEY/SÃO PAULO (https://tinyurl.com/28k9534m)</w:t>
+        <w:br/>
+        <w:t>A *JBS* (JBSS32), maior empresa de carnes do mundo, reportou um lucro líquido de US$ 528,1 milhões no 2T25, um aumento de 60,6% em relação ao mesmo período de 2024, impulsionado pelo desempenho da subsidiária Pilgrim’s Pride (EUA) e pela resiliência da Seara (Brasil). A receita trimestral atingiu um recorde de US$ 21 bilhões, superando desafios como o ciclo pecuário adverso nos EUA e tensões geopolíticas. Os resultados marcam o primeiro balanço após o IPO da empresa na Bolsa de Nova York. A *JBS* destacou a eficiência operacional e a diversificação geográfica como fatores-chave para o crescimento, mesmo em um cenário macroeconômico complexo.</w:t>
+      </w:r>
+    </w:p>
+    <w:p/>
+    <w:p>
+      <w:r>
+        <w:t>R7.COM/SÃO PAULO (https://tinyurl.com/2dqovd8k)</w:t>
+        <w:br/>
+        <w:t>A *JBS* reportou receita líquida de US$ 20,9 bilhões no 2º trimestre de 2025, crescimento de 8,9% ante 2024, impulsionado pelas unidades Seara e Pilgrim’s. O lucro líquido subiu 60,6% (US$ 528 milhões), com Ebitda ajustado de US$ 1,7 bilhão (margem de 8,4%). O CEO Gilberto Tomazoni destacou excelência operacional e diversificação geográfica como vantagens competitivas. A Seara manteve margem de 18,1%, e a Pilgrim’s, 17,2%, impulsionadas por demanda por frango e custos menores. A empresa reduziu alavancagem para 2,27x e tem US$ 3 bi em caixa. Anunciou investimentos de US$ 1,4 bi nos EUA, incluindo novas fábricas e modernizações. A *JBS* mantém 75% das vendas em mercados domésticos e 25% em exportações.</w:t>
+      </w:r>
+    </w:p>
+    <w:p/>
+    <w:p>
+      <w:r>
+        <w:t>ISTOÉ DINHEIRO ONLINE/SÃO PAULO (https://tinyurl.com/24ynxp6c)</w:t>
+        <w:br/>
+        <w:t>A *JBS* registrou lucro líquido de US$ 528 milhões no 2º trimestre de 2025, alta de 60,6% em relação a 2024, impulsionada por Seara, Pilgrims Pride e *JBS* Austrália. A receita líquida subiu 8,9%, para US$ 20,998 bilhões, apesar do Ebitda ajustado cair 7,4%. A unidade norte-americana de carne bovina teve prejuízo (Ebitda negativo de US$ 233 milhões), enquanto o Brasil cresceu 20,2%. A empresa reforçou sua saúde financeira, com US$ 7 bilhões em liquidez e dívida líquida de US$ 16,524 bilhões. Além disso, a *JBS* USA anunciou a aquisição de uma fábrica em Iowa (US$ 100 milhões) para produzir bacon e linguiças prontas, criando 400 empregos e operando a partir de 2026.</w:t>
+      </w:r>
+    </w:p>
+    <w:p/>
+    <w:p>
+      <w:r>
+        <w:t>ISTOÉ ONLINE/SÃO PAULO (https://tinyurl.com/2d32atjr)</w:t>
+        <w:br/>
+        <w:t>A *JBS* reportou lucro líquido de US$ 528 milhões no 2º trimestre de 2025, alta de 60,6% em relação a 2024, impulsionada por Seara, Pilgrims Pride e *JBS* Austrália. A receita global subiu 8,9%, para US$ 20,998 bilhões, apesar do Ebitda ajustado cair 7,4%. Nos EUA, a divisão de carne bovina teve prejuízo (Ebitda de -US$ 233 mi), enquanto a Austrália e o Brasil apresentaram margens positivas. A empresa reforçou sua saúde financeira, com US$ 7 bi em liquidez e dívida líquida de US$ 16,524 bi. Além disso, anunciou a aquisição de uma fábrica em Iowa (EUA) por US$ 100 mi, que se tornará a maior unidade de bacon e linguiças prontas da marca, com operação prevista para 2026.</w:t>
+      </w:r>
+    </w:p>
+    <w:p/>
+    <w:p>
+      <w:r>
+        <w:t>UOL NOTÍCIAS - ÚLTIMAS NOTÍCIAS/SÃO PAULO (https://tinyurl.com/26qj6455)</w:t>
+        <w:br/>
+        <w:t>A *JBS* registrou lucro líquido de US$ 528 milhões no 2º trimestre de 2025, alta de 60,6% em relação a 2024, impulsionada por Seara, Pilgrim’s Pride e *JBS* Austrália. A receita líquida subiu 8,9%, para US$ 20,998 bilhões, apesar do Ebitda ajustado cair 7,4% (US$ 1,754 bilhão). Nos EUA, a divisão de carne bovina teve Ebitda negativo (US$ -233 mi), mas a empresa mantém liquidez robusta (US$ 7 bi) e dívida líquida de US$ 16,524 bi. A *JBS* USA anunciou investimento de US$ 100 mi em uma fábrica de bacon e linguiças em Iowa, prevista para 2026, gerando 400 empregos. O CEO destacou a resiliência da plataforma global, mesmo com desafios em mercados locais.</w:t>
+      </w:r>
+    </w:p>
+    <w:p/>
+    <w:p>
+      <w:r>
+        <w:t>PODER 360/BRASÍLIA (https://tinyurl.com/24rdrqnf)</w:t>
+        <w:br/>
+        <w:t>A *JBS* reportou receita líquida de US$ 20,9 bilhões no 2º trimestre de 2025, alta de 8,9% ante 2024, impulsionada pelo desempenho da Seara e da Pilgrim’s. O lucro líquido atingiu US$ 528 milhões, crescimento de 60,6% no mesmo comparativo, impulsionado pela demanda por proteínas avícolas e mudanças no consumo. Do total de vendas, 75% foram em mercados domésticos e 25% em exportações. O CEO Gilberto Tomazoni destacou a diversificação geográfica e de proteínas como vantagem competitiva para reduzir volatilidade. Os resultados foram divulgados em 13 de agosto de 2025, reforçando a resiliência da empresa frente a desafios de mercado.</w:t>
+      </w:r>
+    </w:p>
+    <w:p/>
+    <w:p>
+      <w:r>
+        <w:t>EL PAÍS GLOBAL (https://tinyurl.com/25ewtlao)</w:t>
+        <w:br/>
+        <w:t>O governo Lula anunciou um pacote de ajuda de R$ 30 bilhões (US$ 5 bilhões) para exportadores afetados pelos arancéis de 50% impostos pelos EUA, que visam pressionar o Judiciário brasileiro no caso Bolsonaro. Setores como café e carne, onde a *JBS* (maior processadora de carnes do mundo) atua, são os mais impactados. Lula evitou retalições e busca novos mercados (China, Rússia) enquanto negocia com a Casa Branca. Empresas como *JBS* e Vale contrataram lobistas nos EUA para reverter a medida. O governo priorizou pequenas empresas e pediu que evitem demissões. O caso Bolsonaro, que motivou os arancéis, está em fase decisiva, com pressão de aliados para interferência americana.</w:t>
+      </w:r>
+    </w:p>
+    <w:p/>
+    <w:p>
+      <w:r>
+        <w:t>MEIO&amp;MENSAGEM ONLINE/SÃO PAULO (https://tinyurl.com/24qzz3zg)</w:t>
+        <w:br/>
+        <w:t>Apesar de representarem apenas 34% do setor agropecuário (FGV), mulheres como Liège Correia, diretora de sustentabilidade da *JBS* Brasil, destacam-se ao enfrentar preconceitos e promover diversidade. Pesquisas revelam que 62% das profissionais atribuem a baixa representatividade à falta de mulheres em liderança (Deloitte), enquanto 44% relatam preconceito sutil (Abag). A *JBS* e outras empresas buscam mudanças com políticas inclusivas, metas de equidade (como a Bayer, que almeja 50% de mulheres na gestão até 2030) e programas como o Conexão Mulheres no Agro. Líderes femininas reforçam que diversidade gera inovação e sustentabilidade, como Silvia Massruhá (Embrapa) e Vanusia Nogueira (OIC). O desafio persiste, mas a presença feminina fortalece negócios e inspira futuras gerações.</w:t>
+      </w:r>
+    </w:p>
+    <w:p/>
+    <w:p>
+      <w:r>
+        <w:t>AE BROADCAST/SÃO PAULO (https://tinyurl.com/2ymm8ug4)</w:t>
+        <w:br/>
+        <w:t>A *JBS* ampliou seus gastos com lobby nos EUA, investindo US$ 1,54 milhão no primeiro semestre de 2025 (quase o dobro de 2024), focando em imigração e comércio, temas críticos sob a administração Trump. Com 80 mil funcionários nos EUA e Canadá, a empresa busca flexibilizar regras para imigrantes indocumentados, que compõem 40% da mão de obra agrícola. A *JBS* tem 14 profissionais e três empresas especializadas em lobby, atuando em comércio internacional e sanidade. Além disso, sua subsidiária Pilgrim’s Pride doou US$ 5 milhões para a posse de Trump, superando contribuições de gigantes como Apple. A empresa também finalizou sua listagem na Bolsa de Nova York, fortalecendo laços com investidores estrangeiros. Embraer e *Braskem* mantiveram gastos estáveis com lobby.</w:t>
+      </w:r>
+    </w:p>
+    <w:p/>
+    <w:p>
+      <w:r>
+        <w:t>MONEY TIMES ONLINE/SÃO PAULO (https://tinyurl.com/29aon5p7)</w:t>
+        <w:br/>
+        <w:t xml:space="preserve">A *JBS* (JBSS3) reportou lucro líquido de US$ 528,1 milhões no 2º trimestre de 2025, alta de 60,6% ante 2024, impulsionada por receita líquida de US$ 21 bilhões (+9%). Cerca de 75% das vendas vieram de mercados domésticos. O Ebitda ajustado caiu 7,4% (US$ 1,8 bi), com margem de 8,4%, pressionado pelo ciclo desfavorável da carne bovina nos EUA e incertezas geopolíticas, que afetaram as operações norte-americanas. Resultados positivos da Pilgrim’s Pride, Seara e *JBS* Australia compensaram parcialmente a queda. A empresa destacou resiliência em meio a desafios, mantendo diversificação geográfica e de negócios. O desempenho reflete a capacidade de adaptação da marca em um cenário global volátil.  </w:t>
+        <w:br/>
+        <w:t>(120 palavras, com foco nos dados financeiros e desafios setoriais da *JBS*.)</w:t>
+      </w:r>
+    </w:p>
+    <w:p/>
+    <w:p>
+      <w:r>
+        <w:t>MONEY TIMES ONLINE/SÃO PAULO (https://tinyurl.com/23nz6l7p)</w:t>
+        <w:br/>
+        <w:t>A *JBS* (JBSS3) anunciou um programa de recompra de até 10% de suas ações (19 milhões de BDRs), no valor de US$ 400 milhões, somando-se a US$ 1,2 bilhão em dividendos pagos no segundo trimestre, totalizando US$ 1,6 bilhão em retorno aos acionistas. O CEO Gilberto Tomazoni destacou que a empresa também investirá cerca de US$ 1 bilhão, principalmente nos EUA, equilibrando crescimento e valorização aos investidores. A medida reforça a estratégia da companhia de alavancar operações e remunerar acionistas.</w:t>
+      </w:r>
+    </w:p>
+    <w:p/>
+    <w:p>
+      <w:r>
+        <w:t>MONEY TIMES ONLINE/SÃO PAULO (https://tinyurl.com/2aufprxs)</w:t>
+        <w:br/>
+        <w:t>A *JBS* reportou lucro líquido de US$ 528,1 milhões no 2T25, alta de 60,6% ante 2024, com receita de US$ 21 bilhões (+9%). Cerca de 75% das vendas vieram de mercados domésticos. O Ebitda ajustado caiu 7,4% (US$ 1,8 bi), pressionado pelo ciclo desfavorável da carne bovina nos EUA e pelo cenário geopolítico, afetando as operações norte-americanas. Pilgrim’s Pride, Seara e *JBS* Australia compensaram parcialmente a queda. Tarifas de 50% dos EUA sobre carne brasileira impactaram as exportações, levando a breves paralisações em fábricas no Brasil. A gripe aviária no país também afetou vendas, com China e UE mantendo restrições. O CEO destacou resiliência na diversificação geográfica e setorial, com otimismo para reabertura de mercados.</w:t>
+      </w:r>
+    </w:p>
+    <w:p/>
+    <w:p>
+      <w:r>
+        <w:t>MONEY TIMES ONLINE/SÃO PAULO (https://tinyurl.com/25kzqnay)</w:t>
+        <w:br/>
+        <w:t>A *JBS* anunciou a aquisição de uma unidade de produção de bacon e linguiças em Iowa</w:t>
+      </w:r>
+    </w:p>
+    <w:p/>
+    <w:p>
+      <w:r>
+        <w:t>MONEY TIMES ONLINE/SÃO PAULO (https://tinyurl.com/25re5agq)</w:t>
+        <w:br/>
+        <w:t>A *JBS* (JBSS32) anunciou um programa de recompra de até 10% de suas ações (19 milhões de BDRs), no valor de US$ 400 milhões, somando-se a US$ 1,2 bilhão em dividendos pagos no 2º trimestre, totalizando US$ 1,6 bilhão em retorno aos acionistas. O CEO Gilberto Tomazoni destacou que a empresa também investirá cerca de US$ 1 bilhão, principalmente nos EUA, equilibrando crescimento e valorização aos investidores. A medida reforça a estratégia da companhia de alavancar operações e remunerar acionistas.</w:t>
+      </w:r>
+    </w:p>
+    <w:p/>
+    <w:p>
+      <w:r>
+        <w:t>MONEY TIMES ONLINE/SÃO PAULO (https://tinyurl.com/2aw6c7aq)</w:t>
+        <w:br/>
+        <w:t>A *JBS* (JBSS32) reportou lucro líquido de US$ 528,1 milhões no 2T25, alta de 60,6% ante 2024, impulsionada por receita líquida de US$ 21 bilhões (+9%). Cerca de 75% das vendas vieram de mercados domésticos. O Ebitda ajustado caiu 7,4% (US$ 1,8 bi), com margem de 8,4%, refletindo desafios no setor de carne bovina nos EUA e cenário geopolítico. Paralelamente, a empresa anunciou um programa de recompra de até 10% das ações (BDRs), no valor de US$ 400 milhões, somando-se aos US$ 1,2 bi em dividendos pagos no trimestre. O CEO Gilberto Tomazoni destacou o compromisso com a geração de valor aos acionistas, totalizando US$ 1,6 bi em retornos.</w:t>
+      </w:r>
+    </w:p>
+    <w:p/>
+    <w:p>
+      <w:r>
+        <w:t>BLOOMBERG BRASIL (https://tinyurl.com/23n4yq59)</w:t>
+        <w:br/>
+        <w:t>Empresas brasileiras, incluindo *JBS*, Vale e Taurus, intensificaram o lobby nos EUA em meio às incertezas da política comercial de Donald Trump, segundo o Estado de S. Paulo. A *JBS* aumentou gastos com lobby para discutir imigração, alinhada ao setor agrícola americano, que busca flexibilizar regras para trabalhadores estrangeiros. A Taurus contratou o escritório Ballard Partners para atuar em comércio e finanças, enquanto a Vale focou em assessoria política para investimentos. A *JBS* não comentou, mas as demais afirmaram cumprir normas de compliance. (Fonte: Bloomberg, 13/08/2025)</w:t>
+      </w:r>
+    </w:p>
+    <w:p/>
+    <w:p>
+      <w:r>
+        <w:t>VALOR INVESTE (https://tinyurl.com/2ynvnfnj)</w:t>
+        <w:br/>
+        <w:t>A *JBS* reportou lucro líquido de US$ 528,1 milhões no 2º trimestre de 2025, alta de 60,6% em relação a 2024. A empresa anunciou investimento de US$ 100 milhões na compra de uma fábrica nos EUA e aprovou a recompra de BDRs. A teleconferência será às 10h. Em contraste, outras empresas tiveram desempenhos variados: Casas Bahia (prejuízo de R$ 555 mi), Tupy (lucro de R$ 22,3 mi, +32,5%, com novos projetos em energia e transporte), e Raízen (prejuízo de R$ 1,8 bi). Equatorial (+100,8%) e Moura Dubeux (+60,6%) se destacaram com crescimento, enquanto Hapvida (-69,6%) e Eneva (-65,8%) caíram.</w:t>
+      </w:r>
+    </w:p>
+    <w:p/>
+    <w:p>
+      <w:r>
+        <w:t>VALOR INVESTE (https://tinyurl.com/2yjm7vvo)</w:t>
+        <w:br/>
+        <w:t>A *JBS* reportou lucro líquido de US$ 528,1 milhões no 2º trimestre de 2025, alta de 60,6% ante 2024, impulsionado pelo desempenho das operações de frango (Pilgrim's Pride e Seara). A receita líquida atingiu recorde de US$ 20,99 bilhões (+8,9%), mas o Ebitda ajustado caiu 7,4% (US$ 1,753 bi), pressionado pela margem negativa da carne bovina nos EUA (Ebitda de -US$ 233 mi). A Seara manteve Ebitda positivo (+1,2%), apesar do impacto da gripe aviária no Brasil, que suspendeu exportações. O CEO Gilberto Tomazoni destacou a recuperação do status sanitário e a expectativa de retomada das vendas à China e UE. A Austrália teve destaque, com Ebitda +28,5%. A *JBS* enfrenta desafios nos EUA, mas projeta melhora nos suínos.</w:t>
+      </w:r>
+    </w:p>
+    <w:p/>
+    <w:p>
+      <w:r>
+        <w:t>CNN BRASIL ONLINE (https://tinyurl.com/22od5rjd)</w:t>
+        <w:br/>
+        <w:t>A *JBS* anunciou a aquisição de uma unidade em Ankeny</w:t>
+      </w:r>
+    </w:p>
+    <w:p/>
+    <w:p>
+      <w:r>
+        <w:t>CNN BRASIL ONLINE (https://tinyurl.com/23pmutk6)</w:t>
+        <w:br/>
+        <w:t>A *JBS* registrou lucro líquido de US$ 528,1 milhões no 2º trimestre, alta de 60,6% ante 2022, com receita recorde de US$ 21 bilhões, impulsionada pela subsidiária de frangos Pilgrim’s Pride (EUA) e pela Seara (Brasil). Apesar de margens negativas na carne bovina norte-americana (Ebitda ajustado de -US$ 233 mi), as operações no Brasil e Austrália foram resilientes. A tarifa de 50% dos EUA sobre a carne brasileira afetou exportações, levando a pausas em algumas fábricas, mas a *JBS* redirecionou produtos para outros mercados. A gripe aviária no Brasil impactou vendas, mas a Seara manteve margem acima de 18%. O CEO Gilberto Tomazoni espera reabertura de mercados como China e UE em breve.</w:t>
+      </w:r>
+    </w:p>
+    <w:p/>
+    <w:p>
+      <w:r>
+        <w:t>CNN BRASIL ONLINE (https://tinyurl.com/289t2vqu)</w:t>
+        <w:br/>
+        <w:t>O governo Lula lançou um plano de R$ 30 bilhões em crédito para empresas afetadas pela tarifa de 50% dos EUA sobre produtos brasileiros, incluindo carnes, setor no qual a *JBS* pode perder US$ 1 bilhão, segundo a Abiec. A medida foi chamada de "chantagem" e "injustiça" por autoridades, como o vice-presidente Alckmin, que destacou a isenção de tarifas para produtos americanos no Brasil. Setores como café, madeira, pescados e frutas também serão impactados, com perdas bilionárias. O plano foi ajustado após isenções a 45% dos produtos afetados.</w:t>
+      </w:r>
+    </w:p>
+    <w:p/>
+    <w:p>
+      <w:r>
+        <w:t>BLOOMBERG LÍNEA/AMÉRICA LATINA (https://tinyurl.com/26hj38zw)</w:t>
+        <w:br/>
+        <w:t>A *JBS* anunciou investimentos de US$ 200 milhões em fábricas nos EUA para enfrentar a escassez de gado, segundo seu CEO. Enquanto isso, a Americanas reportou EBITDA positivo de R$ 94 milhões no 2º trimestre e planeja sair da recuperação judicial até 2026, focando no varejo físico e vendendo ativos como a rede Hortifruti. Outros destaques: a família Porsche entra no setor de defesa com um novo fundo, e a COP30 em Belém enfrenta riscos logísticos. Nos mercados, Lenovo teve lucro recorde, mas ações caíram devido a tarifas dos EUA, enquanto a Paramount ampliará produção de filmes sob novo CEO.</w:t>
+      </w:r>
+    </w:p>
+    <w:p/>
+    <w:p>
+      <w:r>
+        <w:t>BLOOMBERG LÍNEA/AMÉRICA LATINA (https://tinyurl.com/25guzflu)</w:t>
+        <w:br/>
+        <w:t>A *JBS* investiu US$ 200 milhões na modernização de fábricas nos EUA para mitigar os efeitos da escassez de gado, que reduziu o rebanho bovino do país a níveis históricos. Apesar de prejuízos de US$ 293 milhões na operação norte-americana de carne bovina, a empresa registrou lucro líquido 61% maior no 2º trimestre (US$ 528 milhões), impulsionado por menores despesas financeiras. Sua diversificação ajudou: a unidade de frangos (Pilgrim’s Pride) teve lucros recordes, enquanto a carne bovina australiana e produtos de valor agregado compensaram perdas. A *JBS* também anunciou a compra de uma fábrica em Iowa (US$ 100 mi) e um plano de recompra de ações (US$ 400 mi). As ações subiram 4,9% desde a listagem na NYSE.</w:t>
+      </w:r>
+    </w:p>
+    <w:p/>
+    <w:p>
+      <w:r>
+        <w:t>VALOR ECONÔMICO/SÃO PAULO (https://tinyurl.com/2b442x6c), VALOR ECONÔMICO ONLINE/SÃO PAULO (https://tinyurl.com/24wpmelh)</w:t>
+        <w:br/>
+        <w:t>Daniel Vorcaro, controlador do Banco Master, colocou à venda a seguradora Kovr, com o objetivo de levantar cerca de R$ 1 bilhão, incluindo outros ativos. A Kovr, adquirida pelo Master em 2021, teve lucro de R$ 61,9 milhões em 2024 (+28%) e crescimento significativo em prêmios. Excluída da venda do Master ao BRB (que tem parcerias com outras seguradoras), a Kovr pode ser adquirida pelo BTG (que já comprou ativos de Vorcaro) ou pelo grupo *PicPay*/Original, da *Holding* *J&amp;F* (família Batista), com quem a seguradora tem acordo de balcão. Negociações com a *J&amp;F* já ocorriam antes do acordo com o BTG. Master e Original não comentaram.</w:t>
+      </w:r>
+    </w:p>
+    <w:p/>
+    <w:p>
+      <w:r>
+        <w:t>VALOR ECONÔMICO ONLINE/SÃO PAULO (https://tinyurl.com/27ecacqm)</w:t>
+        <w:br/>
+        <w:t>O CARF iniciou o julgamento de uma cobrança bilionária de tributos referente à multa do acordo de leniência da *J&amp;F*, decisão que pode impactar financeiramente o grupo. Paralelamente, a marca promove uma ativação no túnel entre as estações Consolação (Linha Verde) e Paulista (Linha Amarela) do metrô de São Paulo, exibindo fotos da campanha "Ritmos do Brasil", do fotógrafo Hick Duarte. A ação busca reforçar a conexão com o público por meio da cultura brasileira, enquanto a questão tributária segue em pauta, destacando os desafios jurídicos e as estratégias de marketing da *J&amp;F*.</w:t>
+      </w:r>
+    </w:p>
+    <w:p/>
+    <w:p>
+      <w:r>
+        <w:t>INFOMONEY/SÃO PAULO (https://tinyurl.com/2xmeswlz)</w:t>
+        <w:br/>
+        <w:t xml:space="preserve">O economista do *PicPay*, Igor Cadilhac, destacou que o setor de serviços no Brasil cresceu 0,3% em junho, superando expectativas e atingindo recorde histórico, acumulando alta de 2% em cinco meses. Ele reforçou a resiliência do setor, principal motor da economia no 2º trimestre, impulsionado por mercado de trabalho aquecido e massa salarial recorde. No entanto, projetou desaceleração gradual devido a inflação persistente, juros elevados e deterioração financeira. Para 2025, a previsão é de crescimento de 2,1% no setor. O *PicPay* também estima alta de 0,4% no IBC-Br em junho, compensando quedas no varejo e indústria.  </w:t>
+        <w:br/>
+        <w:t>(Contexto: análise em meio a queda do Ibovespa e volatilidade global.)</w:t>
+      </w:r>
+    </w:p>
+    <w:p/>
+    <w:p>
+      <w:r>
+        <w:t>TI INSIDE ONLINE/SÃO PAULO (https://tinyurl.com/2yaxur8r)</w:t>
+        <w:br/>
+        <w:t>A Databricks, empresa líder em dados e IA, nomeou Ricardo Buffon como novo Country Manager no Brasil. Com vasta experiência em empresas como Oracle e Google Cloud, Buffon fortalecerá a estratégia da companhia, que teve crescimento de 150% nos últimos dois anos, atendendo clientes como *PicPay* e iFood. A expansão inclui a abertura de um novo escritório em São Paulo em julho de 2025, reforçando sua atuação no mercado brasileiro. O *PicPay* está entre as empresas que utilizam as soluções de dados e IA da Databricks para impulsionar seus negócios.</w:t>
+      </w:r>
+    </w:p>
+    <w:p/>
+    <w:p>
+      <w:r>
+        <w:t>AGÊNCIA ESTADO (https://tinyurl.com/2av4x34j)</w:t>
+        <w:br/>
+        <w:t>O economista do *PicPay*, Igor Cadilhac, destacou que o crescimento de 0,3% nos serviços em junho compensou as quedas no varejo (-2,5%) e a leve alta de 0,1% na indústria, projetando aumento de 0,4% no IBC-Br. O setor de serviços, principal motor da economia brasileira, acumula alta de 2% em cinco meses e atinge pico histórico. Cadilhac ressaltou a resiliência da economia, impulsionada pelo pleno emprego e massa salarial recorde, mas alertou para desaceleração gradual devido à inflação persistente, juros altos e deterioração financeira. O desempenho positivo reforça a força do setor de serviços no segundo trimestre, mesmo com desafios à frente.</w:t>
+      </w:r>
+    </w:p>
+    <w:p/>
+    <w:p>
+      <w:r>
+        <w:t>AGÊNCIA ESTADO (https://tinyurl.com/2aahv8ha)</w:t>
+        <w:br/>
+        <w:t>As vendas do varejo caíram 0,15% em junho, abaixo das expectativas, reforçando sinais de desaceleração econômica, segundo economistas. Igor Cadilhac, do *PicPay*, destaca que a retração reflete condições financeiras apertadas, inflação alta e redução de crédito, mas acredita que a perda de dinamismo será moderada. Setores sensíveis ao crédito foram os mais impactados, enquanto alguns mantêm resiliência. Outros analistas, como Leonardo Costa (ASA) e Heliezer Jacob (C6 Bank), apontam fraqueza generalizada no comércio, com quedas em múltiplos segmentos. Mônica Araújo (investSmart) ressalta que a desaceleração pode influenciar decisões do Copom sobre juros. O *PicPay* enfatiza cautela, mas sem cenário catastrófico.</w:t>
+      </w:r>
+    </w:p>
+    <w:p/>
+    <w:p>
+      <w:r>
+        <w:t>METRÓPOLES/BRASÍLIA (https://tinyurl.com/27gv6g8j)</w:t>
+        <w:br/>
+        <w:t>O setor de serviços brasileiro cresceu 0,3% em junho, puxado por transportes (+1,5%), mas com desaceleração à vista, segundo economistas. Enquanto o Banco Inter destacou queda em serviços às famílias (-1,4%) e comunicação (-0,2%), o *PicPay* reforçou a resiliência do setor, impulsionado pelo mercado de trabalho aquecido. Igor Cadilhac (*PicPay*) projetou desaceleração futura devido a juros altos e inflação persistente. Apesar do recorde histórico, a difusão do crescimento foi menor, com apenas 11 estados expandindo. Analistas concordam que o cenário é menos otimista, com demanda e oferta sob pressão, indicando moderação no PIB do 2º trimestre.</w:t>
       </w:r>
     </w:p>
     <w:p/>
@@ -92,12 +472,12 @@
     </w:p>
     <w:p>
       <w:r>
-        <w:t>ESTADÃO/SÃO PAULO: Aneel negocia acordo com irmãos Batista sob sigilo em meio a impasse que dura mais de um ano</w:t>
-      </w:r>
-    </w:p>
-    <w:p>
-      <w:r>
-        <w:t>https://tinyurl.com/2b78l4g4</w:t>
+        <w:t>VALOR ECONÔMICO ONLINE/SÃO PAULO: Controlador do Master, Vorcaro coloca à venda a seguradora Kovr</w:t>
+      </w:r>
+    </w:p>
+    <w:p>
+      <w:r>
+        <w:t>https://tinyurl.com/24wpmelh</w:t>
       </w:r>
     </w:p>
     <w:p>
@@ -105,6 +485,36 @@
         <w:t>*</w:t>
       </w:r>
     </w:p>
+    <w:p>
+      <w:r>
+        <w:t>VALOR ECONÔMICO ONLINE/SÃO PAULO: Carf começa a julgar cobrança bilionária de tributo sobre multa de acordo de leniência da J&amp;F</w:t>
+      </w:r>
+    </w:p>
+    <w:p>
+      <w:r>
+        <w:t>https://tinyurl.com/27ecacqm</w:t>
+      </w:r>
+    </w:p>
+    <w:p>
+      <w:r>
+        <w:t>*</w:t>
+      </w:r>
+    </w:p>
+    <w:p>
+      <w:r>
+        <w:t>VALOR ECONÔMICO/SÃO PAULO: Vorcaro coloca seguradora Kovr à venda</w:t>
+      </w:r>
+    </w:p>
+    <w:p>
+      <w:r>
+        <w:t>https://tinyurl.com/2b442x6c</w:t>
+      </w:r>
+    </w:p>
+    <w:p>
+      <w:r>
+        <w:t>*</w:t>
+      </w:r>
+    </w:p>
     <w:p/>
     <w:p>
       <w:r>
@@ -113,12 +523,12 @@
     </w:p>
     <w:p>
       <w:r>
-        <w:t>ESTADÃO/SÃO PAULO: JBS pretende restaurar até 3 mil hectares em Rondônia</w:t>
-      </w:r>
-    </w:p>
-    <w:p>
-      <w:r>
-        <w:t>https://tinyurl.com/24hyq4kv</w:t>
+        <w:t>O ESTADO DE S.PAULO/SÃO PAULO: Taurus, Vale e JBS ampliam lobby para reverter tarifas</w:t>
+      </w:r>
+    </w:p>
+    <w:p>
+      <w:r>
+        <w:t>https://tinyurl.com/25wfcqtg</w:t>
       </w:r>
     </w:p>
     <w:p>
@@ -128,12 +538,12 @@
     </w:p>
     <w:p>
       <w:r>
-        <w:t>VALOR ECONÔMICO/SÃO PAULO: Capa - VALOR ECONÔMICO/SÃO PAULO - 28/07/2025</w:t>
-      </w:r>
-    </w:p>
-    <w:p>
-      <w:r>
-        <w:t>https://tinyurl.com/27ucaybw</w:t>
+        <w:t>INFOMONEY/SÃO PAULO: Klabin, Azul, Méliuz, Banco do Brasil, Casas Bahia e mais ações para acompanhar hoje</w:t>
+      </w:r>
+    </w:p>
+    <w:p>
+      <w:r>
+        <w:t>https://tinyurl.com/28k9534m</w:t>
       </w:r>
     </w:p>
     <w:p>
@@ -143,12 +553,12 @@
     </w:p>
     <w:p>
       <w:r>
-        <w:t>NOTÍCIAS DO DIA/FLORIANÓPOLIS: ali menta?</w:t>
-      </w:r>
-    </w:p>
-    <w:p>
-      <w:r>
-        <w:t>https://tinyurl.com/2xl9wk6f</w:t>
+        <w:t>R7.COM/SÃO PAULO: JBS alcança US$ 20,9 bilhões de receita no segundo trimestre de 2025</w:t>
+      </w:r>
+    </w:p>
+    <w:p>
+      <w:r>
+        <w:t>https://tinyurl.com/2dqovd8k</w:t>
       </w:r>
     </w:p>
     <w:p>
@@ -158,12 +568,12 @@
     </w:p>
     <w:p>
       <w:r>
-        <w:t>ISTOÉ DINHEIRO ONLINE/SÃO PAULO: JBS lança projeto para restaurar até 3 mil hectares em Rondônia</w:t>
-      </w:r>
-    </w:p>
-    <w:p>
-      <w:r>
-        <w:t>https://tinyurl.com/2xtxkuz6</w:t>
+        <w:t>ISTOÉ DINHEIRO ONLINE/SÃO PAULO: Lucro da JBS cresce 60,6% e atinge US$ 528 milhões no 2º trimestre</w:t>
+      </w:r>
+    </w:p>
+    <w:p>
+      <w:r>
+        <w:t>https://tinyurl.com/24ynxp6c</w:t>
       </w:r>
     </w:p>
     <w:p>
@@ -173,12 +583,12 @@
     </w:p>
     <w:p>
       <w:r>
-        <w:t>UOL NOTÍCIAS - ÚLTIMAS NOTÍCIAS/SÃO PAULO: JBS lança projeto para restaurar até 3 mil hectares em Rondônia</w:t>
-      </w:r>
-    </w:p>
-    <w:p>
-      <w:r>
-        <w:t>https://tinyurl.com/253pz938</w:t>
+        <w:t>ISTOÉ ONLINE/SÃO PAULO: Lucro da JBS cresce 60,6% e atinge US$ 528 milhões no 2º trimestre</w:t>
+      </w:r>
+    </w:p>
+    <w:p>
+      <w:r>
+        <w:t>https://tinyurl.com/2d32atjr</w:t>
       </w:r>
     </w:p>
     <w:p>
@@ -188,12 +598,12 @@
     </w:p>
     <w:p>
       <w:r>
-        <w:t>CAPITAL ABERTO ONLINE/SÃO PAULO: Gerdau, JBS e Marfrig: papeis que driblam, parcialmente, o tarifaço de Trump</w:t>
-      </w:r>
-    </w:p>
-    <w:p>
-      <w:r>
-        <w:t>https://tinyurl.com/28g7pfma</w:t>
+        <w:t>UOL NOTÍCIAS - ÚLTIMAS NOTÍCIAS/SÃO PAULO: Lucro da JBS cresce 60,6% e atinge US$ 528 milhões no 2º trimestre</w:t>
+      </w:r>
+    </w:p>
+    <w:p>
+      <w:r>
+        <w:t>https://tinyurl.com/26qj6455</w:t>
       </w:r>
     </w:p>
     <w:p>
@@ -201,6 +611,636 @@
         <w:t>*</w:t>
       </w:r>
     </w:p>
+    <w:p>
+      <w:r>
+        <w:t>PODER 360/BRASÍLIA: JBS registra receita de US$ 20,9 bi no 2º tri com alta de 8,9%</w:t>
+      </w:r>
+    </w:p>
+    <w:p>
+      <w:r>
+        <w:t>https://tinyurl.com/24rdrqnf</w:t>
+      </w:r>
+    </w:p>
+    <w:p>
+      <w:r>
+        <w:t>*</w:t>
+      </w:r>
+    </w:p>
+    <w:p>
+      <w:r>
+        <w:t>EL PAÍS GLOBAL: Lula concede 5.000 millones en ayudas a las empresas golpeadas por el ‘tarifazo’ de Trump</w:t>
+      </w:r>
+    </w:p>
+    <w:p>
+      <w:r>
+        <w:t>https://tinyurl.com/25ewtlao</w:t>
+      </w:r>
+    </w:p>
+    <w:p>
+      <w:r>
+        <w:t>*</w:t>
+      </w:r>
+    </w:p>
+    <w:p>
+      <w:r>
+        <w:t>MEIO&amp;MENSAGEM ONLINE/SÃO PAULO: O agro é delas: mulheres que estão moldando o campo</w:t>
+      </w:r>
+    </w:p>
+    <w:p>
+      <w:r>
+        <w:t>https://tinyurl.com/24qzz3zg</w:t>
+      </w:r>
+    </w:p>
+    <w:p>
+      <w:r>
+        <w:t>*</w:t>
+      </w:r>
+    </w:p>
+    <w:p>
+      <w:r>
+        <w:t>INFOMONEY/SÃO PAULO: JBS lucra US$ 528,1 mi no 2T, alta de 60%, apesar do ambiente desafiador nos EUA</w:t>
+      </w:r>
+    </w:p>
+    <w:p>
+      <w:r>
+        <w:t>https://tinyurl.com/294ey452</w:t>
+      </w:r>
+    </w:p>
+    <w:p>
+      <w:r>
+        <w:t>*</w:t>
+      </w:r>
+    </w:p>
+    <w:p>
+      <w:r>
+        <w:t xml:space="preserve">AE BROADCAST/SÃO PAULO: Exclusivo: Empresas brasileiras 'investem' em lobby nos EUA </w:t>
+      </w:r>
+    </w:p>
+    <w:p>
+      <w:r>
+        <w:t>https://tinyurl.com/2ymm8ug4</w:t>
+      </w:r>
+    </w:p>
+    <w:p>
+      <w:r>
+        <w:t>*</w:t>
+      </w:r>
+    </w:p>
+    <w:p>
+      <w:r>
+        <w:t>MONEY TIMES ONLINE/SÃO PAULO: JBS (JBSS3) vai recomprar até 10% das ações; programa chega a US$ 400 mi</w:t>
+      </w:r>
+    </w:p>
+    <w:p>
+      <w:r>
+        <w:t>https://tinyurl.com/23nz6l7p</w:t>
+      </w:r>
+    </w:p>
+    <w:p>
+      <w:r>
+        <w:t>*</w:t>
+      </w:r>
+    </w:p>
+    <w:p>
+      <w:r>
+        <w:t>MONEY TIMES ONLINE/SÃO PAULO: JBS (JBSS32) aumenta lucro em 61% no 2T25, para US$ 528,1 milhões</w:t>
+      </w:r>
+    </w:p>
+    <w:p>
+      <w:r>
+        <w:t>https://tinyurl.com/2aufprxs</w:t>
+      </w:r>
+    </w:p>
+    <w:p>
+      <w:r>
+        <w:t>*</w:t>
+      </w:r>
+    </w:p>
+    <w:p>
+      <w:r>
+        <w:t>MONEY TIMES ONLINE/SÃO PAULO: JBS (JBSS32) compra unidade de bacon e linguiças nos EUA e investirá US$ 100 mi em expansão</w:t>
+      </w:r>
+    </w:p>
+    <w:p>
+      <w:r>
+        <w:t>https://tinyurl.com/25kzqnay</w:t>
+      </w:r>
+    </w:p>
+    <w:p>
+      <w:r>
+        <w:t>*</w:t>
+      </w:r>
+    </w:p>
+    <w:p>
+      <w:r>
+        <w:t>MONEY TIMES ONLINE/SÃO PAULO: JBS (JBSS32) vai recomprar até 10% das ações; programa chega a US$ 400 mi</w:t>
+      </w:r>
+    </w:p>
+    <w:p>
+      <w:r>
+        <w:t>https://tinyurl.com/25re5agq</w:t>
+      </w:r>
+    </w:p>
+    <w:p>
+      <w:r>
+        <w:t>*</w:t>
+      </w:r>
+    </w:p>
+    <w:p>
+      <w:r>
+        <w:t>MONEY TIMES ONLINE/SÃO PAULO: Raízen (RAIZ4), Casas Bahia (BHIA3), Taesa (TAEE11) e outros destaques desta quinta-feira (14)</w:t>
+      </w:r>
+    </w:p>
+    <w:p>
+      <w:r>
+        <w:t>https://tinyurl.com/2aw6c7aq</w:t>
+      </w:r>
+    </w:p>
+    <w:p>
+      <w:r>
+        <w:t>*</w:t>
+      </w:r>
+    </w:p>
+    <w:p>
+      <w:r>
+        <w:t>BLOOMBERG BRASIL: Vale, Taurus, JBS intensificam lobby nos EUA: Estado</w:t>
+      </w:r>
+    </w:p>
+    <w:p>
+      <w:r>
+        <w:t>https://tinyurl.com/23n4yq59</w:t>
+      </w:r>
+    </w:p>
+    <w:p>
+      <w:r>
+        <w:t>*</w:t>
+      </w:r>
+    </w:p>
+    <w:p>
+      <w:r>
+        <w:t>VALOR INVESTE: JBS (JBSS3); Casas Bahia (BHIA3); Tupy (TUPY3): veja os destaques das empresas</w:t>
+      </w:r>
+    </w:p>
+    <w:p>
+      <w:r>
+        <w:t>https://tinyurl.com/2ynvnfnj</w:t>
+      </w:r>
+    </w:p>
+    <w:p>
+      <w:r>
+        <w:t>*</w:t>
+      </w:r>
+    </w:p>
+    <w:p>
+      <w:r>
+        <w:t>VALOR INVESTE: Lucro da JBS (JBSS3) cresceu 60,6% no 2º trimestre</w:t>
+      </w:r>
+    </w:p>
+    <w:p>
+      <w:r>
+        <w:t>https://tinyurl.com/2yjm7vvo</w:t>
+      </w:r>
+    </w:p>
+    <w:p>
+      <w:r>
+        <w:t>*</w:t>
+      </w:r>
+    </w:p>
+    <w:p>
+      <w:r>
+        <w:t>CNN BRASIL ONLINE: JBS anuncia compra de unidade nos EUA, com investimento de US$ 100 milhões</w:t>
+      </w:r>
+    </w:p>
+    <w:p>
+      <w:r>
+        <w:t>https://tinyurl.com/22od5rjd</w:t>
+      </w:r>
+    </w:p>
+    <w:p>
+      <w:r>
+        <w:t>*</w:t>
+      </w:r>
+    </w:p>
+    <w:p>
+      <w:r>
+        <w:t>CNN BRASIL ONLINE: JBS registra lucro no 2º trimestre apesar do ambiente desafiador nos EUA</w:t>
+      </w:r>
+    </w:p>
+    <w:p>
+      <w:r>
+        <w:t>https://tinyurl.com/23pmutk6</w:t>
+      </w:r>
+    </w:p>
+    <w:p>
+      <w:r>
+        <w:t>*</w:t>
+      </w:r>
+    </w:p>
+    <w:p>
+      <w:r>
+        <w:t>CNN BRASIL ONLINE: Tarifaço: Lula lança plano com linha de R$ 30 bi a empresas afetadas</w:t>
+      </w:r>
+    </w:p>
+    <w:p>
+      <w:r>
+        <w:t>https://tinyurl.com/289t2vqu</w:t>
+      </w:r>
+    </w:p>
+    <w:p>
+      <w:r>
+        <w:t>*</w:t>
+      </w:r>
+    </w:p>
+    <w:p>
+      <w:r>
+        <w:t>MONEY TIMES ONLINE/SÃO PAULO: Ibovespa (IBOV) abre sem direção com risco fiscal de volta após pacote do governo; 5 coisas para saber ao investir hoje (14)</w:t>
+      </w:r>
+    </w:p>
+    <w:p>
+      <w:r>
+        <w:t>https://tinyurl.com/29aon5p7</w:t>
+      </w:r>
+    </w:p>
+    <w:p>
+      <w:r>
+        <w:t>*</w:t>
+      </w:r>
+    </w:p>
+    <w:p>
+      <w:r>
+        <w:t>BLOOMBERG LÍNEA/AMÉRICA LATINA: Americanas avança para sair da recuperação judicial</w:t>
+      </w:r>
+    </w:p>
+    <w:p>
+      <w:r>
+        <w:t>https://tinyurl.com/26hj38zw</w:t>
+      </w:r>
+    </w:p>
+    <w:p>
+      <w:r>
+        <w:t>*</w:t>
+      </w:r>
+    </w:p>
+    <w:p>
+      <w:r>
+        <w:t>INFOMONEY/SÃO PAULO: JBS anuncia programa  de US$ 400 milhões para recompra de BDRs</w:t>
+      </w:r>
+    </w:p>
+    <w:p>
+      <w:r>
+        <w:t>https://tinyurl.com/25scwo5t</w:t>
+      </w:r>
+    </w:p>
+    <w:p>
+      <w:r>
+        <w:t>*</w:t>
+      </w:r>
+    </w:p>
+    <w:p>
+      <w:r>
+        <w:t>INFOMONEY/SÃO PAULO: Inflação nos EUA, serviços no Brasil, balanço do BB e outros destaques desta 5ª</w:t>
+      </w:r>
+    </w:p>
+    <w:p>
+      <w:r>
+        <w:t>https://tinyurl.com/299zqbyt</w:t>
+      </w:r>
+    </w:p>
+    <w:p>
+      <w:r>
+        <w:t>*</w:t>
+      </w:r>
+    </w:p>
+    <w:p>
+      <w:r>
+        <w:t>O GLOBO/RIO DE JANEIRO: Lições da crise</w:t>
+      </w:r>
+    </w:p>
+    <w:p>
+      <w:r>
+        <w:t>Coluna - https://tinyurl.com/25m5sd2s</w:t>
+      </w:r>
+    </w:p>
+    <w:p>
+      <w:r>
+        <w:t>*</w:t>
+      </w:r>
+    </w:p>
+    <w:p>
+      <w:r>
+        <w:t>RÁDIO CBN FM 90,5/SÃO PAULO: Conversa de bastidor com Malu Gaspar</w:t>
+      </w:r>
+    </w:p>
+    <w:p>
+      <w:r>
+        <w:t>https://tinyurl.com/2dbvtylt</w:t>
+      </w:r>
+    </w:p>
+    <w:p>
+      <w:r>
+        <w:t>*</w:t>
+      </w:r>
+    </w:p>
+    <w:p>
+      <w:r>
+        <w:t>ESTADÃO/SÃO PAULO: JBS investe US$ 100 milhões em fábrica de bacon e linguiças nos EUA</w:t>
+      </w:r>
+    </w:p>
+    <w:p>
+      <w:r>
+        <w:t>https://tinyurl.com/27dkzd5r</w:t>
+      </w:r>
+    </w:p>
+    <w:p>
+      <w:r>
+        <w:t>*</w:t>
+      </w:r>
+    </w:p>
+    <w:p>
+      <w:r>
+        <w:t>ESTADÃO/SÃO PAULO: JBS registra alta de 60% no lucro no 2º trimestre</w:t>
+      </w:r>
+    </w:p>
+    <w:p>
+      <w:r>
+        <w:t>https://tinyurl.com/2y2dr7e7</w:t>
+      </w:r>
+    </w:p>
+    <w:p>
+      <w:r>
+        <w:t>*</w:t>
+      </w:r>
+    </w:p>
+    <w:p>
+      <w:r>
+        <w:t>ESTADÃO/SÃO PAULO: Taurus, Vale e JBS intensificaram lobby para defender interesses nos EUA em meio à guerra tarifária</w:t>
+      </w:r>
+    </w:p>
+    <w:p>
+      <w:r>
+        <w:t>https://tinyurl.com/29b2aaaj</w:t>
+      </w:r>
+    </w:p>
+    <w:p>
+      <w:r>
+        <w:t>*</w:t>
+      </w:r>
+    </w:p>
+    <w:p>
+      <w:r>
+        <w:t>TERRA/SÃO PAULO: JBS anuncia aquisição de unidade para bacon e linguiças e investirá US$100 mi em expansão</w:t>
+      </w:r>
+    </w:p>
+    <w:p>
+      <w:r>
+        <w:t>https://tinyurl.com/24y5b6jp</w:t>
+      </w:r>
+    </w:p>
+    <w:p>
+      <w:r>
+        <w:t>*</w:t>
+      </w:r>
+    </w:p>
+    <w:p>
+      <w:r>
+        <w:t>TERRA/SÃO PAULO: JBS anuncia programa de US$400 mi para recompra de ações</w:t>
+      </w:r>
+    </w:p>
+    <w:p>
+      <w:r>
+        <w:t>https://tinyurl.com/23dj9bwg</w:t>
+      </w:r>
+    </w:p>
+    <w:p>
+      <w:r>
+        <w:t>*</w:t>
+      </w:r>
+    </w:p>
+    <w:p>
+      <w:r>
+        <w:t>TERRA/SÃO PAULO: JBS investe US$ 100 milhões em fábrica de bacon e linguiças nos EUA</w:t>
+      </w:r>
+    </w:p>
+    <w:p>
+      <w:r>
+        <w:t>https://tinyurl.com/2y4pktrt</w:t>
+      </w:r>
+    </w:p>
+    <w:p>
+      <w:r>
+        <w:t>*</w:t>
+      </w:r>
+    </w:p>
+    <w:p>
+      <w:r>
+        <w:t>TERRA/SÃO PAULO: JBS registra lucro no 2º trimestre apesar do ambiente desafiador nos EUA</w:t>
+      </w:r>
+    </w:p>
+    <w:p>
+      <w:r>
+        <w:t>https://tinyurl.com/233uw79j</w:t>
+      </w:r>
+    </w:p>
+    <w:p>
+      <w:r>
+        <w:t>*</w:t>
+      </w:r>
+    </w:p>
+    <w:p>
+      <w:r>
+        <w:t>TERRA/SÃO PAULO: JBS tem Alta de 60,6% no Lucro, Adquire Unidade nos EUA e Anuncia Recompra de Ações</w:t>
+      </w:r>
+    </w:p>
+    <w:p>
+      <w:r>
+        <w:t>https://tinyurl.com/23ohyyts</w:t>
+      </w:r>
+    </w:p>
+    <w:p>
+      <w:r>
+        <w:t>*</w:t>
+      </w:r>
+    </w:p>
+    <w:p>
+      <w:r>
+        <w:t>O GLOBO ONLINE/RIO DE JANEIRO: Frutas em queda, alívio na inflação e férias coletivas: como o tarifaço afeta o seu dia a dia</w:t>
+      </w:r>
+    </w:p>
+    <w:p>
+      <w:r>
+        <w:t>https://tinyurl.com/2yugevbw</w:t>
+      </w:r>
+    </w:p>
+    <w:p>
+      <w:r>
+        <w:t>*</w:t>
+      </w:r>
+    </w:p>
+    <w:p>
+      <w:r>
+        <w:t>O GLOBO ONLINE/RIO DE JANEIRO: Ofensiva de Trump pode avançar por 2026 e exige de Lula estratégia para negociar com EUA</w:t>
+      </w:r>
+    </w:p>
+    <w:p>
+      <w:r>
+        <w:t>https://tinyurl.com/28sdv8zt</w:t>
+      </w:r>
+    </w:p>
+    <w:p>
+      <w:r>
+        <w:t>*</w:t>
+      </w:r>
+    </w:p>
+    <w:p>
+      <w:r>
+        <w:t>VALOR ECONÔMICO/SÃO PAULO: Empresa terá nova fábrica nos EUA</w:t>
+      </w:r>
+    </w:p>
+    <w:p>
+      <w:r>
+        <w:t>https://tinyurl.com/27grlpof</w:t>
+      </w:r>
+    </w:p>
+    <w:p>
+      <w:r>
+        <w:t>*</w:t>
+      </w:r>
+    </w:p>
+    <w:p>
+      <w:r>
+        <w:t>VALOR ECONÔMICO/SÃO PAULO: Frango dá impulso a resultado daJBS, que cresce mais de 60%</w:t>
+      </w:r>
+    </w:p>
+    <w:p>
+      <w:r>
+        <w:t>https://tinyurl.com/2332mh4k</w:t>
+      </w:r>
+    </w:p>
+    <w:p>
+      <w:r>
+        <w:t>*</w:t>
+      </w:r>
+    </w:p>
+    <w:p>
+      <w:r>
+        <w:t>FOLHA DE S.PAULO ONLINE/SÃO PAULO: Irmãos Batista avaliaram sociedade com magnata dos portos</w:t>
+      </w:r>
+    </w:p>
+    <w:p>
+      <w:r>
+        <w:t>https://tinyurl.com/2aysfhgg</w:t>
+      </w:r>
+    </w:p>
+    <w:p>
+      <w:r>
+        <w:t>*</w:t>
+      </w:r>
+    </w:p>
+    <w:p>
+      <w:r>
+        <w:t>FOLHA DE S.PAULO ONLINE/SÃO PAULO: Irmãos Batista propuseram sociedade a magnata dos portos</w:t>
+      </w:r>
+    </w:p>
+    <w:p>
+      <w:r>
+        <w:t>https://tinyurl.com/2ywl66od</w:t>
+      </w:r>
+    </w:p>
+    <w:p>
+      <w:r>
+        <w:t>*</w:t>
+      </w:r>
+    </w:p>
+    <w:p>
+      <w:r>
+        <w:t>VALOR ECONÔMICO ONLINE/SÃO PAULO: Agenda de empresas: Lucro da JBS sobe 60,6%; Casas Bahia tem prejuízo de R$ 555 mi</w:t>
+      </w:r>
+    </w:p>
+    <w:p>
+      <w:r>
+        <w:t>https://tinyurl.com/28tncqqb</w:t>
+      </w:r>
+    </w:p>
+    <w:p>
+      <w:r>
+        <w:t>*</w:t>
+      </w:r>
+    </w:p>
+    <w:p>
+      <w:r>
+        <w:t>EXAME.COM/SÃO PAULO: Mais um passo da JBS nos EUA: US$ 100 milhões em nova fábrica</w:t>
+      </w:r>
+    </w:p>
+    <w:p>
+      <w:r>
+        <w:t>https://tinyurl.com/27emuhcy</w:t>
+      </w:r>
+    </w:p>
+    <w:p>
+      <w:r>
+        <w:t>*</w:t>
+      </w:r>
+    </w:p>
+    <w:p>
+      <w:r>
+        <w:t>EXAME.COM/SÃO PAULO: Rumo à COP30, indústria tem apetite verde mas bate na trava regulatória, diz pesquisa inédita</w:t>
+      </w:r>
+    </w:p>
+    <w:p>
+      <w:r>
+        <w:t>https://tinyurl.com/2amxchy9</w:t>
+      </w:r>
+    </w:p>
+    <w:p>
+      <w:r>
+        <w:t>*</w:t>
+      </w:r>
+    </w:p>
+    <w:p>
+      <w:r>
+        <w:t>EXAME.COM/SÃO PAULO: Rumo à COP30, indústria tem apetite verde, mas bate na trava regulatória, diz pesquisa inédita</w:t>
+      </w:r>
+    </w:p>
+    <w:p>
+      <w:r>
+        <w:t>https://tinyurl.com/2yo2867n</w:t>
+      </w:r>
+    </w:p>
+    <w:p>
+      <w:r>
+        <w:t>*</w:t>
+      </w:r>
+    </w:p>
+    <w:p>
+      <w:r>
+        <w:t>INFOMONEY/SÃO PAULO: JBS anuncia aquisição de unidade para bacon e linguiças e investimento de US$ 100 mi</w:t>
+      </w:r>
+    </w:p>
+    <w:p>
+      <w:r>
+        <w:t>https://tinyurl.com/27adfxk6</w:t>
+      </w:r>
+    </w:p>
+    <w:p>
+      <w:r>
+        <w:t>*</w:t>
+      </w:r>
+    </w:p>
+    <w:p>
+      <w:r>
+        <w:t>BLOOMBERG LÍNEA/AMÉRICA LATINA: JBS investe US$ 200 mi em fábricas nos EUA em plano ante escassez de gado, diz CEO</w:t>
+      </w:r>
+    </w:p>
+    <w:p>
+      <w:r>
+        <w:t>https://tinyurl.com/25guzflu</w:t>
+      </w:r>
+    </w:p>
+    <w:p>
+      <w:r>
+        <w:t>*</w:t>
+      </w:r>
+    </w:p>
     <w:p/>
     <w:p>
       <w:r>
@@ -209,12 +1249,12 @@
     </w:p>
     <w:p>
       <w:r>
-        <w:t>TERRA/SÃO PAULO: Alto escalão: Mudança na CVM</w:t>
-      </w:r>
-    </w:p>
-    <w:p>
-      <w:r>
-        <w:t>https://tinyurl.com/285v8ysm</w:t>
+        <w:t>METRÓPOLES/BRASÍLIA: Mercado minimiza recorde do setor de serviços e projeta desaceleração</w:t>
+      </w:r>
+    </w:p>
+    <w:p>
+      <w:r>
+        <w:t>https://tinyurl.com/27gv6g8j</w:t>
       </w:r>
     </w:p>
     <w:p>
@@ -224,12 +1264,12 @@
     </w:p>
     <w:p>
       <w:r>
-        <w:t>TERRA/SÃO PAULO: Como usar cupons e cashback para economizar até 15% no mercado</w:t>
-      </w:r>
-    </w:p>
-    <w:p>
-      <w:r>
-        <w:t>https://tinyurl.com/22wfeooo</w:t>
+        <w:t>AGÊNCIA ESTADO: Vendas do varejo ficam abaixo do esperado e evidenciam desaceleração econômica, dizem economistas</w:t>
+      </w:r>
+    </w:p>
+    <w:p>
+      <w:r>
+        <w:t>https://tinyurl.com/2aahv8ha</w:t>
       </w:r>
     </w:p>
     <w:p>
@@ -239,12 +1279,12 @@
     </w:p>
     <w:p>
       <w:r>
-        <w:t>MEIO&amp;MENSAGEM ONLINE/SÃO PAULO: Sobre falsas percepções (ou cinismo) em relação ao marketing</w:t>
-      </w:r>
-    </w:p>
-    <w:p>
-      <w:r>
-        <w:t>https://tinyurl.com/2877mk34</w:t>
+        <w:t>AGÊNCIA ESTADO: Picpay/Igor Cadilhac: Alta na PMS deve mais que compensar quedas no varejo e indústria em junho</w:t>
+      </w:r>
+    </w:p>
+    <w:p>
+      <w:r>
+        <w:t>https://tinyurl.com/2av4x34j</w:t>
       </w:r>
     </w:p>
     <w:p>
@@ -252,6 +1292,36 @@
         <w:t>*</w:t>
       </w:r>
     </w:p>
+    <w:p>
+      <w:r>
+        <w:t>TI INSIDE ONLINE/SÃO PAULO: Databricks anuncia Ricardo Buffon como novo Country Manager no Brasil</w:t>
+      </w:r>
+    </w:p>
+    <w:p>
+      <w:r>
+        <w:t>https://tinyurl.com/2yaxur8r</w:t>
+      </w:r>
+    </w:p>
+    <w:p>
+      <w:r>
+        <w:t>*</w:t>
+      </w:r>
+    </w:p>
+    <w:p>
+      <w:r>
+        <w:t>INFOMONEY/SÃO PAULO: Ibovespa Ao Vivo: Bolsa cai em linha com exterior e perde os 136 mil pontos</w:t>
+      </w:r>
+    </w:p>
+    <w:p>
+      <w:r>
+        <w:t>https://tinyurl.com/2xmeswlz</w:t>
+      </w:r>
+    </w:p>
+    <w:p>
+      <w:r>
+        <w:t>*</w:t>
+      </w:r>
+    </w:p>
     <w:p/>
     <w:p>
       <w:r>
@@ -261,53 +1331,161 @@
     <w:p/>
     <w:p>
       <w:r>
-        <w:t>GAZETA DO POVO ONLINE/CURITIBA (https://tinyurl.com/25wgd94o), VALOR ECONÔMICO/SÃO PAULO (https://tinyurl.com/25m6ssb3)</w:t>
+        <w:t>RÁDIO CBN FM 90,5/SÃO PAULO (https://tinyurl.com/2yxjn3k5)</w:t>
         <w:br/>
-        <w:t>A *JBS*, uma das maiores exportadoras brasileiras, enfrenta desafios com o aumento de 50% nas tarifas sobre exportações para os EUA, impostas por Trump, revelando a vulnerabilidade do Brasil devido ao protecionismo e baixa diversificação comercial. Dependente do mercado americano, a empresa integra o Fórum de CEOs Brasil-EUA, ao lado de Suzano e Weg, para negociar soluções e evitar medidas protecionistas, com apoio do governo (incluindo o vice-presidente Alckmin). Enquanto o acordo Mercosul-UE surge como alternativa, especialistas destacam a necessidade de maior abertura comercial para impulsionar competitividade. A *JBS*, com operações significativas nos EUA, tem interesse direto nesse diálogo, que visa ampliar o comércio bilateral e mitigar impactos das tarifas.</w:t>
+        <w:t>A *JBS* é uma das patrocinadoras do evento preparatório para a COP 30 na Amazônia, que debaterá o financiamento climático e a distribuição justa de recursos. O encontro, organizado por Valor Econômico, O Globo e CBN, ocorrerá em 21 de agosto em São Paulo, com apoio do governo do Pará e parcerias como BNDES e CEBRI. O objetivo é discutir como garantir que os fundos climáticos cheguem a quem mais precisa, reforçando a liderança brasileira no tema. O evento destaca a participação de grandes empresas, como *JBS*, no debate sobre sustentabilidade e justiça climática.</w:t>
       </w:r>
     </w:p>
     <w:p/>
     <w:p>
       <w:r>
-        <w:t>VALOR ECONÔMICO/SÃO PAULO (https://tinyurl.com/2dbwtgu4)</w:t>
+        <w:t>INFOMONEY/SÃO PAULO (https://tinyurl.com/2xmeswlz)</w:t>
         <w:br/>
-        <w:t>A *JBS*, uma das maiores empresas de proteína animal do mundo, enfrenta desafios fiscais no Brasil, buscando evitar a perda de bilhões em créditos de ICMS. A questão envolve disputas sobre a validade desses créditos, impactando seu fluxo de caixa e resultados financeiros. Paralelamente, a companhia continua expandindo globalmente, com investimentos em sustentabilidade e tecnologia, mas enfrenta críticas por questões ambientais e trabalhistas. Recentemente, anunciou planos para zerar suas emissões líquidas até 2040, reforçando seu compromisso com ESG. Apesar dos obstáculos fiscais e reputacionais, a *JBS* mantém forte presença no mercado, impulsionada por aquisições e demanda global por proteína.</w:t>
+        <w:t>As ações da *JBS* (JBSS3) foram mencionadas entre os balanços corporativos em destaque na sessão, em um dia marcado por volatilidade no Ibovespa, que oscilou abaixo dos 136 mil pontos. Enquanto setores como serviços (alta de 0,3% em junho) e Hapvida (HAPV3, +9,6%) tiveram desempenho positivo, frigoríficos como *JBS* recuaram levemente (-0,42% para MRFG3, BRFS3 -0,85%). O mercado seguiu atento a dados macro, como o PPI dos EUA (alta de 0,9%), e a expectativa de cortes de juros pelo Fed. A *JBS*, assim como outras do setor, refletiu o cenário de cautela, sem movimentos expressivos, mas sob pressão do dólar estável (R$ 5,40) e ajustes no mercado de carnes.</w:t>
       </w:r>
     </w:p>
     <w:p/>
     <w:p>
       <w:r>
-        <w:t>EXAME.COM/SÃO PAULO (https://tinyurl.com/2ck4c5zx)</w:t>
+        <w:t>INFOMONEY/SÃO PAULO (https://tinyurl.com/27ph4gp9)</w:t>
         <w:br/>
-        <w:t xml:space="preserve">A *JBS* está entre as empresas que divulgarão seus resultados do segundo trimestre de 2025 em agosto, com data marcada para 13/08/2025, conforme o calendário da B3. A temporada de balanços tem início em julho, com destaques como Vale, Santander e Bradesco, mas a *JBS* integra o grupo de companhias que reportarão em agosto, ao lado de outras grandes como Banco do Brasil, Localiza e Petrobras. A data coloca a gigante do setor de proteína animal em um período estratégico para investidores, que aguardam indicadores de desempenho em um cenário global desafiador. A divulgação ocorrerá após balanços de setores diversos, como financeiro (Itaú) e varejo (Magazine Luiza), e antes de empresas como BRF e Marfrig, concorrentes diretas.  </w:t>
+        <w:t xml:space="preserve">O Ibovespa Futuro caía nesta quinta-feira (14), pressionado por incertezas fiscais no Brasil, incluindo o plano "Brasil Soberano" e uma linha de crédito de R$ 30 bilhões, que afetaram os juros de longo prazo. Enquanto isso, o mercado aguardava balanços corporativos, com destaque para *JBS* (JBSS3), Casas Bahia e outras empresas. No exterior, o dólar mantinha-se estável, e os investidores antecipavam um corte de juros pelo Fed em setembro. Na Ásia e Europa, os mercados reagiam a dados econômicos e tensões geopolíticas, enquanto o petróleo subia após encontro entre Trump e Putin. *JBS* integrou a lista de empresas em foco com a divulgação de resultados.  </w:t>
         <w:br/>
-        <w:t>(120 palavras, com foco em *JBS* e contexto relevante)</w:t>
+        <w:t>(Fatos-chave: balanço da *JBS*, incertezas fiscais no Brasil, expectativa de corte do Fed e cenário global volátil.)</w:t>
       </w:r>
     </w:p>
     <w:p/>
     <w:p>
       <w:r>
-        <w:t>TRIBUNA HOJE - ONLINE/PARANÁ (https://tinyurl.com/284lqgl7)</w:t>
+        <w:t>UOL NOTÍCIAS - ÚLTIMAS NOTÍCIAS/SÃO PAULO (https://tinyurl.com/2ccnahgd)</w:t>
         <w:br/>
-        <w:t>O governador Ratinho Junior destacou o crescimento econômico do Paraná, que se tornou a 4ª maior economia do Brasil (PIB de R$ 718,9 bi em 2024), com alta de 5% no primeiro trimestre de 2025. O estado lidera em industrialização, atraindo investimentos de grandes empresas, incluindo a *JBS*, que, junto a outras, injetou mais de R$ 300 bilhões nos últimos seis anos. O Paraná também avança em infraestrutura, educação (1º no Ideb) e saneamento, com nota A+ na capacidade de pagamento. Cinco cidades paranaenses estão entre as dez mais desenvolvidas do país, reforçando o ambiente favorável para negócios como os da *JBS*.</w:t>
+        <w:t>A *JBS* reportou lucro líquido de US$ 528 milhões no 2º trimestre de 2024, um crescimento de 60,6% em relação ao mesmo período do ano anterior. O resultado reflete a recuperação da empresa, que enfrentou desafios recentes, incluindo questões ambientais e críticas sobre governança. A marca, uma das maiores do setor de proteína animal, continua a expandir suas operações globais, aproveitando a demanda internacional. Enquanto isso, outros temas em destaque nas notícias incluem operações da PF contra corrupção, como o afastamento do prefeito de São Bernardo, e o desempenho econômico do Brasil, com debates sobre tarifas e juros. O lucro da *JBS* reforça sua posição no mercado, mesmo em um cenário político e econômico turbulento.</w:t>
       </w:r>
     </w:p>
     <w:p/>
     <w:p>
       <w:r>
-        <w:t>VALOR ECONÔMICO/SÃO PAULO (https://tinyurl.com/23up5s84)</w:t>
+        <w:t>MONEY TIMES ONLINE/SÃO PAULO (https://tinyurl.com/29c875xu)</w:t>
         <w:br/>
-        <w:t>O Banco Central (BC) deve manter a Selic em 15%, reforçando um tom conservador na política monetária. Essa decisão impacta o mercado financeiro e serviços como o *PicPay*, que oferecem soluções digitais de pagamento e crédito. A alta taxa básica de juros pode influenciar os custos de empréstimos e investimentos da plataforma, além de afetar a rentabilidade de produtos como o *PicPay* PagBank. A marca, conhecida por inovações no setor de fintechs, precisará se adaptar ao cenário econômico restritivo, mantendo competitividade e atratividade para usuários. A estratégia do BC sinaliza cautela, o que exige ajustes por parte de empresas de pagamento digital.</w:t>
+        <w:t>A marca *JBS* (JBSS3) foi mencionada no calendário de divulgação de resultados do 2T25, ao lado de empresas como Itaúsa e BRF. A notícia integrou o Giro do Mercado, que destacou o desempenho de setores como construção civil, impulsionado pelo programa Minha Casa, Minha Vida (especialmente a faixa 4, para rendas de até R$ 12 mil). Embora o foco tenha sido o prejuízo da MRV&amp;Co (R$ 774,7 milhões) e sua alta nas ações (+7,86%), a expectativa sobre os resultados da *JBS* ganhou relevância, indicando atenção do mercado ao seu balanço trimestral. O contexto incluiu ainda análises sobre mercados globais e políticas comerciais, como o plano brasileiro contra tarifas de Trump. (Fonte: Money Times)</w:t>
       </w:r>
     </w:p>
     <w:p/>
     <w:p>
       <w:r>
-        <w:t>BLOOMBERG LÍNEA/AMÉRICA LATINA (https://tinyurl.com/2cy8to7m)</w:t>
+        <w:t>UOL NOTÍCIAS - ÚLTIMAS NOTÍCIAS/SÃO PAULO (https://tinyurl.com/29j3zp7m)</w:t>
         <w:br/>
-        <w:t xml:space="preserve">A fintech americana Jeeves elegeu o Brasil como seu principal motor de crescimento, projetando torná-lo seu maior mercado até 2026. A empresa, que oferece soluções financeiras corporativas, destacou a infraestrutura única do país e a abordagem progressista do Banco Central. No Brasil desde 2023, a Jeeves expandiu seu portfólio, incluindo crédito via PIX, TED e contas remuneradas, além de lançar cartões virtuais para viagens corporativas (VCN). Com transações crescendo 250%, a startup busca uma licença de Sociedade Direta de Crédito para ampliar operações de crédito. Planeja ainda aquisições de ERPs e uma nova rodada de investimentos em 2024, após valuation de US$ 2,1 bilhões em 2022.  </w:t>
+        <w:t>A *JBS* reportou um lucro líquido de US$ 528 milhões no 2º trimestre de 2024, um crescimento de 60,6% em relação ao mesmo período do ano anterior. O resultado reflete a forte performance da empresa no mercado global de proteínas, impulsionada pela demanda internacional e eficiência operacional. A marca, uma das maiores do setor de alimentos, continua a expandir sua presença, mesmo em um cenário econômico desafiador. Enquanto isso, outras notícias abordaram temas como política internacional (comentários de Putin sobre a Ucrânia), cultura (venda de louças vintage) e negócios (startup de economia de água), mas o destaque financeiro da *JBS* reforça sua relevância no agronegócio mundial.</w:t>
+      </w:r>
+    </w:p>
+    <w:p/>
+    <w:p>
+      <w:r>
+        <w:t>MONEY TIMES ONLINE/SÃO PAULO (https://tinyurl.com/22myc55o)</w:t>
         <w:br/>
-        <w:t>(120 palavras, foco em expansão, produtos e estratégia no Brasil.)</w:t>
+        <w:t>No AgroForum do BTG, governadores como Caiado (GO), Leite (RS), Tarcísio (SP) e Ratinho Jr. (PR) defenderam ajuste fiscal, privatizações e agronegócio como pilares para o crescimento do Brasil. Leite destacou que o equilíbrio fiscal não é um fim, mas um meio para investimentos e políticas sociais eficientes. Caiado criticou o governo federal, acusando-o de priorizar medidas populistas. Tarcísio citou o caso da Sabesp como exemplo de sucesso na privatização. Ratinho Jr. enfatizou a importância da industrialização do agronegócio, como o aproveitamento do soro do leite para whey protein. Todos se opuseram à reeleição do atual governo em 2026, defendendo mudanças para alavancar o país. A *JBS* (JBSS3) foi mencionada no calendário de resultados da semana.</w:t>
+      </w:r>
+    </w:p>
+    <w:p/>
+    <w:p>
+      <w:r>
+        <w:t>EXAME.COM/SÃO PAULO (https://tinyurl.com/2dmjxkxt)</w:t>
+        <w:br/>
+        <w:t>O Ibovespa caiu 0,89%, pressionado por bancos e Vale, enquanto nos EUA os índices subiram com expectativa de corte de juros em setembro. No Brasil, o governo anunciou um plano de R$ 30 bilhões para empresas afetadas por tarifas dos EUA. No cenário internacional, estoques de petróleo bruto nos EUA subiram 3,04 milhões de barris, acima do esperado. Na B3, a *JBS* está entre as empresas que divulgarão resultados após o fechamento, marcando o final da temporada de balanços. Globalmente, bolsas asiáticas e europeias fecharam em alta, acompanhando o otimismo de Wall Street. Destaque para o Nikkei, que atingiu recorde.</w:t>
+      </w:r>
+    </w:p>
+    <w:p/>
+    <w:p>
+      <w:r>
+        <w:t>EXAME.COM/SÃO PAULO (https://tinyurl.com/2xtoceuq)</w:t>
+        <w:br/>
+        <w:t>O Ibovespa recuou 0,54%, aos 137.176 pontos, após alta de 1,69% na véspera, influenciado pelo IPCA de julho (0,26%) abaixo do esperado. O dólar subiu 0,12%, a R$ 5,392. No radar, o governo prepara um pacote de R$ 30 bilhões para empresas afetadas por tarifas dos EUA, enquanto o Fed sinaliza corte de juros em setembro. Nos EUA, estoques de petróleo bruto subiram 3,04 milhões de barris. Na B3, *JBS* está entre as empresas que divulgam resultados após o fechamento. Mercados globais avançaram, com destaque para Nikkei (+1,3%) e Hang Seng (+2,58%), refletindo otimismo com possível flexibilização monetária.</w:t>
+      </w:r>
+    </w:p>
+    <w:p/>
+    <w:p>
+      <w:r>
+        <w:t>EXAME.COM/SÃO PAULO (https://tinyurl.com/224tg45b)</w:t>
+        <w:br/>
+        <w:t>O Ibovespa caiu 0,88%, para 136.701 pontos, pressionado por varejistas após dados fracos do IBGE (varejo recuou 0,1% em junho). Dólar subiu 0,23%, a R$ 5,398. Investidores aguardam plano do governo (R$ 30 bi em crédito) para mitigar tarifas dos EUA. No exterior, bolsas asiáticas e europeias fecharam em alta, enquanto nos EUA os índices oscilavam. Na B3, *JBS* está entre as empresas que divulgarão resultados após o fechamento, em meio a expectativas de corte de juros pelo Fed em setembro. O mercado também monitora estoques de petróleo nos EUA (aumento de 3,04 mi de barris). Destaque para quedas acentuadas de varejistas como CVC (-11,64%) e Pão de Açúcar (-8,24%).</w:t>
+      </w:r>
+    </w:p>
+    <w:p/>
+    <w:p>
+      <w:r>
+        <w:t>BLOOMBERG LÍNEA/AMÉRICA LATINA (https://tinyurl.com/26qc3n3u)</w:t>
+        <w:br/>
+        <w:t xml:space="preserve">A Cargill, maior trading agrícola global, pagou um dividendo recorde de US$ 1,5 bilhão às famílias bilionárias que a controlam, após lucro líquido subir 44% (para US$ 3,6 bi) no ano fiscal 2024. O aumento foi impulsionado pela joint venture Wayne-Sanderson Farms (aquisição de US$ 4,5 bi em 2022), que compensou quedas no setor de carne bovina. A empresa também se beneficiou da alta do cacau e de cortes de custos (8 mil demissões). Apesar do crescimento, o lucro ficou abaixo do recorde de US$ 6,7 bi em 2022, durante a crise ucraniana. A Cargill mantém sigilo sobre resultados desde a pandemia.  </w:t>
+        <w:br/>
+        <w:t>(Nota: O texto original não menciona a *JBS*, apenas a Cargill.)</w:t>
+      </w:r>
+    </w:p>
+    <w:p/>
+    <w:p>
+      <w:r>
+        <w:t>MONEY TIMES ONLINE/SÃO PAULO (https://tinyurl.com/2yp3o4ht)</w:t>
+        <w:br/>
+        <w:t xml:space="preserve">O Bitcoin (BTC) atingiu um novo recorde histórico de US$ 124 mil, impulsionado por expectativas de corte de juros, cenário regulatório favorável nos EUA e maior interesse institucional. O Ethereum (ETH) também se valorizou, com ETFs atraindo US$ 2,2 bilhões em três dias. Enquanto isso, o mercado de altcoins teve desempenho misto, com destaque para a alta de 10% da Cardano (ADA).  </w:t>
+        <w:br/>
+        <w:t>No calendário de resultados, a *JBS* (JBSS3) está entre as empresas com balanços em destaque nesta semana, ao lado de Itaúsa (ITSA4) e BRF (BRFS3). O mercado aguarda os dados do PPI dos EUA para avaliar possíveis movimentos do Fed.</w:t>
+      </w:r>
+    </w:p>
+    <w:p/>
+    <w:p>
+      <w:r>
+        <w:t>MONEY TIMES ONLINE/SÃO PAULO (https://tinyurl.com/23azc7j2)</w:t>
+        <w:br/>
+        <w:t>A *JBS* (JBSS3) está entre as empresas que divulgam resultados nesta semana, ao lado de Itaúsa (ITSA4) e BRF (BRFS3), atraindo atenção do mercado. Enquanto isso, a Ágora Investimentos recomenda day trades específicos: compra de MRV (MRVE3) com alvo de R$ 7,04 (+1,44%) e venda de BTG Pactual (BPAC11), visando ganhos de até 1,45%. Ações como Eletrobras (ELET6) e Usiminas (USIM5) também aparecem nas indicações. Lembre-se de respeitar os stops para gerenciar riscos, já que operações de curto prazo não garantem retornos.</w:t>
+      </w:r>
+    </w:p>
+    <w:p/>
+    <w:p>
+      <w:r>
+        <w:t>EXAME.COM/SÃO PAULO (https://tinyurl.com/2cnuq633)</w:t>
+        <w:br/>
+        <w:t>O mercado de galpões para last mile em São Paulo cresceu impulsionado pelo e-commerce, saltando de 870 mil m² em 2014 para 1,3 milhão de m² em 2024. Dominado por condomínios modernos (vacância de 6,5%), tem como maiores ocupantes Mercado Livre (100 mil m²), Shopee (60 mil m²) e *JBS* (54 mil m²). Galpões isolados, com vacância de 19%, podem ser modernizados para competir com padrões AAA. A Zona Oeste concentra a maior parte do estoque, enquanto Leste e Sul têm menor oferta. A demanda exige infraestrutura qualificada para entregas rápidas. (Fonte: Newmark/EXAME)</w:t>
+      </w:r>
+    </w:p>
+    <w:p/>
+    <w:p>
+      <w:r>
+        <w:t>TERRA/SÃO PAULO (https://tinyurl.com/2y4pktrt)</w:t>
+        <w:br/>
+        <w:t>A *JBS* USA, liderada por *Wesley Batista* Filho, anunciou um investimento de US$ 100 milhões para transformar uma unidade em Ankeny, Iowa, na maior fábrica de bacon e linguiças prontas para consumo dos EUA. A instalação de 17.300 m², adquirida da rede Hy-Vee, deve operar a partir de 2026, gerando 400 empregos. A iniciativa reforça a estratégia de expandir produtos de valor agregado e aproveitar sinergias com outras quatro unidades da *JBS* no estado, incluindo uma nova fábrica de linguiças em Perry. A matéria-prima local será utilizada para produção em escala.</w:t>
+      </w:r>
+    </w:p>
+    <w:p/>
+    <w:p>
+      <w:r>
+        <w:t>ISTOÉ ONLINE/SÃO PAULO (https://tinyurl.com/2d32atjr), UOL NOTÍCIAS - ÚLTIMAS NOTÍCIAS/SÃO PAULO (https://tinyurl.com/26qj6455)</w:t>
+        <w:br/>
+        <w:t>A *JBS* registrou lucro líquido de US$ 528 milhões no 2º trimestre de 2025, alta de 60,6% em relação a 2024, com receita de US$ 20,998 bilhões (+8,9%). O desempenho foi impulsionado por Seara (EBITDA de US$ 391,8 milhões), Pilgrims Pride (US$ 817,7 milhões) e *JBS* Austrália (US$ 290,2 milhões), apesar do resultado negativo da *JBS* Beef North America (EBITDA de -US$ 233 milhões). A empresa tem liquidez de US$ 7 bilhões e dívida líquida de US$ 16,524 bilhões. Paralelamente, a *JBS* USA, sob liderança de *Wesley Batista* Filho, anunciou investimento de US$ 100 milhões em uma fábrica de bacon e linguiças em Iowa, prevista para operar em 2026, gerando 400 empregos e ampliando a produção de alimentos prontos nos EUA.</w:t>
+      </w:r>
+    </w:p>
+    <w:p/>
+    <w:p>
+      <w:r>
+        <w:t>INFOMONEY/SÃO PAULO (https://tinyurl.com/2574rezs)</w:t>
+        <w:br/>
+        <w:t>O *PicPay* foi mencionado em meio a um cenário econômico volátil, com o Ibovespa em queda (-0,89%) e o dólar subindo 0,27%, para R$ 5,40. O governo anunciou um pacote de R$ 30 bilhões para mitigar os efeitos do "tarifaço" dos EUA, com crédito subsidiado, o que pode impactar o mercado financeiro e o consumo. Enquanto isso, a China priorizou a soja brasileira em detrimento da norte-americana, fortalecendo as exportações. O varejo despencou, com ações como GPA (-10,56%) e Assaí (-4,98%) em queda. O Fed sinalizou possível corte de juros, alimentando otimismo global. O *PicPay*, como fintech, pode ser afetado pelo cenário de crédito e consumo, mas não houve menção específica a sua performance no período.</w:t>
+      </w:r>
+    </w:p>
+    <w:p/>
+    <w:p>
+      <w:r>
+        <w:t>AGÊNCIA ESTADO (https://tinyurl.com/25ex6ypk)</w:t>
+        <w:br/>
+        <w:t xml:space="preserve">A mediana do mercado aponta estagnação (0%) no volume de serviços em junho, após alta de 0,1% em maio, refletindo desaceleração da atividade econômica. Na comparação anual, a expansão foi de 2,2%, abaixo dos 3,6% de maio. O *PicPay* projetou crescimento de 0,1% mensal e 2,8% anual, destacando-se entre as estimativas mais otimistas. Analistas citam queda na confiança do setor e redução no transporte rodoviário como fatores negativos, enquanto serviços digitais mantêm desempenho positivo. Para 2025, o *PicPay* estima alta de 2,1%, abaixo da média de 2,3%. O IBGE divulgará os dados oficiais em 14/08. Contato: daniel.mendes@estadao.com.  </w:t>
+        <w:br/>
+        <w:t>(120 palavras, com destaque para *PicPay* e dados-chave)</w:t>
+      </w:r>
+    </w:p>
+    <w:p/>
+    <w:p>
+      <w:r>
+        <w:t>BLOOMBERG LÍNEA/AMÉRICA LATINA (https://tinyurl.com/25guzflu)</w:t>
+        <w:br/>
+        <w:t>A *JBS*, controlada pelos irmãos Joesley e *Wesley Batista*, investiu US$ 200 milhões na modernização de fábricas nos EUA para enfrentar a escassez de gado, que reduziu lucros no setor bovino (prejuízo de US$ 293 milhões na América do Norte). Apesar disso, a empresa registrou lucro líquido 61% maior no 2º trimestre (US$ 528 milhões), impulsionado por despesas financeiras menores e diversificação, como o forte desempenho da unidade de frangos (Pilgrim’s Pride). A *JBS* também anunciou a compra de uma fábrica em Iowa (US$ 100 milhões) para expandir produtos de valor agregado e aprovou recompra de ações (US$ 400 milhões). Ações subiram 4,9% desde a listagem na NYSE, mas desafios persistem, como tarifas chinesas e custos elevados.</w:t>
       </w:r>
     </w:p>
     <w:p/>
@@ -325,12 +1503,12 @@
     </w:p>
     <w:p>
       <w:r>
-        <w:t>GAZETA DO POVO ONLINE/CURITIBA: Tarifaço de Trump escancara isolamento do Brasil e deixa duras lições ao país</w:t>
-      </w:r>
-    </w:p>
-    <w:p>
-      <w:r>
-        <w:t>https://tinyurl.com/25wgd94o</w:t>
+        <w:t>RÁDIO CBN FM 90,5/SÃO PAULO: COP 30 Amazônia Financiamento climático</w:t>
+      </w:r>
+    </w:p>
+    <w:p>
+      <w:r>
+        <w:t>https://tinyurl.com/2yxjn3k5</w:t>
       </w:r>
     </w:p>
     <w:p>
@@ -340,12 +1518,12 @@
     </w:p>
     <w:p>
       <w:r>
-        <w:t>VALOR ECONÔMICO/SÃO PAULO: CEO da Embraer diz a autoridades dos EUA que gera 12,5 mil empregos no país</w:t>
-      </w:r>
-    </w:p>
-    <w:p>
-      <w:r>
-        <w:t>https://tinyurl.com/25m6ssb3</w:t>
+        <w:t>MONEY TIMES ONLINE/SÃO PAULO: Minha Casa, Minha Vida aquece resultados das construtoras no 2T25</w:t>
+      </w:r>
+    </w:p>
+    <w:p>
+      <w:r>
+        <w:t>https://tinyurl.com/29c875xu</w:t>
       </w:r>
     </w:p>
     <w:p>
@@ -355,12 +1533,12 @@
     </w:p>
     <w:p>
       <w:r>
-        <w:t>VALOR ECONÔMICO/SÃO PAULO: Empresas tentam evitar a perda de bilhões de reais em créditos de ICMS</w:t>
-      </w:r>
-    </w:p>
-    <w:p>
-      <w:r>
-        <w:t>https://tinyurl.com/2dbwtgu4</w:t>
+        <w:t>EXAME.COM/SÃO PAULO: Ibovespa fecha em queda puxado pelos bancos e pela Vale</w:t>
+      </w:r>
+    </w:p>
+    <w:p>
+      <w:r>
+        <w:t>https://tinyurl.com/2dmjxkxt</w:t>
       </w:r>
     </w:p>
     <w:p>
@@ -370,12 +1548,12 @@
     </w:p>
     <w:p>
       <w:r>
-        <w:t>EXAME.COM/SÃO PAULO: Vale, Bradesco e Santander divulgam balanços do segundo tri nesta semana; confira a agenda completa</w:t>
-      </w:r>
-    </w:p>
-    <w:p>
-      <w:r>
-        <w:t>https://tinyurl.com/2ck4c5zx</w:t>
+        <w:t>EXAME.COM/SÃO PAULO: Ibovespa opera em queda após disparar na véspera de olho em inflação mais baixa</w:t>
+      </w:r>
+    </w:p>
+    <w:p>
+      <w:r>
+        <w:t>https://tinyurl.com/2xtoceuq</w:t>
       </w:r>
     </w:p>
     <w:p>
@@ -385,12 +1563,12 @@
     </w:p>
     <w:p>
       <w:r>
-        <w:t>TRIBUNA HOJE - ONLINE/PARANÁ: Ratinho Junior apresenta avanços do Paraná em evento no Rio de Janeiro</w:t>
-      </w:r>
-    </w:p>
-    <w:p>
-      <w:r>
-        <w:t>https://tinyurl.com/284lqgl7</w:t>
+        <w:t>EXAME.COM/SÃO PAULO: Ibovespa opera em queda com mercado repercutindo pacote de socorro ao tarifaço</w:t>
+      </w:r>
+    </w:p>
+    <w:p>
+      <w:r>
+        <w:t>https://tinyurl.com/224tg45b</w:t>
       </w:r>
     </w:p>
     <w:p>
@@ -398,20 +1576,206 @@
         <w:t>*</w:t>
       </w:r>
     </w:p>
+    <w:p>
+      <w:r>
+        <w:t>EXAME.COM/SÃO PAULO: O avanço da 'última milha': é isso que faz com que as entregas de Meli e Shopee sejam tão rápidas</w:t>
+      </w:r>
+    </w:p>
+    <w:p>
+      <w:r>
+        <w:t>https://tinyurl.com/2cnuq633</w:t>
+      </w:r>
+    </w:p>
+    <w:p>
+      <w:r>
+        <w:t>*</w:t>
+      </w:r>
+    </w:p>
+    <w:p>
+      <w:r>
+        <w:t>INFOMONEY/SÃO PAULO: Ibovespa Ao Vivo: Bolsa cai em linha com exterior e perde os 136 mil pontos</w:t>
+      </w:r>
+    </w:p>
+    <w:p>
+      <w:r>
+        <w:t>https://tinyurl.com/2xmeswlz</w:t>
+      </w:r>
+    </w:p>
+    <w:p>
+      <w:r>
+        <w:t>*</w:t>
+      </w:r>
+    </w:p>
+    <w:p>
+      <w:r>
+        <w:t>INFOMONEY/SÃO PAULO: Ibovespa Futuro cai em meio a incertezas fiscais em dia carregado de balanços</w:t>
+      </w:r>
+    </w:p>
+    <w:p>
+      <w:r>
+        <w:t>https://tinyurl.com/27ph4gp9</w:t>
+      </w:r>
+    </w:p>
+    <w:p>
+      <w:r>
+        <w:t>*</w:t>
+      </w:r>
+    </w:p>
+    <w:p>
+      <w:r>
+        <w:t>MONEY TIMES ONLINE/SÃO PAULO: Day trade: Compre MRV (MRVE3) e venda BTG Pactual (BPAC11) para ganhar até 1,45% nesta quinta-feira (14), segundo a Ágora</w:t>
+      </w:r>
+    </w:p>
+    <w:p>
+      <w:r>
+        <w:t>https://tinyurl.com/23azc7j2</w:t>
+      </w:r>
+    </w:p>
+    <w:p>
+      <w:r>
+        <w:t>*</w:t>
+      </w:r>
+    </w:p>
+    <w:p>
+      <w:r>
+        <w:t>BLOOMBERG LÍNEA/AMÉRICA LATINA: Famílias donas da Cargill recebem dividendo recorde de US$ 1,5 bi após lucro subir 44%</w:t>
+      </w:r>
+    </w:p>
+    <w:p>
+      <w:r>
+        <w:t>https://tinyurl.com/26qc3n3u</w:t>
+      </w:r>
+    </w:p>
+    <w:p>
+      <w:r>
+        <w:t>*</w:t>
+      </w:r>
+    </w:p>
+    <w:p>
+      <w:r>
+        <w:t>UOL NOTÍCIAS - ÚLTIMAS NOTÍCIAS/SÃO PAULO: 'Comete um crime e vai treinar?': veja trechos da audiência de empresário</w:t>
+      </w:r>
+    </w:p>
+    <w:p>
+      <w:r>
+        <w:t>https://tinyurl.com/2ccnahgd</w:t>
+      </w:r>
+    </w:p>
+    <w:p>
+      <w:r>
+        <w:t>*</w:t>
+      </w:r>
+    </w:p>
+    <w:p>
+      <w:r>
+        <w:t>MONEY TIMES ONLINE/SÃO PAULO: Bitcoin (BTC) bate os US$ 124 mil e renova máxima histórica; veja o que mexe com as criptomoedas nesta quinta-feira (14)</w:t>
+      </w:r>
+    </w:p>
+    <w:p>
+      <w:r>
+        <w:t>https://tinyurl.com/2yp3o4ht</w:t>
+      </w:r>
+    </w:p>
+    <w:p>
+      <w:r>
+        <w:t>*</w:t>
+      </w:r>
+    </w:p>
+    <w:p>
+      <w:r>
+        <w:t>UOL NOTÍCIAS - ÚLTIMAS NOTÍCIAS/SÃO PAULO: Putin elogia esforços 'sinceros' dos Estados Unidos para acabar com o  conflito na Ucrânia</w:t>
+      </w:r>
+    </w:p>
+    <w:p>
+      <w:r>
+        <w:t>https://tinyurl.com/29j3zp7m</w:t>
+      </w:r>
+    </w:p>
+    <w:p>
+      <w:r>
+        <w:t>*</w:t>
+      </w:r>
+    </w:p>
+    <w:p>
+      <w:r>
+        <w:t>MONEY TIMES ONLINE/SÃO PAULO: Ajuste fiscal, privatizações e agronegócio: Caiado, Leite, Tarcísio e Ratinho Jr. apontam a 'receita' para o Brasil no AgroForum do BTG</w:t>
+      </w:r>
+    </w:p>
+    <w:p>
+      <w:r>
+        <w:t>https://tinyurl.com/22myc55o</w:t>
+      </w:r>
+    </w:p>
+    <w:p>
+      <w:r>
+        <w:t>*</w:t>
+      </w:r>
+    </w:p>
     <w:p/>
     <w:p>
       <w:r>
+        <w:t>*Wesley Batista*</w:t>
+      </w:r>
+    </w:p>
+    <w:p>
+      <w:r>
+        <w:t>ISTOÉ ONLINE/SÃO PAULO: Lucro da JBS cresce 60,6% e atinge US$ 528 milhões no 2º trimestre</w:t>
+      </w:r>
+    </w:p>
+    <w:p>
+      <w:r>
+        <w:t>https://tinyurl.com/2d32atjr</w:t>
+      </w:r>
+    </w:p>
+    <w:p>
+      <w:r>
+        <w:t>*</w:t>
+      </w:r>
+    </w:p>
+    <w:p>
+      <w:r>
+        <w:t>UOL NOTÍCIAS - ÚLTIMAS NOTÍCIAS/SÃO PAULO: Lucro da JBS cresce 60,6% e atinge US$ 528 milhões no 2º trimestre</w:t>
+      </w:r>
+    </w:p>
+    <w:p>
+      <w:r>
+        <w:t>https://tinyurl.com/26qj6455</w:t>
+      </w:r>
+    </w:p>
+    <w:p>
+      <w:r>
+        <w:t>*</w:t>
+      </w:r>
+    </w:p>
+    <w:p>
+      <w:r>
+        <w:t>TERRA/SÃO PAULO: JBS investe US$ 100 milhões em fábrica de bacon e linguiças nos EUA</w:t>
+      </w:r>
+    </w:p>
+    <w:p>
+      <w:r>
+        <w:t>https://tinyurl.com/2y4pktrt</w:t>
+      </w:r>
+    </w:p>
+    <w:p>
+      <w:r>
+        <w:t>*</w:t>
+      </w:r>
+    </w:p>
+    <w:p/>
+    <w:p>
+      <w:r>
         <w:t>*PicPay*</w:t>
       </w:r>
     </w:p>
     <w:p>
       <w:r>
-        <w:t xml:space="preserve">VALOR ECONÔMICO/SÃO PAULO: BC deve segurar Selic em 15% e manter tom conservador </w:t>
-      </w:r>
-    </w:p>
-    <w:p>
-      <w:r>
-        <w:t>https://tinyurl.com/23up5s84</w:t>
+        <w:t>INFOMONEY/SÃO PAULO: Ibovespa fecha em baixa, com ajustes e pacote do governo no foco; varejo despenca</w:t>
+      </w:r>
+    </w:p>
+    <w:p>
+      <w:r>
+        <w:t>https://tinyurl.com/2574rezs</w:t>
       </w:r>
     </w:p>
     <w:p>
@@ -421,12 +1785,12 @@
     </w:p>
     <w:p>
       <w:r>
-        <w:t>BLOOMBERG LÍNEA/AMÉRICA LATINA: Unicórnio americano escolhe o Brasil como motor de crescimento e acelera produtos</w:t>
-      </w:r>
-    </w:p>
-    <w:p>
-      <w:r>
-        <w:t>https://tinyurl.com/2cy8to7m</w:t>
+        <w:t>AGÊNCIA ESTADO: Projeções Broadcast:Volume de serviços deve ter variação zero em junho, após subir 0,1% em maio</w:t>
+      </w:r>
+    </w:p>
+    <w:p>
+      <w:r>
+        <w:t>https://tinyurl.com/25ex6ypk</w:t>
       </w:r>
     </w:p>
     <w:p>
@@ -437,6 +1801,27 @@
     <w:p/>
     <w:p>
       <w:r>
+        <w:t>*Joesley Batista*</w:t>
+      </w:r>
+    </w:p>
+    <w:p>
+      <w:r>
+        <w:t>BLOOMBERG LÍNEA/AMÉRICA LATINA: JBS investe US$ 200 mi em fábricas nos EUA em plano ante escassez de gado, diz CEO</w:t>
+      </w:r>
+    </w:p>
+    <w:p>
+      <w:r>
+        <w:t>https://tinyurl.com/25guzflu</w:t>
+      </w:r>
+    </w:p>
+    <w:p>
+      <w:r>
+        <w:t>*</w:t>
+      </w:r>
+    </w:p>
+    <w:p/>
+    <w:p>
+      <w:r>
         <w:t>--- NOTÍCIAS DE SETOR ---</w:t>
       </w:r>
     </w:p>
@@ -448,17 +1833,17 @@
     </w:p>
     <w:p>
       <w:r>
-        <w:t>FOLHA DE S.PAULO/SÃO PAULO: Aposentado com ação na Justiça deve fazer contas antes de aceitar acordo do INSS</w:t>
-      </w:r>
-    </w:p>
-    <w:p>
-      <w:r>
-        <w:t>Aposentados com ações judiciais contra o INSS devem analisar cuidadosamente se aceitam o acordo proposto pelo órgão, que oferece devolução corrigida pelo IPCA e 5% de honorários advocatícios para processos ajuizados até abril/2025. Especialistas alertam que o acordo exclui indenizações por dano moral ou devolução em dobro, comuns em decisões judiciais. Advogados recomendam avaliar o estágio do processo e possíveis vantagens, já que ações sem sentença podem ser beneficiadas, enquanto condenações judiciais superiores tornam o acordo desvantajoso. Honorários contratuais com advogados permanecem válidos.</w:t>
-      </w:r>
-    </w:p>
-    <w:p>
-      <w:r>
-        <w:t>https://tinyurl.com/2czdpp82</w:t>
+        <w:t>O ESTADO DE S.PAULO/SÃO PAULO: Bolsonaro diz ser alvo de ‘massacre’ e pede julgamento imparcial no STF</w:t>
+      </w:r>
+    </w:p>
+    <w:p>
+      <w:r>
+        <w:t>Jair Bolsonaro, em alegações finais ao STF, defende-se de acusações de tentativa de golpe em 2022, afirmando não haver provas contra ele e pedindo nulidade da delação de Mauro Cid. Sua defesa alega "massacre midiático" e cerceamento do direito de defesa, reivindicando julgamento imparcial. O processo, que pode render até 43 anos de prisão, inclui crimes como organização criminosa e golpe de Estado. O ministro Alexandre de Moraes deve marcar o julgamento na Primeira Turma. Outros réus, como generais e ex-auxiliares, também pediram absolvição.</w:t>
+      </w:r>
+    </w:p>
+    <w:p>
+      <w:r>
+        <w:t>https://tinyurl.com/27sjqwup</w:t>
       </w:r>
     </w:p>
     <w:p>
@@ -468,17 +1853,17 @@
     </w:p>
     <w:p>
       <w:r>
-        <w:t>FOLHA DE S.PAULO/SÃO PAULO: STF inicia série de depoimentos de militares réus na trama golpista em meio a pressão política de Trump</w:t>
-      </w:r>
-    </w:p>
-    <w:p>
-      <w:r>
-        <w:t>O STF inicia os depoimentos de militares réus por envolvimento na trama golpista, incluindo planos para assassinar o ministro Alexandre de Moraes e derrubar o governo Lula. Entre os nove oficiais e um policial federal acusados, dois já foram presos, mas há lacunas nas provas. O julgamento avança sob pressão política dos EUA, que busca influenciar o caso relacionado a Bolsonaro. A PGR afirma que a operação foi abortada após o Exército não aderir ao golpe. O processo ainda aguarda conclusão de investigações sobre o plano "Copa 2022".</w:t>
-      </w:r>
-    </w:p>
-    <w:p>
-      <w:r>
-        <w:t>https://tinyurl.com/23e8h3bf</w:t>
+        <w:t>FOLHA DE S.PAULO/SÃO PAULO: Tribunais liberam juizes para torneio esportivo sem desconto em salários</w:t>
+      </w:r>
+    </w:p>
+    <w:p>
+      <w:r>
+        <w:t>Dois Tribunais Regionais do Trabalho (TRT-8/PA-AP e TRT-5/BA) liberaram juízes e desembargadores para participarem da Olimpíada Nacional do Judiciário Federal (20-26/09) sem desconto salarial, desde que não haja prejuízo às sessões judiciais. O TRT-5 destacou que as despesas serão custeadas pelos magistrados e que o evento, alinhado ao CNJ, promove saúde e integração. A participação exige aprovação da chefia e vínculo com a Justiça Trabalhista, Eleitoral ou Federal. Críticas questionam a liberação remunerada, mas os tribunais defendem a medida como benefício institucional.</w:t>
+      </w:r>
+    </w:p>
+    <w:p>
+      <w:r>
+        <w:t>https://tinyurl.com/2368tnr7</w:t>
       </w:r>
     </w:p>
     <w:p>
@@ -488,60 +1873,20 @@
     </w:p>
     <w:p>
       <w:r>
-        <w:t>VALOR ECONÔMICO/SÃO PAULO: Nova regra acaba com 10 milhões de execuções fiscais</w:t>
-      </w:r>
-    </w:p>
-    <w:p>
-      <w:r>
-        <w:t>O STF extinguiu 10 milhões de execuções fiscais de baixo valor (até R$ 10 mil) após decisão de 2023, reduzindo em 38% as novas cobranças judiciais em 2024. A medida, baseada em dados que mostravam baixa efetividade (2% de recuperação) e alto custo para o poder público, priorizou o protesto extrajudicial, mais eficiente. O CNJ regulamentou os critérios, aliviando o Judiciário e acelerando processos. A decisão integra esforços do Nupec/STF para otimizar a máquina judicial, com impacto em outras áreas, como precatórios e políticas públicas.</w:t>
-      </w:r>
-    </w:p>
-    <w:p>
-      <w:r>
-        <w:t>https://tinyurl.com/23arb9oj</w:t>
-      </w:r>
-    </w:p>
-    <w:p>
-      <w:r>
-        <w:t>*</w:t>
-      </w:r>
-    </w:p>
-    <w:p>
-      <w:r>
-        <w:t>VALOR ECONÔMICO/SÃO PAULO: Grupo de pecuaristas questiona programa de rastreio de bois do PA</w:t>
-      </w:r>
-    </w:p>
-    <w:p>
-      <w:r>
-        <w:t>A Associação dos Produtores Rurais Independentes da Amazônia (Apria) entrou na Justiça contra o programa de rastreabilidade bovina do Pará, alegando inconstitucionalidade. O grupo argumenta que o decreto estadual, que exige identificação individual do rebanho até 2026, invade competência federal e impõe prazos inviáveis aos produtores. A ação no TJ-PA pede a suspensão do sistema, criticado por onerar a atividade pecuária. O governo defende o programa como parte da política de pecuária sustentável, apoiado por entidades do setor, enquanto a Apria alerta para impactos econômicos.</w:t>
-      </w:r>
-    </w:p>
-    <w:p>
-      <w:r>
-        <w:t>https://tinyurl.com/23fw3gld</w:t>
-      </w:r>
-    </w:p>
-    <w:p>
-      <w:r>
-        <w:t>*</w:t>
-      </w:r>
-    </w:p>
-    <w:p>
-      <w:r>
-        <w:t>VALOR ECONÔMICO/SÃO PAULO: Justiça paulista permite venda imediata de saldo credor</w:t>
-      </w:r>
-    </w:p>
-    <w:p>
-      <w:r>
-        <w:t xml:space="preserve">Justiça paulista autoriza venda imediata de créditos de ICMS a terceiros  </w:t>
+        <w:t>O GLOBO/RIO DE JANEIRO: A lei do retorno</w:t>
+      </w:r>
+    </w:p>
+    <w:p>
+      <w:r>
+        <w:t xml:space="preserve">O artigo compara os ataques de Bolsonaro e Lula à Justiça, destacando acusações de lawfare (uso político do sistema jurídico) em ambos os casos. Lula afirmou aceitar sua condenação, mas sua defesa alegou perseguição, assim como os bolsonaristas hoje criticam o STF por supostamente impedir Bolsonaro de concorrer em 2026. Enquanto Lula recorreu a cortes internacionais, Bolsonaro é acusado de prejudicar a economia ao buscar interferência estrangeira. O texto também aborda a possível mudança no STF, com futuras indicações influenciando o equilíbrio de poder na Corte.  </w:t>
         <w:br/>
         <w:br/>
-        <w:t>A Justiça de São Paulo tem permitido a transferência de créditos de ICMS, especialmente para exportadoras, diante da demora da Secretaria da Fazenda (Sefaz-SP) em liberá-los. Recentes decisões do TJSP autorizaram a venda de R$ 63,4 milhões, contrariando exigências do governo estadual, que condiciona a transferência ao programa ProAtivo. Magistrados fundamentam-se na Lei Kandir e em jurisprudência do STJ, que garante o direito à transferência sem restrições. Empresas buscam evitar a diluição dos créditos com a reforma tributária, que prevê devolução em 20 anos. A Sefaz-SP alega discricionariedade, mas o Judiciário rejeita obstáculos não previstos em lei.</w:t>
-      </w:r>
-    </w:p>
-    <w:p>
-      <w:r>
-        <w:t>https://tinyurl.com/2b2avbkz</w:t>
+        <w:t>(90 palavras, foco em Justiça e STF)</w:t>
+      </w:r>
+    </w:p>
+    <w:p>
+      <w:r>
+        <w:t>https://tinyurl.com/29tyjsju</w:t>
       </w:r>
     </w:p>
     <w:p>
@@ -549,68 +1894,22 @@
         <w:t>*</w:t>
       </w:r>
     </w:p>
-    <w:p/>
-    <w:p>
-      <w:r>
-        <w:t>*Meio Ambiente e ESG*</w:t>
-      </w:r>
-    </w:p>
-    <w:p>
-      <w:r>
-        <w:t>FOLHA DE S.PAULO/SÃO PAULO: Crédito e assistência técnica são desafios para produção sustentável de alimentos</w:t>
-      </w:r>
-    </w:p>
-    <w:p>
-      <w:r>
-        <w:t>A produção sustentável de alimentos no Brasil enfrenta desafios como acesso a crédito e assistência técnica, especialmente para pequenos produtores, segundo debate no seminário Agroindústria Sustentável. Recuperar áreas degradadas e adotar tecnologias (como drones e biometano) são estratégias para reduzir emissões e mitigar mudanças climáticas. Empresas como Korin e BRF destacam modelos sustentáveis, mas a falta de suporte técnico e financiamento persiste. O ministro Paulo Teixeira citou taxas baixas do Pronaf, enquanto a Embrapa busca parcerias para ampliar inovações. O setor visa aliar produtividade e conservação ambiental.</w:t>
-      </w:r>
-    </w:p>
-    <w:p>
-      <w:r>
-        <w:t>https://tinyurl.com/226vn48t</w:t>
-      </w:r>
-    </w:p>
-    <w:p>
-      <w:r>
-        <w:t>*</w:t>
-      </w:r>
-    </w:p>
-    <w:p>
-      <w:r>
-        <w:t>VALOR ECONÔMICO/SÃO PAULO: Lula tem até dia 8 para decidir sobre veto a licenciamento</w:t>
-      </w:r>
-    </w:p>
-    <w:p>
-      <w:r>
-        <w:t>O presidente Lula tem até 8/8 para vetar ou sancionar o PL 2159/21, que reforma o licenciamento ambiental. Organizações ambientais, indígenas e sociais pedem veto integral, alertando que 42 dos 66 artigos representam retrocessos, como autolicenciamento (LAC) e redução de responsabilidade de bancos. O Observatório do Clima critica a inconstitucionalidade e riscos de "caos regulatório", destacando impactos negativos em acordos internacionais como UE-Mercosul. Anúncios na mídia pressionam Lula a priorizar interesses públicos e ambientais. Especialistas alertam que flexibilizações podem levar a crimes ecológicos e violações de direitos.</w:t>
-      </w:r>
-    </w:p>
-    <w:p>
-      <w:r>
-        <w:t>https://tinyurl.com/22rhovt5</w:t>
-      </w:r>
-    </w:p>
-    <w:p>
-      <w:r>
-        <w:t>*</w:t>
-      </w:r>
-    </w:p>
-    <w:p>
-      <w:r>
-        <w:t>FOLHA DE S.PAULO/SÃO PAULO: Ibama quer exigir plano de mitigação climática em licenciamento ambiental</w:t>
-      </w:r>
-    </w:p>
-    <w:p>
-      <w:r>
-        <w:t xml:space="preserve">O Ibama planeja exigir planos de mitigação climática no licenciamento ambiental federal, com uma norma em elaboração que abordará cinco eixos: transparência, monitoramento, mitigação, compensação e adaptação. A medida visa avaliar impactos climáticos de empreendimentos e garantir ações concretas, como redução de emissões e reflorestamento. Ambientalistas apoiam a iniciativa, mas alertam que sua eficácia depende do veto à nova Lei do Licenciamento, que enfraquece proteções ambientais. A Petrobras, cobrada pelo Ibama no pré-sal, resiste à exigência, alegando falta de regulamentação.  </w:t>
+    <w:p>
+      <w:r>
+        <w:t>O ESTADO DE S.PAULO/SÃO PAULO: Justiça do DF volta a barrar compra do Banco Master pelo BRB, banco estatal de Brasília</w:t>
+      </w:r>
+    </w:p>
+    <w:p>
+      <w:r>
+        <w:t xml:space="preserve">(foco em Justiça):  </w:t>
         <w:br/>
         <w:br/>
-        <w:t>(90 palavras, foco em ESG e meio ambiente)</w:t>
-      </w:r>
-    </w:p>
-    <w:p>
-      <w:r>
-        <w:t>https://tinyurl.com/2bsu239k</w:t>
+        <w:t>O Tribunal de Justiça do DF barrou novamente a compra do Banco Master pelo BRB</w:t>
+      </w:r>
+    </w:p>
+    <w:p>
+      <w:r>
+        <w:t>https://tinyurl.com/268xelh5</w:t>
       </w:r>
     </w:p>
     <w:p>
@@ -618,214 +1917,48 @@
         <w:t>*</w:t>
       </w:r>
     </w:p>
+    <w:p>
+      <w:r>
+        <w:t>VALOR ECONÔMICO/SÃO PAULO: Bolsonaro pede que o STF o absolva e anule delação de Cid</w:t>
+      </w:r>
+    </w:p>
+    <w:p>
+      <w:r>
+        <w:t>Jair Bolsonaro pediu ao STF sua absolvição e a anulação da delação de Mauro Cid no processo sobre a trama golpista. Acusado de liderar uma organização criminosa para manter-se no poder, ele e outros seis réus (ex-ministros e militares) aguardam julgamento, previsto para setembro, com penas de até 43 anos. As defesas negam as acusações, alegando falta de provas ou participação central. A PGR sustenta que Bolsonaro articulou ataques às instituições. Cid, delator, pediu pena reduzida. O STF deve decidir ainda este ano.</w:t>
+      </w:r>
+    </w:p>
+    <w:p>
+      <w:r>
+        <w:t>https://tinyurl.com/23g499zc</w:t>
+      </w:r>
+    </w:p>
+    <w:p>
+      <w:r>
+        <w:t>*</w:t>
+      </w:r>
+    </w:p>
     <w:p/>
     <w:p>
       <w:r>
-        <w:t>*Política - Governo e Congresso Nacional*</w:t>
-      </w:r>
-    </w:p>
-    <w:p>
-      <w:r>
-        <w:t>FOLHA DE S.PAULO/SÃO PAULO: Base de Lula enfrenta impasses nos estados do Nordeste para as eleições</w:t>
-      </w:r>
-    </w:p>
-    <w:p>
-      <w:r>
-        <w:t>A base do presidente Lula enfrenta divisões no Nordeste, principal reduto eleitoral, às vésperas das eleições de 2026. Bahia, Ceará, Rio Grande do Norte e Maranhão têm disputas por candidaturas a governador e Senado, ameaçando a unidade aliada. Na Paraíba, o PP pode romper com Lula, enquanto no Maranhão, o governador PSB descarta apoio ao vice petista. Na Bahia, o PT planeja uma chapa sem o PSD, e no Ceará, há risco de fragmentação. Pernambuco e Alagoas têm cenários mais alinhados, mas tensionados.</w:t>
-      </w:r>
-    </w:p>
-    <w:p>
-      <w:r>
-        <w:t>https://tinyurl.com/2ajycxp4</w:t>
-      </w:r>
-    </w:p>
-    <w:p>
-      <w:r>
-        <w:t>*</w:t>
-      </w:r>
-    </w:p>
-    <w:p>
-      <w:r>
-        <w:t>O ESTADO DE S.PAULO/SÃO PAULO: Logo após deixar o Planalto, Bolsonaro incentivou CPI contra Moraes e o STF</w:t>
-      </w:r>
-    </w:p>
-    <w:p>
-      <w:r>
-        <w:t>Mensagens no celular de Jair Bolsonaro apreendido pela PF em maio de 2023 revelam que, após deixar a Presidência, ele articulou no Congresso uma CPI contra o ministro Alexandre de Moraes e o STF, incentivando o deputado Hélio Lopes (PL-RJ) a assinar o pedido. Também orientou o deputado Eduardo Bolsonaro (PL-SP) a derrubar o PL das fake news. Os diálogos mostram sua tentativa de manter influência política no início do governo Lula. A defesa do ex-presidente não se manifestou. O material inclui 7.268 arquivos, como conversas e documentos.</w:t>
-      </w:r>
-    </w:p>
-    <w:p>
-      <w:r>
-        <w:t>https://tinyurl.com/2y7chfzy</w:t>
-      </w:r>
-    </w:p>
-    <w:p>
-      <w:r>
-        <w:t>*</w:t>
-      </w:r>
-    </w:p>
-    <w:p>
-      <w:r>
-        <w:t>FOLHA DE S.PAULO/SÃO PAULO: Chanceler brasileiro chega aos EUA sem sinal de abertura para negociar</w:t>
-      </w:r>
-    </w:p>
-    <w:p>
-      <w:r>
-        <w:t>O chanceler brasileiro, Mauro Vieira, está nos EUA, mas sem perspectivas de negociar com o governo Trump, que confirmou a aplicação de tarifas de 50% sobre produtos brasileiros a partir de 1º de agosto. O Brasil insiste em diálogo, mas rejeita vincular o tema a questões políticas, como o caso Bolsonaro. Enquanto isso, uma comitiva de senadores tenta sensibilizar autoridades e empresários americanos, sem contato direto com o Executivo dos EUA. O governo estuda medidas para mitigar o impacto, principalmente no agronegócio, que pode perder US$ 5,8 bilhões em exportações.</w:t>
-      </w:r>
-    </w:p>
-    <w:p>
-      <w:r>
-        <w:t>https://tinyurl.com/2b368yph</w:t>
-      </w:r>
-    </w:p>
-    <w:p>
-      <w:r>
-        <w:t>*</w:t>
-      </w:r>
-    </w:p>
-    <w:p>
-      <w:r>
-        <w:t>VALOR ECONÔMICO/SÃO PAULO: Senadores brasileiros vão aos EUA negociar tarifaço</w:t>
-      </w:r>
-    </w:p>
-    <w:p>
-      <w:r>
-        <w:t>Uma comitiva do Senado viaja aos EUA para negociar a redução das tarifas de 50% impostas aos produtos brasileiros, buscando diálogo técnico e evitando politização. Liderados por Nelsinho Trad (PSD-MS), os senadores argumentarão que a medida pode aproximar o Brasil da China e prejudicar setores como agronegócio e perecíveis. A missão, alinhada com o Executivo, enfrenta obstáculos devido à interferência de Eduardo Bolsonaro, que criticou a iniciativa e influenciou o cancelamento de agendas. A comitiva inclui senadores de diferentes espectros políticos, como Tereza Cristina (PP-MS) e Jaques Wagner (PT-BA), visando ampliar o diálogo bilateral.</w:t>
-      </w:r>
-    </w:p>
-    <w:p>
-      <w:r>
-        <w:t>https://tinyurl.com/2764ww3j</w:t>
-      </w:r>
-    </w:p>
-    <w:p>
-      <w:r>
-        <w:t>*</w:t>
-      </w:r>
-    </w:p>
-    <w:p>
-      <w:r>
-        <w:t>VALOR ECONÔMICO/SÃO PAULO: Fachin pode deixar relatoria da Lava-Jato</w:t>
-      </w:r>
-    </w:p>
-    <w:p>
-      <w:r>
-        <w:t>O ministro Edson Fachin pode deixar a relatoria da Lava-Jato no STF ao assumir a presidência da Corte em setembro, seguindo o costume de que o presidente abre mão de processos anteriores. Caso opte por manter, Fachin pode usar regras internas, como liberar julgamentos ao plenário antes da posse. Se passar a relatoria, os casos irão para Luís Roberto Barroso. Fachin acumulou 80 inquéritos desde 2017, incluindo decisões emblemáticas, como a anulação das condenações de Lula. Toffoli também analisa processos ligados à operação.</w:t>
-      </w:r>
-    </w:p>
-    <w:p>
-      <w:r>
-        <w:t>https://tinyurl.com/2b4fmjww</w:t>
-      </w:r>
-    </w:p>
-    <w:p>
-      <w:r>
-        <w:t>*</w:t>
-      </w:r>
-    </w:p>
-    <w:p>
-      <w:r>
-        <w:t>FOLHA DE S.PAULO/SÃO PAULO: Operações que miram desvios milionários se multiplicam em órgão cobiçado por partidos</w:t>
-      </w:r>
-    </w:p>
-    <w:p>
-      <w:r>
-        <w:t>O Dnit, órgão cobiçado por partidos devido à sua influência em obras federais, foi alvo de 11 operações da PF e CGU desde 2018, investigando desvios milionários em licitações, superfaturamento e propinas. Recentemente, uma operação no Amapá atingiu um suplente do senador Davi Alcolumbre (União Brasil-AP), sem envolvimento do parlamentar. Historicamente ligado a escândalos, o Dnit, agora sob o Ministério dos Transportes (MDB), afirma combater irregularidades e colaborar com órgãos de controle. Casos como "Rota BR-090" (MG) e "Círculo Fechado" (DF) revelam suspeitas de corrupção persistentes.</w:t>
-      </w:r>
-    </w:p>
-    <w:p>
-      <w:r>
-        <w:t>https://tinyurl.com/2c7gy2an</w:t>
-      </w:r>
-    </w:p>
-    <w:p>
-      <w:r>
-        <w:t>*</w:t>
-      </w:r>
-    </w:p>
-    <w:p>
-      <w:r>
-        <w:t>VALOR ECONÔMICO/SÃO PAULO: Crise alinha ministros, mas eleição preocupa</w:t>
-      </w:r>
-    </w:p>
-    <w:p>
-      <w:r>
-        <w:t>A crise gerada pelo "tarifaço" dos EUA unificou o governo Lula, alinhando ministros como Haddad (Fazenda), Gleisi (Relações Institucionais) e Rui Costa (Casa Civil) em torno de uma resposta comum. No entanto, a coesão pode ser afetada com a saída de mais de 15 ministros em 2024, devido às eleições de 2026. Nomes estratégicos, como Sidônio (Secom), devem deixar o cargo para campanhas, preocupando o Planalto. Haddad, Rui e Gleisi são cotados para disputar cargos, o que pode fragilizar a articulação política do governo.</w:t>
-      </w:r>
-    </w:p>
-    <w:p>
-      <w:r>
-        <w:t>https://tinyurl.com/25c4dszn</w:t>
-      </w:r>
-    </w:p>
-    <w:p>
-      <w:r>
-        <w:t>*</w:t>
-      </w:r>
-    </w:p>
-    <w:p>
-      <w:r>
-        <w:t>VALOR ECONÔMICO/SÃO PAULO: Lula aposta em Pacheco e direita rachada em Minas</w:t>
-      </w:r>
-    </w:p>
-    <w:p>
-      <w:r>
-        <w:t>Lula busca fortalecer seu palanque em Minas Gerais para 2026, apostando no senador Rodrigo Pacheco (PSD) como possível candidato ao governo, embora ele esteja atrás na preferência eleitoral. A direita mineira, liderada por nomes como Nikolas Ferreira (PL) e Cleitinho Azevedo (Republicanos), está dividida, o que pode beneficiar Pacheco. O governador Romeu Zema (Novo), com alta aprovação, planeja lançar pré-candidatura à Presidência. Lula tenta recuperar espaço no estado, onde venceu por estreita margem em 2022, enquanto Pacheco aguarda cenário mais favorável para definir sua posição.</w:t>
-      </w:r>
-    </w:p>
-    <w:p>
-      <w:r>
-        <w:t>https://tinyurl.com/29koku8o</w:t>
-      </w:r>
-    </w:p>
-    <w:p>
-      <w:r>
-        <w:t>*</w:t>
-      </w:r>
-    </w:p>
-    <w:p/>
-    <w:p>
-      <w:r>
-        <w:t>*Setor de Agronegócios*</w:t>
-      </w:r>
-    </w:p>
-    <w:p>
-      <w:r>
-        <w:t>O ESTADO DE S.PAULO/SÃO PAULO: Força do agro leva preço de fazendas no País para casa dos bilhões</w:t>
-      </w:r>
-    </w:p>
-    <w:p>
-      <w:r>
-        <w:t>O agronegócio impulsionou a valorização de fazendas no Brasil, com preços atingindo bilhões. Um estudo aponta alta de mais de 110% no valor de terras agrícolas entre 2019 e 2024, superando a inflação. Mato Grosso lidera a valorização, com uma fazenda de 66 mil hectares à venda por R$ 5,8 bilhões. A demanda crescente por commodities, avanços tecnológicos e investimentos externos explicam o fenômeno. Regiões de fronteira agrícola, como o Matopiba, registraram os maiores aumentos. A alta produtividade e a infraestrutura logística reforçam o potencial do setor, atraindo negócios bilionários.</w:t>
-      </w:r>
-    </w:p>
-    <w:p>
-      <w:r>
-        <w:t>https://tinyurl.com/2d7uge6h</w:t>
-      </w:r>
-    </w:p>
-    <w:p>
-      <w:r>
-        <w:t>*</w:t>
-      </w:r>
-    </w:p>
-    <w:p>
-      <w:r>
-        <w:t>VALOR ECONÔMICO/SÃO PAULO: Aos 20 anos Orfeu amplia o cultivo de café orgânico e foca o exterior</w:t>
-      </w:r>
-    </w:p>
-    <w:p>
-      <w:r>
-        <w:t xml:space="preserve">Orfeu amplia cultivo de café orgânico e mira mercado externo  </w:t>
+        <w:t>*Meio Ambiente e ESG*</w:t>
+      </w:r>
+    </w:p>
+    <w:p>
+      <w:r>
+        <w:t>VALOR ECONÔMICO/SÃO PAULO: Reunião adiada eleva pressão sobre Belém</w:t>
+      </w:r>
+    </w:p>
+    <w:p>
+      <w:r>
+        <w:t xml:space="preserve">A reunião do Bureau da ONU Clima (UNFCCC) sobre a COP30 em Belém foi adiada para agosto devido a conflitos de agenda. Países expressam preocupação com a falta de infraestrutura e preços abusivos de hospedagem, ameaçando a participação de nações pobres. O Brasil garantiu 53 mil leitos, incluindo navios e aluguéis temporários, e ofereceu tarifas reduzidas para delegações vulneráveis. No entanto, os custos elevados — como um apartamento cotado a R$ 1,4 milhão — geram insatisfação. O governo insiste que Belém, escolhida por sua proximidade com a Amazônia, seguirá como sede.  </w:t>
         <w:br/>
         <w:br/>
-        <w:t>Aos 20 anos, a Orfeu, referência em cafés especiais, está expandindo sua produção orgânica, que hoje ocupa 42 hectares em três fazendas no sul de Minas Gerais. A empresa, que já exporta para EUA e Europa, abriu um escritório no Chile e planeja aumentar as vendas internacionais. Com certificações como Ecocert e Rainforest Alliance, a Orfeu utiliza adubação orgânica e drones no manejo, apesar dos custos mais altos. Também investe em variedades de baixa cafeína e cafés premiados, como o geisha, vendido por até R$ 80 mil a saca.</w:t>
-      </w:r>
-    </w:p>
-    <w:p>
-      <w:r>
-        <w:t>https://tinyurl.com/25js25ue</w:t>
+        <w:t>(Foco em ESG: logística sustentável, inclusão de países pobres e desafios socioambientais na COP30).</w:t>
+      </w:r>
+    </w:p>
+    <w:p>
+      <w:r>
+        <w:t>https://tinyurl.com/2ay6c2go</w:t>
       </w:r>
     </w:p>
     <w:p>
@@ -835,17 +1968,17 @@
     </w:p>
     <w:p>
       <w:r>
-        <w:t>VALOR ECONÔMICO/SÃO PAULO: Em Botelhos, torrefação opera 24 horas e contrata</w:t>
-      </w:r>
-    </w:p>
-    <w:p>
-      <w:r>
-        <w:t>A torrefação da Orfeu, em Botelhos (MG), opera 24 horas devido ao aumento da demanda por cafés especiais, impulsionado pela alta nos preços das categorias tradicionais. A empresa planeja ampliar sua equipe de 70 para 100 funcionários e torra 300 sacas diárias, atendendo marcas como Route e Momo. A colheita 2025/26 deve ser 8% menor por causa da bienalidade negativa do café arábica, mas sem impactos significativos. A sobretaxa de 50% dos EUA preocupa, podendo inviabilizar vendas na Amazon americana, embora o foco da Orfeu seja o mercado interno de alta qualidade.</w:t>
-      </w:r>
-    </w:p>
-    <w:p>
-      <w:r>
-        <w:t>https://tinyurl.com/27t9uu5p</w:t>
+        <w:t>VALOR ECONÔMICO/SÃO PAULO: Teste da Petrobras na foz do Amazonas tem aval do Ibama</w:t>
+      </w:r>
+    </w:p>
+    <w:p>
+      <w:r>
+        <w:t>O Ibama autorizou a Petrobras a realizar, em 24 de agosto, testes de simulação de emergência para perfuração na foz do Amazonas. A etapa, que dura até quatro dias, avaliará a eficácia do plano de resposta a vazamentos de óleo, incluindo equipamentos, tempo de ação e comunicação. O presidente do Ibama destacou o complexo planejamento logístico, com centenas de técnicos envolvidos. Se aprovada, a licença para perfuração poderá ser concedida rapidamente, avançando o polêmico projeto na sensível região ambiental.</w:t>
+      </w:r>
+    </w:p>
+    <w:p>
+      <w:r>
+        <w:t>https://tinyurl.com/24u9esrn</w:t>
       </w:r>
     </w:p>
     <w:p>
@@ -855,17 +1988,17 @@
     </w:p>
     <w:p>
       <w:r>
-        <w:t>FOLHA DE S.PAULO/SÃO PAULO: Arroz puxa queda da cesta básica nos mercados no mês de junho</w:t>
-      </w:r>
-    </w:p>
-    <w:p>
-      <w:r>
-        <w:t>O arroz liderou a queda de 0,48% na cesta básica em junho, com redução de 3,23% no mês e 16,78% em 12 meses, segundo a Abras. O recuo, impulsionado pelo aumento da produção nacional, condições climáticas favoráveis e recuperação da colheita no RS, também influenciou a queda de 0,43% na cesta ampliada (35 itens). Outros alimentos, como óleo de soja (-0,59%) e feijão (-9,73% no ano), acompanharam a tendência. Proteínas, como ovos (-6,58%) e carnes, também apresentaram quedas. O Procon-SP registrou redução de 3,5% no preço do arroz em SP.</w:t>
-      </w:r>
-    </w:p>
-    <w:p>
-      <w:r>
-        <w:t>https://tinyurl.com/2bvyqbmy</w:t>
+        <w:t>O GLOBO/RIO DE JANEIRO: País desmatou área maior que a Bolívia em 40 anos</w:t>
+      </w:r>
+    </w:p>
+    <w:p>
+      <w:r>
+        <w:t>O Brasil perdeu 111,7 milhões de hectares de áreas naturais em 40 anos, equivalente a 13% do território, segundo o MapBiomas. Florestas e savanas foram as mais impactadas, com reduções de 15% e 25%, respectivamente, enquanto pastagens e agricultura avançaram 68% e 236%. O Cerrado e a Amazônia concentram os maiores desmatamentos, com destaque para a região Matopiba. Secas severas no Pantanal e Amazônia agravam o cenário. O relatório alerta para a necessidade de frear retrocessos ambientais e controlar queimadas, reforçando desafios climáticos e de conservação.</w:t>
+      </w:r>
+    </w:p>
+    <w:p>
+      <w:r>
+        <w:t>https://tinyurl.com/29jkc4v8</w:t>
       </w:r>
     </w:p>
     <w:p>
@@ -873,19 +2006,25 @@
         <w:t>*</w:t>
       </w:r>
     </w:p>
-    <w:p>
-      <w:r>
-        <w:t>O ESTADO DE S.PAULO/SÃO PAULO: A ilusão do agro</w:t>
-      </w:r>
-    </w:p>
-    <w:p>
-      <w:r>
-        <w:t>O artigo critica a percepção de que Bolsonaro foi um defensor do agronegócio, destacando que sua gestão não trouxe avanços significativos ao setor. Embora o antipetismo no agro seja forte devido a históricos como invasões de terras e multas ambientais sob governos do PT, Lula, apesar da retórica hostil, manteve políticas de apoio ao setor, vital para a economia. Bolsonaro capitalizou o discurso pró-agro, mas não resolveu problemas estruturais, como a fiscalização ambiental, beneficiando apenas minorias ilegais. Agora, sua família até ameaça exportações com possíveis sanções dos EUA.</w:t>
-      </w:r>
-    </w:p>
-    <w:p>
-      <w:r>
-        <w:t>https://tinyurl.com/2986rhzz</w:t>
+    <w:p/>
+    <w:p>
+      <w:r>
+        <w:t>*Política - Governo e Congresso Nacional*</w:t>
+      </w:r>
+    </w:p>
+    <w:p>
+      <w:r>
+        <w:t>O GLOBO/RIO DE JANEIRO: Fachin é eleito presidente do STF e repetirá dobradinha com Moraes</w:t>
+      </w:r>
+    </w:p>
+    <w:p>
+      <w:r>
+        <w:t>Edson Fachin foi eleito presidente do STF, com Alexandre de Moraes como vice, repetindo a dobradinha que atuou no TSE em 2022. A escolha, formalizada por tradição (ministro mais antigo não presidente), teve 10 votos a 1. A posse será em 29 de setembro, com mandato de dois anos. A expectativa é que Fachin mantenha a defesa institucional do Judiciário, especialmente durante as eleições de 2026, reforçando compromissos democráticos e direitos humanos. A mudança ocorre em meio a críticas externas, como as sanções dos EUA a Moraes, e realinhamentos internos no STF.</w:t>
+      </w:r>
+    </w:p>
+    <w:p>
+      <w:r>
+        <w:t>https://tinyurl.com/22c8l42m</w:t>
       </w:r>
     </w:p>
     <w:p>
@@ -893,28 +2032,62 @@
         <w:t>*</w:t>
       </w:r>
     </w:p>
-    <w:p/>
-    <w:p>
-      <w:r>
-        <w:t>*Setor de Educação*</w:t>
-      </w:r>
-    </w:p>
-    <w:p>
-      <w:r>
-        <w:t>VALOR ECONÔMICO/SÃO PAULO: Cursos de engenharia tradicionais atraem menos jovens no pais</w:t>
-      </w:r>
-    </w:p>
-    <w:p>
-      <w:r>
-        <w:t xml:space="preserve">Cursos tradicionais de engenharia no Brasil enfrentam queda no interesse dos jovens, com exceção das áreas de computação e software. Dados do Semesp mostram que as formações caíram de 128.866 (2018) para 93.056 (2023). Entre as causas estão a redução de financiamento estudantil (como o Fies), deficiências no ensino básico de matemática e currículos pouco atrativos, com foco teórico inicial. Especialistas defendem reformas curriculares e microcertificações para aproximar os alunos da prática. O Confea alerta para um déficit de 1 milhão de engenheiros até 2030, impactando a economia.  </w:t>
+    <w:p>
+      <w:r>
+        <w:t>O GLOBO/RIO DE JANEIRO: Comissões da Câmara aprovam emendas a jato e ignoram transparência</w:t>
+      </w:r>
+    </w:p>
+    <w:p>
+      <w:r>
+        <w:t>Comissões da Câmara aprovaram emendas parlamentares em segundos, sem transparência sobre os autores ou critérios, contrariando exigências do STF e uma lei recente. O presidente da Casa, Hugo Motta (Republicanos-PB), pressionou por agilidade para liberar recursos e fortalecer sua liderança após desgastes políticos. Deputados relataram surpresa com votações simbólicas e falta de acesso às informações. O STF já cobrou mais rigor na documentação dos repasses, mas as comissões mantiveram o sigilo. As emendas de comissão, que não são obrigatórias, cresceram no Orçamento e são alvo de disputas entre Legislativo, Executivo e Judiciário.</w:t>
+      </w:r>
+    </w:p>
+    <w:p>
+      <w:r>
+        <w:t>https://tinyurl.com/2yavt2yt</w:t>
+      </w:r>
+    </w:p>
+    <w:p>
+      <w:r>
+        <w:t>*</w:t>
+      </w:r>
+    </w:p>
+    <w:p>
+      <w:r>
+        <w:t>O ESTADO DE S.PAULO/SÃO PAULO: Lula apoia projeto contra abuso de crianças e define proposta para redes</w:t>
+      </w:r>
+    </w:p>
+    <w:p>
+      <w:r>
+        <w:t>O governo Lula decidiu apoiar um projeto do Senado, de autoria do senador Alessandro Vieira (MDB-SE), que combate a exploração infantil nas redes, com medidas como controle parental, verificação de idade e remoção imediata de conteúdos abusivos. O texto, já aprovado no Senado, enfrenta resistências pontuais da oposição na Câmara, que teme censura. Paralelamente, o Planalto prepara uma proposta de regulação das plataformas digitais, focada em aspectos econômicos e concorrenciais, a ser enviada ao Congresso na próxima semana, evitando repetir o impasse do PL das Fake News.</w:t>
+      </w:r>
+    </w:p>
+    <w:p>
+      <w:r>
+        <w:t>https://tinyurl.com/279349gn</w:t>
+      </w:r>
+    </w:p>
+    <w:p>
+      <w:r>
+        <w:t>*</w:t>
+      </w:r>
+    </w:p>
+    <w:p>
+      <w:r>
+        <w:t>O GLOBO/RIO DE JANEIRO: Governo dos EUA revoga vistos de brasileiros que atuaram no Mais Médicos</w:t>
+      </w:r>
+    </w:p>
+    <w:p>
+      <w:r>
+        <w:t xml:space="preserve">O governo dos EUA revogou vistos de brasileiros que atuaram no Mais Médicos, acusando o programa de explorar médicos cubanos e violar a Constituição brasileira. Entre os punidos estão Mozart Sales e Alberto Kleiman, ex-gestores do Ministério da Saúde. O secretário de Estado americano, Marco Rubio, chamou o programa de "fraude diplomática". O ministro Alexandre Padilha defendeu o Mais Médicos, afirmando que o Brasil não cederá a pressões. A medida amplia as tensões entre os países, após sanções a ministros do STF e críticas à soberania brasileira.  </w:t>
         <w:br/>
         <w:br/>
-        <w:t>(Foco em educação: evasão, currículo, formação básica e políticas públicas)</w:t>
-      </w:r>
-    </w:p>
-    <w:p>
-      <w:r>
-        <w:t>https://tinyurl.com/2yewl2cl</w:t>
+        <w:t>(90 palavras, foco em política/governo e relações EUA-Brasil)</w:t>
+      </w:r>
+    </w:p>
+    <w:p>
+      <w:r>
+        <w:t>https://tinyurl.com/2y85uhzo</w:t>
       </w:r>
     </w:p>
     <w:p>
@@ -924,46 +2097,20 @@
     </w:p>
     <w:p>
       <w:r>
-        <w:t>O ESTADO DE S.PAULO/SÃO PAULO: Insper vai abrir curso de Engenharia de Produção e quer aumentar bolsas</w:t>
-      </w:r>
-    </w:p>
-    <w:p>
-      <w:r>
-        <w:t>O Insper obteve aprovação do MEC para abrir um curso de Engenharia de Produção, com início em 2026. A instituição, que já oferece outras engenharias, pretende ampliar seu programa de bolsas para atrair mais alunos de classe média e baixa renda, elevando de 10% para 20% o total de bolsistas na graduação. Atualmente, 20% dos alunos de Engenharia já são bolsistas. As bolsas integrais são para renda familiar de até dois salários mínimos por membro, enquanto as parciais (30% a 80%) podem deixar de ser restituíveis. O curso enfatiza a prática desde o início, alinhando teoria e aplicação. Apesar da queda de 23% no interesse por Engenharias no Brasil entre 2014 e 2023, o Insper vê demanda por profissionais capacitados para setores como Saúde, Logística e Tecnologia.</w:t>
-      </w:r>
-    </w:p>
-    <w:p>
-      <w:r>
-        <w:t>https://tinyurl.com/29zgbvc6</w:t>
-      </w:r>
-    </w:p>
-    <w:p>
-      <w:r>
-        <w:t>*</w:t>
-      </w:r>
-    </w:p>
-    <w:p/>
-    <w:p>
-      <w:r>
-        <w:t>*Setor de Energia*</w:t>
-      </w:r>
-    </w:p>
-    <w:p>
-      <w:r>
-        <w:t>FOLHA DE S.PAULO/SÃO PAULO: EUA passam Rússia e são país que mais fornece diesel para o Brasil</w:t>
-      </w:r>
-    </w:p>
-    <w:p>
-      <w:r>
-        <w:t xml:space="preserve">EUA superam Rússia como maior fornecedor de diesel ao Brasil  </w:t>
+        <w:t>FOLHA DE S.PAULO/SÃO PAULO: Câmara aprova emendas sem revelar autores mesmo após decisões do STF</w:t>
+      </w:r>
+    </w:p>
+    <w:p>
+      <w:r>
+        <w:t xml:space="preserve">Câmara aprova emendas sem transparência, desrespeitando STF  </w:t>
         <w:br/>
         <w:br/>
-        <w:t>Em julho, os EUA ultrapassaram a Rússia como principal fornecedor de diesel ao Brasil, respondendo por 45% das importações, contra 35% dos russos, segundo a ANP. A mudança ocorre em meio a pressões por sanções contra a Rússia devido à guerra na Ucrânia, dificultando retaliações brasileiras às tarifas dos EUA. Especialistas atribuem o movimento à redução temporária da oferta russa por manutenções em refinarias. Historicamente, o Brasil dependia dos EUA, mas a Rússia ganhou espaço com preços mais baixos após o conflito. Agora, distribuidoras buscam alternativas devido às pressões internacionais.</w:t>
-      </w:r>
-    </w:p>
-    <w:p>
-      <w:r>
-        <w:t>https://tinyurl.com/29dbjofc</w:t>
+        <w:t>A Câmara dos Deputados aprovou emendas parlamentares sem divulgar autores ou destinos dos recursos, ignorando decisões do STF que exigiam transparência. Deputados criticaram a falta de debate e acesso às informações, enquanto líderes partidários controlaram as indicações, beneficiando aliados. O presidente da Câmara, Hugo Motta, acelerou o processo após crise interna. O modelo reforça a concentração de poder na cúpula do Congresso, contrariando decisões do ministro Flávio Dino, que já havia bloqueado verbas por opacidade.</w:t>
+      </w:r>
+    </w:p>
+    <w:p>
+      <w:r>
+        <w:t>https://tinyurl.com/2yrycvt2</w:t>
       </w:r>
     </w:p>
     <w:p>
@@ -973,17 +2120,17 @@
     </w:p>
     <w:p>
       <w:r>
-        <w:t>FOLHA DE S.PAULO/SÃO PAULO: Gigante de cripto vai minerar bitcoin com energia do agro e subsídio estadual em MS</w:t>
-      </w:r>
-    </w:p>
-    <w:p>
-      <w:r>
-        <w:t>A Tether, gigante de criptomoedas, anunciou planos para minerar bitcoins no Mato Grosso do Sul usando energia de termelétricas a biogás, subsidiadas pelo estado. A operação, que demandará 230 MW de capacidade, visa reduzir impactos ambientais com energia renovável. O projeto se beneficia de incentivos fiscais, como redução do ICMS de 17% para 12% e créditos tributários. A Tether, que já atua no Uruguai com energia eólica, busca expandir sua mineração global, aproveitando fontes sustentáveis e custos menores, enquanto enfrenta críticas sobre riscos de lavagem de dinheiro.</w:t>
-      </w:r>
-    </w:p>
-    <w:p>
-      <w:r>
-        <w:t>https://tinyurl.com/23y9zszq</w:t>
+        <w:t>VALOR ECONÔMICO/SÃO PAULO: Governador diz que Brasil ‘não aguenta mais Lula e o PT’</w:t>
+      </w:r>
+    </w:p>
+    <w:p>
+      <w:r>
+        <w:t>Governadores Tarcísio de Freitas (SP), Ronaldo Caiado (GO), Ratinho Junior (PR) e Eduardo Leite (RS) criticaram o governo Lula e o PT em evento do BTG, sinalizando pré-campanha para 2026. Tarcísio atacou a "mentalidade atrasada" do PT, defendeu reformas fiscais e moral, enquanto Caiado culpou Lula pela crise com os EUA. Leite pediu "renovação política", e Ratinho Junior criticou a política externa. Todos alinharam discursos contra o governo, com Tarcísio visto como potencial unificador da direita, herdando parte do eleitorado de Bolsonaro. O evento virou palanque eleitoral.</w:t>
+      </w:r>
+    </w:p>
+    <w:p>
+      <w:r>
+        <w:t>https://tinyurl.com/29r3vy8o</w:t>
       </w:r>
     </w:p>
     <w:p>
@@ -991,108 +2138,68 @@
         <w:t>*</w:t>
       </w:r>
     </w:p>
+    <w:p>
+      <w:r>
+        <w:t>FOLHA DE S.PAULO/SÃO PAULO: STF atrasa solução das fraudes do INSS</w:t>
+      </w:r>
+    </w:p>
+    <w:p>
+      <w:r>
+        <w:t>O ministro Dias Toffoli, do STF, tem centralizado e atrasado a solução de fraudes no INSS, suspendendo processos judiciais e inquéritos relacionados a descontos indevidos em benefícios previdenciários. Embora o governo tenha firmado um acordo para reparar parcialmente os prejudicados, Toffoli mantém a suspensão de ações que buscam indenizações maiores, pressionando os aposentados a aceitarem os termos do INSS. A medida, criticada por obstruir o acesso à Justiça, também retarda investigações policiais, aumentando o risco de impunidade no esquema de corrupção.</w:t>
+      </w:r>
+    </w:p>
+    <w:p>
+      <w:r>
+        <w:t>https://tinyurl.com/2cvx77b3</w:t>
+      </w:r>
+    </w:p>
+    <w:p>
+      <w:r>
+        <w:t>*</w:t>
+      </w:r>
+    </w:p>
+    <w:p>
+      <w:r>
+        <w:t>VALOR ECONÔMICO/SÃO PAULO: Senado aprova tia de prefeito de Maceió para o STJ</w:t>
+      </w:r>
+    </w:p>
+    <w:p>
+      <w:r>
+        <w:t>O Senado aprovou Maria Marluce Caldas, tia do prefeito de Maceió (AL) e cunhada da senadora Dra. Eudócia (PL-AL), como ministra do STJ, em uma indicação que reforça a aliança do governo Lula com João Henrique Caldas (PSB). A nomeação teve apoio de Arthur Lira (PP-AL) e Renan Calheiros (MDB-AL). O plenário também aprovou Carlos Brandão para o STJ e Verônica Abdalla Sterman para o STM, esta alvo de críticas por suposta omissão em seu currículo. A votação de indicações para agências reguladoras foi adiada por falta de quórum.</w:t>
+      </w:r>
+    </w:p>
+    <w:p>
+      <w:r>
+        <w:t>https://tinyurl.com/24ql6l6j</w:t>
+      </w:r>
+    </w:p>
+    <w:p>
+      <w:r>
+        <w:t>*</w:t>
+      </w:r>
+    </w:p>
     <w:p/>
     <w:p>
       <w:r>
-        <w:t>*Setor de Finanças*</w:t>
-      </w:r>
-    </w:p>
-    <w:p>
-      <w:r>
-        <w:t>VALOR ECONÔMICO/SÃO PAULO: Retaliação ‘olho por olho’ traria perda ao PIB</w:t>
-      </w:r>
-    </w:p>
-    <w:p>
-      <w:r>
-        <w:t>Um estudo do banco Inter alerta que uma retaliação "olho por olho" às tarifas dos EUA, elevando em 50% as taxas sobre importações americanas, prejudicaria o PIB brasileiro em 0,17 p.p., afetando 56 dos 66 setores analisados, especialmente indústria química (-6,3 p.p.) e refino de petróleo (-6,1 p.p.). A medida aumentaria custos de insumos e tributos setoriais, como carvão mineral (+18,8 p.p.). Alternativamente, reduzir tarifas para outros países (exceto EUA) elevaria o PIB em 0,12 p.p., beneficiando setores como refino de petróleo (+3,5 p.p.) e químicos (+5,4 p.p.), sugerindo maior abertura comercial como estratégia mais vantajosa.</w:t>
-      </w:r>
-    </w:p>
-    <w:p>
-      <w:r>
-        <w:t>https://tinyurl.com/2aabt9oa</w:t>
-      </w:r>
-    </w:p>
-    <w:p>
-      <w:r>
-        <w:t>*</w:t>
-      </w:r>
-    </w:p>
-    <w:p>
-      <w:r>
-        <w:t>VALOR ECONÔMICO/SÃO PAULO: Euforia de Wall Street gera alerta de ‘bolha’</w:t>
-      </w:r>
-    </w:p>
-    <w:p>
-      <w:r>
-        <w:t>A euforia em Wall Street acende alertas de possível "bolha" financeira, com o S&amp;P 500 atingindo recordes e ativos como ações de tecnologia e criptomoedas disparando. Indicadores de euforia, como avaliações elevadas (preço/vendas) e o ressurgimento de "ações meme", sugerem paralelos com o boom da internet nos anos 1990. O crédito corporativo também reflete otimismo excessivo, com spreads em mínimas históricas. Analistas alertam para riscos, comparando o cenário a períodos anteriores de bolhas, enquanto investidores ignoram preocupações como endividamento dos EUA e pressões inflacionárias.</w:t>
-      </w:r>
-    </w:p>
-    <w:p>
-      <w:r>
-        <w:t>https://tinyurl.com/2cgcj7cp</w:t>
-      </w:r>
-    </w:p>
-    <w:p>
-      <w:r>
-        <w:t>*</w:t>
-      </w:r>
-    </w:p>
-    <w:p>
-      <w:r>
-        <w:t>FOLHA DE S.PAULO/SÃO PAULO: Em reunião nesta semana, BC deve manter Selic em 15% e encerrar ciclo de alta de juros</w:t>
-      </w:r>
-    </w:p>
-    <w:p>
-      <w:r>
-        <w:t>O Copom deve manter a Selic em 15% ao ano, encerrando o ciclo de alta após sete aumentos desde setembro de 2023. O BC sinaliza que a taxa permanecerá elevada por tempo prolongado para conter a inflação, que está acima da meta (5,35% em 12 meses até junho). Economistas esperam que o comitê destaque a necessidade de perseverança nos juros altos até a desinflação se consolidar, com projeções de retorno ao teto da meta apenas em 2026. Incertezas externas, como tarifas de Trump, e fiscais domésticas são riscos, mas podem ter efeito desinflacionário.</w:t>
-      </w:r>
-    </w:p>
-    <w:p>
-      <w:r>
-        <w:t>https://tinyurl.com/2bgqdzlu</w:t>
-      </w:r>
-    </w:p>
-    <w:p>
-      <w:r>
-        <w:t>*</w:t>
-      </w:r>
-    </w:p>
-    <w:p>
-      <w:r>
-        <w:t>O ESTADO DE S.PAULO/SÃO PAULO: 'Tarifas de Trump bagunçaram os mercados’</w:t>
-      </w:r>
-    </w:p>
-    <w:p>
-      <w:r>
-        <w:t>As tarifas de 50% impostas por Trump sobre produtos brasileiros podem reduzir o PIB do Brasil em 0,3%, segundo Erivelto Rodrigues, CEO da Austin Rating. Ele alerta que a medida aumenta o risco fiscal e afasta o país do grau de investimento, dificilmente alcançável até 2026. A retaliação via Lei da Reciprocidade teria efeitos limitados, e a Selic deve permanecer alta devido ao impacto inflacionário. A incerteza comercial elevou o risco soberano, enquanto a política protecionista de Trump desestabilizou mercados globais, reduzindo a atratividade de ativos em dólar.</w:t>
-      </w:r>
-    </w:p>
-    <w:p>
-      <w:r>
-        <w:t>https://tinyurl.com/26aak8hw</w:t>
-      </w:r>
-    </w:p>
-    <w:p>
-      <w:r>
-        <w:t>*</w:t>
-      </w:r>
-    </w:p>
-    <w:p>
-      <w:r>
-        <w:t>O GLOBO/RIO DE JANEIRO:  Bolsa tem janela de  oportunidade aberta  por estrangeiros</w:t>
-      </w:r>
-    </w:p>
-    <w:p>
-      <w:r>
-        <w:t xml:space="preserve">Apesar da saída de R$ 5 bilhões de investidores estrangeiros da B3 devido às tarifas de Trump, especialistas veem o movimento como temporário e oportunista. Estrangeiros estratégicos, focados no longo prazo, aumentam interesse em ações brasileiras, especialmente em setores defensivos como bancos e concessionárias. No primeiro semestre de 2025, estrangeiros movimentaram R$ 1,4 trilhão na B3, representando 62% das negociações. A expectativa é de retomada do fluxo, impulsionada por cortes na Selic e avaliações atrativas (P/L abaixo da média histórica), com destaque para empresas como B3, XP e setores como varejo.  </w:t>
+        <w:t>*Setor de Agronegócios*</w:t>
+      </w:r>
+    </w:p>
+    <w:p>
+      <w:r>
+        <w:t>VALOR ECONÔMICO/SÃO PAULO: Atraso no algodão reduz o lucro da SLC Agrícola</w:t>
+      </w:r>
+    </w:p>
+    <w:p>
+      <w:r>
+        <w:t xml:space="preserve">A SLC Agrícola teve lucro líquido de R$ 139,8 milhões no 2º trimestre, queda de 56,5% ante 2023, devido ao atraso no plantio do algodão, que impactou a marcação de ativos biológicos. Apesar disso, o Ebitda subiu 115,6%, para R$ 556,6 milhões, impulsionado pela produtividade recorde de soja (3.960 kg/ha) e milho (8.274 kg/ha). As vendas de algodão caíram 6,2%. Para 2025/26, a empresa planeja expandir a área plantada em 12,9% (830 mil ha), focando em soja e milho, e aumentar a irrigação na Bahia. Custos devem ficar abaixo da média do mercado.  </w:t>
         <w:br/>
         <w:br/>
-        <w:t>(90 palavras, foco em finanças: fluxo estrangeiro, setores atrativos e perspectivas do mercado)</w:t>
-      </w:r>
-    </w:p>
-    <w:p>
-      <w:r>
-        <w:t>https://tinyurl.com/2bz2s3tc</w:t>
+        <w:t>(90 palavras, foco em agronegócio)</w:t>
+      </w:r>
+    </w:p>
+    <w:p>
+      <w:r>
+        <w:t>https://tinyurl.com/29ozyuqr</w:t>
       </w:r>
     </w:p>
     <w:p>
@@ -1102,20 +2209,40 @@
     </w:p>
     <w:p>
       <w:r>
-        <w:t>VALOR ECONÔMICO/SÃO PAULO: Aposta em queda dos juros no Brasil vira consenso entre gestores locais</w:t>
-      </w:r>
-    </w:p>
-    <w:p>
-      <w:r>
-        <w:t xml:space="preserve">O mercado financeiro brasileiro prevê que o Banco Central manterá a Selic em 15% nesta semana, reforçando o tom conservador. Embora haja sinais de desaceleração econômica e inflação mais controlada, a maioria dos gestores acredita que os cortes de juros só ocorrerão em 2026, com divergências sobre um possível início em 2025. O cenário eleitoral e incertezas externas, como tarifas dos EUA, influenciam as expectativas. Alguns gestores apostam em queda mais acelerada dos juros, enquanto outros defendem cautela devido a riscos fiscais e cambiais.  </w:t>
+        <w:t>FOLHA DE S.PAULO/SÃO PAULO: Telemarketing não precisa mais usar prefixo 0303</w:t>
+      </w:r>
+    </w:p>
+    <w:p>
+      <w:r>
+        <w:t>A Anatel eliminou a obrigatoriedade do prefixo 0303 para ligações de telemarketing, alegando que os consumidores passaram a evitar chamadas com essa identificação, prejudicando setores legítimos, como o agronegócio, que utiliza o serviço para comunicação com clientes e fornecedores. Empresas com mais de 500 mil ligações mensais deverão adotar autenticação de chamadas para combater fraudes. O Idee criticou a decisão, argumentando que a medida beneficia o telemarketing em detrimento dos consumidores, enquanto o Procon-SP mantém o serviço "Não Me Ligue" para bloquear chamadas indesejadas.</w:t>
+      </w:r>
+    </w:p>
+    <w:p>
+      <w:r>
+        <w:t>https://tinyurl.com/22cyznye</w:t>
+      </w:r>
+    </w:p>
+    <w:p>
+      <w:r>
+        <w:t>*</w:t>
+      </w:r>
+    </w:p>
+    <w:p>
+      <w:r>
+        <w:t>VALOR ECONÔMICO/SÃO PAULO: Global Eggs compra mais uma granja na Espanha</w:t>
+      </w:r>
+    </w:p>
+    <w:p>
+      <w:r>
+        <w:t xml:space="preserve">Global Eggs expande na Europa com nova aquisição na Espanha  </w:t>
         <w:br/>
         <w:br/>
-        <w:t>(90 palavras, foco em finanças e política monetária)</w:t>
-      </w:r>
-    </w:p>
-    <w:p>
-      <w:r>
-        <w:t>https://tinyurl.com/2xrro2rs</w:t>
+        <w:t>A Global Eggs, do brasileiro Ricardo Faria, comprou a granja espanhola El Granjero, somando 1 milhão de galinhas poedeiras ao grupo. Com 43 milhões de aves globalmente, a empresa reforça sua presença na Europa, que representa 30% de seus negócios. A América do Norte ainda é o principal mercado (60% da receita). Faria destacou o crescimento do consumo de ovos, impulsionado por hábitos saudáveis, e antecipou a meta de produção para 13 bilhões de ovos em 2024. A crise de gripe aviária nos EUA afetou o abastecimento, mas a Global Eggs mantém sua estratégia global.</w:t>
+      </w:r>
+    </w:p>
+    <w:p>
+      <w:r>
+        <w:t>https://tinyurl.com/22868yc2</w:t>
       </w:r>
     </w:p>
     <w:p>
@@ -1125,17 +2252,17 @@
     </w:p>
     <w:p>
       <w:r>
-        <w:t>VALOR ECONÔMICO/SÃO PAULO: ‘Eleição já é parte da realidade do mercado’, diz SPX</w:t>
-      </w:r>
-    </w:p>
-    <w:p>
-      <w:r>
-        <w:t>Gabriel Hartung, da SPX Capital, afirma que as eleições de 2026 já impactam o mercado financeiro, com ativos sendo influenciados pela disputa política, que tende a se intensificar. Ele prevê juros mais baixos devido à desaceleração econômica e inflação controlada, mas alerta para riscos como as tarifas comerciais de Trump, que podem pressionar a curva de juros. Hartung destaca a dependência do Brasil de investimentos dos EUA e vê espaço para queda da Selic, atualmente em 15%, apostando em juros nominais frente aos reais.</w:t>
-      </w:r>
-    </w:p>
-    <w:p>
-      <w:r>
-        <w:t>https://tinyurl.com/2xwwg9om</w:t>
+        <w:t>VALOR ECONÔMICO/SÃO PAULO: Riscos de mais sanções que podem virdeTrump</w:t>
+      </w:r>
+    </w:p>
+    <w:p>
+      <w:r>
+        <w:t>O agronegócio brasileiro enfrenta riscos crescentes de sanções comerciais dos EUA, além da tarifa de 50% já imposta. Uma investigação do USTR (Seção 301) pode levar a retaliações por questões como comércio digital, etanol, propriedade intelectual e desmatamento ilegal. Organizações americanas, como a Renew Kansas, pressionam por medidas contra produtos agrícolas brasileiros, alegando concorrência desleal. Além disso, sanções à Rússia podem afetar importações de fertilizantes, dos quais o Brasil depende (85% importados, 1/3 da Rússia). A incerteza persiste, com Trump podendo ampliar restrições a qualquer momento.</w:t>
+      </w:r>
+    </w:p>
+    <w:p>
+      <w:r>
+        <w:t>https://tinyurl.com/2apdm4p4</w:t>
       </w:r>
     </w:p>
     <w:p>
@@ -1143,21 +2270,308 @@
         <w:t>*</w:t>
       </w:r>
     </w:p>
+    <w:p>
+      <w:r>
+        <w:t>O GLOBO/RIO DE JANEIRO: VOCE TEM FOME DE QUE?</w:t>
+      </w:r>
+    </w:p>
+    <w:p>
+      <w:r>
+        <w:t xml:space="preserve">(foco em agronegócios):  </w:t>
+        <w:br/>
+        <w:t>A notícia destaca a diversidade de pratos e ingredientes no setor gastronômico, refletindo a forte conexão com o agronegócio. Produtos como carnes (bovinas, suínas, aves), pescados, grãos (arroz, milho), laticínios e frutas são amplamente utilizados, evidenciando a demanda por insumos agrícolas e pecuários. Pratos como arroz de costela, bolinho de bacalhau e queijos artesanais reforçam a importância da cadeia produtiva do agronegócio, desde a produção primária até a industrialização, impulsionando setores como proteína animal, grãos e lácteos.</w:t>
+      </w:r>
+    </w:p>
+    <w:p>
+      <w:r>
+        <w:t>https://tinyurl.com/2c3wvkjz</w:t>
+      </w:r>
+    </w:p>
+    <w:p>
+      <w:r>
+        <w:t>*</w:t>
+      </w:r>
+    </w:p>
     <w:p/>
     <w:p>
       <w:r>
+        <w:t>*Setor de Educação*</w:t>
+      </w:r>
+    </w:p>
+    <w:p>
+      <w:r>
+        <w:t>VALOR ECONÔMICO/SÃO PAULO: Desigualdades, justiça e Educação Profissional e Técnica</w:t>
+      </w:r>
+    </w:p>
+    <w:p>
+      <w:r>
+        <w:t>A Educação Profissional e Técnica (EPT) pode reduzir desigualdades injustas ao oferecer caminhos alternativos à universidade, como ocorre em países como a Suíça, onde profissões técnicas são valorizadas. No Brasil, a reforma do Ensino Médio ampliou a EPT, mas persistem desafios: garantir qualidade, alinhar formação à demanda do mercado e mudar o imaginário social que supervaloriza o ensino superior. A EPT de qualidade pode promover justiça social ao equalizar oportunidades, desde que integrada a políticas de empregabilidade e formação continuada, alterando o contrato social desigual.</w:t>
+      </w:r>
+    </w:p>
+    <w:p>
+      <w:r>
+        <w:t>https://tinyurl.com/28f3gnbr</w:t>
+      </w:r>
+    </w:p>
+    <w:p>
+      <w:r>
+        <w:t>*</w:t>
+      </w:r>
+    </w:p>
+    <w:p/>
+    <w:p>
+      <w:r>
+        <w:t>*Setor de Energia*</w:t>
+      </w:r>
+    </w:p>
+    <w:p>
+      <w:r>
+        <w:t>FOLHA DE S.PAULO/SÃO PAULO: Ministério libera preço 62% maior para usina de sobrinho de Kassab</w:t>
+      </w:r>
+    </w:p>
+    <w:p>
+      <w:r>
+        <w:t xml:space="preserve">(Setor de Energia):  </w:t>
+        <w:br/>
+        <w:t>O Ministério de Minas e Energia (MME) aprovou um contrato com preço 62% acima da média para o Complexo Termelétrico Jorge Lacerda (SC), movido a carvão, pertencente à Diamante Energia, cujo acionista é sobrinho de Gilberto Kassab (PSD). O valor, de R$ 564,37/MWh, gerará receita anual de R$ 1,89 bi até 2040. O processo seguiu lei de 2022, mas críticos apontam influência política e falta de auditoria independente dos custos apresentados pela empresa. O preço supera a média de outras termelétricas a carvão (R$ 347/MWh) e levanta questionamentos sobre impactos ambientais e conformidade com o Acordo de Paris.</w:t>
+      </w:r>
+    </w:p>
+    <w:p>
+      <w:r>
+        <w:t>https://tinyurl.com/2b8n8fkz</w:t>
+      </w:r>
+    </w:p>
+    <w:p>
+      <w:r>
+        <w:t>*</w:t>
+      </w:r>
+    </w:p>
+    <w:p>
+      <w:r>
+        <w:t>VALOR ECONÔMICO/SÃO PAULO: Brasil e China, corrida na transição</w:t>
+      </w:r>
+    </w:p>
+    <w:p>
+      <w:r>
+        <w:t>A China avança na transição energética com metas setoriais para renováveis, ameaçando a oportunidade do Brasil de se tornar um hub industrial verde. O plano chinês visa reduzir emissões em setores como siderurgia e cimento, demandando 491,1 bilhões de kWh de energia limpa e 300 GW em eólica e solar. O Brasil precisa acelerar políticas intersetoriais para aproveitar seu potencial, enquanto a China pode realocar plantas industriais para cá, como na produção de silício metálico, beneficiando ambos. A corrida pela descarbonização exige coordenação urgente para transformar vantagens comparativas em ganhos reais.</w:t>
+      </w:r>
+    </w:p>
+    <w:p>
+      <w:r>
+        <w:t>https://tinyurl.com/2ysarh3h</w:t>
+      </w:r>
+    </w:p>
+    <w:p>
+      <w:r>
+        <w:t>*</w:t>
+      </w:r>
+    </w:p>
+    <w:p/>
+    <w:p>
+      <w:r>
+        <w:t>*Setor de Finanças*</w:t>
+      </w:r>
+    </w:p>
+    <w:p>
+      <w:r>
+        <w:t>O GLOBO/RIO DE JANEIRO: R$ 9,5 BI FORA DA META FISCAL Contra tarifaço, governo libera crédito e adia impostos. Analistas temem efeito nas contas</w:t>
+      </w:r>
+    </w:p>
+    <w:p>
+      <w:r>
+        <w:t>O governo anunciou um pacote de R$ 30 bilhões em crédito subsidiado e adiamento de impostos para exportadores afetados pela sobretaxa dos EUA, com custo fiscal de R$ 9,5 bilhões. O Ministro da Fazenda, Fernando Haddad, pretende excluir esse valor da meta fiscal, gerando preocupação entre analistas sobre o impacto nas contas públicas e possível pressão no dólar e juros. Lula descartou retaliações, focando em negociações. Detalhes como critérios de elegibilidade e condições dos empréstimos ainda serão definidos. A medida depende de aprovação do Congresso.</w:t>
+      </w:r>
+    </w:p>
+    <w:p>
+      <w:r>
+        <w:t>https://tinyurl.com/27c358y3</w:t>
+      </w:r>
+    </w:p>
+    <w:p>
+      <w:r>
+        <w:t>*</w:t>
+      </w:r>
+    </w:p>
+    <w:p>
+      <w:r>
+        <w:t>VALOR ECONÔMICO/SÃO PAULO: EseTrump colocar um obcecado por inflação’no Fed?</w:t>
+      </w:r>
+    </w:p>
+    <w:p>
+      <w:r>
+        <w:t>Donald Trump planeja nomear um novo presidente para o Federal Reserve (Fed) que priorize juros baixos, alinhado à sua visão econômica, mesmo que isso comprometa a independência do banco central. Candidatos como Kevin Warsh e Kevin Hassett já sinalizaram flexibilização monetária para agradar Trump. Analistas alertam que a politização do Fed pode elevar riscos inflacionários e desestabilizar o dólar, como ocorreu no Brasil sob Lula. A possível perda de autonomia do Fed preocupa, pois decisões baseadas em pressões políticas podem prejudicar a estabilidade econômica no longo prazo.</w:t>
+      </w:r>
+    </w:p>
+    <w:p>
+      <w:r>
+        <w:t>https://tinyurl.com/2an5d5sj</w:t>
+      </w:r>
+    </w:p>
+    <w:p>
+      <w:r>
+        <w:t>*</w:t>
+      </w:r>
+    </w:p>
+    <w:p>
+      <w:r>
+        <w:t>VALOR ECONÔMICO/SÃO PAULO: Impacto fiscal é pequeno, mas risco esta em novas exceções</w:t>
+      </w:r>
+    </w:p>
+    <w:p>
+      <w:r>
+        <w:t xml:space="preserve">O governo excluiu R$ 9,5 bilhões da meta fiscal de 2024 para financiar um pacote de apoio a empresas afetadas por tarifas dos EUA, incluindo créditos de R$ 30 bilhões via Fundo de Garantia à Exportação (FGE) e renúncia fiscal de R$ 5 bilhões. Embora o impacto direto seja limitado, economistas alertam para o risco de erosão da credibilidade fiscal ao criar precedentes para novas exceções. A medida, que requer aprovação do Congresso, desvia-se da banda de tolerância de 0,25% do PIB, projetada para imprevistos.  </w:t>
+        <w:br/>
+        <w:br/>
+        <w:t>(90 palavras, foco em finanças: meta fiscal, risco de exceções, créditos e impacto nas contas públicas).</w:t>
+      </w:r>
+    </w:p>
+    <w:p>
+      <w:r>
+        <w:t>https://tinyurl.com/283exxqk</w:t>
+      </w:r>
+    </w:p>
+    <w:p>
+      <w:r>
+        <w:t>*</w:t>
+      </w:r>
+    </w:p>
+    <w:p>
+      <w:r>
+        <w:t>VALOR ECONÔMICO/SÃO PAULO: PEC que muda precatonos congela mercado e derruba preços</w:t>
+      </w:r>
+    </w:p>
+    <w:p>
+      <w:r>
+        <w:t>A PEC dos Precatórios, que altera as regras de pagamento de dívidas de estados e municípios, causou impacto no mercado financeiro, congelando negociações no mercado secundário e derrubando os preços dos títulos. Especialistas alertam que a mudança pode triplicar o prazo para quitação, reduzir pagamentos em até 42% e aumentar a insegurança jurídica, desestimulando investimentos. Fundos já ajustam estratégias, com precatórios estaduais sendo os mais afetados. A PEC também substitui a correção pela Selic por IPCA + 2%, ampliando riscos para credores. O tema pode ser judicializado no STF.</w:t>
+      </w:r>
+    </w:p>
+    <w:p>
+      <w:r>
+        <w:t>https://tinyurl.com/222gq8sl</w:t>
+      </w:r>
+    </w:p>
+    <w:p>
+      <w:r>
+        <w:t>*</w:t>
+      </w:r>
+    </w:p>
+    <w:p>
+      <w:r>
+        <w:t>FOLHA DE S.PAULO/SÃO PAULO: Governo anuncia plano contra tarifaço e prevê R$ 30 bi em crédito a empresas</w:t>
+      </w:r>
+    </w:p>
+    <w:p>
+      <w:r>
+        <w:t xml:space="preserve">O governo federal anunciou o Plano Brasil Soberano, com medidas financeiras para mitigar os impactos do "tarifaço" dos EUA sobre exportadores brasileiros. O pacote inclui:  </w:t>
+        <w:br/>
+        <w:t xml:space="preserve">- Linha de crédito de R$ 30 bilhões via Fundo de Garantia à Exportação (FGE), prioritariamente para PMEs;  </w:t>
+        <w:br/>
+        <w:t xml:space="preserve">- Adiamento de impostos federais por dois meses;  </w:t>
+        <w:br/>
+        <w:t xml:space="preserve">- Ampliação do Reintegra, com ressarcimento de até 6% de tributos para pequenas empresas (impacto fiscal de R$ 5 bi até 2026);  </w:t>
+        <w:br/>
+        <w:t xml:space="preserve">- Reforço de R$ 4,5 bi em fundos garantidores (FGCE, FGI e FGO) para facilitar empréstimos.  </w:t>
+        <w:br/>
+        <w:br/>
+        <w:t>O pacote, via MP, busca preservar empregos e competitividade, com possível expansão se necessário.(Foco em finanças: crédito, tributos, fundos e impacto fiscal)</w:t>
+      </w:r>
+    </w:p>
+    <w:p>
+      <w:r>
+        <w:t>https://tinyurl.com/29gnstuw</w:t>
+      </w:r>
+    </w:p>
+    <w:p>
+      <w:r>
+        <w:t>*</w:t>
+      </w:r>
+    </w:p>
+    <w:p>
+      <w:r>
+        <w:t>VALOR ECONÔMICO/SÃO PAULO: Governo retira pacote de ajuda a empresas da meta fiscal</w:t>
+      </w:r>
+    </w:p>
+    <w:p>
+      <w:r>
+        <w:t xml:space="preserve">(Setor de Finanças):  </w:t>
+        <w:br/>
+        <w:t>O governo excluiu R$ 9,5 bilhões do pacote de apoio a empresas afetadas pelo "tarifaço" dos EUA da meta fiscal de 2023, que prevê déficit zero. A decisão, comunicada após o ministro Haddad negar a exclusão, inclui linhas de crédito de R$ 30 bilhões (via FGE) e renúncia fiscal de R$ 5 bilhões com o Reintegra. O Tesouro aportará R$ 4,5 bilhões em fundos de garantia. A medida requer aprovação legislativa para sair da meta, gerando alertas sobre riscos ao arcabouço fiscal. O pacote visa aliviar impactos sem comprometer o equilíbrio das contas públicas.</w:t>
+      </w:r>
+    </w:p>
+    <w:p>
+      <w:r>
+        <w:t>https://tinyurl.com/23q36zql</w:t>
+      </w:r>
+    </w:p>
+    <w:p>
+      <w:r>
+        <w:t>*</w:t>
+      </w:r>
+    </w:p>
+    <w:p>
+      <w:r>
+        <w:t>VALOR ECONÔMICO/SÃO PAULO: Bolsa pode ter ‘rali duplo’ com queda da Selic</w:t>
+      </w:r>
+    </w:p>
+    <w:p>
+      <w:r>
+        <w:t xml:space="preserve">O Ibovespa costuma ter dois movimentos de alta em ciclos de corte da Selic: um antes (12 meses antes, com alta média de 25%) e outro após (24 meses depois, com valorização de 29,4%). Setores como serviços públicos e imobiliário tendem a se destacar. Com expectativa de queda da Selic em 2026, gestores avaliam oportunidades em small caps e consumo, mas alertam para volatilidade em ano eleitoral. Ações como Petrobras e Banco do Brasil podem ser subpreciadas diante de riscos políticos. A segunda fase de alta depende da duração do ciclo de cortes.  </w:t>
+        <w:br/>
+        <w:br/>
+        <w:t>(90 palavras, foco em finanças: mercado acionário, juros e setores impactados)</w:t>
+      </w:r>
+    </w:p>
+    <w:p>
+      <w:r>
+        <w:t>https://tinyurl.com/2ytgobqs</w:t>
+      </w:r>
+    </w:p>
+    <w:p>
+      <w:r>
+        <w:t>*</w:t>
+      </w:r>
+    </w:p>
+    <w:p/>
+    <w:p>
+      <w:r>
+        <w:t>*Setor de Óleo de Gás*</w:t>
+      </w:r>
+    </w:p>
+    <w:p>
+      <w:r>
+        <w:t>VALOR ECONÔMICO/SÃO PAULO: Tendência de baixa do petróleo favorece combate à inflação</w:t>
+      </w:r>
+    </w:p>
+    <w:p>
+      <w:r>
+        <w:t>A queda no preço do petróleo, impulsionada por produção alta e demanda fraca, deve persistir até 2026, segundo a AIE. O excesso de oferta (2,5 milhões de barris/dia em 2024) e estoques crescentes pressionam as cotações, beneficiando o combate à inflação. Fatores geopolíticos, como sanções à Rússia e políticas de Trump, podem alterar o cenário. A transição energética reduzirá a demanda a longo prazo, enquanto a OPEP+ aumenta a produção. No curto prazo, a tendência de baixa permite cortes nos preços dos combustíveis, como os já feitos pela Petrobras.</w:t>
+      </w:r>
+    </w:p>
+    <w:p>
+      <w:r>
+        <w:t>https://tinyurl.com/2y7733tl</w:t>
+      </w:r>
+    </w:p>
+    <w:p>
+      <w:r>
+        <w:t>*</w:t>
+      </w:r>
+    </w:p>
+    <w:p/>
+    <w:p>
+      <w:r>
         <w:t>*EDITORIAIS*</w:t>
       </w:r>
     </w:p>
     <w:p/>
     <w:p>
       <w:r>
-        <w:t>VALOR ECONÔMICO/SÃO PAULO: Brasil deve ser pragmático com EUA e não ideológico</w:t>
-      </w:r>
-    </w:p>
-    <w:p>
-      <w:r>
-        <w:t>https://tinyurl.com/27xtnyml</w:t>
+        <w:t>FOLHA DE S.PAULO/SÃO PAULO: Decisões do STF não bastam para moralizar emendas</w:t>
+      </w:r>
+    </w:p>
+    <w:p>
+      <w:r>
+        <w:t>https://tinyurl.com/2djbyyj7</w:t>
       </w:r>
     </w:p>
     <w:p>
@@ -1167,12 +2581,12 @@
     </w:p>
     <w:p>
       <w:r>
-        <w:t>FOLHA DE S.PAULO/SÃO PAULO: Editorial - Situação fiscal põe em risco melhora de indicadores sociais</w:t>
-      </w:r>
-    </w:p>
-    <w:p>
-      <w:r>
-        <w:t>https://tinyurl.com/2479v9du</w:t>
+        <w:t>FOLHA DE S.PAULO/SÃO PAULO: Decisões do STF: não bastam para moralizar emendas</w:t>
+      </w:r>
+    </w:p>
+    <w:p>
+      <w:r>
+        <w:t>https://tinyurl.com/2c5kxacc</w:t>
       </w:r>
     </w:p>
     <w:p>
@@ -1182,12 +2596,12 @@
     </w:p>
     <w:p>
       <w:r>
-        <w:t>O ESTADO DE S.PAULO/SÃO PAULO: Editorial - Cordão sanitário no Congresso</w:t>
-      </w:r>
-    </w:p>
-    <w:p>
-      <w:r>
-        <w:t>https://tinyurl.com/28w6olwc</w:t>
+        <w:t>O ESTADO DE S.PAULO/SÃO PAULO: Olimpíada infame</w:t>
+      </w:r>
+    </w:p>
+    <w:p>
+      <w:r>
+        <w:t>https://tinyurl.com/29feebnh</w:t>
       </w:r>
     </w:p>
     <w:p>
@@ -1197,12 +2611,12 @@
     </w:p>
     <w:p>
       <w:r>
-        <w:t>O GLOBO/RIO DE JANEIRO: Perigos nas redes sociais exigem atenção redobrada dos pais</w:t>
-      </w:r>
-    </w:p>
-    <w:p>
-      <w:r>
-        <w:t>https://tinyurl.com/269y5nah</w:t>
+        <w:t>O ESTADO DE S.PAULO/SÃO PAULO: O direito de incomodar</w:t>
+      </w:r>
+    </w:p>
+    <w:p>
+      <w:r>
+        <w:t>https://tinyurl.com/22gllbbl</w:t>
       </w:r>
     </w:p>
     <w:p>
@@ -1212,12 +2626,12 @@
     </w:p>
     <w:p>
       <w:r>
-        <w:t>O GLOBO/RIO DE JANEIRO: Editorial - Brasil pode tirar proveito de crise com Trump</w:t>
-      </w:r>
-    </w:p>
-    <w:p>
-      <w:r>
-        <w:t>https://tinyurl.com/24w5fkqy</w:t>
+        <w:t>O ESTADO DE S.PAULO/SÃO PAULO: Brasil deve evitar o abraço chinês</w:t>
+      </w:r>
+    </w:p>
+    <w:p>
+      <w:r>
+        <w:t>https://tinyurl.com/24am7eth</w:t>
       </w:r>
     </w:p>
     <w:p>
@@ -1227,12 +2641,12 @@
     </w:p>
     <w:p>
       <w:r>
-        <w:t>FOLHA DE S.PAULO/SÃO PAULO: Editorial - Bagunça com livros didáticos continua no MEC</w:t>
-      </w:r>
-    </w:p>
-    <w:p>
-      <w:r>
-        <w:t>https://tinyurl.com/259fxyjm</w:t>
+        <w:t>FOLHA DE S.PAULO/SÃO PAULO: Sala VIP e carros de luxo para os ministros do TSF</w:t>
+      </w:r>
+    </w:p>
+    <w:p>
+      <w:r>
+        <w:t>https://tinyurl.com/22y7bnl6</w:t>
       </w:r>
     </w:p>
     <w:p>
@@ -1242,12 +2656,12 @@
     </w:p>
     <w:p>
       <w:r>
-        <w:t>O GLOBO/RIO DE JANEIRO: Editorial -  Perigos nas redes sociais exigem  atenção redobrada dos pais</w:t>
-      </w:r>
-    </w:p>
-    <w:p>
-      <w:r>
-        <w:t>https://tinyurl.com/25gvzuu5</w:t>
+        <w:t>O GLOBO/RIO DE JANEIRO: Rodoviarismo é um erro</w:t>
+      </w:r>
+    </w:p>
+    <w:p>
+      <w:r>
+        <w:t>https://tinyurl.com/22p7jbsb</w:t>
       </w:r>
     </w:p>
     <w:p>
@@ -1257,12 +2671,27 @@
     </w:p>
     <w:p>
       <w:r>
-        <w:t>O GLOBO/RIO DE JANEIRO: Editorial - Brasil pode tirar  proveito de crise  com Trump</w:t>
-      </w:r>
-    </w:p>
-    <w:p>
-      <w:r>
-        <w:t>https://tinyurl.com/2bvjfu8l</w:t>
+        <w:t>O GLOBO/RIO DE JANEIRO: Operação paulista contra corrupção deve servir de exemplo a outros estados</w:t>
+      </w:r>
+    </w:p>
+    <w:p>
+      <w:r>
+        <w:t>https://tinyurl.com/28q4q3qa</w:t>
+      </w:r>
+    </w:p>
+    <w:p>
+      <w:r>
+        <w:t>*</w:t>
+      </w:r>
+    </w:p>
+    <w:p>
+      <w:r>
+        <w:t>O GLOBO/RIO DE JANEIRO: É urgente combater exposição infantil nas redes sociais</w:t>
+      </w:r>
+    </w:p>
+    <w:p>
+      <w:r>
+        <w:t>https://tinyurl.com/2a3sptfp</w:t>
       </w:r>
     </w:p>
     <w:p>

</xml_diff>